<commit_message>
Updated getting started guide
</commit_message>
<xml_diff>
--- a/Resources/N.I.G.E. Machine Getting Started.docx
+++ b/Resources/N.I.G.E. Machine Getting Started.docx
@@ -262,8 +262,6 @@
               <w:rFonts w:ascii="Arial" w:hAnsi="Arial" w:cs="Arial"/>
             </w:rPr>
           </w:pPr>
-          <w:bookmarkStart w:id="1" w:name="_GoBack"/>
-          <w:bookmarkEnd w:id="1"/>
         </w:p>
         <w:p>
           <w:pPr>
@@ -826,7 +824,7 @@
                 <w:noProof/>
                 <w:webHidden/>
               </w:rPr>
-              <w:t>3</w:t>
+              <w:t>4</w:t>
             </w:r>
             <w:r>
               <w:rPr>
@@ -1509,7 +1507,7 @@
           <w:rFonts w:ascii="Arial" w:hAnsi="Arial" w:cs="Arial"/>
         </w:rPr>
       </w:pPr>
-      <w:bookmarkStart w:id="2" w:name="_Toc430156281"/>
+      <w:bookmarkStart w:id="1" w:name="_Toc430156281"/>
       <w:r>
         <w:rPr>
           <w:rFonts w:ascii="Arial" w:hAnsi="Arial" w:cs="Arial"/>
@@ -1517,36 +1515,36 @@
         <w:lastRenderedPageBreak/>
         <w:t>1.  Installation and set-up</w:t>
       </w:r>
+      <w:bookmarkEnd w:id="1"/>
+    </w:p>
+    <w:p>
+      <w:pPr>
+        <w:rPr>
+          <w:rFonts w:ascii="Arial" w:hAnsi="Arial" w:cs="Arial"/>
+        </w:rPr>
+      </w:pPr>
+    </w:p>
+    <w:p>
+      <w:pPr>
+        <w:pStyle w:val="Heading2"/>
+        <w:rPr>
+          <w:rFonts w:ascii="Arial" w:hAnsi="Arial" w:cs="Arial"/>
+        </w:rPr>
+      </w:pPr>
+      <w:bookmarkStart w:id="2" w:name="_Toc430156282"/>
+      <w:r>
+        <w:rPr>
+          <w:rFonts w:ascii="Arial" w:hAnsi="Arial" w:cs="Arial"/>
+        </w:rPr>
+        <w:t xml:space="preserve">1.1  </w:t>
+      </w:r>
+      <w:r>
+        <w:rPr>
+          <w:rFonts w:ascii="Arial" w:hAnsi="Arial" w:cs="Arial"/>
+        </w:rPr>
+        <w:t>Introduction</w:t>
+      </w:r>
       <w:bookmarkEnd w:id="2"/>
-    </w:p>
-    <w:p>
-      <w:pPr>
-        <w:rPr>
-          <w:rFonts w:ascii="Arial" w:hAnsi="Arial" w:cs="Arial"/>
-        </w:rPr>
-      </w:pPr>
-    </w:p>
-    <w:p>
-      <w:pPr>
-        <w:pStyle w:val="Heading2"/>
-        <w:rPr>
-          <w:rFonts w:ascii="Arial" w:hAnsi="Arial" w:cs="Arial"/>
-        </w:rPr>
-      </w:pPr>
-      <w:bookmarkStart w:id="3" w:name="_Toc430156282"/>
-      <w:r>
-        <w:rPr>
-          <w:rFonts w:ascii="Arial" w:hAnsi="Arial" w:cs="Arial"/>
-        </w:rPr>
-        <w:t xml:space="preserve">1.1  </w:t>
-      </w:r>
-      <w:r>
-        <w:rPr>
-          <w:rFonts w:ascii="Arial" w:hAnsi="Arial" w:cs="Arial"/>
-        </w:rPr>
-        <w:t>Introduction</w:t>
-      </w:r>
-      <w:bookmarkEnd w:id="3"/>
     </w:p>
     <w:p>
       <w:pPr>
@@ -1692,8 +1690,8 @@
         </w:r>
       </w:hyperlink>
     </w:p>
-    <w:bookmarkStart w:id="4" w:name="OLE_LINK1"/>
-    <w:bookmarkStart w:id="5" w:name="OLE_LINK2"/>
+    <w:bookmarkStart w:id="3" w:name="OLE_LINK1"/>
+    <w:bookmarkStart w:id="4" w:name="OLE_LINK2"/>
     <w:p>
       <w:pPr>
         <w:pStyle w:val="ListParagraph"/>
@@ -1732,8 +1730,8 @@
         <w:fldChar w:fldCharType="end"/>
       </w:r>
     </w:p>
+    <w:bookmarkEnd w:id="3"/>
     <w:bookmarkEnd w:id="4"/>
-    <w:bookmarkEnd w:id="5"/>
     <w:p>
       <w:pPr>
         <w:pStyle w:val="ListParagraph"/>
@@ -1880,7 +1878,7 @@
           <w:rFonts w:ascii="Arial" w:hAnsi="Arial" w:cs="Arial"/>
         </w:rPr>
       </w:pPr>
-      <w:bookmarkStart w:id="6" w:name="_Toc430156283"/>
+      <w:bookmarkStart w:id="5" w:name="_Toc430156283"/>
       <w:r>
         <w:rPr>
           <w:rFonts w:ascii="Arial" w:hAnsi="Arial" w:cs="Arial"/>
@@ -1899,7 +1897,7 @@
         </w:rPr>
         <w:t>reliminaries</w:t>
       </w:r>
-      <w:bookmarkEnd w:id="6"/>
+      <w:bookmarkEnd w:id="5"/>
     </w:p>
     <w:p>
       <w:pPr>
@@ -2326,7 +2324,7 @@
           <w:rFonts w:ascii="Arial" w:hAnsi="Arial" w:cs="Arial"/>
         </w:rPr>
       </w:pPr>
-      <w:bookmarkStart w:id="7" w:name="_Toc430156284"/>
+      <w:bookmarkStart w:id="6" w:name="_Toc430156284"/>
       <w:r>
         <w:rPr>
           <w:rFonts w:ascii="Arial" w:hAnsi="Arial" w:cs="Arial"/>
@@ -2340,7 +2338,7 @@
         </w:rPr>
         <w:t>Quick start</w:t>
       </w:r>
-      <w:bookmarkEnd w:id="7"/>
+      <w:bookmarkEnd w:id="6"/>
     </w:p>
     <w:p>
       <w:pPr>
@@ -2641,8 +2639,8 @@
           <w:rFonts w:ascii="Arial" w:hAnsi="Arial" w:cs="Arial"/>
         </w:rPr>
       </w:pPr>
-      <w:bookmarkStart w:id="8" w:name="OLE_LINK3"/>
-      <w:bookmarkStart w:id="9" w:name="OLE_LINK4"/>
+      <w:bookmarkStart w:id="7" w:name="OLE_LINK3"/>
+      <w:bookmarkStart w:id="8" w:name="OLE_LINK4"/>
       <w:r>
         <w:rPr>
           <w:rFonts w:ascii="Arial" w:hAnsi="Arial" w:cs="Arial"/>
@@ -2738,7 +2736,7 @@
       <w:pPr>
         <w:pStyle w:val="ListParagraph"/>
         <w:numPr>
-          <w:ilvl w:val="2"/>
+          <w:ilvl w:val="3"/>
           <w:numId w:val="2"/>
         </w:numPr>
         <w:rPr>
@@ -2750,6 +2748,54 @@
           <w:rFonts w:ascii="Arial" w:hAnsi="Arial" w:cs="Arial"/>
         </w:rPr>
         <w:t>Spansion S25FL128S</w:t>
+      </w:r>
+      <w:r>
+        <w:rPr>
+          <w:rFonts w:ascii="Arial" w:hAnsi="Arial" w:cs="Arial"/>
+        </w:rPr>
+        <w:t>, 1x</w:t>
+      </w:r>
+    </w:p>
+    <w:p>
+      <w:pPr>
+        <w:pStyle w:val="ListParagraph"/>
+        <w:numPr>
+          <w:ilvl w:val="3"/>
+          <w:numId w:val="2"/>
+        </w:numPr>
+        <w:rPr>
+          <w:rFonts w:ascii="Arial" w:hAnsi="Arial" w:cs="Arial"/>
+        </w:rPr>
+      </w:pPr>
+      <w:r>
+        <w:rPr>
+          <w:rFonts w:ascii="Arial" w:hAnsi="Arial" w:cs="Arial"/>
+        </w:rPr>
+        <w:t>E:\N.I.G.E.-Machine\board_</w:t>
+      </w:r>
+      <w:r>
+        <w:rPr>
+          <w:rFonts w:ascii="Arial" w:hAnsi="Arial" w:cs="Arial"/>
+        </w:rPr>
+        <w:t>n</w:t>
+      </w:r>
+      <w:r>
+        <w:rPr>
+          <w:rFonts w:ascii="Arial" w:hAnsi="Arial" w:cs="Arial"/>
+        </w:rPr>
+        <w:t>exys</w:t>
+      </w:r>
+      <w:r>
+        <w:rPr>
+          <w:rFonts w:ascii="Arial" w:hAnsi="Arial" w:cs="Arial"/>
+        </w:rPr>
+        <w:t>4</w:t>
+      </w:r>
+      <w:r>
+        <w:rPr>
+          <w:rFonts w:ascii="Arial" w:hAnsi="Arial" w:cs="Arial"/>
+        </w:rPr>
+        <w:t>.mcs</w:t>
       </w:r>
     </w:p>
     <w:p>
@@ -2767,35 +2813,46 @@
         <w:rPr>
           <w:rFonts w:ascii="Arial" w:hAnsi="Arial" w:cs="Arial"/>
         </w:rPr>
-        <w:t>E:\N.I.G.E.-Machine\board_</w:t>
-      </w:r>
-      <w:r>
-        <w:rPr>
-          <w:rFonts w:ascii="Arial" w:hAnsi="Arial" w:cs="Arial"/>
-        </w:rPr>
-        <w:t>n</w:t>
-      </w:r>
-      <w:r>
-        <w:rPr>
-          <w:rFonts w:ascii="Arial" w:hAnsi="Arial" w:cs="Arial"/>
-        </w:rPr>
-        <w:t>exys</w:t>
-      </w:r>
-      <w:r>
-        <w:rPr>
-          <w:rFonts w:ascii="Arial" w:hAnsi="Arial" w:cs="Arial"/>
-        </w:rPr>
-        <w:t>4</w:t>
-      </w:r>
-      <w:r>
-        <w:rPr>
-          <w:rFonts w:ascii="Arial" w:hAnsi="Arial" w:cs="Arial"/>
-        </w:rPr>
-        <w:t>.mcs</w:t>
-      </w:r>
-    </w:p>
+        <w:t>There is a short tutorial video</w:t>
+      </w:r>
+      <w:r>
+        <w:rPr>
+          <w:rFonts w:ascii="Arial" w:hAnsi="Arial" w:cs="Arial"/>
+        </w:rPr>
+        <w:t xml:space="preserve"> to assist with FLASH programming</w:t>
+      </w:r>
+      <w:bookmarkStart w:id="9" w:name="_GoBack"/>
+      <w:bookmarkEnd w:id="9"/>
+      <w:r>
+        <w:rPr>
+          <w:rFonts w:ascii="Arial" w:hAnsi="Arial" w:cs="Arial"/>
+        </w:rPr>
+        <w:t xml:space="preserve"> here</w:t>
+      </w:r>
+    </w:p>
+    <w:p>
+      <w:pPr>
+        <w:pStyle w:val="ListParagraph"/>
+        <w:numPr>
+          <w:ilvl w:val="3"/>
+          <w:numId w:val="2"/>
+        </w:numPr>
+        <w:rPr>
+          <w:rFonts w:ascii="Arial" w:hAnsi="Arial" w:cs="Arial"/>
+        </w:rPr>
+      </w:pPr>
+      <w:hyperlink r:id="rId15" w:history="1">
+        <w:r>
+          <w:rPr>
+            <w:rStyle w:val="Hyperlink"/>
+            <w:rFonts w:ascii="Arial" w:hAnsi="Arial" w:cs="Arial"/>
+          </w:rPr>
+          <w:t>https://www.youtube.com/watch?v=-KORahDVVrk</w:t>
+        </w:r>
+      </w:hyperlink>
+    </w:p>
+    <w:bookmarkEnd w:id="7"/>
     <w:bookmarkEnd w:id="8"/>
-    <w:bookmarkEnd w:id="9"/>
     <w:p>
       <w:pPr>
         <w:pStyle w:val="ListParagraph"/>
@@ -2938,7 +2995,7 @@
       <w:pPr>
         <w:pStyle w:val="ListParagraph"/>
         <w:numPr>
-          <w:ilvl w:val="2"/>
+          <w:ilvl w:val="3"/>
           <w:numId w:val="2"/>
         </w:numPr>
         <w:rPr>
@@ -2968,7 +3025,7 @@
       <w:pPr>
         <w:pStyle w:val="ListParagraph"/>
         <w:numPr>
-          <w:ilvl w:val="2"/>
+          <w:ilvl w:val="3"/>
           <w:numId w:val="2"/>
         </w:numPr>
         <w:rPr>
@@ -3520,6 +3577,7 @@
         <w:rPr>
           <w:rFonts w:ascii="Arial" w:hAnsi="Arial" w:cs="Arial"/>
         </w:rPr>
+        <w:lastRenderedPageBreak/>
         <w:t>E:\N.I.G.E.-Machine\Xilinx_Vivado_DDR\N.I.G.E._Machine.runs\impl_2</w:t>
       </w:r>
       <w:r>
@@ -3540,7 +3598,6 @@
         <w:rPr>
           <w:rFonts w:ascii="Arial" w:hAnsi="Arial" w:cs="Arial"/>
         </w:rPr>
-        <w:lastRenderedPageBreak/>
         <w:t>1.</w:t>
       </w:r>
       <w:r>
@@ -5835,6 +5892,60 @@
         </w:rPr>
         <w:t xml:space="preserve"> documents N.I.G.E. Machine specific RS232 input/output words.  </w:t>
       </w:r>
+    </w:p>
+    <w:p>
+      <w:pPr>
+        <w:pStyle w:val="Heading2"/>
+        <w:rPr>
+          <w:rFonts w:ascii="Arial" w:hAnsi="Arial" w:cs="Arial"/>
+        </w:rPr>
+      </w:pPr>
+      <w:r>
+        <w:rPr>
+          <w:rFonts w:ascii="Arial" w:hAnsi="Arial" w:cs="Arial"/>
+        </w:rPr>
+        <w:t xml:space="preserve">2.5  </w:t>
+      </w:r>
+      <w:r>
+        <w:rPr>
+          <w:rFonts w:ascii="Arial" w:hAnsi="Arial" w:cs="Arial"/>
+        </w:rPr>
+        <w:t>Ethernet port</w:t>
+      </w:r>
+    </w:p>
+    <w:p>
+      <w:pPr>
+        <w:rPr>
+          <w:rFonts w:ascii="Arial" w:hAnsi="Arial" w:cs="Arial"/>
+        </w:rPr>
+      </w:pPr>
+      <w:r>
+        <w:rPr>
+          <w:rFonts w:ascii="Arial" w:hAnsi="Arial" w:cs="Arial"/>
+        </w:rPr>
+        <w:t>The N.I.G.E. Machine contains a bespoke MAC controller in hardware. A beta UDP/IP stack in FORTH is available here (further instructions see README.MD and the source files).</w:t>
+      </w:r>
+    </w:p>
+    <w:p>
+      <w:pPr>
+        <w:pStyle w:val="ListParagraph"/>
+        <w:numPr>
+          <w:ilvl w:val="0"/>
+          <w:numId w:val="24"/>
+        </w:numPr>
+        <w:rPr>
+          <w:rFonts w:ascii="Arial" w:hAnsi="Arial" w:cs="Arial"/>
+        </w:rPr>
+      </w:pPr>
+      <w:hyperlink r:id="rId16" w:history="1">
+        <w:r>
+          <w:rPr>
+            <w:rStyle w:val="Hyperlink"/>
+            <w:rFonts w:ascii="Arial" w:hAnsi="Arial" w:cs="Arial"/>
+          </w:rPr>
+          <w:t>https://github.com/Anding/Minimal_IP_stack</w:t>
+        </w:r>
+      </w:hyperlink>
       <w:r>
         <w:rPr>
           <w:rFonts w:ascii="Arial" w:hAnsi="Arial" w:cs="Arial"/>
@@ -7345,8 +7456,8 @@
       </w:pPr>
     </w:p>
     <w:sectPr>
-      <w:headerReference w:type="default" r:id="rId15"/>
-      <w:footerReference w:type="default" r:id="rId16"/>
+      <w:headerReference w:type="default" r:id="rId17"/>
+      <w:footerReference w:type="default" r:id="rId18"/>
       <w:pgSz w:w="11907" w:h="16839" w:code="9"/>
       <w:pgMar w:top="1440" w:right="1440" w:bottom="1440" w:left="1440" w:header="720" w:footer="720" w:gutter="0"/>
       <w:pgNumType w:start="0"/>
@@ -7486,7 +7597,7 @@
         <w:szCs w:val="20"/>
         <w:lang w:val="en-GB"/>
       </w:rPr>
-      <w:t>1</w:t>
+      <w:t>3</w:t>
     </w:r>
     <w:r>
       <w:rPr>
@@ -9002,6 +9113,119 @@
     </w:lvl>
   </w:abstractNum>
   <w:abstractNum w:abstractNumId="13" w15:restartNumberingAfterBreak="0">
+    <w:nsid w:val="32952CBC"/>
+    <w:multiLevelType w:val="hybridMultilevel"/>
+    <w:tmpl w:val="BF72E854"/>
+    <w:lvl w:ilvl="0" w:tplc="14090001">
+      <w:start w:val="1"/>
+      <w:numFmt w:val="bullet"/>
+      <w:lvlText w:val=""/>
+      <w:lvlJc w:val="left"/>
+      <w:pPr>
+        <w:ind w:left="1080" w:hanging="360"/>
+      </w:pPr>
+      <w:rPr>
+        <w:rFonts w:ascii="Symbol" w:hAnsi="Symbol" w:hint="default"/>
+      </w:rPr>
+    </w:lvl>
+    <w:lvl w:ilvl="1" w:tplc="14090003" w:tentative="1">
+      <w:start w:val="1"/>
+      <w:numFmt w:val="bullet"/>
+      <w:lvlText w:val="o"/>
+      <w:lvlJc w:val="left"/>
+      <w:pPr>
+        <w:ind w:left="1800" w:hanging="360"/>
+      </w:pPr>
+      <w:rPr>
+        <w:rFonts w:ascii="Courier New" w:hAnsi="Courier New" w:cs="Courier New" w:hint="default"/>
+      </w:rPr>
+    </w:lvl>
+    <w:lvl w:ilvl="2" w:tplc="14090005" w:tentative="1">
+      <w:start w:val="1"/>
+      <w:numFmt w:val="bullet"/>
+      <w:lvlText w:val=""/>
+      <w:lvlJc w:val="left"/>
+      <w:pPr>
+        <w:ind w:left="2520" w:hanging="360"/>
+      </w:pPr>
+      <w:rPr>
+        <w:rFonts w:ascii="Wingdings" w:hAnsi="Wingdings" w:hint="default"/>
+      </w:rPr>
+    </w:lvl>
+    <w:lvl w:ilvl="3" w:tplc="14090001" w:tentative="1">
+      <w:start w:val="1"/>
+      <w:numFmt w:val="bullet"/>
+      <w:lvlText w:val=""/>
+      <w:lvlJc w:val="left"/>
+      <w:pPr>
+        <w:ind w:left="3240" w:hanging="360"/>
+      </w:pPr>
+      <w:rPr>
+        <w:rFonts w:ascii="Symbol" w:hAnsi="Symbol" w:hint="default"/>
+      </w:rPr>
+    </w:lvl>
+    <w:lvl w:ilvl="4" w:tplc="14090003" w:tentative="1">
+      <w:start w:val="1"/>
+      <w:numFmt w:val="bullet"/>
+      <w:lvlText w:val="o"/>
+      <w:lvlJc w:val="left"/>
+      <w:pPr>
+        <w:ind w:left="3960" w:hanging="360"/>
+      </w:pPr>
+      <w:rPr>
+        <w:rFonts w:ascii="Courier New" w:hAnsi="Courier New" w:cs="Courier New" w:hint="default"/>
+      </w:rPr>
+    </w:lvl>
+    <w:lvl w:ilvl="5" w:tplc="14090005" w:tentative="1">
+      <w:start w:val="1"/>
+      <w:numFmt w:val="bullet"/>
+      <w:lvlText w:val=""/>
+      <w:lvlJc w:val="left"/>
+      <w:pPr>
+        <w:ind w:left="4680" w:hanging="360"/>
+      </w:pPr>
+      <w:rPr>
+        <w:rFonts w:ascii="Wingdings" w:hAnsi="Wingdings" w:hint="default"/>
+      </w:rPr>
+    </w:lvl>
+    <w:lvl w:ilvl="6" w:tplc="14090001" w:tentative="1">
+      <w:start w:val="1"/>
+      <w:numFmt w:val="bullet"/>
+      <w:lvlText w:val=""/>
+      <w:lvlJc w:val="left"/>
+      <w:pPr>
+        <w:ind w:left="5400" w:hanging="360"/>
+      </w:pPr>
+      <w:rPr>
+        <w:rFonts w:ascii="Symbol" w:hAnsi="Symbol" w:hint="default"/>
+      </w:rPr>
+    </w:lvl>
+    <w:lvl w:ilvl="7" w:tplc="14090003" w:tentative="1">
+      <w:start w:val="1"/>
+      <w:numFmt w:val="bullet"/>
+      <w:lvlText w:val="o"/>
+      <w:lvlJc w:val="left"/>
+      <w:pPr>
+        <w:ind w:left="6120" w:hanging="360"/>
+      </w:pPr>
+      <w:rPr>
+        <w:rFonts w:ascii="Courier New" w:hAnsi="Courier New" w:cs="Courier New" w:hint="default"/>
+      </w:rPr>
+    </w:lvl>
+    <w:lvl w:ilvl="8" w:tplc="14090005" w:tentative="1">
+      <w:start w:val="1"/>
+      <w:numFmt w:val="bullet"/>
+      <w:lvlText w:val=""/>
+      <w:lvlJc w:val="left"/>
+      <w:pPr>
+        <w:ind w:left="6840" w:hanging="360"/>
+      </w:pPr>
+      <w:rPr>
+        <w:rFonts w:ascii="Wingdings" w:hAnsi="Wingdings" w:hint="default"/>
+      </w:rPr>
+    </w:lvl>
+  </w:abstractNum>
+  <w:abstractNum w:abstractNumId="14" w15:restartNumberingAfterBreak="0">
     <w:nsid w:val="3A7C6720"/>
     <w:multiLevelType w:val="hybridMultilevel"/>
     <w:tmpl w:val="E2AC61AC"/>
@@ -9114,7 +9338,7 @@
       </w:rPr>
     </w:lvl>
   </w:abstractNum>
-  <w:abstractNum w:abstractNumId="14" w15:restartNumberingAfterBreak="0">
+  <w:abstractNum w:abstractNumId="15" w15:restartNumberingAfterBreak="0">
     <w:nsid w:val="3C28037D"/>
     <w:multiLevelType w:val="hybridMultilevel"/>
     <w:tmpl w:val="06008498"/>
@@ -9200,7 +9424,7 @@
       </w:pPr>
     </w:lvl>
   </w:abstractNum>
-  <w:abstractNum w:abstractNumId="15" w15:restartNumberingAfterBreak="0">
+  <w:abstractNum w:abstractNumId="16" w15:restartNumberingAfterBreak="0">
     <w:nsid w:val="46351CD4"/>
     <w:multiLevelType w:val="hybridMultilevel"/>
     <w:tmpl w:val="6ED09068"/>
@@ -9313,7 +9537,7 @@
       </w:rPr>
     </w:lvl>
   </w:abstractNum>
-  <w:abstractNum w:abstractNumId="16" w15:restartNumberingAfterBreak="0">
+  <w:abstractNum w:abstractNumId="17" w15:restartNumberingAfterBreak="0">
     <w:nsid w:val="4B622B2B"/>
     <w:multiLevelType w:val="hybridMultilevel"/>
     <w:tmpl w:val="71B80456"/>
@@ -9399,7 +9623,7 @@
       </w:pPr>
     </w:lvl>
   </w:abstractNum>
-  <w:abstractNum w:abstractNumId="17" w15:restartNumberingAfterBreak="0">
+  <w:abstractNum w:abstractNumId="18" w15:restartNumberingAfterBreak="0">
     <w:nsid w:val="56512A0D"/>
     <w:multiLevelType w:val="hybridMultilevel"/>
     <w:tmpl w:val="E386234E"/>
@@ -9439,7 +9663,7 @@
         <w:rFonts w:ascii="Wingdings" w:hAnsi="Wingdings" w:hint="default"/>
       </w:rPr>
     </w:lvl>
-    <w:lvl w:ilvl="3" w:tplc="08090001" w:tentative="1">
+    <w:lvl w:ilvl="3" w:tplc="08090001">
       <w:start w:val="1"/>
       <w:numFmt w:val="bullet"/>
       <w:lvlText w:val=""/>
@@ -9512,7 +9736,7 @@
       </w:rPr>
     </w:lvl>
   </w:abstractNum>
-  <w:abstractNum w:abstractNumId="18" w15:restartNumberingAfterBreak="0">
+  <w:abstractNum w:abstractNumId="19" w15:restartNumberingAfterBreak="0">
     <w:nsid w:val="576E6888"/>
     <w:multiLevelType w:val="hybridMultilevel"/>
     <w:tmpl w:val="0A747BFE"/>
@@ -9625,7 +9849,7 @@
       </w:rPr>
     </w:lvl>
   </w:abstractNum>
-  <w:abstractNum w:abstractNumId="19" w15:restartNumberingAfterBreak="0">
+  <w:abstractNum w:abstractNumId="20" w15:restartNumberingAfterBreak="0">
     <w:nsid w:val="68055991"/>
     <w:multiLevelType w:val="hybridMultilevel"/>
     <w:tmpl w:val="439C058E"/>
@@ -9738,7 +9962,7 @@
       </w:rPr>
     </w:lvl>
   </w:abstractNum>
-  <w:abstractNum w:abstractNumId="20" w15:restartNumberingAfterBreak="0">
+  <w:abstractNum w:abstractNumId="21" w15:restartNumberingAfterBreak="0">
     <w:nsid w:val="6A784E53"/>
     <w:multiLevelType w:val="multilevel"/>
     <w:tmpl w:val="1B6A163E"/>
@@ -9851,7 +10075,7 @@
       </w:rPr>
     </w:lvl>
   </w:abstractNum>
-  <w:abstractNum w:abstractNumId="21" w15:restartNumberingAfterBreak="0">
+  <w:abstractNum w:abstractNumId="22" w15:restartNumberingAfterBreak="0">
     <w:nsid w:val="6D4406AE"/>
     <w:multiLevelType w:val="hybridMultilevel"/>
     <w:tmpl w:val="FA147A02"/>
@@ -9964,7 +10188,7 @@
       </w:rPr>
     </w:lvl>
   </w:abstractNum>
-  <w:abstractNum w:abstractNumId="22" w15:restartNumberingAfterBreak="0">
+  <w:abstractNum w:abstractNumId="23" w15:restartNumberingAfterBreak="0">
     <w:nsid w:val="7B9F4CE9"/>
     <w:multiLevelType w:val="hybridMultilevel"/>
     <w:tmpl w:val="90823EEA"/>
@@ -10081,13 +10305,13 @@
     <w:abstractNumId w:val="7"/>
   </w:num>
   <w:num w:numId="2">
-    <w:abstractNumId w:val="17"/>
+    <w:abstractNumId w:val="18"/>
   </w:num>
   <w:num w:numId="3">
     <w:abstractNumId w:val="11"/>
   </w:num>
   <w:num w:numId="4">
-    <w:abstractNumId w:val="13"/>
+    <w:abstractNumId w:val="14"/>
   </w:num>
   <w:num w:numId="5">
     <w:abstractNumId w:val="5"/>
@@ -10096,10 +10320,10 @@
     <w:abstractNumId w:val="3"/>
   </w:num>
   <w:num w:numId="7">
-    <w:abstractNumId w:val="14"/>
+    <w:abstractNumId w:val="15"/>
   </w:num>
   <w:num w:numId="8">
-    <w:abstractNumId w:val="19"/>
+    <w:abstractNumId w:val="20"/>
   </w:num>
   <w:num w:numId="9">
     <w:abstractNumId w:val="1"/>
@@ -10108,7 +10332,7 @@
     <w:abstractNumId w:val="4"/>
   </w:num>
   <w:num w:numId="11">
-    <w:abstractNumId w:val="16"/>
+    <w:abstractNumId w:val="17"/>
   </w:num>
   <w:num w:numId="12">
     <w:abstractNumId w:val="9"/>
@@ -10117,16 +10341,16 @@
     <w:abstractNumId w:val="8"/>
   </w:num>
   <w:num w:numId="14">
-    <w:abstractNumId w:val="18"/>
+    <w:abstractNumId w:val="19"/>
   </w:num>
   <w:num w:numId="15">
     <w:abstractNumId w:val="2"/>
   </w:num>
   <w:num w:numId="16">
-    <w:abstractNumId w:val="22"/>
+    <w:abstractNumId w:val="23"/>
   </w:num>
   <w:num w:numId="17">
-    <w:abstractNumId w:val="15"/>
+    <w:abstractNumId w:val="16"/>
   </w:num>
   <w:num w:numId="18">
     <w:abstractNumId w:val="6"/>
@@ -10135,16 +10359,19 @@
     <w:abstractNumId w:val="12"/>
   </w:num>
   <w:num w:numId="20">
-    <w:abstractNumId w:val="20"/>
+    <w:abstractNumId w:val="21"/>
   </w:num>
   <w:num w:numId="21">
     <w:abstractNumId w:val="0"/>
   </w:num>
   <w:num w:numId="22">
-    <w:abstractNumId w:val="21"/>
+    <w:abstractNumId w:val="22"/>
   </w:num>
   <w:num w:numId="23">
     <w:abstractNumId w:val="10"/>
+  </w:num>
+  <w:num w:numId="24">
+    <w:abstractNumId w:val="13"/>
   </w:num>
   <w:numIdMacAtCleanup w:val="10"/>
 </w:numbering>
@@ -11678,7 +11905,7 @@
 </file>
 
 <file path=customXml/itemProps2.xml><?xml version="1.0" encoding="utf-8"?>
-<ds:datastoreItem xmlns:ds="http://schemas.openxmlformats.org/officeDocument/2006/customXml" ds:itemID="{615B940D-E6F4-4409-B015-1CA0EB314C37}">
+<ds:datastoreItem xmlns:ds="http://schemas.openxmlformats.org/officeDocument/2006/customXml" ds:itemID="{ADA8C3DC-4AC3-4E49-B931-A3648666CA17}">
   <ds:schemaRefs>
     <ds:schemaRef ds:uri="http://schemas.openxmlformats.org/officeDocument/2006/bibliography"/>
   </ds:schemaRefs>

</xml_diff>

<commit_message>
Updated project to Vivado 2017.3 Switched default RS232 device to USB bridge
Some issue remain
- Vivado 2017.3 does not program the flash memory with the .mcs file correctly (use Vivado 2015.4 Hardware Manager instead)
- Design previously met timing but now does not, however the N.I.G.E. Machine is working anyway.  To be resolved
</commit_message>
<xml_diff>
--- a/Resources/N.I.G.E. Machine Getting Started.docx
+++ b/Resources/N.I.G.E. Machine Getting Started.docx
@@ -1,6 +1,6 @@
 
 <file path=word/document.xml><?xml version="1.0" encoding="utf-8"?>
-<w:document xmlns:wpc="http://schemas.microsoft.com/office/word/2010/wordprocessingCanvas" xmlns:cx="http://schemas.microsoft.com/office/drawing/2014/chartex" xmlns:cx1="http://schemas.microsoft.com/office/drawing/2015/9/8/chartex" xmlns:cx2="http://schemas.microsoft.com/office/drawing/2015/10/21/chartex" xmlns:mc="http://schemas.openxmlformats.org/markup-compatibility/2006" xmlns:o="urn:schemas-microsoft-com:office:office" xmlns:r="http://schemas.openxmlformats.org/officeDocument/2006/relationships" xmlns:m="http://schemas.openxmlformats.org/officeDocument/2006/math" xmlns:v="urn:schemas-microsoft-com:vml" xmlns:wp14="http://schemas.microsoft.com/office/word/2010/wordprocessingDrawing" xmlns:wp="http://schemas.openxmlformats.org/drawingml/2006/wordprocessingDrawing" xmlns:w10="urn:schemas-microsoft-com:office:word" xmlns:w="http://schemas.openxmlformats.org/wordprocessingml/2006/main" xmlns:w14="http://schemas.microsoft.com/office/word/2010/wordml" xmlns:w15="http://schemas.microsoft.com/office/word/2012/wordml" xmlns:w16se="http://schemas.microsoft.com/office/word/2015/wordml/symex" xmlns:wpg="http://schemas.microsoft.com/office/word/2010/wordprocessingGroup" xmlns:wpi="http://schemas.microsoft.com/office/word/2010/wordprocessingInk" xmlns:wne="http://schemas.microsoft.com/office/word/2006/wordml" xmlns:wps="http://schemas.microsoft.com/office/word/2010/wordprocessingShape" mc:Ignorable="w14 w15 w16se wp14">
+<w:document xmlns:wpc="http://schemas.microsoft.com/office/word/2010/wordprocessingCanvas" xmlns:cx="http://schemas.microsoft.com/office/drawing/2014/chartex" xmlns:cx1="http://schemas.microsoft.com/office/drawing/2015/9/8/chartex" xmlns:cx2="http://schemas.microsoft.com/office/drawing/2015/10/21/chartex" xmlns:cx3="http://schemas.microsoft.com/office/drawing/2016/5/9/chartex" xmlns:cx4="http://schemas.microsoft.com/office/drawing/2016/5/10/chartex" xmlns:cx5="http://schemas.microsoft.com/office/drawing/2016/5/11/chartex" xmlns:cx6="http://schemas.microsoft.com/office/drawing/2016/5/12/chartex" xmlns:cx7="http://schemas.microsoft.com/office/drawing/2016/5/13/chartex" xmlns:cx8="http://schemas.microsoft.com/office/drawing/2016/5/14/chartex" xmlns:mc="http://schemas.openxmlformats.org/markup-compatibility/2006" xmlns:aink="http://schemas.microsoft.com/office/drawing/2016/ink" xmlns:am3d="http://schemas.microsoft.com/office/drawing/2017/model3d" xmlns:o="urn:schemas-microsoft-com:office:office" xmlns:r="http://schemas.openxmlformats.org/officeDocument/2006/relationships" xmlns:m="http://schemas.openxmlformats.org/officeDocument/2006/math" xmlns:v="urn:schemas-microsoft-com:vml" xmlns:wp14="http://schemas.microsoft.com/office/word/2010/wordprocessingDrawing" xmlns:wp="http://schemas.openxmlformats.org/drawingml/2006/wordprocessingDrawing" xmlns:w10="urn:schemas-microsoft-com:office:word" xmlns:w="http://schemas.openxmlformats.org/wordprocessingml/2006/main" xmlns:w14="http://schemas.microsoft.com/office/word/2010/wordml" xmlns:w15="http://schemas.microsoft.com/office/word/2012/wordml" xmlns:w16cid="http://schemas.microsoft.com/office/word/2016/wordml/cid" xmlns:w16se="http://schemas.microsoft.com/office/word/2015/wordml/symex" xmlns:wpg="http://schemas.microsoft.com/office/word/2010/wordprocessingGroup" xmlns:wpi="http://schemas.microsoft.com/office/word/2010/wordprocessingInk" xmlns:wne="http://schemas.microsoft.com/office/word/2006/wordml" xmlns:wps="http://schemas.microsoft.com/office/word/2010/wordprocessingShape" mc:Ignorable="w14 w15 w16se w16cid wp14">
   <w:body>
     <w:bookmarkStart w:id="0" w:name="_Toc321927282" w:displacedByCustomXml="next"/>
     <w:sdt>
@@ -314,13 +314,75 @@
                       <w:rPr>
                         <w:rFonts w:ascii="Arial" w:hAnsi="Arial" w:cs="Arial"/>
                       </w:rPr>
-                      <w:t>code are Copyright (C) 2012-2016</w:t>
+                      <w:t>code are Copyright (C) 2012-201</w:t>
                     </w:r>
                     <w:r>
                       <w:rPr>
                         <w:rFonts w:ascii="Arial" w:hAnsi="Arial" w:cs="Arial"/>
                       </w:rPr>
-                      <w:t xml:space="preserve"> by Andrew Read and dual licensed.    (1) For commercial or proprietary use you must obtain a commercial license agreement with Andrew Read (andrew81244@outlook.com)    (2) You can redistribute the N.I.G.E. Machine, its design and its source code and/or modify it under the terms of the GNU General Public License as published by the Free Software Foundation, either version 3 of the License, or (at your option) any later version.  The N.I.G.E Machine is distributed in the hope that it will be useful, but WITHOUT ANY WARRANTY; without even the implied warranty of MERCHANTABILITY or FITNESS FOR A PARTICULAR PURPOSE.  See the GNU General Public License for more details. You should have received a copy of the GNU General Public License along with this repository.  If not, se</w:t>
+                      <w:t>7</w:t>
+                    </w:r>
+                    <w:r>
+                      <w:rPr>
+                        <w:rFonts w:ascii="Arial" w:hAnsi="Arial" w:cs="Arial"/>
+                      </w:rPr>
+                      <w:t xml:space="preserve"> by Andrew Read and dual licensed.    (1) For commercial or proprietary use you must obtain a commercial license agreement with Andrew Read (</w:t>
+                    </w:r>
+                    <w:proofErr w:type="gramStart"/>
+                    <w:r>
+                      <w:rPr>
+                        <w:rFonts w:ascii="Arial" w:hAnsi="Arial" w:cs="Arial"/>
+                      </w:rPr>
+                      <w:t xml:space="preserve">andrew81244@outlook.com)   </w:t>
+                    </w:r>
+                    <w:proofErr w:type="gramEnd"/>
+                    <w:r>
+                      <w:rPr>
+                        <w:rFonts w:ascii="Arial" w:hAnsi="Arial" w:cs="Arial"/>
+                      </w:rPr>
+                      <w:t xml:space="preserve"> (2) You can redistribute the N.I.G.E. Machine, its design and its source code and/or modify it under the terms of the GNU General Public License as published by the Free Software Foundation, either version 3 of the License, or (at your option) any later version.  The N.I.G.E Machine is distributed in the hope that it will be useful, but WITHOUT ANY WARRANTY; without even the implied warranty of MERCHANTABILITY or FITNESS FOR A </w:t>
+                    </w:r>
+                    <w:proofErr w:type="gramStart"/>
+                    <w:r>
+                      <w:rPr>
+                        <w:rFonts w:ascii="Arial" w:hAnsi="Arial" w:cs="Arial"/>
+                      </w:rPr>
+                      <w:t>PARTICULAR PURPOSE</w:t>
+                    </w:r>
+                    <w:proofErr w:type="gramEnd"/>
+                    <w:r>
+                      <w:rPr>
+                        <w:rFonts w:ascii="Arial" w:hAnsi="Arial" w:cs="Arial"/>
+                      </w:rPr>
+                      <w:t xml:space="preserve">.  See the GNU </w:t>
+                    </w:r>
+                    <w:proofErr w:type="gramStart"/>
+                    <w:r>
+                      <w:rPr>
+                        <w:rFonts w:ascii="Arial" w:hAnsi="Arial" w:cs="Arial"/>
+                      </w:rPr>
+                      <w:t>General Public</w:t>
+                    </w:r>
+                    <w:proofErr w:type="gramEnd"/>
+                    <w:r>
+                      <w:rPr>
+                        <w:rFonts w:ascii="Arial" w:hAnsi="Arial" w:cs="Arial"/>
+                      </w:rPr>
+                      <w:t xml:space="preserve"> License for more details. You should have received a copy of the GNU </w:t>
+                    </w:r>
+                    <w:proofErr w:type="gramStart"/>
+                    <w:r>
+                      <w:rPr>
+                        <w:rFonts w:ascii="Arial" w:hAnsi="Arial" w:cs="Arial"/>
+                      </w:rPr>
+                      <w:t>General Public</w:t>
+                    </w:r>
+                    <w:proofErr w:type="gramEnd"/>
+                    <w:r>
+                      <w:rPr>
+                        <w:rFonts w:ascii="Arial" w:hAnsi="Arial" w:cs="Arial"/>
+                      </w:rPr>
+                      <w:t xml:space="preserve"> License along with this repository.  If not, se</w:t>
                     </w:r>
                     <w:r>
                       <w:rPr>
@@ -1532,6 +1594,7 @@
         </w:rPr>
       </w:pPr>
       <w:bookmarkStart w:id="2" w:name="_Toc430156282"/>
+      <w:proofErr w:type="gramStart"/>
       <w:r>
         <w:rPr>
           <w:rFonts w:ascii="Arial" w:hAnsi="Arial" w:cs="Arial"/>
@@ -1545,6 +1608,7 @@
         <w:t>Introduction</w:t>
       </w:r>
       <w:bookmarkEnd w:id="2"/>
+      <w:proofErr w:type="gramEnd"/>
     </w:p>
     <w:p>
       <w:pPr>
@@ -1587,37 +1651,81 @@
         <w:rPr>
           <w:rFonts w:ascii="Arial" w:hAnsi="Arial" w:cs="Arial"/>
         </w:rPr>
-        <w:t xml:space="preserve"> the Digilent </w:t>
-      </w:r>
-      <w:r>
-        <w:rPr>
-          <w:rFonts w:ascii="Arial" w:hAnsi="Arial" w:cs="Arial"/>
-        </w:rPr>
-        <w:t>Nexys 2</w:t>
-      </w:r>
+        <w:t xml:space="preserve"> the </w:t>
+      </w:r>
+      <w:proofErr w:type="spellStart"/>
+      <w:r>
+        <w:rPr>
+          <w:rFonts w:ascii="Arial" w:hAnsi="Arial" w:cs="Arial"/>
+        </w:rPr>
+        <w:t>Digilent</w:t>
+      </w:r>
+      <w:proofErr w:type="spellEnd"/>
       <w:r>
         <w:rPr>
           <w:rFonts w:ascii="Arial" w:hAnsi="Arial" w:cs="Arial"/>
         </w:rPr>
         <w:t xml:space="preserve"> </w:t>
       </w:r>
+      <w:proofErr w:type="spellStart"/>
+      <w:r>
+        <w:rPr>
+          <w:rFonts w:ascii="Arial" w:hAnsi="Arial" w:cs="Arial"/>
+        </w:rPr>
+        <w:t>Nexys</w:t>
+      </w:r>
+      <w:proofErr w:type="spellEnd"/>
+      <w:r>
+        <w:rPr>
+          <w:rFonts w:ascii="Arial" w:hAnsi="Arial" w:cs="Arial"/>
+        </w:rPr>
+        <w:t xml:space="preserve"> 2</w:t>
+      </w:r>
+      <w:r>
+        <w:rPr>
+          <w:rFonts w:ascii="Arial" w:hAnsi="Arial" w:cs="Arial"/>
+        </w:rPr>
+        <w:t xml:space="preserve"> </w:t>
+      </w:r>
       <w:r>
         <w:rPr>
           <w:rFonts w:ascii="Arial" w:hAnsi="Arial" w:cs="Arial"/>
         </w:rPr>
         <w:t xml:space="preserve">(1200K gate), </w:t>
       </w:r>
-      <w:r>
-        <w:rPr>
-          <w:rFonts w:ascii="Arial" w:hAnsi="Arial" w:cs="Arial"/>
-        </w:rPr>
-        <w:t>Nexys 4</w:t>
-      </w:r>
-      <w:r>
-        <w:rPr>
-          <w:rFonts w:ascii="Arial" w:hAnsi="Arial" w:cs="Arial"/>
-        </w:rPr>
-        <w:t xml:space="preserve">, and Nexys 4 DDR </w:t>
+      <w:proofErr w:type="spellStart"/>
+      <w:r>
+        <w:rPr>
+          <w:rFonts w:ascii="Arial" w:hAnsi="Arial" w:cs="Arial"/>
+        </w:rPr>
+        <w:t>Nexys</w:t>
+      </w:r>
+      <w:proofErr w:type="spellEnd"/>
+      <w:r>
+        <w:rPr>
+          <w:rFonts w:ascii="Arial" w:hAnsi="Arial" w:cs="Arial"/>
+        </w:rPr>
+        <w:t xml:space="preserve"> 4</w:t>
+      </w:r>
+      <w:r>
+        <w:rPr>
+          <w:rFonts w:ascii="Arial" w:hAnsi="Arial" w:cs="Arial"/>
+        </w:rPr>
+        <w:t xml:space="preserve">, and </w:t>
+      </w:r>
+      <w:proofErr w:type="spellStart"/>
+      <w:r>
+        <w:rPr>
+          <w:rFonts w:ascii="Arial" w:hAnsi="Arial" w:cs="Arial"/>
+        </w:rPr>
+        <w:t>Nexys</w:t>
+      </w:r>
+      <w:proofErr w:type="spellEnd"/>
+      <w:r>
+        <w:rPr>
+          <w:rFonts w:ascii="Arial" w:hAnsi="Arial" w:cs="Arial"/>
+        </w:rPr>
+        <w:t xml:space="preserve"> 4 DDR </w:t>
       </w:r>
       <w:r>
         <w:rPr>
@@ -1636,8 +1744,16 @@
         <w:rPr>
           <w:rFonts w:ascii="Arial" w:hAnsi="Arial" w:cs="Arial"/>
         </w:rPr>
-        <w:t>Further information on the N.I.G.E. Machine design is available in papers presented at EuroFORTH</w:t>
-      </w:r>
+        <w:t xml:space="preserve">Further information on the N.I.G.E. Machine design is available in papers presented at </w:t>
+      </w:r>
+      <w:proofErr w:type="spellStart"/>
+      <w:r>
+        <w:rPr>
+          <w:rFonts w:ascii="Arial" w:hAnsi="Arial" w:cs="Arial"/>
+        </w:rPr>
+        <w:t>EuroFORTH</w:t>
+      </w:r>
+      <w:proofErr w:type="spellEnd"/>
       <w:r>
         <w:rPr>
           <w:rFonts w:ascii="Arial" w:hAnsi="Arial" w:cs="Arial"/>
@@ -1879,6 +1995,7 @@
         </w:rPr>
       </w:pPr>
       <w:bookmarkStart w:id="5" w:name="_Toc430156283"/>
+      <w:proofErr w:type="gramStart"/>
       <w:r>
         <w:rPr>
           <w:rFonts w:ascii="Arial" w:hAnsi="Arial" w:cs="Arial"/>
@@ -1889,7 +2006,14 @@
         <w:rPr>
           <w:rFonts w:ascii="Arial" w:hAnsi="Arial" w:cs="Arial"/>
         </w:rPr>
-        <w:t>Set-up p</w:t>
+        <w:t>Set</w:t>
+      </w:r>
+      <w:proofErr w:type="gramEnd"/>
+      <w:r>
+        <w:rPr>
+          <w:rFonts w:ascii="Arial" w:hAnsi="Arial" w:cs="Arial"/>
+        </w:rPr>
+        <w:t>-up p</w:t>
       </w:r>
       <w:r>
         <w:rPr>
@@ -1910,11 +2034,19 @@
           <w:rFonts w:ascii="Arial" w:hAnsi="Arial" w:cs="Arial"/>
         </w:rPr>
       </w:pPr>
-      <w:r>
-        <w:rPr>
-          <w:rFonts w:ascii="Arial" w:hAnsi="Arial" w:cs="Arial"/>
-        </w:rPr>
-        <w:t>Nexys 4 DDR</w:t>
+      <w:proofErr w:type="spellStart"/>
+      <w:r>
+        <w:rPr>
+          <w:rFonts w:ascii="Arial" w:hAnsi="Arial" w:cs="Arial"/>
+        </w:rPr>
+        <w:t>Nexys</w:t>
+      </w:r>
+      <w:proofErr w:type="spellEnd"/>
+      <w:r>
+        <w:rPr>
+          <w:rFonts w:ascii="Arial" w:hAnsi="Arial" w:cs="Arial"/>
+        </w:rPr>
+        <w:t xml:space="preserve"> 4 DDR</w:t>
       </w:r>
     </w:p>
     <w:p>
@@ -1932,7 +2064,19 @@
         <w:rPr>
           <w:rFonts w:ascii="Arial" w:hAnsi="Arial" w:cs="Arial"/>
         </w:rPr>
-        <w:t>Install Xilinx Vivado version 2015.4 or later</w:t>
+        <w:t>In</w:t>
+      </w:r>
+      <w:r>
+        <w:rPr>
+          <w:rFonts w:ascii="Arial" w:hAnsi="Arial" w:cs="Arial"/>
+        </w:rPr>
+        <w:t>stall Xilinx Vivado version 2017.3</w:t>
+      </w:r>
+      <w:r>
+        <w:rPr>
+          <w:rFonts w:ascii="Arial" w:hAnsi="Arial" w:cs="Arial"/>
+        </w:rPr>
+        <w:t xml:space="preserve"> or later</w:t>
       </w:r>
     </w:p>
     <w:p>
@@ -1946,11 +2090,33 @@
           <w:rFonts w:ascii="Arial" w:hAnsi="Arial" w:cs="Arial"/>
         </w:rPr>
       </w:pPr>
-      <w:r>
-        <w:rPr>
-          <w:rFonts w:ascii="Arial" w:hAnsi="Arial" w:cs="Arial"/>
-        </w:rPr>
-        <w:t>Nexys 4 and Nexys 2</w:t>
+      <w:proofErr w:type="spellStart"/>
+      <w:r>
+        <w:rPr>
+          <w:rFonts w:ascii="Arial" w:hAnsi="Arial" w:cs="Arial"/>
+        </w:rPr>
+        <w:t>Nexys</w:t>
+      </w:r>
+      <w:proofErr w:type="spellEnd"/>
+      <w:r>
+        <w:rPr>
+          <w:rFonts w:ascii="Arial" w:hAnsi="Arial" w:cs="Arial"/>
+        </w:rPr>
+        <w:t xml:space="preserve"> 4 and </w:t>
+      </w:r>
+      <w:proofErr w:type="spellStart"/>
+      <w:r>
+        <w:rPr>
+          <w:rFonts w:ascii="Arial" w:hAnsi="Arial" w:cs="Arial"/>
+        </w:rPr>
+        <w:t>Nexys</w:t>
+      </w:r>
+      <w:proofErr w:type="spellEnd"/>
+      <w:r>
+        <w:rPr>
+          <w:rFonts w:ascii="Arial" w:hAnsi="Arial" w:cs="Arial"/>
+        </w:rPr>
+        <w:t xml:space="preserve"> 2</w:t>
       </w:r>
     </w:p>
     <w:p>
@@ -2208,7 +2374,21 @@
         <w:rPr>
           <w:rFonts w:ascii="Arial" w:hAnsi="Arial" w:cs="Arial"/>
         </w:rPr>
-        <w:t xml:space="preserve"> for your Nexys board:</w:t>
+        <w:t xml:space="preserve"> for your </w:t>
+      </w:r>
+      <w:proofErr w:type="spellStart"/>
+      <w:r>
+        <w:rPr>
+          <w:rFonts w:ascii="Arial" w:hAnsi="Arial" w:cs="Arial"/>
+        </w:rPr>
+        <w:t>Nexys</w:t>
+      </w:r>
+      <w:proofErr w:type="spellEnd"/>
+      <w:r>
+        <w:rPr>
+          <w:rFonts w:ascii="Arial" w:hAnsi="Arial" w:cs="Arial"/>
+        </w:rPr>
+        <w:t xml:space="preserve"> board:</w:t>
       </w:r>
     </w:p>
     <w:p>
@@ -2222,11 +2402,19 @@
           <w:rFonts w:ascii="Arial" w:hAnsi="Arial" w:cs="Arial"/>
         </w:rPr>
       </w:pPr>
-      <w:r>
-        <w:rPr>
-          <w:rFonts w:ascii="Arial" w:hAnsi="Arial" w:cs="Arial"/>
-        </w:rPr>
-        <w:t>Nexys 2</w:t>
+      <w:proofErr w:type="spellStart"/>
+      <w:r>
+        <w:rPr>
+          <w:rFonts w:ascii="Arial" w:hAnsi="Arial" w:cs="Arial"/>
+        </w:rPr>
+        <w:t>Nexys</w:t>
+      </w:r>
+      <w:proofErr w:type="spellEnd"/>
+      <w:r>
+        <w:rPr>
+          <w:rFonts w:ascii="Arial" w:hAnsi="Arial" w:cs="Arial"/>
+        </w:rPr>
+        <w:t xml:space="preserve"> 2</w:t>
       </w:r>
       <w:r>
         <w:rPr>
@@ -2253,11 +2441,19 @@
           <w:rFonts w:ascii="Arial" w:hAnsi="Arial" w:cs="Arial"/>
         </w:rPr>
       </w:pPr>
-      <w:r>
-        <w:rPr>
-          <w:rFonts w:ascii="Arial" w:hAnsi="Arial" w:cs="Arial"/>
-        </w:rPr>
-        <w:t>Nexys 4</w:t>
+      <w:proofErr w:type="spellStart"/>
+      <w:r>
+        <w:rPr>
+          <w:rFonts w:ascii="Arial" w:hAnsi="Arial" w:cs="Arial"/>
+        </w:rPr>
+        <w:t>Nexys</w:t>
+      </w:r>
+      <w:proofErr w:type="spellEnd"/>
+      <w:r>
+        <w:rPr>
+          <w:rFonts w:ascii="Arial" w:hAnsi="Arial" w:cs="Arial"/>
+        </w:rPr>
+        <w:t xml:space="preserve"> 4</w:t>
       </w:r>
       <w:r>
         <w:rPr>
@@ -2289,11 +2485,19 @@
           <w:rFonts w:ascii="Arial" w:hAnsi="Arial" w:cs="Arial"/>
         </w:rPr>
       </w:pPr>
-      <w:r>
-        <w:rPr>
-          <w:rFonts w:ascii="Arial" w:hAnsi="Arial" w:cs="Arial"/>
-        </w:rPr>
-        <w:t>Nexys 4 DDR</w:t>
+      <w:proofErr w:type="spellStart"/>
+      <w:r>
+        <w:rPr>
+          <w:rFonts w:ascii="Arial" w:hAnsi="Arial" w:cs="Arial"/>
+        </w:rPr>
+        <w:t>Nexys</w:t>
+      </w:r>
+      <w:proofErr w:type="spellEnd"/>
+      <w:r>
+        <w:rPr>
+          <w:rFonts w:ascii="Arial" w:hAnsi="Arial" w:cs="Arial"/>
+        </w:rPr>
+        <w:t xml:space="preserve"> 4 DDR</w:t>
       </w:r>
       <w:r>
         <w:rPr>
@@ -2325,6 +2529,7 @@
         </w:rPr>
       </w:pPr>
       <w:bookmarkStart w:id="6" w:name="_Toc430156284"/>
+      <w:proofErr w:type="gramStart"/>
       <w:r>
         <w:rPr>
           <w:rFonts w:ascii="Arial" w:hAnsi="Arial" w:cs="Arial"/>
@@ -2336,7 +2541,14 @@
         <w:rPr>
           <w:rFonts w:ascii="Arial" w:hAnsi="Arial" w:cs="Arial"/>
         </w:rPr>
-        <w:t>Quick start</w:t>
+        <w:t>Quick</w:t>
+      </w:r>
+      <w:proofErr w:type="gramEnd"/>
+      <w:r>
+        <w:rPr>
+          <w:rFonts w:ascii="Arial" w:hAnsi="Arial" w:cs="Arial"/>
+        </w:rPr>
+        <w:t xml:space="preserve"> start</w:t>
       </w:r>
       <w:bookmarkEnd w:id="6"/>
     </w:p>
@@ -2367,7 +2579,21 @@
         <w:rPr>
           <w:rFonts w:ascii="Arial" w:hAnsi="Arial" w:cs="Arial"/>
         </w:rPr>
-        <w:t>keyboard (PS/2 - Nexys 2</w:t>
+        <w:t xml:space="preserve">keyboard (PS/2 - </w:t>
+      </w:r>
+      <w:proofErr w:type="spellStart"/>
+      <w:r>
+        <w:rPr>
+          <w:rFonts w:ascii="Arial" w:hAnsi="Arial" w:cs="Arial"/>
+        </w:rPr>
+        <w:t>Nexys</w:t>
+      </w:r>
+      <w:proofErr w:type="spellEnd"/>
+      <w:r>
+        <w:rPr>
+          <w:rFonts w:ascii="Arial" w:hAnsi="Arial" w:cs="Arial"/>
+        </w:rPr>
+        <w:t xml:space="preserve"> 2</w:t>
       </w:r>
       <w:r>
         <w:rPr>
@@ -2385,13 +2611,41 @@
         <w:rPr>
           <w:rFonts w:ascii="Arial" w:hAnsi="Arial" w:cs="Arial"/>
         </w:rPr>
-        <w:t>- Nexys 4</w:t>
-      </w:r>
-      <w:r>
-        <w:rPr>
-          <w:rFonts w:ascii="Arial" w:hAnsi="Arial" w:cs="Arial"/>
-        </w:rPr>
-        <w:t xml:space="preserve"> / Nexys 4 DDR</w:t>
+        <w:t xml:space="preserve">- </w:t>
+      </w:r>
+      <w:proofErr w:type="spellStart"/>
+      <w:r>
+        <w:rPr>
+          <w:rFonts w:ascii="Arial" w:hAnsi="Arial" w:cs="Arial"/>
+        </w:rPr>
+        <w:t>Nexys</w:t>
+      </w:r>
+      <w:proofErr w:type="spellEnd"/>
+      <w:r>
+        <w:rPr>
+          <w:rFonts w:ascii="Arial" w:hAnsi="Arial" w:cs="Arial"/>
+        </w:rPr>
+        <w:t xml:space="preserve"> 4</w:t>
+      </w:r>
+      <w:r>
+        <w:rPr>
+          <w:rFonts w:ascii="Arial" w:hAnsi="Arial" w:cs="Arial"/>
+        </w:rPr>
+        <w:t xml:space="preserve"> / </w:t>
+      </w:r>
+      <w:proofErr w:type="spellStart"/>
+      <w:r>
+        <w:rPr>
+          <w:rFonts w:ascii="Arial" w:hAnsi="Arial" w:cs="Arial"/>
+        </w:rPr>
+        <w:t>Nexys</w:t>
+      </w:r>
+      <w:proofErr w:type="spellEnd"/>
+      <w:r>
+        <w:rPr>
+          <w:rFonts w:ascii="Arial" w:hAnsi="Arial" w:cs="Arial"/>
+        </w:rPr>
+        <w:t xml:space="preserve"> 4 DDR</w:t>
       </w:r>
       <w:r>
         <w:rPr>
@@ -2433,7 +2687,21 @@
         <w:rPr>
           <w:rFonts w:ascii="Arial" w:hAnsi="Arial" w:cs="Arial"/>
         </w:rPr>
-        <w:t>as follows (see also the Digilent reference manual)</w:t>
+        <w:t xml:space="preserve">as follows (see also the </w:t>
+      </w:r>
+      <w:proofErr w:type="spellStart"/>
+      <w:r>
+        <w:rPr>
+          <w:rFonts w:ascii="Arial" w:hAnsi="Arial" w:cs="Arial"/>
+        </w:rPr>
+        <w:t>Digilent</w:t>
+      </w:r>
+      <w:proofErr w:type="spellEnd"/>
+      <w:r>
+        <w:rPr>
+          <w:rFonts w:ascii="Arial" w:hAnsi="Arial" w:cs="Arial"/>
+        </w:rPr>
+        <w:t xml:space="preserve"> reference manual)</w:t>
       </w:r>
     </w:p>
     <w:p>
@@ -2511,7 +2779,14 @@
         <w:rPr>
           <w:rFonts w:ascii="Arial" w:hAnsi="Arial" w:cs="Arial"/>
         </w:rPr>
-        <w:t>board with the pre-co</w:t>
+        <w:t>board with the pre-</w:t>
+      </w:r>
+      <w:proofErr w:type="gramStart"/>
+      <w:r>
+        <w:rPr>
+          <w:rFonts w:ascii="Arial" w:hAnsi="Arial" w:cs="Arial"/>
+        </w:rPr>
+        <w:t>co</w:t>
       </w:r>
       <w:r>
         <w:rPr>
@@ -2535,19 +2810,54 @@
         <w:rPr>
           <w:rFonts w:ascii="Arial" w:hAnsi="Arial" w:cs="Arial"/>
         </w:rPr>
-        <w:t xml:space="preserve">bit </w:t>
-      </w:r>
-      <w:r>
-        <w:rPr>
-          <w:rFonts w:ascii="Arial" w:hAnsi="Arial" w:cs="Arial"/>
-        </w:rPr>
-        <w:t>file or altenatively program the flash configuration memory with the</w:t>
-      </w:r>
-      <w:r>
-        <w:rPr>
-          <w:rFonts w:ascii="Arial" w:hAnsi="Arial" w:cs="Arial"/>
-        </w:rPr>
-        <w:t xml:space="preserve"> .mcs </w:t>
+        <w:t>bit</w:t>
+      </w:r>
+      <w:proofErr w:type="gramEnd"/>
+      <w:r>
+        <w:rPr>
+          <w:rFonts w:ascii="Arial" w:hAnsi="Arial" w:cs="Arial"/>
+        </w:rPr>
+        <w:t xml:space="preserve"> </w:t>
+      </w:r>
+      <w:r>
+        <w:rPr>
+          <w:rFonts w:ascii="Arial" w:hAnsi="Arial" w:cs="Arial"/>
+        </w:rPr>
+        <w:t xml:space="preserve">file or </w:t>
+      </w:r>
+      <w:proofErr w:type="spellStart"/>
+      <w:r>
+        <w:rPr>
+          <w:rFonts w:ascii="Arial" w:hAnsi="Arial" w:cs="Arial"/>
+        </w:rPr>
+        <w:t>altenatively</w:t>
+      </w:r>
+      <w:proofErr w:type="spellEnd"/>
+      <w:r>
+        <w:rPr>
+          <w:rFonts w:ascii="Arial" w:hAnsi="Arial" w:cs="Arial"/>
+        </w:rPr>
+        <w:t xml:space="preserve"> program the flash configuration memory with the</w:t>
+      </w:r>
+      <w:r>
+        <w:rPr>
+          <w:rFonts w:ascii="Arial" w:hAnsi="Arial" w:cs="Arial"/>
+        </w:rPr>
+        <w:t xml:space="preserve"> .</w:t>
+      </w:r>
+      <w:proofErr w:type="spellStart"/>
+      <w:r>
+        <w:rPr>
+          <w:rFonts w:ascii="Arial" w:hAnsi="Arial" w:cs="Arial"/>
+        </w:rPr>
+        <w:t>mcs</w:t>
+      </w:r>
+      <w:proofErr w:type="spellEnd"/>
+      <w:r>
+        <w:rPr>
+          <w:rFonts w:ascii="Arial" w:hAnsi="Arial" w:cs="Arial"/>
+        </w:rPr>
+        <w:t xml:space="preserve"> </w:t>
       </w:r>
       <w:r>
         <w:rPr>
@@ -2567,11 +2877,19 @@
           <w:rFonts w:ascii="Arial" w:hAnsi="Arial" w:cs="Arial"/>
         </w:rPr>
       </w:pPr>
-      <w:r>
-        <w:rPr>
-          <w:rFonts w:ascii="Arial" w:hAnsi="Arial" w:cs="Arial"/>
-        </w:rPr>
-        <w:t>Nexys 2</w:t>
+      <w:proofErr w:type="spellStart"/>
+      <w:r>
+        <w:rPr>
+          <w:rFonts w:ascii="Arial" w:hAnsi="Arial" w:cs="Arial"/>
+        </w:rPr>
+        <w:t>Nexys</w:t>
+      </w:r>
+      <w:proofErr w:type="spellEnd"/>
+      <w:r>
+        <w:rPr>
+          <w:rFonts w:ascii="Arial" w:hAnsi="Arial" w:cs="Arial"/>
+        </w:rPr>
+        <w:t xml:space="preserve"> 2</w:t>
       </w:r>
     </w:p>
     <w:p>
@@ -2589,7 +2907,21 @@
         <w:rPr>
           <w:rFonts w:ascii="Arial" w:hAnsi="Arial" w:cs="Arial"/>
         </w:rPr>
-        <w:t>Use the Digilent Adept software</w:t>
+        <w:t xml:space="preserve">Use the </w:t>
+      </w:r>
+      <w:proofErr w:type="spellStart"/>
+      <w:r>
+        <w:rPr>
+          <w:rFonts w:ascii="Arial" w:hAnsi="Arial" w:cs="Arial"/>
+        </w:rPr>
+        <w:t>Digilent</w:t>
+      </w:r>
+      <w:proofErr w:type="spellEnd"/>
+      <w:r>
+        <w:rPr>
+          <w:rFonts w:ascii="Arial" w:hAnsi="Arial" w:cs="Arial"/>
+        </w:rPr>
+        <w:t xml:space="preserve"> Adept software</w:t>
       </w:r>
     </w:p>
     <w:p>
@@ -2641,11 +2973,19 @@
       </w:pPr>
       <w:bookmarkStart w:id="7" w:name="OLE_LINK3"/>
       <w:bookmarkStart w:id="8" w:name="OLE_LINK4"/>
-      <w:r>
-        <w:rPr>
-          <w:rFonts w:ascii="Arial" w:hAnsi="Arial" w:cs="Arial"/>
-        </w:rPr>
-        <w:t>Nexys 4</w:t>
+      <w:proofErr w:type="spellStart"/>
+      <w:r>
+        <w:rPr>
+          <w:rFonts w:ascii="Arial" w:hAnsi="Arial" w:cs="Arial"/>
+        </w:rPr>
+        <w:t>Nexys</w:t>
+      </w:r>
+      <w:proofErr w:type="spellEnd"/>
+      <w:r>
+        <w:rPr>
+          <w:rFonts w:ascii="Arial" w:hAnsi="Arial" w:cs="Arial"/>
+        </w:rPr>
+        <w:t xml:space="preserve"> 4</w:t>
       </w:r>
     </w:p>
     <w:p>
@@ -2663,7 +3003,21 @@
         <w:rPr>
           <w:rFonts w:ascii="Arial" w:hAnsi="Arial" w:cs="Arial"/>
         </w:rPr>
-        <w:t>Use the iIMPACT software from within ISE</w:t>
+        <w:t xml:space="preserve">Use the </w:t>
+      </w:r>
+      <w:proofErr w:type="spellStart"/>
+      <w:r>
+        <w:rPr>
+          <w:rFonts w:ascii="Arial" w:hAnsi="Arial" w:cs="Arial"/>
+        </w:rPr>
+        <w:t>iIMPACT</w:t>
+      </w:r>
+      <w:proofErr w:type="spellEnd"/>
+      <w:r>
+        <w:rPr>
+          <w:rFonts w:ascii="Arial" w:hAnsi="Arial" w:cs="Arial"/>
+        </w:rPr>
+        <w:t xml:space="preserve"> software from within ISE</w:t>
       </w:r>
     </w:p>
     <w:p>
@@ -2729,7 +3083,21 @@
         <w:rPr>
           <w:rFonts w:ascii="Arial" w:hAnsi="Arial" w:cs="Arial"/>
         </w:rPr>
-        <w:t>To "see" the flash memory device from iMPACT, add this part</w:t>
+        <w:t xml:space="preserve">To "see" the flash memory device from </w:t>
+      </w:r>
+      <w:proofErr w:type="spellStart"/>
+      <w:r>
+        <w:rPr>
+          <w:rFonts w:ascii="Arial" w:hAnsi="Arial" w:cs="Arial"/>
+        </w:rPr>
+        <w:t>iMPACT</w:t>
+      </w:r>
+      <w:proofErr w:type="spellEnd"/>
+      <w:r>
+        <w:rPr>
+          <w:rFonts w:ascii="Arial" w:hAnsi="Arial" w:cs="Arial"/>
+        </w:rPr>
+        <w:t>, add this part</w:t>
       </w:r>
     </w:p>
     <w:p>
@@ -2743,11 +3111,19 @@
           <w:rFonts w:ascii="Arial" w:hAnsi="Arial" w:cs="Arial"/>
         </w:rPr>
       </w:pPr>
-      <w:r>
-        <w:rPr>
-          <w:rFonts w:ascii="Arial" w:hAnsi="Arial" w:cs="Arial"/>
-        </w:rPr>
-        <w:t>Spansion S25FL128S</w:t>
+      <w:proofErr w:type="spellStart"/>
+      <w:r>
+        <w:rPr>
+          <w:rFonts w:ascii="Arial" w:hAnsi="Arial" w:cs="Arial"/>
+        </w:rPr>
+        <w:t>Spansion</w:t>
+      </w:r>
+      <w:proofErr w:type="spellEnd"/>
+      <w:r>
+        <w:rPr>
+          <w:rFonts w:ascii="Arial" w:hAnsi="Arial" w:cs="Arial"/>
+        </w:rPr>
+        <w:t xml:space="preserve"> S25FL128S</w:t>
       </w:r>
       <w:r>
         <w:rPr>
@@ -2821,8 +3197,6 @@
         </w:rPr>
         <w:t xml:space="preserve"> to assist with FLASH programming</w:t>
       </w:r>
-      <w:bookmarkStart w:id="9" w:name="_GoBack"/>
-      <w:bookmarkEnd w:id="9"/>
       <w:r>
         <w:rPr>
           <w:rFonts w:ascii="Arial" w:hAnsi="Arial" w:cs="Arial"/>
@@ -2864,11 +3238,19 @@
           <w:rFonts w:ascii="Arial" w:hAnsi="Arial" w:cs="Arial"/>
         </w:rPr>
       </w:pPr>
-      <w:r>
-        <w:rPr>
-          <w:rFonts w:ascii="Arial" w:hAnsi="Arial" w:cs="Arial"/>
-        </w:rPr>
-        <w:t>Nexys 4 DDR</w:t>
+      <w:proofErr w:type="spellStart"/>
+      <w:r>
+        <w:rPr>
+          <w:rFonts w:ascii="Arial" w:hAnsi="Arial" w:cs="Arial"/>
+        </w:rPr>
+        <w:t>Nexys</w:t>
+      </w:r>
+      <w:proofErr w:type="spellEnd"/>
+      <w:r>
+        <w:rPr>
+          <w:rFonts w:ascii="Arial" w:hAnsi="Arial" w:cs="Arial"/>
+        </w:rPr>
+        <w:t xml:space="preserve"> 4 DDR</w:t>
       </w:r>
       <w:r>
         <w:rPr>
@@ -3012,14 +3394,44 @@
         <w:rPr>
           <w:rFonts w:ascii="Arial" w:hAnsi="Arial" w:cs="Arial"/>
         </w:rPr>
-        <w:t>\Xilinx_Vivado_DDR\TCL_scripts</w:t>
-      </w:r>
-      <w:r>
-        <w:rPr>
-          <w:rFonts w:ascii="Arial" w:hAnsi="Arial" w:cs="Arial"/>
-        </w:rPr>
-        <w:t>\create_hw_cfgmem.tcl</w:t>
-      </w:r>
+        <w:t>\</w:t>
+      </w:r>
+      <w:proofErr w:type="spellStart"/>
+      <w:r>
+        <w:rPr>
+          <w:rFonts w:ascii="Arial" w:hAnsi="Arial" w:cs="Arial"/>
+        </w:rPr>
+        <w:t>Xilinx_Vivado_DDR</w:t>
+      </w:r>
+      <w:proofErr w:type="spellEnd"/>
+      <w:r>
+        <w:rPr>
+          <w:rFonts w:ascii="Arial" w:hAnsi="Arial" w:cs="Arial"/>
+        </w:rPr>
+        <w:t>\</w:t>
+      </w:r>
+      <w:proofErr w:type="spellStart"/>
+      <w:r>
+        <w:rPr>
+          <w:rFonts w:ascii="Arial" w:hAnsi="Arial" w:cs="Arial"/>
+        </w:rPr>
+        <w:t>TCL_scripts</w:t>
+      </w:r>
+      <w:proofErr w:type="spellEnd"/>
+      <w:r>
+        <w:rPr>
+          <w:rFonts w:ascii="Arial" w:hAnsi="Arial" w:cs="Arial"/>
+        </w:rPr>
+        <w:t>\</w:t>
+      </w:r>
+      <w:proofErr w:type="spellStart"/>
+      <w:r>
+        <w:rPr>
+          <w:rFonts w:ascii="Arial" w:hAnsi="Arial" w:cs="Arial"/>
+        </w:rPr>
+        <w:t>create_hw_cfgmem.tcl</w:t>
+      </w:r>
+      <w:proofErr w:type="spellEnd"/>
     </w:p>
     <w:p>
       <w:pPr>
@@ -3130,7 +3542,8 @@
           <w:rFonts w:ascii="Arial" w:hAnsi="Arial" w:cs="Arial"/>
         </w:rPr>
       </w:pPr>
-      <w:bookmarkStart w:id="10" w:name="_Toc430156285"/>
+      <w:bookmarkStart w:id="9" w:name="_Toc430156285"/>
+      <w:proofErr w:type="gramStart"/>
       <w:r>
         <w:rPr>
           <w:rFonts w:ascii="Arial" w:hAnsi="Arial" w:cs="Arial"/>
@@ -3141,9 +3554,16 @@
         <w:rPr>
           <w:rFonts w:ascii="Arial" w:hAnsi="Arial" w:cs="Arial"/>
         </w:rPr>
-        <w:t>Full start</w:t>
-      </w:r>
-      <w:bookmarkEnd w:id="10"/>
+        <w:t>Full</w:t>
+      </w:r>
+      <w:proofErr w:type="gramEnd"/>
+      <w:r>
+        <w:rPr>
+          <w:rFonts w:ascii="Arial" w:hAnsi="Arial" w:cs="Arial"/>
+        </w:rPr>
+        <w:t xml:space="preserve"> start</w:t>
+      </w:r>
+      <w:bookmarkEnd w:id="9"/>
     </w:p>
     <w:p>
       <w:pPr>
@@ -3186,11 +3606,19 @@
           <w:rFonts w:ascii="Arial" w:hAnsi="Arial" w:cs="Arial"/>
         </w:rPr>
       </w:pPr>
-      <w:r>
-        <w:rPr>
-          <w:rFonts w:ascii="Arial" w:hAnsi="Arial" w:cs="Arial"/>
-        </w:rPr>
-        <w:t xml:space="preserve">Nexys 4 DDR: </w:t>
+      <w:proofErr w:type="spellStart"/>
+      <w:r>
+        <w:rPr>
+          <w:rFonts w:ascii="Arial" w:hAnsi="Arial" w:cs="Arial"/>
+        </w:rPr>
+        <w:t>Nexys</w:t>
+      </w:r>
+      <w:proofErr w:type="spellEnd"/>
+      <w:r>
+        <w:rPr>
+          <w:rFonts w:ascii="Arial" w:hAnsi="Arial" w:cs="Arial"/>
+        </w:rPr>
+        <w:t xml:space="preserve"> 4 DDR: </w:t>
       </w:r>
       <w:r>
         <w:rPr>
@@ -3210,11 +3638,33 @@
           <w:rFonts w:ascii="Arial" w:hAnsi="Arial" w:cs="Arial"/>
         </w:rPr>
       </w:pPr>
-      <w:r>
-        <w:rPr>
-          <w:rFonts w:ascii="Arial" w:hAnsi="Arial" w:cs="Arial"/>
-        </w:rPr>
-        <w:t xml:space="preserve">Nexys 4 and Nexys 2: </w:t>
+      <w:proofErr w:type="spellStart"/>
+      <w:r>
+        <w:rPr>
+          <w:rFonts w:ascii="Arial" w:hAnsi="Arial" w:cs="Arial"/>
+        </w:rPr>
+        <w:t>Nexys</w:t>
+      </w:r>
+      <w:proofErr w:type="spellEnd"/>
+      <w:r>
+        <w:rPr>
+          <w:rFonts w:ascii="Arial" w:hAnsi="Arial" w:cs="Arial"/>
+        </w:rPr>
+        <w:t xml:space="preserve"> 4 and </w:t>
+      </w:r>
+      <w:proofErr w:type="spellStart"/>
+      <w:r>
+        <w:rPr>
+          <w:rFonts w:ascii="Arial" w:hAnsi="Arial" w:cs="Arial"/>
+        </w:rPr>
+        <w:t>Nexys</w:t>
+      </w:r>
+      <w:proofErr w:type="spellEnd"/>
+      <w:r>
+        <w:rPr>
+          <w:rFonts w:ascii="Arial" w:hAnsi="Arial" w:cs="Arial"/>
+        </w:rPr>
+        <w:t xml:space="preserve"> 2: </w:t>
       </w:r>
       <w:r>
         <w:rPr>
@@ -3346,8 +3796,30 @@
         <w:rPr>
           <w:rFonts w:ascii="Arial" w:hAnsi="Arial" w:cs="Arial"/>
         </w:rPr>
-        <w:t>\Xilinx_ISE\Xilinx_ISE</w:t>
-      </w:r>
+        <w:t>\</w:t>
+      </w:r>
+      <w:proofErr w:type="spellStart"/>
+      <w:r>
+        <w:rPr>
+          <w:rFonts w:ascii="Arial" w:hAnsi="Arial" w:cs="Arial"/>
+        </w:rPr>
+        <w:t>Xilinx_ISE</w:t>
+      </w:r>
+      <w:proofErr w:type="spellEnd"/>
+      <w:r>
+        <w:rPr>
+          <w:rFonts w:ascii="Arial" w:hAnsi="Arial" w:cs="Arial"/>
+        </w:rPr>
+        <w:t>\</w:t>
+      </w:r>
+      <w:proofErr w:type="spellStart"/>
+      <w:r>
+        <w:rPr>
+          <w:rFonts w:ascii="Arial" w:hAnsi="Arial" w:cs="Arial"/>
+        </w:rPr>
+        <w:t>Xilinx_ISE</w:t>
+      </w:r>
+      <w:proofErr w:type="spellEnd"/>
       <w:r>
         <w:rPr>
           <w:rFonts w:ascii="Arial" w:hAnsi="Arial" w:cs="Arial"/>
@@ -3414,8 +3886,8 @@
           <w:rFonts w:ascii="Arial" w:hAnsi="Arial" w:cs="Arial"/>
         </w:rPr>
       </w:pPr>
-      <w:bookmarkStart w:id="11" w:name="OLE_LINK7"/>
-      <w:bookmarkStart w:id="12" w:name="OLE_LINK8"/>
+      <w:bookmarkStart w:id="10" w:name="OLE_LINK7"/>
+      <w:bookmarkStart w:id="11" w:name="OLE_LINK8"/>
       <w:r>
         <w:rPr>
           <w:rFonts w:ascii="Arial" w:hAnsi="Arial" w:cs="Arial"/>
@@ -3429,8 +3901,8 @@
         <w:t xml:space="preserve">NIGE_Machine.xise </w:t>
       </w:r>
     </w:p>
+    <w:bookmarkEnd w:id="10"/>
     <w:bookmarkEnd w:id="11"/>
-    <w:bookmarkEnd w:id="12"/>
     <w:p>
       <w:pPr>
         <w:pStyle w:val="ListParagraph"/>
@@ -3518,7 +3990,21 @@
         <w:rPr>
           <w:rFonts w:ascii="Arial" w:hAnsi="Arial" w:cs="Arial"/>
         </w:rPr>
-        <w:t xml:space="preserve">Configure the Nexys </w:t>
+        <w:t xml:space="preserve">Configure the </w:t>
+      </w:r>
+      <w:proofErr w:type="spellStart"/>
+      <w:r>
+        <w:rPr>
+          <w:rFonts w:ascii="Arial" w:hAnsi="Arial" w:cs="Arial"/>
+        </w:rPr>
+        <w:t>Nexys</w:t>
+      </w:r>
+      <w:proofErr w:type="spellEnd"/>
+      <w:r>
+        <w:rPr>
+          <w:rFonts w:ascii="Arial" w:hAnsi="Arial" w:cs="Arial"/>
+        </w:rPr>
+        <w:t xml:space="preserve"> </w:t>
       </w:r>
       <w:r>
         <w:rPr>
@@ -3526,6 +4012,7 @@
         </w:rPr>
         <w:t xml:space="preserve">board with the newly </w:t>
       </w:r>
+      <w:proofErr w:type="gramStart"/>
       <w:r>
         <w:rPr>
           <w:rFonts w:ascii="Arial" w:hAnsi="Arial" w:cs="Arial"/>
@@ -3536,7 +4023,14 @@
         <w:rPr>
           <w:rFonts w:ascii="Arial" w:hAnsi="Arial" w:cs="Arial"/>
         </w:rPr>
-        <w:t>bit file</w:t>
+        <w:t>bit</w:t>
+      </w:r>
+      <w:proofErr w:type="gramEnd"/>
+      <w:r>
+        <w:rPr>
+          <w:rFonts w:ascii="Arial" w:hAnsi="Arial" w:cs="Arial"/>
+        </w:rPr>
+        <w:t xml:space="preserve"> file</w:t>
       </w:r>
     </w:p>
     <w:p>
@@ -3550,17 +4044,17 @@
           <w:rFonts w:ascii="Arial" w:hAnsi="Arial" w:cs="Arial"/>
         </w:rPr>
       </w:pPr>
-      <w:bookmarkStart w:id="13" w:name="OLE_LINK9"/>
-      <w:bookmarkStart w:id="14" w:name="OLE_LINK10"/>
+      <w:bookmarkStart w:id="12" w:name="OLE_LINK9"/>
+      <w:bookmarkStart w:id="13" w:name="OLE_LINK10"/>
       <w:r>
         <w:rPr>
           <w:rFonts w:ascii="Arial" w:hAnsi="Arial" w:cs="Arial"/>
         </w:rPr>
         <w:t>E:\N.I.G.E.-Machine\Xilinx_ISE\</w:t>
       </w:r>
-      <w:bookmarkStart w:id="15" w:name="_Toc430156286"/>
+      <w:bookmarkStart w:id="14" w:name="_Toc430156286"/>
+      <w:bookmarkEnd w:id="12"/>
       <w:bookmarkEnd w:id="13"/>
-      <w:bookmarkEnd w:id="14"/>
     </w:p>
     <w:p>
       <w:pPr>
@@ -3594,6 +4088,7 @@
           <w:rFonts w:ascii="Arial" w:hAnsi="Arial" w:cs="Arial"/>
         </w:rPr>
       </w:pPr>
+      <w:proofErr w:type="gramStart"/>
       <w:r>
         <w:rPr>
           <w:rFonts w:ascii="Arial" w:hAnsi="Arial" w:cs="Arial"/>
@@ -3616,9 +4111,16 @@
         <w:rPr>
           <w:rFonts w:ascii="Arial" w:hAnsi="Arial" w:cs="Arial"/>
         </w:rPr>
-        <w:t>Optional SD card interface</w:t>
-      </w:r>
-      <w:bookmarkEnd w:id="15"/>
+        <w:t>Optional</w:t>
+      </w:r>
+      <w:proofErr w:type="gramEnd"/>
+      <w:r>
+        <w:rPr>
+          <w:rFonts w:ascii="Arial" w:hAnsi="Arial" w:cs="Arial"/>
+        </w:rPr>
+        <w:t xml:space="preserve"> SD card interface</w:t>
+      </w:r>
+      <w:bookmarkEnd w:id="14"/>
     </w:p>
     <w:p>
       <w:pPr>
@@ -3631,11 +4133,19 @@
           <w:rFonts w:ascii="Arial" w:hAnsi="Arial" w:cs="Arial"/>
         </w:rPr>
       </w:pPr>
-      <w:r>
-        <w:rPr>
-          <w:rFonts w:ascii="Arial" w:hAnsi="Arial" w:cs="Arial"/>
-        </w:rPr>
-        <w:t>Nexys 2</w:t>
+      <w:proofErr w:type="spellStart"/>
+      <w:r>
+        <w:rPr>
+          <w:rFonts w:ascii="Arial" w:hAnsi="Arial" w:cs="Arial"/>
+        </w:rPr>
+        <w:t>Nexys</w:t>
+      </w:r>
+      <w:proofErr w:type="spellEnd"/>
+      <w:r>
+        <w:rPr>
+          <w:rFonts w:ascii="Arial" w:hAnsi="Arial" w:cs="Arial"/>
+        </w:rPr>
+        <w:t xml:space="preserve"> 2</w:t>
       </w:r>
       <w:r>
         <w:rPr>
@@ -3647,8 +4157,16 @@
         <w:rPr>
           <w:rFonts w:ascii="Arial" w:hAnsi="Arial" w:cs="Arial"/>
         </w:rPr>
-        <w:t xml:space="preserve"> Digilent</w:t>
-      </w:r>
+        <w:t xml:space="preserve"> </w:t>
+      </w:r>
+      <w:proofErr w:type="spellStart"/>
+      <w:r>
+        <w:rPr>
+          <w:rFonts w:ascii="Arial" w:hAnsi="Arial" w:cs="Arial"/>
+        </w:rPr>
+        <w:t>Digilent</w:t>
+      </w:r>
+      <w:proofErr w:type="spellEnd"/>
       <w:r>
         <w:rPr>
           <w:rFonts w:ascii="Arial" w:hAnsi="Arial" w:cs="Arial"/>
@@ -3718,23 +4236,59 @@
           <w:rFonts w:ascii="Arial" w:hAnsi="Arial" w:cs="Arial"/>
         </w:rPr>
       </w:pPr>
-      <w:r>
-        <w:rPr>
-          <w:rFonts w:ascii="Arial" w:hAnsi="Arial" w:cs="Arial"/>
-        </w:rPr>
-        <w:t>Nexys 4</w:t>
-      </w:r>
-      <w:r>
-        <w:rPr>
-          <w:rFonts w:ascii="Arial" w:hAnsi="Arial" w:cs="Arial"/>
-        </w:rPr>
-        <w:t xml:space="preserve"> / Nexys 4 DDR</w:t>
-      </w:r>
-      <w:r>
-        <w:rPr>
-          <w:rFonts w:ascii="Arial" w:hAnsi="Arial" w:cs="Arial"/>
-        </w:rPr>
-        <w:t>: utilize a micro-SD card and the micro-SD slot on the Nexys board</w:t>
+      <w:proofErr w:type="spellStart"/>
+      <w:r>
+        <w:rPr>
+          <w:rFonts w:ascii="Arial" w:hAnsi="Arial" w:cs="Arial"/>
+        </w:rPr>
+        <w:t>Nexys</w:t>
+      </w:r>
+      <w:proofErr w:type="spellEnd"/>
+      <w:r>
+        <w:rPr>
+          <w:rFonts w:ascii="Arial" w:hAnsi="Arial" w:cs="Arial"/>
+        </w:rPr>
+        <w:t xml:space="preserve"> 4</w:t>
+      </w:r>
+      <w:r>
+        <w:rPr>
+          <w:rFonts w:ascii="Arial" w:hAnsi="Arial" w:cs="Arial"/>
+        </w:rPr>
+        <w:t xml:space="preserve"> / </w:t>
+      </w:r>
+      <w:proofErr w:type="spellStart"/>
+      <w:r>
+        <w:rPr>
+          <w:rFonts w:ascii="Arial" w:hAnsi="Arial" w:cs="Arial"/>
+        </w:rPr>
+        <w:t>Nexys</w:t>
+      </w:r>
+      <w:proofErr w:type="spellEnd"/>
+      <w:r>
+        <w:rPr>
+          <w:rFonts w:ascii="Arial" w:hAnsi="Arial" w:cs="Arial"/>
+        </w:rPr>
+        <w:t xml:space="preserve"> 4 DDR</w:t>
+      </w:r>
+      <w:r>
+        <w:rPr>
+          <w:rFonts w:ascii="Arial" w:hAnsi="Arial" w:cs="Arial"/>
+        </w:rPr>
+        <w:t xml:space="preserve">: utilize a micro-SD card and the micro-SD slot on the </w:t>
+      </w:r>
+      <w:proofErr w:type="spellStart"/>
+      <w:r>
+        <w:rPr>
+          <w:rFonts w:ascii="Arial" w:hAnsi="Arial" w:cs="Arial"/>
+        </w:rPr>
+        <w:t>Nexys</w:t>
+      </w:r>
+      <w:proofErr w:type="spellEnd"/>
+      <w:r>
+        <w:rPr>
+          <w:rFonts w:ascii="Arial" w:hAnsi="Arial" w:cs="Arial"/>
+        </w:rPr>
+        <w:t xml:space="preserve"> board</w:t>
       </w:r>
     </w:p>
     <w:p>
@@ -3800,13 +4354,27 @@
         <w:rPr>
           <w:rFonts w:ascii="Arial" w:hAnsi="Arial" w:cs="Arial"/>
         </w:rPr>
-        <w:t xml:space="preserve">formatted as FAT32 </w:t>
-      </w:r>
-      <w:r>
-        <w:rPr>
-          <w:rFonts w:ascii="Arial" w:hAnsi="Arial" w:cs="Arial"/>
-        </w:rPr>
-        <w:t xml:space="preserve"> irrespective of capacity</w:t>
+        <w:t>formatted as FAT</w:t>
+      </w:r>
+      <w:proofErr w:type="gramStart"/>
+      <w:r>
+        <w:rPr>
+          <w:rFonts w:ascii="Arial" w:hAnsi="Arial" w:cs="Arial"/>
+        </w:rPr>
+        <w:t xml:space="preserve">32 </w:t>
+      </w:r>
+      <w:r>
+        <w:rPr>
+          <w:rFonts w:ascii="Arial" w:hAnsi="Arial" w:cs="Arial"/>
+        </w:rPr>
+        <w:t xml:space="preserve"> irrespective</w:t>
+      </w:r>
+      <w:proofErr w:type="gramEnd"/>
+      <w:r>
+        <w:rPr>
+          <w:rFonts w:ascii="Arial" w:hAnsi="Arial" w:cs="Arial"/>
+        </w:rPr>
+        <w:t xml:space="preserve"> of capacity</w:t>
       </w:r>
     </w:p>
     <w:p>
@@ -3824,7 +4392,21 @@
         <w:rPr>
           <w:rFonts w:ascii="Arial" w:hAnsi="Arial" w:cs="Arial"/>
         </w:rPr>
-        <w:t>Copy all of the files from the following folder onto th</w:t>
+        <w:t xml:space="preserve">Copy </w:t>
+      </w:r>
+      <w:proofErr w:type="gramStart"/>
+      <w:r>
+        <w:rPr>
+          <w:rFonts w:ascii="Arial" w:hAnsi="Arial" w:cs="Arial"/>
+        </w:rPr>
+        <w:t>all of</w:t>
+      </w:r>
+      <w:proofErr w:type="gramEnd"/>
+      <w:r>
+        <w:rPr>
+          <w:rFonts w:ascii="Arial" w:hAnsi="Arial" w:cs="Arial"/>
+        </w:rPr>
+        <w:t xml:space="preserve"> the files from the following folder onto th</w:t>
       </w:r>
       <w:r>
         <w:rPr>
@@ -3896,7 +4478,44 @@
         <w:rPr>
           <w:rFonts w:ascii="Arial" w:hAnsi="Arial" w:cs="Arial"/>
         </w:rPr>
+        <w:fldChar w:fldCharType="begin"/>
+      </w:r>
+      <w:r>
+        <w:rPr>
+          <w:rFonts w:ascii="Arial" w:hAnsi="Arial" w:cs="Arial"/>
+        </w:rPr>
+        <w:instrText xml:space="preserve"> HYPERLINK "</w:instrText>
+      </w:r>
+      <w:r>
+        <w:rPr>
+          <w:rFonts w:ascii="Arial" w:hAnsi="Arial" w:cs="Arial"/>
+        </w:rPr>
+        <w:instrText>https://github.com/Anding/Editor</w:instrText>
+      </w:r>
+      <w:r>
+        <w:rPr>
+          <w:rFonts w:ascii="Arial" w:hAnsi="Arial" w:cs="Arial"/>
+        </w:rPr>
+        <w:instrText xml:space="preserve">" </w:instrText>
+      </w:r>
+      <w:r>
+        <w:rPr>
+          <w:rFonts w:ascii="Arial" w:hAnsi="Arial" w:cs="Arial"/>
+        </w:rPr>
+        <w:fldChar w:fldCharType="separate"/>
+      </w:r>
+      <w:r>
+        <w:rPr>
+          <w:rStyle w:val="Hyperlink"/>
+          <w:rFonts w:ascii="Arial" w:hAnsi="Arial" w:cs="Arial"/>
+        </w:rPr>
         <w:t>https://github.com/Anding/Editor</w:t>
+      </w:r>
+      <w:r>
+        <w:rPr>
+          <w:rFonts w:ascii="Arial" w:hAnsi="Arial" w:cs="Arial"/>
+        </w:rPr>
+        <w:fldChar w:fldCharType="end"/>
       </w:r>
     </w:p>
     <w:p>
@@ -3910,6 +4529,8 @@
           <w:rFonts w:ascii="Arial" w:hAnsi="Arial" w:cs="Arial"/>
         </w:rPr>
       </w:pPr>
+      <w:bookmarkStart w:id="15" w:name="_GoBack"/>
+      <w:bookmarkEnd w:id="15"/>
       <w:r>
         <w:rPr>
           <w:rFonts w:ascii="Arial" w:hAnsi="Arial" w:cs="Arial"/>
@@ -3922,11 +4543,19 @@
         </w:rPr>
         <w:t xml:space="preserve"> (</w:t>
       </w:r>
-      <w:r>
-        <w:rPr>
-          <w:rFonts w:ascii="Arial" w:hAnsi="Arial" w:cs="Arial"/>
-        </w:rPr>
-        <w:t>Nexys 2</w:t>
+      <w:proofErr w:type="spellStart"/>
+      <w:r>
+        <w:rPr>
+          <w:rFonts w:ascii="Arial" w:hAnsi="Arial" w:cs="Arial"/>
+        </w:rPr>
+        <w:t>Nexys</w:t>
+      </w:r>
+      <w:proofErr w:type="spellEnd"/>
+      <w:r>
+        <w:rPr>
+          <w:rFonts w:ascii="Arial" w:hAnsi="Arial" w:cs="Arial"/>
+        </w:rPr>
+        <w:t xml:space="preserve"> 2</w:t>
       </w:r>
       <w:r>
         <w:rPr>
@@ -3934,17 +4563,39 @@
         </w:rPr>
         <w:t>) or the directly into board (</w:t>
       </w:r>
-      <w:r>
-        <w:rPr>
-          <w:rFonts w:ascii="Arial" w:hAnsi="Arial" w:cs="Arial"/>
-        </w:rPr>
-        <w:t>Nexys 4</w:t>
-      </w:r>
-      <w:r>
-        <w:rPr>
-          <w:rFonts w:ascii="Arial" w:hAnsi="Arial" w:cs="Arial"/>
-        </w:rPr>
-        <w:t xml:space="preserve"> / Nexys 4 DDR</w:t>
+      <w:proofErr w:type="spellStart"/>
+      <w:r>
+        <w:rPr>
+          <w:rFonts w:ascii="Arial" w:hAnsi="Arial" w:cs="Arial"/>
+        </w:rPr>
+        <w:t>Nexys</w:t>
+      </w:r>
+      <w:proofErr w:type="spellEnd"/>
+      <w:r>
+        <w:rPr>
+          <w:rFonts w:ascii="Arial" w:hAnsi="Arial" w:cs="Arial"/>
+        </w:rPr>
+        <w:t xml:space="preserve"> 4</w:t>
+      </w:r>
+      <w:r>
+        <w:rPr>
+          <w:rFonts w:ascii="Arial" w:hAnsi="Arial" w:cs="Arial"/>
+        </w:rPr>
+        <w:t xml:space="preserve"> / </w:t>
+      </w:r>
+      <w:proofErr w:type="spellStart"/>
+      <w:r>
+        <w:rPr>
+          <w:rFonts w:ascii="Arial" w:hAnsi="Arial" w:cs="Arial"/>
+        </w:rPr>
+        <w:t>Nexys</w:t>
+      </w:r>
+      <w:proofErr w:type="spellEnd"/>
+      <w:r>
+        <w:rPr>
+          <w:rFonts w:ascii="Arial" w:hAnsi="Arial" w:cs="Arial"/>
+        </w:rPr>
+        <w:t xml:space="preserve"> 4 DDR</w:t>
       </w:r>
       <w:r>
         <w:rPr>
@@ -4015,23 +4666,400 @@
           <w:rFonts w:ascii="Arial" w:hAnsi="Arial" w:cs="Arial"/>
         </w:rPr>
       </w:pPr>
-      <w:r>
-        <w:rPr>
-          <w:rFonts w:ascii="Arial" w:hAnsi="Arial" w:cs="Arial"/>
-        </w:rPr>
-        <w:t>Nexys 2:</w:t>
-      </w:r>
-      <w:r>
-        <w:rPr>
-          <w:rFonts w:ascii="Arial" w:hAnsi="Arial" w:cs="Arial"/>
-        </w:rPr>
-        <w:t xml:space="preserve"> the RS232 port is connected directly to the Nexys 2 board’s RS23</w:t>
-      </w:r>
-      <w:r>
-        <w:rPr>
-          <w:rFonts w:ascii="Arial" w:hAnsi="Arial" w:cs="Arial"/>
-        </w:rPr>
-        <w:t>2 D-sub connector.</w:t>
+      <w:proofErr w:type="spellStart"/>
+      <w:r>
+        <w:rPr>
+          <w:rFonts w:ascii="Arial" w:hAnsi="Arial" w:cs="Arial"/>
+        </w:rPr>
+        <w:t>Nexys</w:t>
+      </w:r>
+      <w:proofErr w:type="spellEnd"/>
+      <w:r>
+        <w:rPr>
+          <w:rFonts w:ascii="Arial" w:hAnsi="Arial" w:cs="Arial"/>
+        </w:rPr>
+        <w:t xml:space="preserve"> 4 DDR</w:t>
+      </w:r>
+    </w:p>
+    <w:p>
+      <w:pPr>
+        <w:pStyle w:val="ListParagraph"/>
+        <w:numPr>
+          <w:ilvl w:val="1"/>
+          <w:numId w:val="23"/>
+        </w:numPr>
+        <w:rPr>
+          <w:rFonts w:ascii="Arial" w:hAnsi="Arial" w:cs="Arial"/>
+        </w:rPr>
+      </w:pPr>
+      <w:r>
+        <w:rPr>
+          <w:rFonts w:ascii="Arial" w:hAnsi="Arial" w:cs="Arial"/>
+        </w:rPr>
+        <w:t xml:space="preserve">Default option: </w:t>
+      </w:r>
+      <w:r>
+        <w:rPr>
+          <w:rFonts w:ascii="Arial" w:hAnsi="Arial" w:cs="Arial"/>
+        </w:rPr>
+        <w:t>a</w:t>
+      </w:r>
+      <w:r>
+        <w:rPr>
+          <w:rFonts w:ascii="Arial" w:hAnsi="Arial" w:cs="Arial"/>
+        </w:rPr>
+        <w:t xml:space="preserve"> </w:t>
+      </w:r>
+      <w:proofErr w:type="spellStart"/>
+      <w:r>
+        <w:rPr>
+          <w:rFonts w:ascii="Arial" w:hAnsi="Arial" w:cs="Arial"/>
+        </w:rPr>
+        <w:t>Digilent</w:t>
+      </w:r>
+      <w:proofErr w:type="spellEnd"/>
+      <w:r>
+        <w:rPr>
+          <w:rFonts w:ascii="Arial" w:hAnsi="Arial" w:cs="Arial"/>
+        </w:rPr>
+        <w:t xml:space="preserve"> PMOD RS232 </w:t>
+      </w:r>
+      <w:r>
+        <w:rPr>
+          <w:rFonts w:ascii="Arial" w:hAnsi="Arial" w:cs="Arial"/>
+        </w:rPr>
+        <w:t>module</w:t>
+      </w:r>
+      <w:r>
+        <w:rPr>
+          <w:rFonts w:ascii="Arial" w:hAnsi="Arial" w:cs="Arial"/>
+        </w:rPr>
+        <w:t xml:space="preserve"> </w:t>
+      </w:r>
+      <w:r>
+        <w:rPr>
+          <w:rFonts w:ascii="Arial" w:hAnsi="Arial" w:cs="Arial"/>
+        </w:rPr>
+        <w:t xml:space="preserve">("old" version) </w:t>
+      </w:r>
+      <w:r>
+        <w:rPr>
+          <w:rFonts w:ascii="Arial" w:hAnsi="Arial" w:cs="Arial"/>
+        </w:rPr>
+        <w:t>should be connected to</w:t>
+      </w:r>
+      <w:r>
+        <w:rPr>
+          <w:rFonts w:ascii="Arial" w:hAnsi="Arial" w:cs="Arial"/>
+        </w:rPr>
+        <w:t xml:space="preserve"> PMOD socket C, lower pin row</w:t>
+      </w:r>
+    </w:p>
+    <w:p>
+      <w:pPr>
+        <w:pStyle w:val="ListParagraph"/>
+        <w:numPr>
+          <w:ilvl w:val="2"/>
+          <w:numId w:val="23"/>
+        </w:numPr>
+        <w:rPr>
+          <w:rFonts w:ascii="Arial" w:hAnsi="Arial" w:cs="Arial"/>
+        </w:rPr>
+      </w:pPr>
+      <w:r>
+        <w:rPr>
+          <w:rFonts w:ascii="Arial" w:hAnsi="Arial" w:cs="Arial"/>
+        </w:rPr>
+        <w:t>http://store.digilentinc.com/pmodrs232-serial-converter-interface/</w:t>
+      </w:r>
+    </w:p>
+    <w:p>
+      <w:pPr>
+        <w:pStyle w:val="ListParagraph"/>
+        <w:numPr>
+          <w:ilvl w:val="1"/>
+          <w:numId w:val="23"/>
+        </w:numPr>
+        <w:rPr>
+          <w:rFonts w:ascii="Arial" w:hAnsi="Arial" w:cs="Arial"/>
+        </w:rPr>
+      </w:pPr>
+      <w:r>
+        <w:rPr>
+          <w:rFonts w:ascii="Arial" w:hAnsi="Arial" w:cs="Arial"/>
+        </w:rPr>
+        <w:t xml:space="preserve">Default </w:t>
+      </w:r>
+      <w:r>
+        <w:rPr>
+          <w:rFonts w:ascii="Arial" w:hAnsi="Arial" w:cs="Arial"/>
+        </w:rPr>
+        <w:t>USB-UART bridge option:</w:t>
+      </w:r>
+      <w:r>
+        <w:rPr>
+          <w:rFonts w:ascii="Arial" w:hAnsi="Arial" w:cs="Arial"/>
+        </w:rPr>
+        <w:t xml:space="preserve"> </w:t>
+      </w:r>
+      <w:r>
+        <w:rPr>
+          <w:rFonts w:ascii="Arial" w:hAnsi="Arial" w:cs="Arial"/>
+        </w:rPr>
+        <w:t>use the built in FTDI converter on the Nexys4 DDR board</w:t>
+      </w:r>
+      <w:r>
+        <w:rPr>
+          <w:rFonts w:ascii="Arial" w:hAnsi="Arial" w:cs="Arial"/>
+        </w:rPr>
+        <w:t xml:space="preserve"> </w:t>
+      </w:r>
+    </w:p>
+    <w:p>
+      <w:pPr>
+        <w:pStyle w:val="ListParagraph"/>
+        <w:numPr>
+          <w:ilvl w:val="1"/>
+          <w:numId w:val="23"/>
+        </w:numPr>
+        <w:rPr>
+          <w:rFonts w:ascii="Arial" w:hAnsi="Arial" w:cs="Arial"/>
+        </w:rPr>
+      </w:pPr>
+      <w:r>
+        <w:rPr>
+          <w:rFonts w:ascii="Arial" w:hAnsi="Arial" w:cs="Arial"/>
+        </w:rPr>
+        <w:t xml:space="preserve">PMOD option: a </w:t>
+      </w:r>
+      <w:proofErr w:type="spellStart"/>
+      <w:r>
+        <w:rPr>
+          <w:rFonts w:ascii="Arial" w:hAnsi="Arial" w:cs="Arial"/>
+        </w:rPr>
+        <w:t>Digilent</w:t>
+      </w:r>
+      <w:proofErr w:type="spellEnd"/>
+      <w:r>
+        <w:rPr>
+          <w:rFonts w:ascii="Arial" w:hAnsi="Arial" w:cs="Arial"/>
+        </w:rPr>
+        <w:t xml:space="preserve"> PMOD RS232 </w:t>
+      </w:r>
+      <w:r>
+        <w:rPr>
+          <w:rFonts w:ascii="Arial" w:hAnsi="Arial" w:cs="Arial"/>
+        </w:rPr>
+        <w:t>module</w:t>
+      </w:r>
+      <w:r>
+        <w:rPr>
+          <w:rFonts w:ascii="Arial" w:hAnsi="Arial" w:cs="Arial"/>
+        </w:rPr>
+        <w:t xml:space="preserve"> </w:t>
+      </w:r>
+      <w:r>
+        <w:rPr>
+          <w:rFonts w:ascii="Arial" w:hAnsi="Arial" w:cs="Arial"/>
+        </w:rPr>
+        <w:t xml:space="preserve">("old" version) </w:t>
+      </w:r>
+      <w:r>
+        <w:rPr>
+          <w:rFonts w:ascii="Arial" w:hAnsi="Arial" w:cs="Arial"/>
+        </w:rPr>
+        <w:t>should be connected to</w:t>
+      </w:r>
+      <w:r>
+        <w:rPr>
+          <w:rFonts w:ascii="Arial" w:hAnsi="Arial" w:cs="Arial"/>
+        </w:rPr>
+        <w:t xml:space="preserve"> PMOD socket C, lower pin row</w:t>
+      </w:r>
+    </w:p>
+    <w:p>
+      <w:pPr>
+        <w:pStyle w:val="ListParagraph"/>
+        <w:numPr>
+          <w:ilvl w:val="2"/>
+          <w:numId w:val="23"/>
+        </w:numPr>
+        <w:rPr>
+          <w:rFonts w:ascii="Arial" w:hAnsi="Arial" w:cs="Arial"/>
+        </w:rPr>
+      </w:pPr>
+      <w:hyperlink r:id="rId16" w:history="1">
+        <w:r>
+          <w:rPr>
+            <w:rStyle w:val="Hyperlink"/>
+            <w:rFonts w:ascii="Arial" w:hAnsi="Arial" w:cs="Arial"/>
+          </w:rPr>
+          <w:t>http://store.digilentinc.com/pmod-rs232-serial-converter-and-interface-standard/</w:t>
+        </w:r>
+      </w:hyperlink>
+    </w:p>
+    <w:p>
+      <w:pPr>
+        <w:pStyle w:val="ListParagraph"/>
+        <w:numPr>
+          <w:ilvl w:val="2"/>
+          <w:numId w:val="23"/>
+        </w:numPr>
+        <w:rPr>
+          <w:rFonts w:ascii="Arial" w:hAnsi="Arial" w:cs="Arial"/>
+        </w:rPr>
+      </w:pPr>
+      <w:r>
+        <w:rPr>
+          <w:rFonts w:ascii="Arial" w:hAnsi="Arial" w:cs="Arial"/>
+        </w:rPr>
+        <w:t xml:space="preserve">Comment/uncomment the relevant definitions in the </w:t>
+      </w:r>
+      <w:r>
+        <w:rPr>
+          <w:rFonts w:ascii="Arial" w:hAnsi="Arial" w:cs="Arial"/>
+        </w:rPr>
+        <w:t>FPGA constraints file (see at the top of the file in each case)</w:t>
+      </w:r>
+    </w:p>
+    <w:p>
+      <w:pPr>
+        <w:pStyle w:val="ListParagraph"/>
+        <w:numPr>
+          <w:ilvl w:val="2"/>
+          <w:numId w:val="23"/>
+        </w:numPr>
+        <w:rPr>
+          <w:rFonts w:ascii="Arial" w:hAnsi="Arial" w:cs="Arial"/>
+        </w:rPr>
+      </w:pPr>
+      <w:proofErr w:type="spellStart"/>
+      <w:r>
+        <w:rPr>
+          <w:rFonts w:ascii="Arial" w:hAnsi="Arial" w:cs="Arial"/>
+        </w:rPr>
+        <w:t>Nexys</w:t>
+      </w:r>
+      <w:proofErr w:type="spellEnd"/>
+      <w:r>
+        <w:rPr>
+          <w:rFonts w:ascii="Arial" w:hAnsi="Arial" w:cs="Arial"/>
+        </w:rPr>
+        <w:t xml:space="preserve"> 4</w:t>
+      </w:r>
+    </w:p>
+    <w:p>
+      <w:pPr>
+        <w:pStyle w:val="ListParagraph"/>
+        <w:numPr>
+          <w:ilvl w:val="3"/>
+          <w:numId w:val="23"/>
+        </w:numPr>
+        <w:rPr>
+          <w:rFonts w:ascii="Arial" w:hAnsi="Arial" w:cs="Arial"/>
+        </w:rPr>
+      </w:pPr>
+      <w:bookmarkStart w:id="16" w:name="OLE_LINK5"/>
+      <w:bookmarkStart w:id="17" w:name="OLE_LINK6"/>
+      <w:r>
+        <w:rPr>
+          <w:rFonts w:ascii="Arial" w:hAnsi="Arial" w:cs="Arial"/>
+        </w:rPr>
+        <w:t>E:\N.I.G.E.-Machine\Software\Board_</w:t>
+      </w:r>
+      <w:r>
+        <w:rPr>
+          <w:rFonts w:ascii="Arial" w:hAnsi="Arial" w:cs="Arial"/>
+        </w:rPr>
+        <w:t>Nexys</w:t>
+      </w:r>
+      <w:r>
+        <w:rPr>
+          <w:rFonts w:ascii="Arial" w:hAnsi="Arial" w:cs="Arial"/>
+        </w:rPr>
+        <w:t>4.ucf</w:t>
+      </w:r>
+    </w:p>
+    <w:bookmarkEnd w:id="16"/>
+    <w:bookmarkEnd w:id="17"/>
+    <w:p>
+      <w:pPr>
+        <w:pStyle w:val="ListParagraph"/>
+        <w:numPr>
+          <w:ilvl w:val="2"/>
+          <w:numId w:val="23"/>
+        </w:numPr>
+        <w:rPr>
+          <w:rFonts w:ascii="Arial" w:hAnsi="Arial" w:cs="Arial"/>
+        </w:rPr>
+      </w:pPr>
+      <w:proofErr w:type="spellStart"/>
+      <w:r>
+        <w:rPr>
+          <w:rFonts w:ascii="Arial" w:hAnsi="Arial" w:cs="Arial"/>
+        </w:rPr>
+        <w:t>Nexys</w:t>
+      </w:r>
+      <w:proofErr w:type="spellEnd"/>
+      <w:r>
+        <w:rPr>
+          <w:rFonts w:ascii="Arial" w:hAnsi="Arial" w:cs="Arial"/>
+        </w:rPr>
+        <w:t xml:space="preserve"> 4 DDR</w:t>
+      </w:r>
+    </w:p>
+    <w:p>
+      <w:pPr>
+        <w:pStyle w:val="ListParagraph"/>
+        <w:numPr>
+          <w:ilvl w:val="3"/>
+          <w:numId w:val="23"/>
+        </w:numPr>
+        <w:rPr>
+          <w:rFonts w:ascii="Arial" w:hAnsi="Arial" w:cs="Arial"/>
+        </w:rPr>
+      </w:pPr>
+      <w:r>
+        <w:rPr>
+          <w:rFonts w:ascii="Arial" w:hAnsi="Arial" w:cs="Arial"/>
+        </w:rPr>
+        <w:t>E:\N.I.G.E.-Machine\Software\Board_</w:t>
+      </w:r>
+      <w:r>
+        <w:rPr>
+          <w:rFonts w:ascii="Arial" w:hAnsi="Arial" w:cs="Arial"/>
+        </w:rPr>
+        <w:t>Nexys</w:t>
+      </w:r>
+      <w:r>
+        <w:rPr>
+          <w:rFonts w:ascii="Arial" w:hAnsi="Arial" w:cs="Arial"/>
+        </w:rPr>
+        <w:t>4</w:t>
+      </w:r>
+      <w:r>
+        <w:rPr>
+          <w:rFonts w:ascii="Arial" w:hAnsi="Arial" w:cs="Arial"/>
+        </w:rPr>
+        <w:t>DDR.xdc</w:t>
+      </w:r>
+    </w:p>
+    <w:p>
+      <w:pPr>
+        <w:pStyle w:val="ListParagraph"/>
+        <w:numPr>
+          <w:ilvl w:val="2"/>
+          <w:numId w:val="23"/>
+        </w:numPr>
+        <w:rPr>
+          <w:rFonts w:ascii="Arial" w:hAnsi="Arial" w:cs="Arial"/>
+        </w:rPr>
+      </w:pPr>
+      <w:r>
+        <w:rPr>
+          <w:rFonts w:ascii="Arial" w:hAnsi="Arial" w:cs="Arial"/>
+        </w:rPr>
+        <w:t>Reimplement the project as described in "Full start" above</w:t>
       </w:r>
     </w:p>
     <w:p>
@@ -4045,279 +5073,25 @@
           <w:rFonts w:ascii="Arial" w:hAnsi="Arial" w:cs="Arial"/>
         </w:rPr>
       </w:pPr>
-      <w:r>
-        <w:rPr>
-          <w:rFonts w:ascii="Arial" w:hAnsi="Arial" w:cs="Arial"/>
-        </w:rPr>
-        <w:t>Nexys 4</w:t>
-      </w:r>
-      <w:r>
-        <w:rPr>
-          <w:rFonts w:ascii="Arial" w:hAnsi="Arial" w:cs="Arial"/>
-        </w:rPr>
-        <w:t xml:space="preserve"> / Nexys 4 DDR</w:t>
-      </w:r>
-    </w:p>
-    <w:p>
-      <w:pPr>
-        <w:pStyle w:val="ListParagraph"/>
-        <w:numPr>
-          <w:ilvl w:val="1"/>
-          <w:numId w:val="23"/>
-        </w:numPr>
-        <w:rPr>
-          <w:rFonts w:ascii="Arial" w:hAnsi="Arial" w:cs="Arial"/>
-        </w:rPr>
-      </w:pPr>
-      <w:r>
-        <w:rPr>
-          <w:rFonts w:ascii="Arial" w:hAnsi="Arial" w:cs="Arial"/>
-        </w:rPr>
-        <w:t xml:space="preserve">Default option: </w:t>
-      </w:r>
-      <w:r>
-        <w:rPr>
-          <w:rFonts w:ascii="Arial" w:hAnsi="Arial" w:cs="Arial"/>
-        </w:rPr>
-        <w:t>a</w:t>
-      </w:r>
-      <w:r>
-        <w:rPr>
-          <w:rFonts w:ascii="Arial" w:hAnsi="Arial" w:cs="Arial"/>
-        </w:rPr>
-        <w:t xml:space="preserve"> Digilent</w:t>
-      </w:r>
-      <w:r>
-        <w:rPr>
-          <w:rFonts w:ascii="Arial" w:hAnsi="Arial" w:cs="Arial"/>
-        </w:rPr>
-        <w:t xml:space="preserve"> PMOD RS232 </w:t>
-      </w:r>
-      <w:r>
-        <w:rPr>
-          <w:rFonts w:ascii="Arial" w:hAnsi="Arial" w:cs="Arial"/>
-        </w:rPr>
-        <w:t>module</w:t>
-      </w:r>
-      <w:r>
-        <w:rPr>
-          <w:rFonts w:ascii="Arial" w:hAnsi="Arial" w:cs="Arial"/>
-        </w:rPr>
-        <w:t xml:space="preserve"> </w:t>
-      </w:r>
-      <w:r>
-        <w:rPr>
-          <w:rFonts w:ascii="Arial" w:hAnsi="Arial" w:cs="Arial"/>
-        </w:rPr>
-        <w:t xml:space="preserve">("old" version) </w:t>
-      </w:r>
-      <w:r>
-        <w:rPr>
-          <w:rFonts w:ascii="Arial" w:hAnsi="Arial" w:cs="Arial"/>
-        </w:rPr>
-        <w:t>should be connected to</w:t>
-      </w:r>
-      <w:r>
-        <w:rPr>
-          <w:rFonts w:ascii="Arial" w:hAnsi="Arial" w:cs="Arial"/>
-        </w:rPr>
-        <w:t xml:space="preserve"> PMOD socket C, lower pin row</w:t>
-      </w:r>
-    </w:p>
-    <w:p>
-      <w:pPr>
-        <w:pStyle w:val="ListParagraph"/>
-        <w:numPr>
-          <w:ilvl w:val="2"/>
-          <w:numId w:val="23"/>
-        </w:numPr>
-        <w:rPr>
-          <w:rFonts w:ascii="Arial" w:hAnsi="Arial" w:cs="Arial"/>
-        </w:rPr>
-      </w:pPr>
-      <w:r>
-        <w:rPr>
-          <w:rFonts w:ascii="Arial" w:hAnsi="Arial" w:cs="Arial"/>
-        </w:rPr>
-        <w:t>http://store.digilentinc.com/pmodrs232-serial-converter-interface/</w:t>
-      </w:r>
-    </w:p>
-    <w:p>
-      <w:pPr>
-        <w:pStyle w:val="ListParagraph"/>
-        <w:numPr>
-          <w:ilvl w:val="1"/>
-          <w:numId w:val="23"/>
-        </w:numPr>
-        <w:rPr>
-          <w:rFonts w:ascii="Arial" w:hAnsi="Arial" w:cs="Arial"/>
-        </w:rPr>
-      </w:pPr>
-      <w:r>
-        <w:rPr>
-          <w:rFonts w:ascii="Arial" w:hAnsi="Arial" w:cs="Arial"/>
-        </w:rPr>
-        <w:t>USB-UART bridge option:</w:t>
-      </w:r>
-      <w:r>
-        <w:rPr>
-          <w:rFonts w:ascii="Arial" w:hAnsi="Arial" w:cs="Arial"/>
-        </w:rPr>
-        <w:t xml:space="preserve"> </w:t>
-      </w:r>
-      <w:r>
-        <w:rPr>
-          <w:rFonts w:ascii="Arial" w:hAnsi="Arial" w:cs="Arial"/>
-        </w:rPr>
-        <w:t>use the built in FTDI converter on the Nexys4  / Nexys4 DDR board</w:t>
-      </w:r>
-    </w:p>
-    <w:p>
-      <w:pPr>
-        <w:pStyle w:val="ListParagraph"/>
-        <w:numPr>
-          <w:ilvl w:val="2"/>
-          <w:numId w:val="23"/>
-        </w:numPr>
-        <w:rPr>
-          <w:rFonts w:ascii="Arial" w:hAnsi="Arial" w:cs="Arial"/>
-        </w:rPr>
-      </w:pPr>
-      <w:r>
-        <w:rPr>
-          <w:rFonts w:ascii="Arial" w:hAnsi="Arial" w:cs="Arial"/>
-        </w:rPr>
-        <w:t xml:space="preserve">Comment/uncomment the relevant definitions in the </w:t>
-      </w:r>
-      <w:r>
-        <w:rPr>
-          <w:rFonts w:ascii="Arial" w:hAnsi="Arial" w:cs="Arial"/>
-        </w:rPr>
-        <w:t>FPGA constraints file (see at the top of the file in each case)</w:t>
-      </w:r>
-    </w:p>
-    <w:p>
-      <w:pPr>
-        <w:pStyle w:val="ListParagraph"/>
-        <w:numPr>
-          <w:ilvl w:val="2"/>
-          <w:numId w:val="23"/>
-        </w:numPr>
-        <w:rPr>
-          <w:rFonts w:ascii="Arial" w:hAnsi="Arial" w:cs="Arial"/>
-        </w:rPr>
-      </w:pPr>
-      <w:r>
-        <w:rPr>
-          <w:rFonts w:ascii="Arial" w:hAnsi="Arial" w:cs="Arial"/>
-        </w:rPr>
-        <w:t>Nexys 4</w:t>
-      </w:r>
-    </w:p>
-    <w:p>
-      <w:pPr>
-        <w:pStyle w:val="ListParagraph"/>
-        <w:numPr>
-          <w:ilvl w:val="3"/>
-          <w:numId w:val="23"/>
-        </w:numPr>
-        <w:rPr>
-          <w:rFonts w:ascii="Arial" w:hAnsi="Arial" w:cs="Arial"/>
-        </w:rPr>
-      </w:pPr>
-      <w:bookmarkStart w:id="16" w:name="OLE_LINK5"/>
-      <w:bookmarkStart w:id="17" w:name="OLE_LINK6"/>
-      <w:r>
-        <w:rPr>
-          <w:rFonts w:ascii="Arial" w:hAnsi="Arial" w:cs="Arial"/>
-        </w:rPr>
-        <w:t>E:\N.I.G.E.-Machine\Software\Board_</w:t>
-      </w:r>
+      <w:proofErr w:type="spellStart"/>
       <w:r>
         <w:rPr>
           <w:rFonts w:ascii="Arial" w:hAnsi="Arial" w:cs="Arial"/>
         </w:rPr>
         <w:t>Nexys</w:t>
       </w:r>
-      <w:r>
-        <w:rPr>
-          <w:rFonts w:ascii="Arial" w:hAnsi="Arial" w:cs="Arial"/>
-        </w:rPr>
-        <w:t>4.ucf</w:t>
-      </w:r>
-    </w:p>
-    <w:bookmarkEnd w:id="16"/>
-    <w:bookmarkEnd w:id="17"/>
-    <w:p>
-      <w:pPr>
-        <w:pStyle w:val="ListParagraph"/>
-        <w:numPr>
-          <w:ilvl w:val="2"/>
-          <w:numId w:val="23"/>
-        </w:numPr>
-        <w:rPr>
-          <w:rFonts w:ascii="Arial" w:hAnsi="Arial" w:cs="Arial"/>
-        </w:rPr>
-      </w:pPr>
-      <w:r>
-        <w:rPr>
-          <w:rFonts w:ascii="Arial" w:hAnsi="Arial" w:cs="Arial"/>
-        </w:rPr>
-        <w:t>Nexys 4 DDR</w:t>
-      </w:r>
-    </w:p>
-    <w:p>
-      <w:pPr>
-        <w:pStyle w:val="ListParagraph"/>
-        <w:numPr>
-          <w:ilvl w:val="3"/>
-          <w:numId w:val="23"/>
-        </w:numPr>
-        <w:rPr>
-          <w:rFonts w:ascii="Arial" w:hAnsi="Arial" w:cs="Arial"/>
-        </w:rPr>
-      </w:pPr>
-      <w:r>
-        <w:rPr>
-          <w:rFonts w:ascii="Arial" w:hAnsi="Arial" w:cs="Arial"/>
-        </w:rPr>
-        <w:t>E:\N.I.G.E.-Machine\Software\Board_</w:t>
-      </w:r>
-      <w:r>
-        <w:rPr>
-          <w:rFonts w:ascii="Arial" w:hAnsi="Arial" w:cs="Arial"/>
-        </w:rPr>
-        <w:t>Nexys</w:t>
-      </w:r>
-      <w:r>
-        <w:rPr>
-          <w:rFonts w:ascii="Arial" w:hAnsi="Arial" w:cs="Arial"/>
-        </w:rPr>
-        <w:t>4</w:t>
-      </w:r>
-      <w:r>
-        <w:rPr>
-          <w:rFonts w:ascii="Arial" w:hAnsi="Arial" w:cs="Arial"/>
-        </w:rPr>
-        <w:t>DDR.xdc</w:t>
-      </w:r>
-    </w:p>
-    <w:p>
-      <w:pPr>
-        <w:pStyle w:val="ListParagraph"/>
-        <w:numPr>
-          <w:ilvl w:val="2"/>
-          <w:numId w:val="23"/>
-        </w:numPr>
-        <w:rPr>
-          <w:rFonts w:ascii="Arial" w:hAnsi="Arial" w:cs="Arial"/>
-        </w:rPr>
-      </w:pPr>
-      <w:r>
-        <w:rPr>
-          <w:rFonts w:ascii="Arial" w:hAnsi="Arial" w:cs="Arial"/>
-        </w:rPr>
-        <w:t>Reimplement the project as described in "Full start" above</w:t>
+      <w:proofErr w:type="spellEnd"/>
+      <w:r>
+        <w:rPr>
+          <w:rFonts w:ascii="Arial" w:hAnsi="Arial" w:cs="Arial"/>
+        </w:rPr>
+        <w:t xml:space="preserve"> 4: </w:t>
+      </w:r>
+      <w:r>
+        <w:rPr>
+          <w:rFonts w:ascii="Arial" w:hAnsi="Arial" w:cs="Arial"/>
+        </w:rPr>
+        <w:t>The default option is the PMOD option.  Invert the instructions above</w:t>
       </w:r>
     </w:p>
     <w:p>
@@ -4331,6 +5105,44 @@
           <w:rFonts w:ascii="Arial" w:hAnsi="Arial" w:cs="Arial"/>
         </w:rPr>
       </w:pPr>
+      <w:proofErr w:type="spellStart"/>
+      <w:r>
+        <w:rPr>
+          <w:rFonts w:ascii="Arial" w:hAnsi="Arial" w:cs="Arial"/>
+        </w:rPr>
+        <w:t>Nexys</w:t>
+      </w:r>
+      <w:proofErr w:type="spellEnd"/>
+      <w:r>
+        <w:rPr>
+          <w:rFonts w:ascii="Arial" w:hAnsi="Arial" w:cs="Arial"/>
+        </w:rPr>
+        <w:t xml:space="preserve"> 2:</w:t>
+      </w:r>
+      <w:r>
+        <w:rPr>
+          <w:rFonts w:ascii="Arial" w:hAnsi="Arial" w:cs="Arial"/>
+        </w:rPr>
+        <w:t xml:space="preserve"> the RS232 port is connected directly to the RS23</w:t>
+      </w:r>
+      <w:r>
+        <w:rPr>
+          <w:rFonts w:ascii="Arial" w:hAnsi="Arial" w:cs="Arial"/>
+        </w:rPr>
+        <w:t>2 D-sub connector</w:t>
+      </w:r>
+    </w:p>
+    <w:p>
+      <w:pPr>
+        <w:pStyle w:val="ListParagraph"/>
+        <w:numPr>
+          <w:ilvl w:val="0"/>
+          <w:numId w:val="23"/>
+        </w:numPr>
+        <w:rPr>
+          <w:rFonts w:ascii="Arial" w:hAnsi="Arial" w:cs="Arial"/>
+        </w:rPr>
+      </w:pPr>
       <w:r>
         <w:rPr>
           <w:rFonts w:ascii="Arial" w:hAnsi="Arial" w:cs="Arial"/>
@@ -4395,6 +5207,7 @@
         </w:rPr>
       </w:pPr>
       <w:bookmarkStart w:id="19" w:name="_Toc430156288"/>
+      <w:proofErr w:type="gramStart"/>
       <w:r>
         <w:rPr>
           <w:rFonts w:ascii="Arial" w:hAnsi="Arial" w:cs="Arial"/>
@@ -4405,7 +5218,14 @@
         <w:rPr>
           <w:rFonts w:ascii="Arial" w:hAnsi="Arial" w:cs="Arial"/>
         </w:rPr>
-        <w:t>ANSI FORTH</w:t>
+        <w:t>ANSI</w:t>
+      </w:r>
+      <w:proofErr w:type="gramEnd"/>
+      <w:r>
+        <w:rPr>
+          <w:rFonts w:ascii="Arial" w:hAnsi="Arial" w:cs="Arial"/>
+        </w:rPr>
+        <w:t xml:space="preserve"> FORTH</w:t>
       </w:r>
       <w:bookmarkEnd w:id="19"/>
     </w:p>
@@ -4682,7 +5502,21 @@
         <w:rPr>
           <w:rFonts w:ascii="Arial" w:hAnsi="Arial" w:cs="Arial"/>
         </w:rPr>
-        <w:t xml:space="preserve">The N.I.G,E. Machine </w:t>
+        <w:t xml:space="preserve">The </w:t>
+      </w:r>
+      <w:proofErr w:type="gramStart"/>
+      <w:r>
+        <w:rPr>
+          <w:rFonts w:ascii="Arial" w:hAnsi="Arial" w:cs="Arial"/>
+        </w:rPr>
+        <w:t>N.I.G,E.</w:t>
+      </w:r>
+      <w:proofErr w:type="gramEnd"/>
+      <w:r>
+        <w:rPr>
+          <w:rFonts w:ascii="Arial" w:hAnsi="Arial" w:cs="Arial"/>
+        </w:rPr>
+        <w:t xml:space="preserve"> Machine </w:t>
       </w:r>
       <w:r>
         <w:rPr>
@@ -5057,6 +5891,7 @@
         </w:rPr>
         <w:t xml:space="preserve"> </w:t>
       </w:r>
+      <w:proofErr w:type="gramStart"/>
       <w:r>
         <w:rPr>
           <w:rFonts w:ascii="Consolas" w:hAnsi="Consolas" w:cs="Consolas"/>
@@ -5073,6 +5908,7 @@
         </w:rPr>
         <w:t xml:space="preserve">DATA.TXT”   </w:t>
       </w:r>
+      <w:proofErr w:type="gramEnd"/>
       <w:r>
         <w:rPr>
           <w:rFonts w:ascii="Consolas" w:hAnsi="Consolas" w:cs="Consolas"/>
@@ -5258,6 +6094,7 @@
         </w:rPr>
       </w:pPr>
       <w:bookmarkStart w:id="21" w:name="_Toc430156290"/>
+      <w:proofErr w:type="gramStart"/>
       <w:r>
         <w:rPr>
           <w:rFonts w:ascii="Arial" w:hAnsi="Arial" w:cs="Arial"/>
@@ -5274,7 +6111,14 @@
         <w:rPr>
           <w:rFonts w:ascii="Arial" w:hAnsi="Arial" w:cs="Arial"/>
         </w:rPr>
-        <w:t xml:space="preserve">  Memory </w:t>
+        <w:t xml:space="preserve">  Memory</w:t>
+      </w:r>
+      <w:proofErr w:type="gramEnd"/>
+      <w:r>
+        <w:rPr>
+          <w:rFonts w:ascii="Arial" w:hAnsi="Arial" w:cs="Arial"/>
+        </w:rPr>
+        <w:t xml:space="preserve"> </w:t>
       </w:r>
       <w:r>
         <w:rPr>
@@ -5473,7 +6317,21 @@
         <w:rPr>
           <w:rFonts w:ascii="Arial" w:hAnsi="Arial" w:cs="Arial"/>
         </w:rPr>
-        <w:t xml:space="preserve"> included on the Nexys board</w:t>
+        <w:t xml:space="preserve"> included on the </w:t>
+      </w:r>
+      <w:proofErr w:type="spellStart"/>
+      <w:r>
+        <w:rPr>
+          <w:rFonts w:ascii="Arial" w:hAnsi="Arial" w:cs="Arial"/>
+        </w:rPr>
+        <w:t>Nexys</w:t>
+      </w:r>
+      <w:proofErr w:type="spellEnd"/>
+      <w:r>
+        <w:rPr>
+          <w:rFonts w:ascii="Arial" w:hAnsi="Arial" w:cs="Arial"/>
+        </w:rPr>
+        <w:t xml:space="preserve"> board</w:t>
       </w:r>
       <w:r>
         <w:rPr>
@@ -5631,7 +6489,21 @@
         <w:rPr>
           <w:rFonts w:ascii="Arial" w:hAnsi="Arial" w:cs="Arial"/>
         </w:rPr>
-        <w:t>The CPU has separate instructions for byte, word and long-word memory access and the corresponding FORTH words C!, C@, W!, W@, !, @ are available</w:t>
+        <w:t xml:space="preserve">The CPU has separate instructions for byte, word and long-word memory access and the corresponding FORTH words </w:t>
+      </w:r>
+      <w:proofErr w:type="gramStart"/>
+      <w:r>
+        <w:rPr>
+          <w:rFonts w:ascii="Arial" w:hAnsi="Arial" w:cs="Arial"/>
+        </w:rPr>
+        <w:t>C!,</w:t>
+      </w:r>
+      <w:proofErr w:type="gramEnd"/>
+      <w:r>
+        <w:rPr>
+          <w:rFonts w:ascii="Arial" w:hAnsi="Arial" w:cs="Arial"/>
+        </w:rPr>
+        <w:t xml:space="preserve"> C@, W!, W@, !, @ are available</w:t>
       </w:r>
       <w:r>
         <w:rPr>
@@ -5734,6 +6606,7 @@
         </w:rPr>
       </w:pPr>
       <w:bookmarkStart w:id="22" w:name="_Toc430156291"/>
+      <w:proofErr w:type="gramStart"/>
       <w:r>
         <w:rPr>
           <w:rFonts w:ascii="Arial" w:hAnsi="Arial" w:cs="Arial"/>
@@ -5750,7 +6623,14 @@
         <w:rPr>
           <w:rFonts w:ascii="Arial" w:hAnsi="Arial" w:cs="Arial"/>
         </w:rPr>
-        <w:t>RS232 port</w:t>
+        <w:t>RS</w:t>
+      </w:r>
+      <w:proofErr w:type="gramEnd"/>
+      <w:r>
+        <w:rPr>
+          <w:rFonts w:ascii="Arial" w:hAnsi="Arial" w:cs="Arial"/>
+        </w:rPr>
+        <w:t>232 port</w:t>
       </w:r>
       <w:bookmarkEnd w:id="22"/>
     </w:p>
@@ -5770,7 +6650,35 @@
         <w:rPr>
           <w:rFonts w:ascii="Arial" w:hAnsi="Arial" w:cs="Arial"/>
         </w:rPr>
-        <w:t>At power on a FORTH terminal process is available through this port (Nexys 4/ Nexys 4 DDR only).</w:t>
+        <w:t>At power on a FORTH terminal process is available through this port (</w:t>
+      </w:r>
+      <w:proofErr w:type="spellStart"/>
+      <w:r>
+        <w:rPr>
+          <w:rFonts w:ascii="Arial" w:hAnsi="Arial" w:cs="Arial"/>
+        </w:rPr>
+        <w:t>Nexys</w:t>
+      </w:r>
+      <w:proofErr w:type="spellEnd"/>
+      <w:r>
+        <w:rPr>
+          <w:rFonts w:ascii="Arial" w:hAnsi="Arial" w:cs="Arial"/>
+        </w:rPr>
+        <w:t xml:space="preserve"> 4/ </w:t>
+      </w:r>
+      <w:proofErr w:type="spellStart"/>
+      <w:r>
+        <w:rPr>
+          <w:rFonts w:ascii="Arial" w:hAnsi="Arial" w:cs="Arial"/>
+        </w:rPr>
+        <w:t>Nexys</w:t>
+      </w:r>
+      <w:proofErr w:type="spellEnd"/>
+      <w:r>
+        <w:rPr>
+          <w:rFonts w:ascii="Arial" w:hAnsi="Arial" w:cs="Arial"/>
+        </w:rPr>
+        <w:t xml:space="preserve"> 4 DDR only).</w:t>
       </w:r>
     </w:p>
     <w:p>
@@ -5795,11 +6703,19 @@
           <w:rFonts w:ascii="Arial" w:hAnsi="Arial" w:cs="Arial"/>
         </w:rPr>
       </w:pPr>
-      <w:r>
-        <w:rPr>
-          <w:rFonts w:ascii="Arial" w:hAnsi="Arial" w:cs="Arial"/>
-        </w:rPr>
-        <w:t xml:space="preserve">Nexys 2: </w:t>
+      <w:proofErr w:type="spellStart"/>
+      <w:r>
+        <w:rPr>
+          <w:rFonts w:ascii="Arial" w:hAnsi="Arial" w:cs="Arial"/>
+        </w:rPr>
+        <w:t>Nexys</w:t>
+      </w:r>
+      <w:proofErr w:type="spellEnd"/>
+      <w:r>
+        <w:rPr>
+          <w:rFonts w:ascii="Arial" w:hAnsi="Arial" w:cs="Arial"/>
+        </w:rPr>
+        <w:t xml:space="preserve"> 2: </w:t>
       </w:r>
       <w:r>
         <w:rPr>
@@ -5836,18 +6752,34 @@
           <w:rFonts w:ascii="Arial" w:hAnsi="Arial" w:cs="Arial"/>
         </w:rPr>
       </w:pPr>
-      <w:r>
-        <w:rPr>
-          <w:rFonts w:ascii="Arial" w:hAnsi="Arial" w:cs="Arial"/>
-        </w:rPr>
-        <w:t>Nexys 4</w:t>
-      </w:r>
-      <w:r>
-        <w:rPr>
-          <w:rFonts w:ascii="Arial" w:hAnsi="Arial" w:cs="Arial"/>
-        </w:rPr>
-        <w:t xml:space="preserve"> / Nexys</w:t>
-      </w:r>
+      <w:proofErr w:type="spellStart"/>
+      <w:r>
+        <w:rPr>
+          <w:rFonts w:ascii="Arial" w:hAnsi="Arial" w:cs="Arial"/>
+        </w:rPr>
+        <w:t>Nexys</w:t>
+      </w:r>
+      <w:proofErr w:type="spellEnd"/>
+      <w:r>
+        <w:rPr>
+          <w:rFonts w:ascii="Arial" w:hAnsi="Arial" w:cs="Arial"/>
+        </w:rPr>
+        <w:t xml:space="preserve"> 4</w:t>
+      </w:r>
+      <w:r>
+        <w:rPr>
+          <w:rFonts w:ascii="Arial" w:hAnsi="Arial" w:cs="Arial"/>
+        </w:rPr>
+        <w:t xml:space="preserve"> / </w:t>
+      </w:r>
+      <w:proofErr w:type="spellStart"/>
+      <w:r>
+        <w:rPr>
+          <w:rFonts w:ascii="Arial" w:hAnsi="Arial" w:cs="Arial"/>
+        </w:rPr>
+        <w:t>Nexys</w:t>
+      </w:r>
+      <w:proofErr w:type="spellEnd"/>
       <w:r>
         <w:rPr>
           <w:rFonts w:ascii="Arial" w:hAnsi="Arial" w:cs="Arial"/>
@@ -5900,6 +6832,7 @@
           <w:rFonts w:ascii="Arial" w:hAnsi="Arial" w:cs="Arial"/>
         </w:rPr>
       </w:pPr>
+      <w:proofErr w:type="gramStart"/>
       <w:r>
         <w:rPr>
           <w:rFonts w:ascii="Arial" w:hAnsi="Arial" w:cs="Arial"/>
@@ -5910,7 +6843,14 @@
         <w:rPr>
           <w:rFonts w:ascii="Arial" w:hAnsi="Arial" w:cs="Arial"/>
         </w:rPr>
-        <w:t>Ethernet port</w:t>
+        <w:t>Ethernet</w:t>
+      </w:r>
+      <w:proofErr w:type="gramEnd"/>
+      <w:r>
+        <w:rPr>
+          <w:rFonts w:ascii="Arial" w:hAnsi="Arial" w:cs="Arial"/>
+        </w:rPr>
+        <w:t xml:space="preserve"> port</w:t>
       </w:r>
     </w:p>
     <w:p>
@@ -5937,7 +6877,7 @@
           <w:rFonts w:ascii="Arial" w:hAnsi="Arial" w:cs="Arial"/>
         </w:rPr>
       </w:pPr>
-      <w:hyperlink r:id="rId16" w:history="1">
+      <w:hyperlink r:id="rId17" w:history="1">
         <w:r>
           <w:rPr>
             <w:rStyle w:val="Hyperlink"/>
@@ -6011,7 +6951,21 @@
         <w:rPr>
           <w:rFonts w:ascii="Arial" w:hAnsi="Arial" w:cs="Arial"/>
         </w:rPr>
-        <w:t>additional macros corresponding to higher-level FORTH word, mostly for flow control.  Appendix 9 documents the cross assembler macros and directives.</w:t>
+        <w:t xml:space="preserve">additional macros corresponding to higher-level FORTH word, mostly for flow control.  Appendix 9 documents the </w:t>
+      </w:r>
+      <w:proofErr w:type="gramStart"/>
+      <w:r>
+        <w:rPr>
+          <w:rFonts w:ascii="Arial" w:hAnsi="Arial" w:cs="Arial"/>
+        </w:rPr>
+        <w:t>cross assembler</w:t>
+      </w:r>
+      <w:proofErr w:type="gramEnd"/>
+      <w:r>
+        <w:rPr>
+          <w:rFonts w:ascii="Arial" w:hAnsi="Arial" w:cs="Arial"/>
+        </w:rPr>
+        <w:t xml:space="preserve"> macros and directives.</w:t>
       </w:r>
     </w:p>
     <w:p>
@@ -6177,8 +7131,17 @@
           <w:rFonts w:ascii="Arial" w:hAnsi="Arial" w:cs="Arial"/>
           <w:b/>
         </w:rPr>
-        <w:t>they will always be placed in the folder  E:\N.I.G.E.-Machine\System</w:t>
-      </w:r>
+        <w:t xml:space="preserve">they will always be placed in the </w:t>
+      </w:r>
+      <w:proofErr w:type="gramStart"/>
+      <w:r>
+        <w:rPr>
+          <w:rFonts w:ascii="Arial" w:hAnsi="Arial" w:cs="Arial"/>
+          <w:b/>
+        </w:rPr>
+        <w:t>folder  E:\N.I.G.E.-Machine\System</w:t>
+      </w:r>
+      <w:proofErr w:type="gramEnd"/>
       <w:r>
         <w:rPr>
           <w:rFonts w:ascii="Arial" w:hAnsi="Arial" w:cs="Arial"/>
@@ -6304,11 +7267,19 @@
           <w:rFonts w:ascii="Arial" w:hAnsi="Arial" w:cs="Arial"/>
         </w:rPr>
       </w:pPr>
-      <w:r>
-        <w:rPr>
-          <w:rFonts w:ascii="Arial" w:hAnsi="Arial" w:cs="Arial"/>
-        </w:rPr>
-        <w:t xml:space="preserve">All of the output files are placed in this folder </w:t>
+      <w:proofErr w:type="gramStart"/>
+      <w:r>
+        <w:rPr>
+          <w:rFonts w:ascii="Arial" w:hAnsi="Arial" w:cs="Arial"/>
+        </w:rPr>
+        <w:t>All of</w:t>
+      </w:r>
+      <w:proofErr w:type="gramEnd"/>
+      <w:r>
+        <w:rPr>
+          <w:rFonts w:ascii="Arial" w:hAnsi="Arial" w:cs="Arial"/>
+        </w:rPr>
+        <w:t xml:space="preserve"> the output files are placed in this folder </w:t>
       </w:r>
     </w:p>
     <w:p>
@@ -6330,11 +7301,19 @@
           <w:rFonts w:ascii="Arial" w:hAnsi="Arial" w:cs="Arial"/>
         </w:rPr>
       </w:pPr>
-      <w:r>
-        <w:rPr>
-          <w:rFonts w:ascii="Arial" w:hAnsi="Arial" w:cs="Arial"/>
-        </w:rPr>
-        <w:t>so it is important that the exact directory structure of the source file depository is maintained.</w:t>
+      <w:proofErr w:type="gramStart"/>
+      <w:r>
+        <w:rPr>
+          <w:rFonts w:ascii="Arial" w:hAnsi="Arial" w:cs="Arial"/>
+        </w:rPr>
+        <w:t>so</w:t>
+      </w:r>
+      <w:proofErr w:type="gramEnd"/>
+      <w:r>
+        <w:rPr>
+          <w:rFonts w:ascii="Arial" w:hAnsi="Arial" w:cs="Arial"/>
+        </w:rPr>
+        <w:t xml:space="preserve"> it is important that the exact directory structure of the source file depository is maintained.</w:t>
       </w:r>
     </w:p>
     <w:p>
@@ -6345,6 +7324,7 @@
         </w:rPr>
       </w:pPr>
       <w:bookmarkStart w:id="25" w:name="_Toc430156294"/>
+      <w:proofErr w:type="gramStart"/>
       <w:r>
         <w:rPr>
           <w:rFonts w:ascii="Arial" w:hAnsi="Arial" w:cs="Arial"/>
@@ -6355,7 +7335,14 @@
         <w:rPr>
           <w:rFonts w:ascii="Arial" w:hAnsi="Arial" w:cs="Arial"/>
         </w:rPr>
-        <w:t xml:space="preserve">  Updating the system software</w:t>
+        <w:t xml:space="preserve">  Updating</w:t>
+      </w:r>
+      <w:proofErr w:type="gramEnd"/>
+      <w:r>
+        <w:rPr>
+          <w:rFonts w:ascii="Arial" w:hAnsi="Arial" w:cs="Arial"/>
+        </w:rPr>
+        <w:t xml:space="preserve"> the system software</w:t>
       </w:r>
       <w:bookmarkEnd w:id="25"/>
     </w:p>
@@ -6370,7 +7357,21 @@
         <w:rPr>
           <w:rFonts w:ascii="Arial" w:hAnsi="Arial" w:cs="Arial"/>
         </w:rPr>
-        <w:t>The most straightforward way to test the system software is to transfer the completed binary machine code file to the FPGA board on a temporary basis using the boot loader.  However the file transferred by boot loader will be lost when the board is powered off</w:t>
+        <w:t xml:space="preserve">The most straightforward way to test the system software is to transfer the completed binary machine code file to the FPGA board on a temporary basis using the boot loader.  </w:t>
+      </w:r>
+      <w:proofErr w:type="gramStart"/>
+      <w:r>
+        <w:rPr>
+          <w:rFonts w:ascii="Arial" w:hAnsi="Arial" w:cs="Arial"/>
+        </w:rPr>
+        <w:t>However</w:t>
+      </w:r>
+      <w:proofErr w:type="gramEnd"/>
+      <w:r>
+        <w:rPr>
+          <w:rFonts w:ascii="Arial" w:hAnsi="Arial" w:cs="Arial"/>
+        </w:rPr>
+        <w:t xml:space="preserve"> the file transferred by boot loader will be lost when the board is powered off</w:t>
       </w:r>
       <w:r>
         <w:rPr>
@@ -6382,7 +7383,21 @@
         <w:rPr>
           <w:rFonts w:ascii="Arial" w:hAnsi="Arial" w:cs="Arial"/>
         </w:rPr>
-        <w:t xml:space="preserve">.   To incorporate the revised system software on a permanent basis the FPGA configuration .bit file needs to be regenerated </w:t>
+        <w:t xml:space="preserve">.   To incorporate the revised system software on a permanent basis the FPGA </w:t>
+      </w:r>
+      <w:proofErr w:type="gramStart"/>
+      <w:r>
+        <w:rPr>
+          <w:rFonts w:ascii="Arial" w:hAnsi="Arial" w:cs="Arial"/>
+        </w:rPr>
+        <w:t>configuration .bit</w:t>
+      </w:r>
+      <w:proofErr w:type="gramEnd"/>
+      <w:r>
+        <w:rPr>
+          <w:rFonts w:ascii="Arial" w:hAnsi="Arial" w:cs="Arial"/>
+        </w:rPr>
+        <w:t xml:space="preserve"> file needs to be regenerated </w:t>
       </w:r>
       <w:r>
         <w:rPr>
@@ -6480,7 +7495,23 @@
           <w:rFonts w:ascii="Arial" w:hAnsi="Arial" w:cs="Arial"/>
           <w:b/>
         </w:rPr>
-        <w:t>exact filepath and filename</w:t>
+        <w:t xml:space="preserve">exact </w:t>
+      </w:r>
+      <w:proofErr w:type="spellStart"/>
+      <w:r>
+        <w:rPr>
+          <w:rFonts w:ascii="Arial" w:hAnsi="Arial" w:cs="Arial"/>
+          <w:b/>
+        </w:rPr>
+        <w:t>filepath</w:t>
+      </w:r>
+      <w:proofErr w:type="spellEnd"/>
+      <w:r>
+        <w:rPr>
+          <w:rFonts w:ascii="Arial" w:hAnsi="Arial" w:cs="Arial"/>
+          <w:b/>
+        </w:rPr>
+        <w:t xml:space="preserve"> and filename</w:t>
       </w:r>
       <w:r>
         <w:rPr>
@@ -6516,12 +7547,21 @@
           <w:b/>
         </w:rPr>
       </w:pPr>
+      <w:proofErr w:type="spellStart"/>
       <w:r>
         <w:rPr>
           <w:rFonts w:ascii="Arial" w:hAnsi="Arial" w:cs="Arial"/>
           <w:b/>
         </w:rPr>
-        <w:t>Nexys 2</w:t>
+        <w:t>Nexys</w:t>
+      </w:r>
+      <w:proofErr w:type="spellEnd"/>
+      <w:r>
+        <w:rPr>
+          <w:rFonts w:ascii="Arial" w:hAnsi="Arial" w:cs="Arial"/>
+          <w:b/>
+        </w:rPr>
+        <w:t xml:space="preserve"> 2</w:t>
       </w:r>
     </w:p>
     <w:p>
@@ -6535,7 +7575,35 @@
         <w:rPr>
           <w:rFonts w:ascii="Arial" w:hAnsi="Arial" w:cs="Arial"/>
         </w:rPr>
-        <w:t xml:space="preserve">The Digilent Adept application should be used to transfer the file SRAM.bin to </w:t>
+        <w:t xml:space="preserve">The </w:t>
+      </w:r>
+      <w:proofErr w:type="spellStart"/>
+      <w:r>
+        <w:rPr>
+          <w:rFonts w:ascii="Arial" w:hAnsi="Arial" w:cs="Arial"/>
+        </w:rPr>
+        <w:t>Digilent</w:t>
+      </w:r>
+      <w:proofErr w:type="spellEnd"/>
+      <w:r>
+        <w:rPr>
+          <w:rFonts w:ascii="Arial" w:hAnsi="Arial" w:cs="Arial"/>
+        </w:rPr>
+        <w:t xml:space="preserve"> Adept application should be used to transfer the file </w:t>
+      </w:r>
+      <w:proofErr w:type="spellStart"/>
+      <w:r>
+        <w:rPr>
+          <w:rFonts w:ascii="Arial" w:hAnsi="Arial" w:cs="Arial"/>
+        </w:rPr>
+        <w:t>SRAM.bin</w:t>
+      </w:r>
+      <w:proofErr w:type="spellEnd"/>
+      <w:r>
+        <w:rPr>
+          <w:rFonts w:ascii="Arial" w:hAnsi="Arial" w:cs="Arial"/>
+        </w:rPr>
+        <w:t xml:space="preserve"> to </w:t>
       </w:r>
       <w:r>
         <w:rPr>
@@ -6575,32 +7643,78 @@
           <w:b/>
         </w:rPr>
       </w:pPr>
+      <w:proofErr w:type="spellStart"/>
       <w:r>
         <w:rPr>
           <w:rFonts w:ascii="Arial" w:hAnsi="Arial" w:cs="Arial"/>
           <w:b/>
         </w:rPr>
-        <w:t xml:space="preserve">Nexys 4, </w:t>
-      </w:r>
+        <w:t>Nexys</w:t>
+      </w:r>
+      <w:proofErr w:type="spellEnd"/>
       <w:r>
         <w:rPr>
           <w:rFonts w:ascii="Arial" w:hAnsi="Arial" w:cs="Arial"/>
           <w:b/>
         </w:rPr>
-        <w:t>Nexys 4 DDR</w:t>
-      </w:r>
-    </w:p>
-    <w:p>
-      <w:pPr>
-        <w:rPr>
-          <w:rFonts w:ascii="Arial" w:hAnsi="Arial" w:cs="Arial"/>
-        </w:rPr>
-      </w:pPr>
-      <w:r>
-        <w:rPr>
-          <w:rFonts w:ascii="Arial" w:hAnsi="Arial" w:cs="Arial"/>
-        </w:rPr>
-        <w:t>The Digilent Adept application is not compatible with the Nexys 4 board and so the boot loader utilizes transfer via the RS232 port.</w:t>
+        <w:t xml:space="preserve"> 4, </w:t>
+      </w:r>
+      <w:proofErr w:type="spellStart"/>
+      <w:r>
+        <w:rPr>
+          <w:rFonts w:ascii="Arial" w:hAnsi="Arial" w:cs="Arial"/>
+          <w:b/>
+        </w:rPr>
+        <w:t>Nexys</w:t>
+      </w:r>
+      <w:proofErr w:type="spellEnd"/>
+      <w:r>
+        <w:rPr>
+          <w:rFonts w:ascii="Arial" w:hAnsi="Arial" w:cs="Arial"/>
+          <w:b/>
+        </w:rPr>
+        <w:t xml:space="preserve"> 4 DDR</w:t>
+      </w:r>
+    </w:p>
+    <w:p>
+      <w:pPr>
+        <w:rPr>
+          <w:rFonts w:ascii="Arial" w:hAnsi="Arial" w:cs="Arial"/>
+        </w:rPr>
+      </w:pPr>
+      <w:r>
+        <w:rPr>
+          <w:rFonts w:ascii="Arial" w:hAnsi="Arial" w:cs="Arial"/>
+        </w:rPr>
+        <w:t xml:space="preserve">The </w:t>
+      </w:r>
+      <w:proofErr w:type="spellStart"/>
+      <w:r>
+        <w:rPr>
+          <w:rFonts w:ascii="Arial" w:hAnsi="Arial" w:cs="Arial"/>
+        </w:rPr>
+        <w:t>Digilent</w:t>
+      </w:r>
+      <w:proofErr w:type="spellEnd"/>
+      <w:r>
+        <w:rPr>
+          <w:rFonts w:ascii="Arial" w:hAnsi="Arial" w:cs="Arial"/>
+        </w:rPr>
+        <w:t xml:space="preserve"> Adept application is not compatible with the </w:t>
+      </w:r>
+      <w:proofErr w:type="spellStart"/>
+      <w:r>
+        <w:rPr>
+          <w:rFonts w:ascii="Arial" w:hAnsi="Arial" w:cs="Arial"/>
+        </w:rPr>
+        <w:t>Nexys</w:t>
+      </w:r>
+      <w:proofErr w:type="spellEnd"/>
+      <w:r>
+        <w:rPr>
+          <w:rFonts w:ascii="Arial" w:hAnsi="Arial" w:cs="Arial"/>
+        </w:rPr>
+        <w:t xml:space="preserve"> 4 board and so the boot loader utilizes transfer via the RS232 port.</w:t>
       </w:r>
     </w:p>
     <w:p>
@@ -6618,7 +7732,21 @@
         <w:rPr>
           <w:rFonts w:ascii="Arial" w:hAnsi="Arial" w:cs="Arial"/>
         </w:rPr>
-        <w:t>Establish an RS232 connection between the PC and the Nexys 4 board.  (See section 2.5)</w:t>
+        <w:t xml:space="preserve">Establish an RS232 connection between the PC and the </w:t>
+      </w:r>
+      <w:proofErr w:type="spellStart"/>
+      <w:r>
+        <w:rPr>
+          <w:rFonts w:ascii="Arial" w:hAnsi="Arial" w:cs="Arial"/>
+        </w:rPr>
+        <w:t>Nexys</w:t>
+      </w:r>
+      <w:proofErr w:type="spellEnd"/>
+      <w:r>
+        <w:rPr>
+          <w:rFonts w:ascii="Arial" w:hAnsi="Arial" w:cs="Arial"/>
+        </w:rPr>
+        <w:t xml:space="preserve"> 4 board.  (See section 2.5)</w:t>
       </w:r>
     </w:p>
     <w:p>
@@ -6636,7 +7764,21 @@
         <w:rPr>
           <w:rFonts w:ascii="Arial" w:hAnsi="Arial" w:cs="Arial"/>
         </w:rPr>
-        <w:t>Press the CPU reset button on the Nexys 4 board.  The board will reset for 4 seconds</w:t>
+        <w:t xml:space="preserve">Press the CPU reset button on the </w:t>
+      </w:r>
+      <w:proofErr w:type="spellStart"/>
+      <w:r>
+        <w:rPr>
+          <w:rFonts w:ascii="Arial" w:hAnsi="Arial" w:cs="Arial"/>
+        </w:rPr>
+        <w:t>Nexys</w:t>
+      </w:r>
+      <w:proofErr w:type="spellEnd"/>
+      <w:r>
+        <w:rPr>
+          <w:rFonts w:ascii="Arial" w:hAnsi="Arial" w:cs="Arial"/>
+        </w:rPr>
+        <w:t xml:space="preserve"> 4 board.  The board will reset for 4 seconds</w:t>
       </w:r>
     </w:p>
     <w:p>
@@ -6654,7 +7796,35 @@
         <w:rPr>
           <w:rFonts w:ascii="Arial" w:hAnsi="Arial" w:cs="Arial"/>
         </w:rPr>
-        <w:t xml:space="preserve">Immediately transfer the file SRAM.bin to the Nexys 4 board via the RS232 interface at the UART default settings of 57,600 baud, </w:t>
+        <w:t xml:space="preserve">Immediately transfer the file </w:t>
+      </w:r>
+      <w:proofErr w:type="spellStart"/>
+      <w:r>
+        <w:rPr>
+          <w:rFonts w:ascii="Arial" w:hAnsi="Arial" w:cs="Arial"/>
+        </w:rPr>
+        <w:t>SRAM.bin</w:t>
+      </w:r>
+      <w:proofErr w:type="spellEnd"/>
+      <w:r>
+        <w:rPr>
+          <w:rFonts w:ascii="Arial" w:hAnsi="Arial" w:cs="Arial"/>
+        </w:rPr>
+        <w:t xml:space="preserve"> to the </w:t>
+      </w:r>
+      <w:proofErr w:type="spellStart"/>
+      <w:r>
+        <w:rPr>
+          <w:rFonts w:ascii="Arial" w:hAnsi="Arial" w:cs="Arial"/>
+        </w:rPr>
+        <w:t>Nexys</w:t>
+      </w:r>
+      <w:proofErr w:type="spellEnd"/>
+      <w:r>
+        <w:rPr>
+          <w:rFonts w:ascii="Arial" w:hAnsi="Arial" w:cs="Arial"/>
+        </w:rPr>
+        <w:t xml:space="preserve"> 4 board via the RS232 interface at the UART default settings of 57,600 baud, </w:t>
       </w:r>
       <w:r>
         <w:rPr>
@@ -6672,7 +7842,21 @@
         <w:rPr>
           <w:rFonts w:ascii="Arial" w:hAnsi="Arial" w:cs="Arial"/>
         </w:rPr>
-        <w:t xml:space="preserve">.  A blue LED on the Nexys 4 board will light during transfer.  </w:t>
+        <w:t xml:space="preserve">.  A blue LED on the </w:t>
+      </w:r>
+      <w:proofErr w:type="spellStart"/>
+      <w:r>
+        <w:rPr>
+          <w:rFonts w:ascii="Arial" w:hAnsi="Arial" w:cs="Arial"/>
+        </w:rPr>
+        <w:t>Nexys</w:t>
+      </w:r>
+      <w:proofErr w:type="spellEnd"/>
+      <w:r>
+        <w:rPr>
+          <w:rFonts w:ascii="Arial" w:hAnsi="Arial" w:cs="Arial"/>
+        </w:rPr>
+        <w:t xml:space="preserve"> 4 board will light during transfer.  </w:t>
       </w:r>
       <w:r>
         <w:rPr>
@@ -6800,8 +7984,16 @@
         <w:rPr>
           <w:rFonts w:ascii="Consolas" w:hAnsi="Consolas" w:cs="Consolas"/>
         </w:rPr>
-        <w:t xml:space="preserve"> inst_SYS_RAM</w:t>
-      </w:r>
+        <w:t xml:space="preserve"> </w:t>
+      </w:r>
+      <w:proofErr w:type="spellStart"/>
+      <w:r>
+        <w:rPr>
+          <w:rFonts w:ascii="Consolas" w:hAnsi="Consolas" w:cs="Consolas"/>
+        </w:rPr>
+        <w:t>inst_SYS_RAM</w:t>
+      </w:r>
+      <w:proofErr w:type="spellEnd"/>
     </w:p>
     <w:p>
       <w:pPr>
@@ -6839,7 +8031,23 @@
           <w:rFonts w:ascii="Arial" w:hAnsi="Arial" w:cs="Arial"/>
           <w:b/>
         </w:rPr>
-        <w:t>Note that the filepath to the Xilinx memory core initialization module must be exactly as follows:</w:t>
+        <w:t xml:space="preserve">Note that the </w:t>
+      </w:r>
+      <w:proofErr w:type="spellStart"/>
+      <w:r>
+        <w:rPr>
+          <w:rFonts w:ascii="Arial" w:hAnsi="Arial" w:cs="Arial"/>
+          <w:b/>
+        </w:rPr>
+        <w:t>filepath</w:t>
+      </w:r>
+      <w:proofErr w:type="spellEnd"/>
+      <w:r>
+        <w:rPr>
+          <w:rFonts w:ascii="Arial" w:hAnsi="Arial" w:cs="Arial"/>
+          <w:b/>
+        </w:rPr>
+        <w:t xml:space="preserve"> to the Xilinx memory core initialization module must be exactly as follows:</w:t>
       </w:r>
     </w:p>
     <w:p>
@@ -6880,7 +8088,21 @@
         <w:rPr>
           <w:rFonts w:ascii="Arial" w:hAnsi="Arial" w:cs="Arial"/>
         </w:rPr>
-        <w:t>FPGA configuration .bit file</w:t>
+        <w:t xml:space="preserve">FPGA </w:t>
+      </w:r>
+      <w:proofErr w:type="gramStart"/>
+      <w:r>
+        <w:rPr>
+          <w:rFonts w:ascii="Arial" w:hAnsi="Arial" w:cs="Arial"/>
+        </w:rPr>
+        <w:t>configuration .bit</w:t>
+      </w:r>
+      <w:proofErr w:type="gramEnd"/>
+      <w:r>
+        <w:rPr>
+          <w:rFonts w:ascii="Arial" w:hAnsi="Arial" w:cs="Arial"/>
+        </w:rPr>
+        <w:t xml:space="preserve"> file</w:t>
       </w:r>
       <w:r>
         <w:rPr>
@@ -6888,11 +8110,19 @@
         </w:rPr>
         <w:t xml:space="preserve"> to the </w:t>
       </w:r>
-      <w:r>
-        <w:rPr>
-          <w:rFonts w:ascii="Arial" w:hAnsi="Arial" w:cs="Arial"/>
-        </w:rPr>
-        <w:t>Nexys board in the usual manner</w:t>
+      <w:proofErr w:type="spellStart"/>
+      <w:r>
+        <w:rPr>
+          <w:rFonts w:ascii="Arial" w:hAnsi="Arial" w:cs="Arial"/>
+        </w:rPr>
+        <w:t>Nexys</w:t>
+      </w:r>
+      <w:proofErr w:type="spellEnd"/>
+      <w:r>
+        <w:rPr>
+          <w:rFonts w:ascii="Arial" w:hAnsi="Arial" w:cs="Arial"/>
+        </w:rPr>
+        <w:t xml:space="preserve"> board in the usual manner</w:t>
       </w:r>
     </w:p>
     <w:p>
@@ -6993,7 +8223,35 @@
         <w:rPr>
           <w:rFonts w:ascii="Arial" w:hAnsi="Arial" w:cs="Arial"/>
         </w:rPr>
-        <w:t>The custom modules interface with the outside world either through the electronic components available on the Nexys board (e.g. LED’s, microphone, etc.) or through circuits attached to the PMOD expansion ports.  Digilent supply a range of ready-made PMOD circuits that may be suitable for a variety of purposes</w:t>
+        <w:t xml:space="preserve">The custom modules interface with the outside world either through the electronic components available on the </w:t>
+      </w:r>
+      <w:proofErr w:type="spellStart"/>
+      <w:r>
+        <w:rPr>
+          <w:rFonts w:ascii="Arial" w:hAnsi="Arial" w:cs="Arial"/>
+        </w:rPr>
+        <w:t>Nexys</w:t>
+      </w:r>
+      <w:proofErr w:type="spellEnd"/>
+      <w:r>
+        <w:rPr>
+          <w:rFonts w:ascii="Arial" w:hAnsi="Arial" w:cs="Arial"/>
+        </w:rPr>
+        <w:t xml:space="preserve"> board (e.g. LED’s, microphone, etc.) or through circuits attached to the PMOD expansion ports.  </w:t>
+      </w:r>
+      <w:proofErr w:type="spellStart"/>
+      <w:r>
+        <w:rPr>
+          <w:rFonts w:ascii="Arial" w:hAnsi="Arial" w:cs="Arial"/>
+        </w:rPr>
+        <w:t>Digilent</w:t>
+      </w:r>
+      <w:proofErr w:type="spellEnd"/>
+      <w:r>
+        <w:rPr>
+          <w:rFonts w:ascii="Arial" w:hAnsi="Arial" w:cs="Arial"/>
+        </w:rPr>
+        <w:t xml:space="preserve"> supply a range of ready-made PMOD circuits that may be suitable for a variety of purposes</w:t>
       </w:r>
     </w:p>
     <w:p>
@@ -7131,7 +8389,21 @@
         <w:rPr>
           <w:rFonts w:ascii="Arial" w:hAnsi="Arial" w:cs="Arial"/>
         </w:rPr>
-        <w:t>Extending the hardware registers and interrupts involves making changes to the following modules in the project design files.  In general this should be as straightforward as duplicating the existing logic for each new item using the design file comments as a guide:</w:t>
+        <w:t xml:space="preserve">Extending the hardware registers and interrupts involves making changes to the following modules in the project design files.  In </w:t>
+      </w:r>
+      <w:proofErr w:type="gramStart"/>
+      <w:r>
+        <w:rPr>
+          <w:rFonts w:ascii="Arial" w:hAnsi="Arial" w:cs="Arial"/>
+        </w:rPr>
+        <w:t>general</w:t>
+      </w:r>
+      <w:proofErr w:type="gramEnd"/>
+      <w:r>
+        <w:rPr>
+          <w:rFonts w:ascii="Arial" w:hAnsi="Arial" w:cs="Arial"/>
+        </w:rPr>
+        <w:t xml:space="preserve"> this should be as straightforward as duplicating the existing logic for each new item using the design file comments as a guide:</w:t>
       </w:r>
     </w:p>
     <w:p>
@@ -7145,12 +8417,14 @@
           <w:rFonts w:ascii="Arial" w:hAnsi="Arial" w:cs="Arial"/>
         </w:rPr>
       </w:pPr>
+      <w:proofErr w:type="spellStart"/>
       <w:r>
         <w:rPr>
           <w:rFonts w:ascii="Arial" w:hAnsi="Arial" w:cs="Arial"/>
         </w:rPr>
         <w:t>Inst_HW_Registers</w:t>
       </w:r>
+      <w:proofErr w:type="spellEnd"/>
     </w:p>
     <w:p>
       <w:pPr>
@@ -7163,12 +8437,14 @@
           <w:rFonts w:ascii="Arial" w:hAnsi="Arial" w:cs="Arial"/>
         </w:rPr>
       </w:pPr>
+      <w:proofErr w:type="spellStart"/>
       <w:r>
         <w:rPr>
           <w:rFonts w:ascii="Arial" w:hAnsi="Arial" w:cs="Arial"/>
         </w:rPr>
         <w:t>Inst_Interrupt</w:t>
       </w:r>
+      <w:proofErr w:type="spellEnd"/>
     </w:p>
     <w:p>
       <w:pPr>
@@ -7252,7 +8528,21 @@
         <w:rPr>
           <w:rFonts w:ascii="Arial" w:hAnsi="Arial" w:cs="Arial"/>
         </w:rPr>
-        <w:t>n addition the N.I.G.E. Machine design is released under a dual license with open source rights for</w:t>
+        <w:t xml:space="preserve">n </w:t>
+      </w:r>
+      <w:proofErr w:type="gramStart"/>
+      <w:r>
+        <w:rPr>
+          <w:rFonts w:ascii="Arial" w:hAnsi="Arial" w:cs="Arial"/>
+        </w:rPr>
+        <w:t>addition</w:t>
+      </w:r>
+      <w:proofErr w:type="gramEnd"/>
+      <w:r>
+        <w:rPr>
+          <w:rFonts w:ascii="Arial" w:hAnsi="Arial" w:cs="Arial"/>
+        </w:rPr>
+        <w:t xml:space="preserve"> the N.I.G.E. Machine design is released under a dual license with open source rights for</w:t>
       </w:r>
       <w:r>
         <w:rPr>
@@ -7313,14 +8603,70 @@
         <w:rPr>
           <w:rFonts w:ascii="Arial" w:hAnsi="Arial" w:cs="Arial"/>
         </w:rPr>
-        <w:t xml:space="preserve">Testing design changes in the electronic simulator (Xilinx ISM) is essential before testing in hardware.  For this purpose a faster-to-simulate SRAM module (RAM_for_Testbench) is provided.  Comment out the instance of SYS_RAM in </w:t>
+        <w:t xml:space="preserve">Testing design changes in the electronic simulator (Xilinx ISM) is essential before testing in hardware.  For this </w:t>
+      </w:r>
+      <w:proofErr w:type="gramStart"/>
+      <w:r>
+        <w:rPr>
+          <w:rFonts w:ascii="Arial" w:hAnsi="Arial" w:cs="Arial"/>
+        </w:rPr>
+        <w:t>purpose</w:t>
+      </w:r>
+      <w:proofErr w:type="gramEnd"/>
+      <w:r>
+        <w:rPr>
+          <w:rFonts w:ascii="Arial" w:hAnsi="Arial" w:cs="Arial"/>
+        </w:rPr>
+        <w:t xml:space="preserve"> a faster-to-simulate SRAM module (</w:t>
+      </w:r>
+      <w:proofErr w:type="spellStart"/>
+      <w:r>
+        <w:rPr>
+          <w:rFonts w:ascii="Arial" w:hAnsi="Arial" w:cs="Arial"/>
+        </w:rPr>
+        <w:t>RAM_for_Testbench</w:t>
+      </w:r>
+      <w:proofErr w:type="spellEnd"/>
+      <w:r>
+        <w:rPr>
+          <w:rFonts w:ascii="Arial" w:hAnsi="Arial" w:cs="Arial"/>
+        </w:rPr>
+        <w:t xml:space="preserve">) is provided.  Comment out the instance of SYS_RAM in </w:t>
       </w:r>
       <w:r>
         <w:rPr>
           <w:rFonts w:ascii="Arial" w:hAnsi="Arial" w:cs="Arial"/>
         </w:rPr>
         <w:lastRenderedPageBreak/>
-        <w:t>Board_Nexys4 and comment in RAM_for_Testbench.  The principal advantage is that this module can read a revised SRAM.bin file directly without being regenerated, thus saving time</w:t>
+        <w:t xml:space="preserve">Board_Nexys4 and comment in </w:t>
+      </w:r>
+      <w:proofErr w:type="spellStart"/>
+      <w:r>
+        <w:rPr>
+          <w:rFonts w:ascii="Arial" w:hAnsi="Arial" w:cs="Arial"/>
+        </w:rPr>
+        <w:t>RAM_for_Testbench</w:t>
+      </w:r>
+      <w:proofErr w:type="spellEnd"/>
+      <w:r>
+        <w:rPr>
+          <w:rFonts w:ascii="Arial" w:hAnsi="Arial" w:cs="Arial"/>
+        </w:rPr>
+        <w:t xml:space="preserve">.  The principal advantage is that this module can read a revised </w:t>
+      </w:r>
+      <w:proofErr w:type="spellStart"/>
+      <w:r>
+        <w:rPr>
+          <w:rFonts w:ascii="Arial" w:hAnsi="Arial" w:cs="Arial"/>
+        </w:rPr>
+        <w:t>SRAM.bin</w:t>
+      </w:r>
+      <w:proofErr w:type="spellEnd"/>
+      <w:r>
+        <w:rPr>
+          <w:rFonts w:ascii="Arial" w:hAnsi="Arial" w:cs="Arial"/>
+        </w:rPr>
+        <w:t xml:space="preserve"> file directly without being regenerated, thus saving time</w:t>
       </w:r>
     </w:p>
     <w:p>
@@ -7362,7 +8708,21 @@
         <w:rPr>
           <w:rFonts w:ascii="Arial" w:hAnsi="Arial" w:cs="Arial"/>
         </w:rPr>
-        <w:t xml:space="preserve"> test fails </w:t>
+        <w:t xml:space="preserve"> test </w:t>
+      </w:r>
+      <w:proofErr w:type="gramStart"/>
+      <w:r>
+        <w:rPr>
+          <w:rFonts w:ascii="Arial" w:hAnsi="Arial" w:cs="Arial"/>
+        </w:rPr>
+        <w:t>fails</w:t>
+      </w:r>
+      <w:proofErr w:type="gramEnd"/>
+      <w:r>
+        <w:rPr>
+          <w:rFonts w:ascii="Arial" w:hAnsi="Arial" w:cs="Arial"/>
+        </w:rPr>
+        <w:t xml:space="preserve"> </w:t>
       </w:r>
       <w:r>
         <w:rPr>
@@ -7388,6 +8748,7 @@
         </w:rPr>
         <w:t xml:space="preserve">sequence of tests completes </w:t>
       </w:r>
+      <w:proofErr w:type="gramStart"/>
       <w:r>
         <w:rPr>
           <w:rFonts w:ascii="Arial" w:hAnsi="Arial" w:cs="Arial"/>
@@ -7404,7 +8765,14 @@
         <w:rPr>
           <w:rFonts w:ascii="Arial" w:hAnsi="Arial" w:cs="Arial"/>
         </w:rPr>
-        <w:t xml:space="preserve"> then </w:t>
+        <w:t xml:space="preserve"> then</w:t>
+      </w:r>
+      <w:proofErr w:type="gramEnd"/>
+      <w:r>
+        <w:rPr>
+          <w:rFonts w:ascii="Arial" w:hAnsi="Arial" w:cs="Arial"/>
+        </w:rPr>
+        <w:t xml:space="preserve"> </w:t>
       </w:r>
       <w:r>
         <w:rPr>
@@ -7428,7 +8796,21 @@
         <w:rPr>
           <w:rFonts w:ascii="Arial" w:hAnsi="Arial" w:cs="Arial"/>
         </w:rPr>
-        <w:t>It is critical to ensure that the new design meets timing.  ISE SmartXplorer is very helpful for obtaining the best place and route for a given design and optimizing timing</w:t>
+        <w:t xml:space="preserve">It is critical to ensure that the new design meets timing.  ISE </w:t>
+      </w:r>
+      <w:proofErr w:type="spellStart"/>
+      <w:r>
+        <w:rPr>
+          <w:rFonts w:ascii="Arial" w:hAnsi="Arial" w:cs="Arial"/>
+        </w:rPr>
+        <w:t>SmartXplorer</w:t>
+      </w:r>
+      <w:proofErr w:type="spellEnd"/>
+      <w:r>
+        <w:rPr>
+          <w:rFonts w:ascii="Arial" w:hAnsi="Arial" w:cs="Arial"/>
+        </w:rPr>
+        <w:t xml:space="preserve"> is very helpful for obtaining the best place and route for a given design and optimizing timing</w:t>
       </w:r>
     </w:p>
     <w:p>
@@ -7456,8 +8838,8 @@
       </w:pPr>
     </w:p>
     <w:sectPr>
-      <w:headerReference w:type="default" r:id="rId17"/>
-      <w:footerReference w:type="default" r:id="rId18"/>
+      <w:headerReference w:type="default" r:id="rId18"/>
+      <w:footerReference w:type="default" r:id="rId19"/>
       <w:pgSz w:w="11907" w:h="16839" w:code="9"/>
       <w:pgMar w:top="1440" w:right="1440" w:bottom="1440" w:left="1440" w:header="720" w:footer="720" w:gutter="0"/>
       <w:pgNumType w:start="0"/>
@@ -7470,7 +8852,7 @@
 </file>
 
 <file path=word/endnotes.xml><?xml version="1.0" encoding="utf-8"?>
-<w:endnotes xmlns:wpc="http://schemas.microsoft.com/office/word/2010/wordprocessingCanvas" xmlns:cx="http://schemas.microsoft.com/office/drawing/2014/chartex" xmlns:cx1="http://schemas.microsoft.com/office/drawing/2015/9/8/chartex" xmlns:cx2="http://schemas.microsoft.com/office/drawing/2015/10/21/chartex" xmlns:mc="http://schemas.openxmlformats.org/markup-compatibility/2006" xmlns:o="urn:schemas-microsoft-com:office:office" xmlns:r="http://schemas.openxmlformats.org/officeDocument/2006/relationships" xmlns:m="http://schemas.openxmlformats.org/officeDocument/2006/math" xmlns:v="urn:schemas-microsoft-com:vml" xmlns:wp14="http://schemas.microsoft.com/office/word/2010/wordprocessingDrawing" xmlns:wp="http://schemas.openxmlformats.org/drawingml/2006/wordprocessingDrawing" xmlns:w10="urn:schemas-microsoft-com:office:word" xmlns:w="http://schemas.openxmlformats.org/wordprocessingml/2006/main" xmlns:w14="http://schemas.microsoft.com/office/word/2010/wordml" xmlns:w15="http://schemas.microsoft.com/office/word/2012/wordml" xmlns:w16se="http://schemas.microsoft.com/office/word/2015/wordml/symex" xmlns:wpg="http://schemas.microsoft.com/office/word/2010/wordprocessingGroup" xmlns:wpi="http://schemas.microsoft.com/office/word/2010/wordprocessingInk" xmlns:wne="http://schemas.microsoft.com/office/word/2006/wordml" xmlns:wps="http://schemas.microsoft.com/office/word/2010/wordprocessingShape" mc:Ignorable="w14 w15 w16se wp14">
+<w:endnotes xmlns:wpc="http://schemas.microsoft.com/office/word/2010/wordprocessingCanvas" xmlns:cx="http://schemas.microsoft.com/office/drawing/2014/chartex" xmlns:cx1="http://schemas.microsoft.com/office/drawing/2015/9/8/chartex" xmlns:cx2="http://schemas.microsoft.com/office/drawing/2015/10/21/chartex" xmlns:cx3="http://schemas.microsoft.com/office/drawing/2016/5/9/chartex" xmlns:cx4="http://schemas.microsoft.com/office/drawing/2016/5/10/chartex" xmlns:cx5="http://schemas.microsoft.com/office/drawing/2016/5/11/chartex" xmlns:cx6="http://schemas.microsoft.com/office/drawing/2016/5/12/chartex" xmlns:cx7="http://schemas.microsoft.com/office/drawing/2016/5/13/chartex" xmlns:cx8="http://schemas.microsoft.com/office/drawing/2016/5/14/chartex" xmlns:mc="http://schemas.openxmlformats.org/markup-compatibility/2006" xmlns:aink="http://schemas.microsoft.com/office/drawing/2016/ink" xmlns:am3d="http://schemas.microsoft.com/office/drawing/2017/model3d" xmlns:o="urn:schemas-microsoft-com:office:office" xmlns:r="http://schemas.openxmlformats.org/officeDocument/2006/relationships" xmlns:m="http://schemas.openxmlformats.org/officeDocument/2006/math" xmlns:v="urn:schemas-microsoft-com:vml" xmlns:wp14="http://schemas.microsoft.com/office/word/2010/wordprocessingDrawing" xmlns:wp="http://schemas.openxmlformats.org/drawingml/2006/wordprocessingDrawing" xmlns:w10="urn:schemas-microsoft-com:office:word" xmlns:w="http://schemas.openxmlformats.org/wordprocessingml/2006/main" xmlns:w14="http://schemas.microsoft.com/office/word/2010/wordml" xmlns:w15="http://schemas.microsoft.com/office/word/2012/wordml" xmlns:w16cid="http://schemas.microsoft.com/office/word/2016/wordml/cid" xmlns:w16se="http://schemas.microsoft.com/office/word/2015/wordml/symex" xmlns:wpg="http://schemas.microsoft.com/office/word/2010/wordprocessingGroup" xmlns:wpi="http://schemas.microsoft.com/office/word/2010/wordprocessingInk" xmlns:wne="http://schemas.microsoft.com/office/word/2006/wordml" xmlns:wps="http://schemas.microsoft.com/office/word/2010/wordprocessingShape" mc:Ignorable="w14 w15 w16se w16cid wp14">
   <w:endnote w:type="separator" w:id="-1">
     <w:p>
       <w:r>
@@ -7491,7 +8873,7 @@
 </file>
 
 <file path=word/footer1.xml><?xml version="1.0" encoding="utf-8"?>
-<w:ftr xmlns:wpc="http://schemas.microsoft.com/office/word/2010/wordprocessingCanvas" xmlns:cx="http://schemas.microsoft.com/office/drawing/2014/chartex" xmlns:cx1="http://schemas.microsoft.com/office/drawing/2015/9/8/chartex" xmlns:cx2="http://schemas.microsoft.com/office/drawing/2015/10/21/chartex" xmlns:mc="http://schemas.openxmlformats.org/markup-compatibility/2006" xmlns:o="urn:schemas-microsoft-com:office:office" xmlns:r="http://schemas.openxmlformats.org/officeDocument/2006/relationships" xmlns:m="http://schemas.openxmlformats.org/officeDocument/2006/math" xmlns:v="urn:schemas-microsoft-com:vml" xmlns:wp14="http://schemas.microsoft.com/office/word/2010/wordprocessingDrawing" xmlns:wp="http://schemas.openxmlformats.org/drawingml/2006/wordprocessingDrawing" xmlns:w10="urn:schemas-microsoft-com:office:word" xmlns:w="http://schemas.openxmlformats.org/wordprocessingml/2006/main" xmlns:w14="http://schemas.microsoft.com/office/word/2010/wordml" xmlns:w15="http://schemas.microsoft.com/office/word/2012/wordml" xmlns:w16se="http://schemas.microsoft.com/office/word/2015/wordml/symex" xmlns:wpg="http://schemas.microsoft.com/office/word/2010/wordprocessingGroup" xmlns:wpi="http://schemas.microsoft.com/office/word/2010/wordprocessingInk" xmlns:wne="http://schemas.microsoft.com/office/word/2006/wordml" xmlns:wps="http://schemas.microsoft.com/office/word/2010/wordprocessingShape" mc:Ignorable="w14 w15 w16se wp14">
+<w:ftr xmlns:wpc="http://schemas.microsoft.com/office/word/2010/wordprocessingCanvas" xmlns:cx="http://schemas.microsoft.com/office/drawing/2014/chartex" xmlns:cx1="http://schemas.microsoft.com/office/drawing/2015/9/8/chartex" xmlns:cx2="http://schemas.microsoft.com/office/drawing/2015/10/21/chartex" xmlns:cx3="http://schemas.microsoft.com/office/drawing/2016/5/9/chartex" xmlns:cx4="http://schemas.microsoft.com/office/drawing/2016/5/10/chartex" xmlns:cx5="http://schemas.microsoft.com/office/drawing/2016/5/11/chartex" xmlns:cx6="http://schemas.microsoft.com/office/drawing/2016/5/12/chartex" xmlns:cx7="http://schemas.microsoft.com/office/drawing/2016/5/13/chartex" xmlns:cx8="http://schemas.microsoft.com/office/drawing/2016/5/14/chartex" xmlns:mc="http://schemas.openxmlformats.org/markup-compatibility/2006" xmlns:aink="http://schemas.microsoft.com/office/drawing/2016/ink" xmlns:am3d="http://schemas.microsoft.com/office/drawing/2017/model3d" xmlns:o="urn:schemas-microsoft-com:office:office" xmlns:r="http://schemas.openxmlformats.org/officeDocument/2006/relationships" xmlns:m="http://schemas.openxmlformats.org/officeDocument/2006/math" xmlns:v="urn:schemas-microsoft-com:vml" xmlns:wp14="http://schemas.microsoft.com/office/word/2010/wordprocessingDrawing" xmlns:wp="http://schemas.openxmlformats.org/drawingml/2006/wordprocessingDrawing" xmlns:w10="urn:schemas-microsoft-com:office:word" xmlns:w="http://schemas.openxmlformats.org/wordprocessingml/2006/main" xmlns:w14="http://schemas.microsoft.com/office/word/2010/wordml" xmlns:w15="http://schemas.microsoft.com/office/word/2012/wordml" xmlns:w16cid="http://schemas.microsoft.com/office/word/2016/wordml/cid" xmlns:w16se="http://schemas.microsoft.com/office/word/2015/wordml/symex" xmlns:wpg="http://schemas.microsoft.com/office/word/2010/wordprocessingGroup" xmlns:wpi="http://schemas.microsoft.com/office/word/2010/wordprocessingInk" xmlns:wne="http://schemas.microsoft.com/office/word/2006/wordml" xmlns:wps="http://schemas.microsoft.com/office/word/2010/wordprocessingShape" mc:Ignorable="w14 w15 w16se w16cid wp14">
   <w:p>
     <w:pPr>
       <w:pStyle w:val="Footer"/>
@@ -7507,7 +8889,7 @@
 </file>
 
 <file path=word/footnotes.xml><?xml version="1.0" encoding="utf-8"?>
-<w:footnotes xmlns:wpc="http://schemas.microsoft.com/office/word/2010/wordprocessingCanvas" xmlns:cx="http://schemas.microsoft.com/office/drawing/2014/chartex" xmlns:cx1="http://schemas.microsoft.com/office/drawing/2015/9/8/chartex" xmlns:cx2="http://schemas.microsoft.com/office/drawing/2015/10/21/chartex" xmlns:mc="http://schemas.openxmlformats.org/markup-compatibility/2006" xmlns:o="urn:schemas-microsoft-com:office:office" xmlns:r="http://schemas.openxmlformats.org/officeDocument/2006/relationships" xmlns:m="http://schemas.openxmlformats.org/officeDocument/2006/math" xmlns:v="urn:schemas-microsoft-com:vml" xmlns:wp14="http://schemas.microsoft.com/office/word/2010/wordprocessingDrawing" xmlns:wp="http://schemas.openxmlformats.org/drawingml/2006/wordprocessingDrawing" xmlns:w10="urn:schemas-microsoft-com:office:word" xmlns:w="http://schemas.openxmlformats.org/wordprocessingml/2006/main" xmlns:w14="http://schemas.microsoft.com/office/word/2010/wordml" xmlns:w15="http://schemas.microsoft.com/office/word/2012/wordml" xmlns:w16se="http://schemas.microsoft.com/office/word/2015/wordml/symex" xmlns:wpg="http://schemas.microsoft.com/office/word/2010/wordprocessingGroup" xmlns:wpi="http://schemas.microsoft.com/office/word/2010/wordprocessingInk" xmlns:wne="http://schemas.microsoft.com/office/word/2006/wordml" xmlns:wps="http://schemas.microsoft.com/office/word/2010/wordprocessingShape" mc:Ignorable="w14 w15 w16se wp14">
+<w:footnotes xmlns:wpc="http://schemas.microsoft.com/office/word/2010/wordprocessingCanvas" xmlns:cx="http://schemas.microsoft.com/office/drawing/2014/chartex" xmlns:cx1="http://schemas.microsoft.com/office/drawing/2015/9/8/chartex" xmlns:cx2="http://schemas.microsoft.com/office/drawing/2015/10/21/chartex" xmlns:cx3="http://schemas.microsoft.com/office/drawing/2016/5/9/chartex" xmlns:cx4="http://schemas.microsoft.com/office/drawing/2016/5/10/chartex" xmlns:cx5="http://schemas.microsoft.com/office/drawing/2016/5/11/chartex" xmlns:cx6="http://schemas.microsoft.com/office/drawing/2016/5/12/chartex" xmlns:cx7="http://schemas.microsoft.com/office/drawing/2016/5/13/chartex" xmlns:cx8="http://schemas.microsoft.com/office/drawing/2016/5/14/chartex" xmlns:mc="http://schemas.openxmlformats.org/markup-compatibility/2006" xmlns:aink="http://schemas.microsoft.com/office/drawing/2016/ink" xmlns:am3d="http://schemas.microsoft.com/office/drawing/2017/model3d" xmlns:o="urn:schemas-microsoft-com:office:office" xmlns:r="http://schemas.openxmlformats.org/officeDocument/2006/relationships" xmlns:m="http://schemas.openxmlformats.org/officeDocument/2006/math" xmlns:v="urn:schemas-microsoft-com:vml" xmlns:wp14="http://schemas.microsoft.com/office/word/2010/wordprocessingDrawing" xmlns:wp="http://schemas.openxmlformats.org/drawingml/2006/wordprocessingDrawing" xmlns:w10="urn:schemas-microsoft-com:office:word" xmlns:w="http://schemas.openxmlformats.org/wordprocessingml/2006/main" xmlns:w14="http://schemas.microsoft.com/office/word/2010/wordml" xmlns:w15="http://schemas.microsoft.com/office/word/2012/wordml" xmlns:w16cid="http://schemas.microsoft.com/office/word/2016/wordml/cid" xmlns:w16se="http://schemas.microsoft.com/office/word/2015/wordml/symex" xmlns:wpg="http://schemas.microsoft.com/office/word/2010/wordprocessingGroup" xmlns:wpi="http://schemas.microsoft.com/office/word/2010/wordprocessingInk" xmlns:wne="http://schemas.microsoft.com/office/word/2006/wordml" xmlns:wps="http://schemas.microsoft.com/office/word/2010/wordprocessingShape" mc:Ignorable="w14 w15 w16se w16cid wp14">
   <w:footnote w:type="separator" w:id="-1">
     <w:p>
       <w:r>
@@ -7528,7 +8910,7 @@
 </file>
 
 <file path=word/header1.xml><?xml version="1.0" encoding="utf-8"?>
-<w:hdr xmlns:wpc="http://schemas.microsoft.com/office/word/2010/wordprocessingCanvas" xmlns:cx="http://schemas.microsoft.com/office/drawing/2014/chartex" xmlns:cx1="http://schemas.microsoft.com/office/drawing/2015/9/8/chartex" xmlns:cx2="http://schemas.microsoft.com/office/drawing/2015/10/21/chartex" xmlns:mc="http://schemas.openxmlformats.org/markup-compatibility/2006" xmlns:o="urn:schemas-microsoft-com:office:office" xmlns:r="http://schemas.openxmlformats.org/officeDocument/2006/relationships" xmlns:m="http://schemas.openxmlformats.org/officeDocument/2006/math" xmlns:v="urn:schemas-microsoft-com:vml" xmlns:wp14="http://schemas.microsoft.com/office/word/2010/wordprocessingDrawing" xmlns:wp="http://schemas.openxmlformats.org/drawingml/2006/wordprocessingDrawing" xmlns:w10="urn:schemas-microsoft-com:office:word" xmlns:w="http://schemas.openxmlformats.org/wordprocessingml/2006/main" xmlns:w14="http://schemas.microsoft.com/office/word/2010/wordml" xmlns:w15="http://schemas.microsoft.com/office/word/2012/wordml" xmlns:w16se="http://schemas.microsoft.com/office/word/2015/wordml/symex" xmlns:wpg="http://schemas.microsoft.com/office/word/2010/wordprocessingGroup" xmlns:wpi="http://schemas.microsoft.com/office/word/2010/wordprocessingInk" xmlns:wne="http://schemas.microsoft.com/office/word/2006/wordml" xmlns:wps="http://schemas.microsoft.com/office/word/2010/wordprocessingShape" mc:Ignorable="w14 w15 w16se wp14">
+<w:hdr xmlns:wpc="http://schemas.microsoft.com/office/word/2010/wordprocessingCanvas" xmlns:cx="http://schemas.microsoft.com/office/drawing/2014/chartex" xmlns:cx1="http://schemas.microsoft.com/office/drawing/2015/9/8/chartex" xmlns:cx2="http://schemas.microsoft.com/office/drawing/2015/10/21/chartex" xmlns:cx3="http://schemas.microsoft.com/office/drawing/2016/5/9/chartex" xmlns:cx4="http://schemas.microsoft.com/office/drawing/2016/5/10/chartex" xmlns:cx5="http://schemas.microsoft.com/office/drawing/2016/5/11/chartex" xmlns:cx6="http://schemas.microsoft.com/office/drawing/2016/5/12/chartex" xmlns:cx7="http://schemas.microsoft.com/office/drawing/2016/5/13/chartex" xmlns:cx8="http://schemas.microsoft.com/office/drawing/2016/5/14/chartex" xmlns:mc="http://schemas.openxmlformats.org/markup-compatibility/2006" xmlns:aink="http://schemas.microsoft.com/office/drawing/2016/ink" xmlns:am3d="http://schemas.microsoft.com/office/drawing/2017/model3d" xmlns:o="urn:schemas-microsoft-com:office:office" xmlns:r="http://schemas.openxmlformats.org/officeDocument/2006/relationships" xmlns:m="http://schemas.openxmlformats.org/officeDocument/2006/math" xmlns:v="urn:schemas-microsoft-com:vml" xmlns:wp14="http://schemas.microsoft.com/office/word/2010/wordprocessingDrawing" xmlns:wp="http://schemas.openxmlformats.org/drawingml/2006/wordprocessingDrawing" xmlns:w10="urn:schemas-microsoft-com:office:word" xmlns:w="http://schemas.openxmlformats.org/wordprocessingml/2006/main" xmlns:w14="http://schemas.microsoft.com/office/word/2010/wordml" xmlns:w15="http://schemas.microsoft.com/office/word/2012/wordml" xmlns:w16cid="http://schemas.microsoft.com/office/word/2016/wordml/cid" xmlns:w16se="http://schemas.microsoft.com/office/word/2015/wordml/symex" xmlns:wpg="http://schemas.microsoft.com/office/word/2010/wordprocessingGroup" xmlns:wpi="http://schemas.microsoft.com/office/word/2010/wordprocessingInk" xmlns:wne="http://schemas.microsoft.com/office/word/2006/wordml" xmlns:wps="http://schemas.microsoft.com/office/word/2010/wordprocessingShape" mc:Ignorable="w14 w15 w16se w16cid wp14">
   <w:p>
     <w:pPr>
       <w:pStyle w:val="Header"/>
@@ -7628,7 +9010,29 @@
         <w:szCs w:val="32"/>
         <w:lang w:val="en-GB"/>
       </w:rPr>
-      <w:t>N.I.G.E MACHINE</w:t>
+      <w:t>N.I.</w:t>
+    </w:r>
+    <w:proofErr w:type="gramStart"/>
+    <w:r>
+      <w:rPr>
+        <w:rFonts w:ascii="Arial Black" w:hAnsi="Arial Black" w:cs="Arial"/>
+        <w:color w:val="0070C0"/>
+        <w:sz w:val="32"/>
+        <w:szCs w:val="32"/>
+        <w:lang w:val="en-GB"/>
+      </w:rPr>
+      <w:t>G.E</w:t>
+    </w:r>
+    <w:proofErr w:type="gramEnd"/>
+    <w:r>
+      <w:rPr>
+        <w:rFonts w:ascii="Arial Black" w:hAnsi="Arial Black" w:cs="Arial"/>
+        <w:color w:val="0070C0"/>
+        <w:sz w:val="32"/>
+        <w:szCs w:val="32"/>
+        <w:lang w:val="en-GB"/>
+      </w:rPr>
+      <w:t xml:space="preserve"> MACHINE</w:t>
     </w:r>
     <w:r>
       <w:rPr>
@@ -7648,7 +9052,27 @@
         <w:szCs w:val="20"/>
         <w:lang w:val="en-GB"/>
       </w:rPr>
-      <w:t>June 2016</w:t>
+      <w:t>October</w:t>
+    </w:r>
+    <w:r>
+      <w:rPr>
+        <w:rFonts w:ascii="Arial" w:hAnsi="Arial" w:cs="Arial"/>
+        <w:i/>
+        <w:sz w:val="20"/>
+        <w:szCs w:val="20"/>
+        <w:lang w:val="en-GB"/>
+      </w:rPr>
+      <w:t xml:space="preserve"> 201</w:t>
+    </w:r>
+    <w:r>
+      <w:rPr>
+        <w:rFonts w:ascii="Arial" w:hAnsi="Arial" w:cs="Arial"/>
+        <w:i/>
+        <w:sz w:val="20"/>
+        <w:szCs w:val="20"/>
+        <w:lang w:val="en-GB"/>
+      </w:rPr>
+      <w:t>7</w:t>
     </w:r>
   </w:p>
   <w:p>
@@ -7660,7 +9084,7 @@
 </file>
 
 <file path=word/numbering.xml><?xml version="1.0" encoding="utf-8"?>
-<w:numbering xmlns:wpc="http://schemas.microsoft.com/office/word/2010/wordprocessingCanvas" xmlns:cx="http://schemas.microsoft.com/office/drawing/2014/chartex" xmlns:cx1="http://schemas.microsoft.com/office/drawing/2015/9/8/chartex" xmlns:cx2="http://schemas.microsoft.com/office/drawing/2015/10/21/chartex" xmlns:mc="http://schemas.openxmlformats.org/markup-compatibility/2006" xmlns:o="urn:schemas-microsoft-com:office:office" xmlns:r="http://schemas.openxmlformats.org/officeDocument/2006/relationships" xmlns:m="http://schemas.openxmlformats.org/officeDocument/2006/math" xmlns:v="urn:schemas-microsoft-com:vml" xmlns:wp14="http://schemas.microsoft.com/office/word/2010/wordprocessingDrawing" xmlns:wp="http://schemas.openxmlformats.org/drawingml/2006/wordprocessingDrawing" xmlns:w10="urn:schemas-microsoft-com:office:word" xmlns:w="http://schemas.openxmlformats.org/wordprocessingml/2006/main" xmlns:w14="http://schemas.microsoft.com/office/word/2010/wordml" xmlns:w15="http://schemas.microsoft.com/office/word/2012/wordml" xmlns:w16se="http://schemas.microsoft.com/office/word/2015/wordml/symex" xmlns:wpg="http://schemas.microsoft.com/office/word/2010/wordprocessingGroup" xmlns:wpi="http://schemas.microsoft.com/office/word/2010/wordprocessingInk" xmlns:wne="http://schemas.microsoft.com/office/word/2006/wordml" xmlns:wps="http://schemas.microsoft.com/office/word/2010/wordprocessingShape" mc:Ignorable="w14 w15 w16se wp14">
+<w:numbering xmlns:wpc="http://schemas.microsoft.com/office/word/2010/wordprocessingCanvas" xmlns:cx="http://schemas.microsoft.com/office/drawing/2014/chartex" xmlns:cx1="http://schemas.microsoft.com/office/drawing/2015/9/8/chartex" xmlns:cx2="http://schemas.microsoft.com/office/drawing/2015/10/21/chartex" xmlns:cx3="http://schemas.microsoft.com/office/drawing/2016/5/9/chartex" xmlns:cx4="http://schemas.microsoft.com/office/drawing/2016/5/10/chartex" xmlns:cx5="http://schemas.microsoft.com/office/drawing/2016/5/11/chartex" xmlns:cx6="http://schemas.microsoft.com/office/drawing/2016/5/12/chartex" xmlns:cx7="http://schemas.microsoft.com/office/drawing/2016/5/13/chartex" xmlns:cx8="http://schemas.microsoft.com/office/drawing/2016/5/14/chartex" xmlns:mc="http://schemas.openxmlformats.org/markup-compatibility/2006" xmlns:aink="http://schemas.microsoft.com/office/drawing/2016/ink" xmlns:am3d="http://schemas.microsoft.com/office/drawing/2017/model3d" xmlns:o="urn:schemas-microsoft-com:office:office" xmlns:r="http://schemas.openxmlformats.org/officeDocument/2006/relationships" xmlns:m="http://schemas.openxmlformats.org/officeDocument/2006/math" xmlns:v="urn:schemas-microsoft-com:vml" xmlns:wp14="http://schemas.microsoft.com/office/word/2010/wordprocessingDrawing" xmlns:wp="http://schemas.openxmlformats.org/drawingml/2006/wordprocessingDrawing" xmlns:w10="urn:schemas-microsoft-com:office:word" xmlns:w="http://schemas.openxmlformats.org/wordprocessingml/2006/main" xmlns:w14="http://schemas.microsoft.com/office/word/2010/wordml" xmlns:w15="http://schemas.microsoft.com/office/word/2012/wordml" xmlns:w16cid="http://schemas.microsoft.com/office/word/2016/wordml/cid" xmlns:w16se="http://schemas.microsoft.com/office/word/2015/wordml/symex" xmlns:wpg="http://schemas.microsoft.com/office/word/2010/wordprocessingGroup" xmlns:wpi="http://schemas.microsoft.com/office/word/2010/wordprocessingInk" xmlns:wne="http://schemas.microsoft.com/office/word/2006/wordml" xmlns:wps="http://schemas.microsoft.com/office/word/2010/wordprocessingShape" mc:Ignorable="w14 w15 w16se w16cid wp14">
   <w:abstractNum w:abstractNumId="0" w15:restartNumberingAfterBreak="0">
     <w:nsid w:val="0C0D0187"/>
     <w:multiLevelType w:val="hybridMultilevel"/>
@@ -10378,7 +11802,7 @@
 </file>
 
 <file path=word/styles.xml><?xml version="1.0" encoding="utf-8"?>
-<w:styles xmlns:mc="http://schemas.openxmlformats.org/markup-compatibility/2006" xmlns:r="http://schemas.openxmlformats.org/officeDocument/2006/relationships" xmlns:w="http://schemas.openxmlformats.org/wordprocessingml/2006/main" xmlns:w14="http://schemas.microsoft.com/office/word/2010/wordml" xmlns:w15="http://schemas.microsoft.com/office/word/2012/wordml" xmlns:w16se="http://schemas.microsoft.com/office/word/2015/wordml/symex" mc:Ignorable="w14 w15 w16se">
+<w:styles xmlns:mc="http://schemas.openxmlformats.org/markup-compatibility/2006" xmlns:r="http://schemas.openxmlformats.org/officeDocument/2006/relationships" xmlns:w="http://schemas.openxmlformats.org/wordprocessingml/2006/main" xmlns:w14="http://schemas.microsoft.com/office/word/2010/wordml" xmlns:w15="http://schemas.microsoft.com/office/word/2012/wordml" xmlns:w16cid="http://schemas.microsoft.com/office/word/2016/wordml/cid" xmlns:w16se="http://schemas.microsoft.com/office/word/2015/wordml/symex" mc:Ignorable="w14 w15 w16se w16cid">
   <w:docDefaults>
     <w:rPrDefault>
       <w:rPr>
@@ -10394,7 +11818,7 @@
       </w:pPr>
     </w:pPrDefault>
   </w:docDefaults>
-  <w:latentStyles w:defLockedState="0" w:defUIPriority="99" w:defSemiHidden="0" w:defUnhideWhenUsed="0" w:defQFormat="0" w:count="372">
+  <w:latentStyles w:defLockedState="0" w:defUIPriority="99" w:defSemiHidden="0" w:defUnhideWhenUsed="0" w:defQFormat="0" w:count="375">
     <w:lsdException w:name="Normal" w:uiPriority="0" w:qFormat="1"/>
     <w:lsdException w:name="heading 1" w:uiPriority="9" w:qFormat="1"/>
     <w:lsdException w:name="heading 2" w:semiHidden="1" w:uiPriority="9" w:unhideWhenUsed="1" w:qFormat="1"/>
@@ -10500,7 +11924,6 @@
     <w:lsdException w:name="HTML Sample" w:semiHidden="1" w:unhideWhenUsed="1"/>
     <w:lsdException w:name="HTML Typewriter" w:semiHidden="1" w:unhideWhenUsed="1"/>
     <w:lsdException w:name="HTML Variable" w:semiHidden="1" w:unhideWhenUsed="1"/>
-    <w:lsdException w:name="Normal Table" w:semiHidden="1" w:unhideWhenUsed="1"/>
     <w:lsdException w:name="annotation subject" w:semiHidden="1" w:unhideWhenUsed="1"/>
     <w:lsdException w:name="No List" w:semiHidden="1" w:unhideWhenUsed="1"/>
     <w:lsdException w:name="Outline List 1" w:semiHidden="1" w:unhideWhenUsed="1"/>
@@ -10545,7 +11968,6 @@
     <w:lsdException w:name="Table Professional" w:semiHidden="1" w:unhideWhenUsed="1"/>
     <w:lsdException w:name="Table Subtle 1" w:semiHidden="1" w:unhideWhenUsed="1"/>
     <w:lsdException w:name="Table Subtle 2" w:semiHidden="1" w:unhideWhenUsed="1"/>
-    <w:lsdException w:name="Table Web 1" w:semiHidden="1" w:unhideWhenUsed="1"/>
     <w:lsdException w:name="Table Web 2" w:semiHidden="1" w:unhideWhenUsed="1"/>
     <w:lsdException w:name="Table Web 3" w:semiHidden="1" w:unhideWhenUsed="1"/>
     <w:lsdException w:name="Balloon Text" w:semiHidden="1" w:unhideWhenUsed="1"/>
@@ -10767,6 +12189,9 @@
     <w:lsdException w:name="List Table 6 Colorful Accent 6" w:uiPriority="51"/>
     <w:lsdException w:name="List Table 7 Colorful Accent 6" w:uiPriority="52"/>
     <w:lsdException w:name="Mention" w:semiHidden="1" w:unhideWhenUsed="1"/>
+    <w:lsdException w:name="Smart Hyperlink" w:semiHidden="1" w:unhideWhenUsed="1"/>
+    <w:lsdException w:name="Hashtag" w:semiHidden="1" w:unhideWhenUsed="1"/>
+    <w:lsdException w:name="Unresolved Mention" w:semiHidden="1" w:unhideWhenUsed="1"/>
   </w:latentStyles>
   <w:style w:type="paragraph" w:default="1" w:styleId="Normal">
     <w:name w:val="Normal"/>
@@ -11593,6 +13018,18 @@
       <w:szCs w:val="20"/>
     </w:rPr>
   </w:style>
+  <w:style w:type="character" w:styleId="UnresolvedMention">
+    <w:name w:val="Unresolved Mention"/>
+    <w:basedOn w:val="DefaultParagraphFont"/>
+    <w:uiPriority w:val="99"/>
+    <w:semiHidden/>
+    <w:unhideWhenUsed/>
+    <w:rsid w:val="00691311"/>
+    <w:rPr>
+      <w:color w:val="808080"/>
+      <w:shd w:val="clear" w:color="auto" w:fill="E6E6E6"/>
+    </w:rPr>
+  </w:style>
 </w:styles>
 </file>
 
@@ -11884,7 +13321,7 @@
 <file path=customXml/item1.xml><?xml version="1.0" encoding="utf-8"?>
 <CoverPageProperties xmlns="http://schemas.microsoft.com/office/2006/coverPageProps">
   <PublishDate>2014-02-01T00:00:00</PublishDate>
-  <Abstract>The N.I.G.E machine, its design and its source code are Copyright (C) 2012-2016 by Andrew Read and dual licensed.    (1) For commercial or proprietary use you must obtain a commercial license agreement with Andrew Read (andrew81244@outlook.com)    (2) You can redistribute the N.I.G.E. Machine, its design and its source code and/or modify it under the terms of the GNU General Public License as published by the Free Software Foundation, either version 3 of the License, or (at your option) any later version.  The N.I.G.E Machine is distributed in the hope that it will be useful, but WITHOUT ANY WARRANTY; without even the implied warranty of MERCHANTABILITY or FITNESS FOR A PARTICULAR PURPOSE.  See the GNU General Public License for more details. You should have received a copy of the GNU General Public License along with this repository.  If not, see http://www.gnu.org/licenses</Abstract>
+  <Abstract>The N.I.G.E machine, its design and its source code are Copyright (C) 2012-2017 by Andrew Read and dual licensed.    (1) For commercial or proprietary use you must obtain a commercial license agreement with Andrew Read (andrew81244@outlook.com)    (2) You can redistribute the N.I.G.E. Machine, its design and its source code and/or modify it under the terms of the GNU General Public License as published by the Free Software Foundation, either version 3 of the License, or (at your option) any later version.  The N.I.G.E Machine is distributed in the hope that it will be useful, but WITHOUT ANY WARRANTY; without even the implied warranty of MERCHANTABILITY or FITNESS FOR A PARTICULAR PURPOSE.  See the GNU General Public License for more details. You should have received a copy of the GNU General Public License along with this repository.  If not, see http://www.gnu.org/licenses</Abstract>
   <CompanyAddress/>
   <CompanyPhone/>
   <CompanyFax/>
@@ -11905,7 +13342,7 @@
 </file>
 
 <file path=customXml/itemProps2.xml><?xml version="1.0" encoding="utf-8"?>
-<ds:datastoreItem xmlns:ds="http://schemas.openxmlformats.org/officeDocument/2006/customXml" ds:itemID="{ADA8C3DC-4AC3-4E49-B931-A3648666CA17}">
+<ds:datastoreItem xmlns:ds="http://schemas.openxmlformats.org/officeDocument/2006/customXml" ds:itemID="{0FC30979-FDD4-4055-9037-29D11DAE5A26}">
   <ds:schemaRefs>
     <ds:schemaRef ds:uri="http://schemas.openxmlformats.org/officeDocument/2006/bibliography"/>
   </ds:schemaRefs>

</xml_diff>

<commit_message>
Reverted to Vivado 2015.4
</commit_message>
<xml_diff>
--- a/Resources/N.I.G.E. Machine Getting Started.docx
+++ b/Resources/N.I.G.E. Machine Getting Started.docx
@@ -1,6 +1,6 @@
 
 <file path=word/document.xml><?xml version="1.0" encoding="utf-8"?>
-<w:document xmlns:wpc="http://schemas.microsoft.com/office/word/2010/wordprocessingCanvas" xmlns:cx="http://schemas.microsoft.com/office/drawing/2014/chartex" xmlns:cx1="http://schemas.microsoft.com/office/drawing/2015/9/8/chartex" xmlns:cx2="http://schemas.microsoft.com/office/drawing/2015/10/21/chartex" xmlns:cx3="http://schemas.microsoft.com/office/drawing/2016/5/9/chartex" xmlns:cx4="http://schemas.microsoft.com/office/drawing/2016/5/10/chartex" xmlns:cx5="http://schemas.microsoft.com/office/drawing/2016/5/11/chartex" xmlns:cx6="http://schemas.microsoft.com/office/drawing/2016/5/12/chartex" xmlns:cx7="http://schemas.microsoft.com/office/drawing/2016/5/13/chartex" xmlns:cx8="http://schemas.microsoft.com/office/drawing/2016/5/14/chartex" xmlns:mc="http://schemas.openxmlformats.org/markup-compatibility/2006" xmlns:aink="http://schemas.microsoft.com/office/drawing/2016/ink" xmlns:am3d="http://schemas.microsoft.com/office/drawing/2017/model3d" xmlns:o="urn:schemas-microsoft-com:office:office" xmlns:r="http://schemas.openxmlformats.org/officeDocument/2006/relationships" xmlns:m="http://schemas.openxmlformats.org/officeDocument/2006/math" xmlns:v="urn:schemas-microsoft-com:vml" xmlns:wp14="http://schemas.microsoft.com/office/word/2010/wordprocessingDrawing" xmlns:wp="http://schemas.openxmlformats.org/drawingml/2006/wordprocessingDrawing" xmlns:w10="urn:schemas-microsoft-com:office:word" xmlns:w="http://schemas.openxmlformats.org/wordprocessingml/2006/main" xmlns:w14="http://schemas.microsoft.com/office/word/2010/wordml" xmlns:w15="http://schemas.microsoft.com/office/word/2012/wordml" xmlns:w16cid="http://schemas.microsoft.com/office/word/2016/wordml/cid" xmlns:w16se="http://schemas.microsoft.com/office/word/2015/wordml/symex" xmlns:wpg="http://schemas.microsoft.com/office/word/2010/wordprocessingGroup" xmlns:wpi="http://schemas.microsoft.com/office/word/2010/wordprocessingInk" xmlns:wne="http://schemas.microsoft.com/office/word/2006/wordml" xmlns:wps="http://schemas.microsoft.com/office/word/2010/wordprocessingShape" mc:Ignorable="w14 w15 w16se w16cid wp14">
+<w:document xmlns:wpc="http://schemas.microsoft.com/office/word/2010/wordprocessingCanvas" xmlns:cx="http://schemas.microsoft.com/office/drawing/2014/chartex" xmlns:cx1="http://schemas.microsoft.com/office/drawing/2015/9/8/chartex" xmlns:cx2="http://schemas.microsoft.com/office/drawing/2015/10/21/chartex" xmlns:mc="http://schemas.openxmlformats.org/markup-compatibility/2006" xmlns:o="urn:schemas-microsoft-com:office:office" xmlns:r="http://schemas.openxmlformats.org/officeDocument/2006/relationships" xmlns:m="http://schemas.openxmlformats.org/officeDocument/2006/math" xmlns:v="urn:schemas-microsoft-com:vml" xmlns:wp14="http://schemas.microsoft.com/office/word/2010/wordprocessingDrawing" xmlns:wp="http://schemas.openxmlformats.org/drawingml/2006/wordprocessingDrawing" xmlns:w10="urn:schemas-microsoft-com:office:word" xmlns:w="http://schemas.openxmlformats.org/wordprocessingml/2006/main" xmlns:w14="http://schemas.microsoft.com/office/word/2010/wordml" xmlns:w15="http://schemas.microsoft.com/office/word/2012/wordml" xmlns:w16se="http://schemas.microsoft.com/office/word/2015/wordml/symex" xmlns:wpg="http://schemas.microsoft.com/office/word/2010/wordprocessingGroup" xmlns:wpi="http://schemas.microsoft.com/office/word/2010/wordprocessingInk" xmlns:wne="http://schemas.microsoft.com/office/word/2006/wordml" xmlns:wps="http://schemas.microsoft.com/office/word/2010/wordprocessingShape" mc:Ignorable="w14 w15 w16se wp14">
   <w:body>
     <w:bookmarkStart w:id="0" w:name="_Toc321927282" w:displacedByCustomXml="next"/>
     <w:sdt>
@@ -314,75 +314,13 @@
                       <w:rPr>
                         <w:rFonts w:ascii="Arial" w:hAnsi="Arial" w:cs="Arial"/>
                       </w:rPr>
-                      <w:t>code are Copyright (C) 2012-201</w:t>
+                      <w:t>code are Copyright (C) 2012-2016</w:t>
                     </w:r>
                     <w:r>
                       <w:rPr>
                         <w:rFonts w:ascii="Arial" w:hAnsi="Arial" w:cs="Arial"/>
                       </w:rPr>
-                      <w:t>7</w:t>
-                    </w:r>
-                    <w:r>
-                      <w:rPr>
-                        <w:rFonts w:ascii="Arial" w:hAnsi="Arial" w:cs="Arial"/>
-                      </w:rPr>
-                      <w:t xml:space="preserve"> by Andrew Read and dual licensed.    (1) For commercial or proprietary use you must obtain a commercial license agreement with Andrew Read (</w:t>
-                    </w:r>
-                    <w:proofErr w:type="gramStart"/>
-                    <w:r>
-                      <w:rPr>
-                        <w:rFonts w:ascii="Arial" w:hAnsi="Arial" w:cs="Arial"/>
-                      </w:rPr>
-                      <w:t xml:space="preserve">andrew81244@outlook.com)   </w:t>
-                    </w:r>
-                    <w:proofErr w:type="gramEnd"/>
-                    <w:r>
-                      <w:rPr>
-                        <w:rFonts w:ascii="Arial" w:hAnsi="Arial" w:cs="Arial"/>
-                      </w:rPr>
-                      <w:t xml:space="preserve"> (2) You can redistribute the N.I.G.E. Machine, its design and its source code and/or modify it under the terms of the GNU General Public License as published by the Free Software Foundation, either version 3 of the License, or (at your option) any later version.  The N.I.G.E Machine is distributed in the hope that it will be useful, but WITHOUT ANY WARRANTY; without even the implied warranty of MERCHANTABILITY or FITNESS FOR A </w:t>
-                    </w:r>
-                    <w:proofErr w:type="gramStart"/>
-                    <w:r>
-                      <w:rPr>
-                        <w:rFonts w:ascii="Arial" w:hAnsi="Arial" w:cs="Arial"/>
-                      </w:rPr>
-                      <w:t>PARTICULAR PURPOSE</w:t>
-                    </w:r>
-                    <w:proofErr w:type="gramEnd"/>
-                    <w:r>
-                      <w:rPr>
-                        <w:rFonts w:ascii="Arial" w:hAnsi="Arial" w:cs="Arial"/>
-                      </w:rPr>
-                      <w:t xml:space="preserve">.  See the GNU </w:t>
-                    </w:r>
-                    <w:proofErr w:type="gramStart"/>
-                    <w:r>
-                      <w:rPr>
-                        <w:rFonts w:ascii="Arial" w:hAnsi="Arial" w:cs="Arial"/>
-                      </w:rPr>
-                      <w:t>General Public</w:t>
-                    </w:r>
-                    <w:proofErr w:type="gramEnd"/>
-                    <w:r>
-                      <w:rPr>
-                        <w:rFonts w:ascii="Arial" w:hAnsi="Arial" w:cs="Arial"/>
-                      </w:rPr>
-                      <w:t xml:space="preserve"> License for more details. You should have received a copy of the GNU </w:t>
-                    </w:r>
-                    <w:proofErr w:type="gramStart"/>
-                    <w:r>
-                      <w:rPr>
-                        <w:rFonts w:ascii="Arial" w:hAnsi="Arial" w:cs="Arial"/>
-                      </w:rPr>
-                      <w:t>General Public</w:t>
-                    </w:r>
-                    <w:proofErr w:type="gramEnd"/>
-                    <w:r>
-                      <w:rPr>
-                        <w:rFonts w:ascii="Arial" w:hAnsi="Arial" w:cs="Arial"/>
-                      </w:rPr>
-                      <w:t xml:space="preserve"> License along with this repository.  If not, se</w:t>
+                      <w:t xml:space="preserve"> by Andrew Read and dual licensed.    (1) For commercial or proprietary use you must obtain a commercial license agreement with Andrew Read (andrew81244@outlook.com)    (2) You can redistribute the N.I.G.E. Machine, its design and its source code and/or modify it under the terms of the GNU General Public License as published by the Free Software Foundation, either version 3 of the License, or (at your option) any later version.  The N.I.G.E Machine is distributed in the hope that it will be useful, but WITHOUT ANY WARRANTY; without even the implied warranty of MERCHANTABILITY or FITNESS FOR A PARTICULAR PURPOSE.  See the GNU General Public License for more details. You should have received a copy of the GNU General Public License along with this repository.  If not, se</w:t>
                     </w:r>
                     <w:r>
                       <w:rPr>
@@ -1594,7 +1532,6 @@
         </w:rPr>
       </w:pPr>
       <w:bookmarkStart w:id="2" w:name="_Toc430156282"/>
-      <w:proofErr w:type="gramStart"/>
       <w:r>
         <w:rPr>
           <w:rFonts w:ascii="Arial" w:hAnsi="Arial" w:cs="Arial"/>
@@ -1608,7 +1545,6 @@
         <w:t>Introduction</w:t>
       </w:r>
       <w:bookmarkEnd w:id="2"/>
-      <w:proofErr w:type="gramEnd"/>
     </w:p>
     <w:p>
       <w:pPr>
@@ -1651,81 +1587,37 @@
         <w:rPr>
           <w:rFonts w:ascii="Arial" w:hAnsi="Arial" w:cs="Arial"/>
         </w:rPr>
-        <w:t xml:space="preserve"> the </w:t>
-      </w:r>
-      <w:proofErr w:type="spellStart"/>
-      <w:r>
-        <w:rPr>
-          <w:rFonts w:ascii="Arial" w:hAnsi="Arial" w:cs="Arial"/>
-        </w:rPr>
-        <w:t>Digilent</w:t>
-      </w:r>
-      <w:proofErr w:type="spellEnd"/>
+        <w:t xml:space="preserve"> the Digilent </w:t>
+      </w:r>
+      <w:r>
+        <w:rPr>
+          <w:rFonts w:ascii="Arial" w:hAnsi="Arial" w:cs="Arial"/>
+        </w:rPr>
+        <w:t>Nexys 2</w:t>
+      </w:r>
       <w:r>
         <w:rPr>
           <w:rFonts w:ascii="Arial" w:hAnsi="Arial" w:cs="Arial"/>
         </w:rPr>
         <w:t xml:space="preserve"> </w:t>
       </w:r>
-      <w:proofErr w:type="spellStart"/>
-      <w:r>
-        <w:rPr>
-          <w:rFonts w:ascii="Arial" w:hAnsi="Arial" w:cs="Arial"/>
-        </w:rPr>
-        <w:t>Nexys</w:t>
-      </w:r>
-      <w:proofErr w:type="spellEnd"/>
-      <w:r>
-        <w:rPr>
-          <w:rFonts w:ascii="Arial" w:hAnsi="Arial" w:cs="Arial"/>
-        </w:rPr>
-        <w:t xml:space="preserve"> 2</w:t>
-      </w:r>
-      <w:r>
-        <w:rPr>
-          <w:rFonts w:ascii="Arial" w:hAnsi="Arial" w:cs="Arial"/>
-        </w:rPr>
-        <w:t xml:space="preserve"> </w:t>
-      </w:r>
       <w:r>
         <w:rPr>
           <w:rFonts w:ascii="Arial" w:hAnsi="Arial" w:cs="Arial"/>
         </w:rPr>
         <w:t xml:space="preserve">(1200K gate), </w:t>
       </w:r>
-      <w:proofErr w:type="spellStart"/>
-      <w:r>
-        <w:rPr>
-          <w:rFonts w:ascii="Arial" w:hAnsi="Arial" w:cs="Arial"/>
-        </w:rPr>
-        <w:t>Nexys</w:t>
-      </w:r>
-      <w:proofErr w:type="spellEnd"/>
-      <w:r>
-        <w:rPr>
-          <w:rFonts w:ascii="Arial" w:hAnsi="Arial" w:cs="Arial"/>
-        </w:rPr>
-        <w:t xml:space="preserve"> 4</w:t>
-      </w:r>
-      <w:r>
-        <w:rPr>
-          <w:rFonts w:ascii="Arial" w:hAnsi="Arial" w:cs="Arial"/>
-        </w:rPr>
-        <w:t xml:space="preserve">, and </w:t>
-      </w:r>
-      <w:proofErr w:type="spellStart"/>
-      <w:r>
-        <w:rPr>
-          <w:rFonts w:ascii="Arial" w:hAnsi="Arial" w:cs="Arial"/>
-        </w:rPr>
-        <w:t>Nexys</w:t>
-      </w:r>
-      <w:proofErr w:type="spellEnd"/>
-      <w:r>
-        <w:rPr>
-          <w:rFonts w:ascii="Arial" w:hAnsi="Arial" w:cs="Arial"/>
-        </w:rPr>
-        <w:t xml:space="preserve"> 4 DDR </w:t>
+      <w:r>
+        <w:rPr>
+          <w:rFonts w:ascii="Arial" w:hAnsi="Arial" w:cs="Arial"/>
+        </w:rPr>
+        <w:t>Nexys 4</w:t>
+      </w:r>
+      <w:r>
+        <w:rPr>
+          <w:rFonts w:ascii="Arial" w:hAnsi="Arial" w:cs="Arial"/>
+        </w:rPr>
+        <w:t xml:space="preserve">, and Nexys 4 DDR </w:t>
       </w:r>
       <w:r>
         <w:rPr>
@@ -1744,16 +1636,8 @@
         <w:rPr>
           <w:rFonts w:ascii="Arial" w:hAnsi="Arial" w:cs="Arial"/>
         </w:rPr>
-        <w:t xml:space="preserve">Further information on the N.I.G.E. Machine design is available in papers presented at </w:t>
-      </w:r>
-      <w:proofErr w:type="spellStart"/>
-      <w:r>
-        <w:rPr>
-          <w:rFonts w:ascii="Arial" w:hAnsi="Arial" w:cs="Arial"/>
-        </w:rPr>
-        <w:t>EuroFORTH</w:t>
-      </w:r>
-      <w:proofErr w:type="spellEnd"/>
+        <w:t>Further information on the N.I.G.E. Machine design is available in papers presented at EuroFORTH</w:t>
+      </w:r>
       <w:r>
         <w:rPr>
           <w:rFonts w:ascii="Arial" w:hAnsi="Arial" w:cs="Arial"/>
@@ -1995,7 +1879,6 @@
         </w:rPr>
       </w:pPr>
       <w:bookmarkStart w:id="5" w:name="_Toc430156283"/>
-      <w:proofErr w:type="gramStart"/>
       <w:r>
         <w:rPr>
           <w:rFonts w:ascii="Arial" w:hAnsi="Arial" w:cs="Arial"/>
@@ -2006,14 +1889,7 @@
         <w:rPr>
           <w:rFonts w:ascii="Arial" w:hAnsi="Arial" w:cs="Arial"/>
         </w:rPr>
-        <w:t>Set</w:t>
-      </w:r>
-      <w:proofErr w:type="gramEnd"/>
-      <w:r>
-        <w:rPr>
-          <w:rFonts w:ascii="Arial" w:hAnsi="Arial" w:cs="Arial"/>
-        </w:rPr>
-        <w:t>-up p</w:t>
+        <w:t>Set-up p</w:t>
       </w:r>
       <w:r>
         <w:rPr>
@@ -2034,19 +1910,11 @@
           <w:rFonts w:ascii="Arial" w:hAnsi="Arial" w:cs="Arial"/>
         </w:rPr>
       </w:pPr>
-      <w:proofErr w:type="spellStart"/>
-      <w:r>
-        <w:rPr>
-          <w:rFonts w:ascii="Arial" w:hAnsi="Arial" w:cs="Arial"/>
-        </w:rPr>
-        <w:t>Nexys</w:t>
-      </w:r>
-      <w:proofErr w:type="spellEnd"/>
-      <w:r>
-        <w:rPr>
-          <w:rFonts w:ascii="Arial" w:hAnsi="Arial" w:cs="Arial"/>
-        </w:rPr>
-        <w:t xml:space="preserve"> 4 DDR</w:t>
+      <w:r>
+        <w:rPr>
+          <w:rFonts w:ascii="Arial" w:hAnsi="Arial" w:cs="Arial"/>
+        </w:rPr>
+        <w:t>Nexys 4 DDR</w:t>
       </w:r>
     </w:p>
     <w:p>
@@ -2064,19 +1932,7 @@
         <w:rPr>
           <w:rFonts w:ascii="Arial" w:hAnsi="Arial" w:cs="Arial"/>
         </w:rPr>
-        <w:t>In</w:t>
-      </w:r>
-      <w:r>
-        <w:rPr>
-          <w:rFonts w:ascii="Arial" w:hAnsi="Arial" w:cs="Arial"/>
-        </w:rPr>
-        <w:t>stall Xilinx Vivado version 2017.3</w:t>
-      </w:r>
-      <w:r>
-        <w:rPr>
-          <w:rFonts w:ascii="Arial" w:hAnsi="Arial" w:cs="Arial"/>
-        </w:rPr>
-        <w:t xml:space="preserve"> or later</w:t>
+        <w:t>Install Xilinx Vivado version 2015.4 or later</w:t>
       </w:r>
     </w:p>
     <w:p>
@@ -2090,33 +1946,11 @@
           <w:rFonts w:ascii="Arial" w:hAnsi="Arial" w:cs="Arial"/>
         </w:rPr>
       </w:pPr>
-      <w:proofErr w:type="spellStart"/>
-      <w:r>
-        <w:rPr>
-          <w:rFonts w:ascii="Arial" w:hAnsi="Arial" w:cs="Arial"/>
-        </w:rPr>
-        <w:t>Nexys</w:t>
-      </w:r>
-      <w:proofErr w:type="spellEnd"/>
-      <w:r>
-        <w:rPr>
-          <w:rFonts w:ascii="Arial" w:hAnsi="Arial" w:cs="Arial"/>
-        </w:rPr>
-        <w:t xml:space="preserve"> 4 and </w:t>
-      </w:r>
-      <w:proofErr w:type="spellStart"/>
-      <w:r>
-        <w:rPr>
-          <w:rFonts w:ascii="Arial" w:hAnsi="Arial" w:cs="Arial"/>
-        </w:rPr>
-        <w:t>Nexys</w:t>
-      </w:r>
-      <w:proofErr w:type="spellEnd"/>
-      <w:r>
-        <w:rPr>
-          <w:rFonts w:ascii="Arial" w:hAnsi="Arial" w:cs="Arial"/>
-        </w:rPr>
-        <w:t xml:space="preserve"> 2</w:t>
+      <w:r>
+        <w:rPr>
+          <w:rFonts w:ascii="Arial" w:hAnsi="Arial" w:cs="Arial"/>
+        </w:rPr>
+        <w:t>Nexys 4 and Nexys 2</w:t>
       </w:r>
     </w:p>
     <w:p>
@@ -2374,21 +2208,7 @@
         <w:rPr>
           <w:rFonts w:ascii="Arial" w:hAnsi="Arial" w:cs="Arial"/>
         </w:rPr>
-        <w:t xml:space="preserve"> for your </w:t>
-      </w:r>
-      <w:proofErr w:type="spellStart"/>
-      <w:r>
-        <w:rPr>
-          <w:rFonts w:ascii="Arial" w:hAnsi="Arial" w:cs="Arial"/>
-        </w:rPr>
-        <w:t>Nexys</w:t>
-      </w:r>
-      <w:proofErr w:type="spellEnd"/>
-      <w:r>
-        <w:rPr>
-          <w:rFonts w:ascii="Arial" w:hAnsi="Arial" w:cs="Arial"/>
-        </w:rPr>
-        <w:t xml:space="preserve"> board:</w:t>
+        <w:t xml:space="preserve"> for your Nexys board:</w:t>
       </w:r>
     </w:p>
     <w:p>
@@ -2402,19 +2222,11 @@
           <w:rFonts w:ascii="Arial" w:hAnsi="Arial" w:cs="Arial"/>
         </w:rPr>
       </w:pPr>
-      <w:proofErr w:type="spellStart"/>
-      <w:r>
-        <w:rPr>
-          <w:rFonts w:ascii="Arial" w:hAnsi="Arial" w:cs="Arial"/>
-        </w:rPr>
-        <w:t>Nexys</w:t>
-      </w:r>
-      <w:proofErr w:type="spellEnd"/>
-      <w:r>
-        <w:rPr>
-          <w:rFonts w:ascii="Arial" w:hAnsi="Arial" w:cs="Arial"/>
-        </w:rPr>
-        <w:t xml:space="preserve"> 2</w:t>
+      <w:r>
+        <w:rPr>
+          <w:rFonts w:ascii="Arial" w:hAnsi="Arial" w:cs="Arial"/>
+        </w:rPr>
+        <w:t>Nexys 2</w:t>
       </w:r>
       <w:r>
         <w:rPr>
@@ -2441,19 +2253,11 @@
           <w:rFonts w:ascii="Arial" w:hAnsi="Arial" w:cs="Arial"/>
         </w:rPr>
       </w:pPr>
-      <w:proofErr w:type="spellStart"/>
-      <w:r>
-        <w:rPr>
-          <w:rFonts w:ascii="Arial" w:hAnsi="Arial" w:cs="Arial"/>
-        </w:rPr>
-        <w:t>Nexys</w:t>
-      </w:r>
-      <w:proofErr w:type="spellEnd"/>
-      <w:r>
-        <w:rPr>
-          <w:rFonts w:ascii="Arial" w:hAnsi="Arial" w:cs="Arial"/>
-        </w:rPr>
-        <w:t xml:space="preserve"> 4</w:t>
+      <w:r>
+        <w:rPr>
+          <w:rFonts w:ascii="Arial" w:hAnsi="Arial" w:cs="Arial"/>
+        </w:rPr>
+        <w:t>Nexys 4</w:t>
       </w:r>
       <w:r>
         <w:rPr>
@@ -2485,19 +2289,11 @@
           <w:rFonts w:ascii="Arial" w:hAnsi="Arial" w:cs="Arial"/>
         </w:rPr>
       </w:pPr>
-      <w:proofErr w:type="spellStart"/>
-      <w:r>
-        <w:rPr>
-          <w:rFonts w:ascii="Arial" w:hAnsi="Arial" w:cs="Arial"/>
-        </w:rPr>
-        <w:t>Nexys</w:t>
-      </w:r>
-      <w:proofErr w:type="spellEnd"/>
-      <w:r>
-        <w:rPr>
-          <w:rFonts w:ascii="Arial" w:hAnsi="Arial" w:cs="Arial"/>
-        </w:rPr>
-        <w:t xml:space="preserve"> 4 DDR</w:t>
+      <w:r>
+        <w:rPr>
+          <w:rFonts w:ascii="Arial" w:hAnsi="Arial" w:cs="Arial"/>
+        </w:rPr>
+        <w:t>Nexys 4 DDR</w:t>
       </w:r>
       <w:r>
         <w:rPr>
@@ -2529,7 +2325,6 @@
         </w:rPr>
       </w:pPr>
       <w:bookmarkStart w:id="6" w:name="_Toc430156284"/>
-      <w:proofErr w:type="gramStart"/>
       <w:r>
         <w:rPr>
           <w:rFonts w:ascii="Arial" w:hAnsi="Arial" w:cs="Arial"/>
@@ -2541,14 +2336,7 @@
         <w:rPr>
           <w:rFonts w:ascii="Arial" w:hAnsi="Arial" w:cs="Arial"/>
         </w:rPr>
-        <w:t>Quick</w:t>
-      </w:r>
-      <w:proofErr w:type="gramEnd"/>
-      <w:r>
-        <w:rPr>
-          <w:rFonts w:ascii="Arial" w:hAnsi="Arial" w:cs="Arial"/>
-        </w:rPr>
-        <w:t xml:space="preserve"> start</w:t>
+        <w:t>Quick start</w:t>
       </w:r>
       <w:bookmarkEnd w:id="6"/>
     </w:p>
@@ -2579,21 +2367,7 @@
         <w:rPr>
           <w:rFonts w:ascii="Arial" w:hAnsi="Arial" w:cs="Arial"/>
         </w:rPr>
-        <w:t xml:space="preserve">keyboard (PS/2 - </w:t>
-      </w:r>
-      <w:proofErr w:type="spellStart"/>
-      <w:r>
-        <w:rPr>
-          <w:rFonts w:ascii="Arial" w:hAnsi="Arial" w:cs="Arial"/>
-        </w:rPr>
-        <w:t>Nexys</w:t>
-      </w:r>
-      <w:proofErr w:type="spellEnd"/>
-      <w:r>
-        <w:rPr>
-          <w:rFonts w:ascii="Arial" w:hAnsi="Arial" w:cs="Arial"/>
-        </w:rPr>
-        <w:t xml:space="preserve"> 2</w:t>
+        <w:t>keyboard (PS/2 - Nexys 2</w:t>
       </w:r>
       <w:r>
         <w:rPr>
@@ -2611,41 +2385,13 @@
         <w:rPr>
           <w:rFonts w:ascii="Arial" w:hAnsi="Arial" w:cs="Arial"/>
         </w:rPr>
-        <w:t xml:space="preserve">- </w:t>
-      </w:r>
-      <w:proofErr w:type="spellStart"/>
-      <w:r>
-        <w:rPr>
-          <w:rFonts w:ascii="Arial" w:hAnsi="Arial" w:cs="Arial"/>
-        </w:rPr>
-        <w:t>Nexys</w:t>
-      </w:r>
-      <w:proofErr w:type="spellEnd"/>
-      <w:r>
-        <w:rPr>
-          <w:rFonts w:ascii="Arial" w:hAnsi="Arial" w:cs="Arial"/>
-        </w:rPr>
-        <w:t xml:space="preserve"> 4</w:t>
-      </w:r>
-      <w:r>
-        <w:rPr>
-          <w:rFonts w:ascii="Arial" w:hAnsi="Arial" w:cs="Arial"/>
-        </w:rPr>
-        <w:t xml:space="preserve"> / </w:t>
-      </w:r>
-      <w:proofErr w:type="spellStart"/>
-      <w:r>
-        <w:rPr>
-          <w:rFonts w:ascii="Arial" w:hAnsi="Arial" w:cs="Arial"/>
-        </w:rPr>
-        <w:t>Nexys</w:t>
-      </w:r>
-      <w:proofErr w:type="spellEnd"/>
-      <w:r>
-        <w:rPr>
-          <w:rFonts w:ascii="Arial" w:hAnsi="Arial" w:cs="Arial"/>
-        </w:rPr>
-        <w:t xml:space="preserve"> 4 DDR</w:t>
+        <w:t>- Nexys 4</w:t>
+      </w:r>
+      <w:r>
+        <w:rPr>
+          <w:rFonts w:ascii="Arial" w:hAnsi="Arial" w:cs="Arial"/>
+        </w:rPr>
+        <w:t xml:space="preserve"> / Nexys 4 DDR</w:t>
       </w:r>
       <w:r>
         <w:rPr>
@@ -2687,21 +2433,7 @@
         <w:rPr>
           <w:rFonts w:ascii="Arial" w:hAnsi="Arial" w:cs="Arial"/>
         </w:rPr>
-        <w:t xml:space="preserve">as follows (see also the </w:t>
-      </w:r>
-      <w:proofErr w:type="spellStart"/>
-      <w:r>
-        <w:rPr>
-          <w:rFonts w:ascii="Arial" w:hAnsi="Arial" w:cs="Arial"/>
-        </w:rPr>
-        <w:t>Digilent</w:t>
-      </w:r>
-      <w:proofErr w:type="spellEnd"/>
-      <w:r>
-        <w:rPr>
-          <w:rFonts w:ascii="Arial" w:hAnsi="Arial" w:cs="Arial"/>
-        </w:rPr>
-        <w:t xml:space="preserve"> reference manual)</w:t>
+        <w:t>as follows (see also the Digilent reference manual)</w:t>
       </w:r>
     </w:p>
     <w:p>
@@ -2779,14 +2511,7 @@
         <w:rPr>
           <w:rFonts w:ascii="Arial" w:hAnsi="Arial" w:cs="Arial"/>
         </w:rPr>
-        <w:t>board with the pre-</w:t>
-      </w:r>
-      <w:proofErr w:type="gramStart"/>
-      <w:r>
-        <w:rPr>
-          <w:rFonts w:ascii="Arial" w:hAnsi="Arial" w:cs="Arial"/>
-        </w:rPr>
-        <w:t>co</w:t>
+        <w:t>board with the pre-co</w:t>
       </w:r>
       <w:r>
         <w:rPr>
@@ -2810,54 +2535,19 @@
         <w:rPr>
           <w:rFonts w:ascii="Arial" w:hAnsi="Arial" w:cs="Arial"/>
         </w:rPr>
-        <w:t>bit</w:t>
-      </w:r>
-      <w:proofErr w:type="gramEnd"/>
-      <w:r>
-        <w:rPr>
-          <w:rFonts w:ascii="Arial" w:hAnsi="Arial" w:cs="Arial"/>
-        </w:rPr>
-        <w:t xml:space="preserve"> </w:t>
-      </w:r>
-      <w:r>
-        <w:rPr>
-          <w:rFonts w:ascii="Arial" w:hAnsi="Arial" w:cs="Arial"/>
-        </w:rPr>
-        <w:t xml:space="preserve">file or </w:t>
-      </w:r>
-      <w:proofErr w:type="spellStart"/>
-      <w:r>
-        <w:rPr>
-          <w:rFonts w:ascii="Arial" w:hAnsi="Arial" w:cs="Arial"/>
-        </w:rPr>
-        <w:t>altenatively</w:t>
-      </w:r>
-      <w:proofErr w:type="spellEnd"/>
-      <w:r>
-        <w:rPr>
-          <w:rFonts w:ascii="Arial" w:hAnsi="Arial" w:cs="Arial"/>
-        </w:rPr>
-        <w:t xml:space="preserve"> program the flash configuration memory with the</w:t>
-      </w:r>
-      <w:r>
-        <w:rPr>
-          <w:rFonts w:ascii="Arial" w:hAnsi="Arial" w:cs="Arial"/>
-        </w:rPr>
-        <w:t xml:space="preserve"> .</w:t>
-      </w:r>
-      <w:proofErr w:type="spellStart"/>
-      <w:r>
-        <w:rPr>
-          <w:rFonts w:ascii="Arial" w:hAnsi="Arial" w:cs="Arial"/>
-        </w:rPr>
-        <w:t>mcs</w:t>
-      </w:r>
-      <w:proofErr w:type="spellEnd"/>
-      <w:r>
-        <w:rPr>
-          <w:rFonts w:ascii="Arial" w:hAnsi="Arial" w:cs="Arial"/>
-        </w:rPr>
-        <w:t xml:space="preserve"> </w:t>
+        <w:t xml:space="preserve">bit </w:t>
+      </w:r>
+      <w:r>
+        <w:rPr>
+          <w:rFonts w:ascii="Arial" w:hAnsi="Arial" w:cs="Arial"/>
+        </w:rPr>
+        <w:t>file or altenatively program the flash configuration memory with the</w:t>
+      </w:r>
+      <w:r>
+        <w:rPr>
+          <w:rFonts w:ascii="Arial" w:hAnsi="Arial" w:cs="Arial"/>
+        </w:rPr>
+        <w:t xml:space="preserve"> .mcs </w:t>
       </w:r>
       <w:r>
         <w:rPr>
@@ -2877,19 +2567,11 @@
           <w:rFonts w:ascii="Arial" w:hAnsi="Arial" w:cs="Arial"/>
         </w:rPr>
       </w:pPr>
-      <w:proofErr w:type="spellStart"/>
-      <w:r>
-        <w:rPr>
-          <w:rFonts w:ascii="Arial" w:hAnsi="Arial" w:cs="Arial"/>
-        </w:rPr>
-        <w:t>Nexys</w:t>
-      </w:r>
-      <w:proofErr w:type="spellEnd"/>
-      <w:r>
-        <w:rPr>
-          <w:rFonts w:ascii="Arial" w:hAnsi="Arial" w:cs="Arial"/>
-        </w:rPr>
-        <w:t xml:space="preserve"> 2</w:t>
+      <w:r>
+        <w:rPr>
+          <w:rFonts w:ascii="Arial" w:hAnsi="Arial" w:cs="Arial"/>
+        </w:rPr>
+        <w:t>Nexys 2</w:t>
       </w:r>
     </w:p>
     <w:p>
@@ -2907,21 +2589,7 @@
         <w:rPr>
           <w:rFonts w:ascii="Arial" w:hAnsi="Arial" w:cs="Arial"/>
         </w:rPr>
-        <w:t xml:space="preserve">Use the </w:t>
-      </w:r>
-      <w:proofErr w:type="spellStart"/>
-      <w:r>
-        <w:rPr>
-          <w:rFonts w:ascii="Arial" w:hAnsi="Arial" w:cs="Arial"/>
-        </w:rPr>
-        <w:t>Digilent</w:t>
-      </w:r>
-      <w:proofErr w:type="spellEnd"/>
-      <w:r>
-        <w:rPr>
-          <w:rFonts w:ascii="Arial" w:hAnsi="Arial" w:cs="Arial"/>
-        </w:rPr>
-        <w:t xml:space="preserve"> Adept software</w:t>
+        <w:t>Use the Digilent Adept software</w:t>
       </w:r>
     </w:p>
     <w:p>
@@ -2973,19 +2641,11 @@
       </w:pPr>
       <w:bookmarkStart w:id="7" w:name="OLE_LINK3"/>
       <w:bookmarkStart w:id="8" w:name="OLE_LINK4"/>
-      <w:proofErr w:type="spellStart"/>
-      <w:r>
-        <w:rPr>
-          <w:rFonts w:ascii="Arial" w:hAnsi="Arial" w:cs="Arial"/>
-        </w:rPr>
-        <w:t>Nexys</w:t>
-      </w:r>
-      <w:proofErr w:type="spellEnd"/>
-      <w:r>
-        <w:rPr>
-          <w:rFonts w:ascii="Arial" w:hAnsi="Arial" w:cs="Arial"/>
-        </w:rPr>
-        <w:t xml:space="preserve"> 4</w:t>
+      <w:r>
+        <w:rPr>
+          <w:rFonts w:ascii="Arial" w:hAnsi="Arial" w:cs="Arial"/>
+        </w:rPr>
+        <w:t>Nexys 4</w:t>
       </w:r>
     </w:p>
     <w:p>
@@ -3003,21 +2663,7 @@
         <w:rPr>
           <w:rFonts w:ascii="Arial" w:hAnsi="Arial" w:cs="Arial"/>
         </w:rPr>
-        <w:t xml:space="preserve">Use the </w:t>
-      </w:r>
-      <w:proofErr w:type="spellStart"/>
-      <w:r>
-        <w:rPr>
-          <w:rFonts w:ascii="Arial" w:hAnsi="Arial" w:cs="Arial"/>
-        </w:rPr>
-        <w:t>iIMPACT</w:t>
-      </w:r>
-      <w:proofErr w:type="spellEnd"/>
-      <w:r>
-        <w:rPr>
-          <w:rFonts w:ascii="Arial" w:hAnsi="Arial" w:cs="Arial"/>
-        </w:rPr>
-        <w:t xml:space="preserve"> software from within ISE</w:t>
+        <w:t>Use the iIMPACT software from within ISE</w:t>
       </w:r>
     </w:p>
     <w:p>
@@ -3083,21 +2729,7 @@
         <w:rPr>
           <w:rFonts w:ascii="Arial" w:hAnsi="Arial" w:cs="Arial"/>
         </w:rPr>
-        <w:t xml:space="preserve">To "see" the flash memory device from </w:t>
-      </w:r>
-      <w:proofErr w:type="spellStart"/>
-      <w:r>
-        <w:rPr>
-          <w:rFonts w:ascii="Arial" w:hAnsi="Arial" w:cs="Arial"/>
-        </w:rPr>
-        <w:t>iMPACT</w:t>
-      </w:r>
-      <w:proofErr w:type="spellEnd"/>
-      <w:r>
-        <w:rPr>
-          <w:rFonts w:ascii="Arial" w:hAnsi="Arial" w:cs="Arial"/>
-        </w:rPr>
-        <w:t>, add this part</w:t>
+        <w:t>To "see" the flash memory device from iMPACT, add this part</w:t>
       </w:r>
     </w:p>
     <w:p>
@@ -3111,19 +2743,11 @@
           <w:rFonts w:ascii="Arial" w:hAnsi="Arial" w:cs="Arial"/>
         </w:rPr>
       </w:pPr>
-      <w:proofErr w:type="spellStart"/>
-      <w:r>
-        <w:rPr>
-          <w:rFonts w:ascii="Arial" w:hAnsi="Arial" w:cs="Arial"/>
-        </w:rPr>
-        <w:t>Spansion</w:t>
-      </w:r>
-      <w:proofErr w:type="spellEnd"/>
-      <w:r>
-        <w:rPr>
-          <w:rFonts w:ascii="Arial" w:hAnsi="Arial" w:cs="Arial"/>
-        </w:rPr>
-        <w:t xml:space="preserve"> S25FL128S</w:t>
+      <w:r>
+        <w:rPr>
+          <w:rFonts w:ascii="Arial" w:hAnsi="Arial" w:cs="Arial"/>
+        </w:rPr>
+        <w:t>Spansion S25FL128S</w:t>
       </w:r>
       <w:r>
         <w:rPr>
@@ -3197,6 +2821,8 @@
         </w:rPr>
         <w:t xml:space="preserve"> to assist with FLASH programming</w:t>
       </w:r>
+      <w:bookmarkStart w:id="9" w:name="_GoBack"/>
+      <w:bookmarkEnd w:id="9"/>
       <w:r>
         <w:rPr>
           <w:rFonts w:ascii="Arial" w:hAnsi="Arial" w:cs="Arial"/>
@@ -3238,19 +2864,11 @@
           <w:rFonts w:ascii="Arial" w:hAnsi="Arial" w:cs="Arial"/>
         </w:rPr>
       </w:pPr>
-      <w:proofErr w:type="spellStart"/>
-      <w:r>
-        <w:rPr>
-          <w:rFonts w:ascii="Arial" w:hAnsi="Arial" w:cs="Arial"/>
-        </w:rPr>
-        <w:t>Nexys</w:t>
-      </w:r>
-      <w:proofErr w:type="spellEnd"/>
-      <w:r>
-        <w:rPr>
-          <w:rFonts w:ascii="Arial" w:hAnsi="Arial" w:cs="Arial"/>
-        </w:rPr>
-        <w:t xml:space="preserve"> 4 DDR</w:t>
+      <w:r>
+        <w:rPr>
+          <w:rFonts w:ascii="Arial" w:hAnsi="Arial" w:cs="Arial"/>
+        </w:rPr>
+        <w:t>Nexys 4 DDR</w:t>
       </w:r>
       <w:r>
         <w:rPr>
@@ -3394,44 +3012,14 @@
         <w:rPr>
           <w:rFonts w:ascii="Arial" w:hAnsi="Arial" w:cs="Arial"/>
         </w:rPr>
-        <w:t>\</w:t>
-      </w:r>
-      <w:proofErr w:type="spellStart"/>
-      <w:r>
-        <w:rPr>
-          <w:rFonts w:ascii="Arial" w:hAnsi="Arial" w:cs="Arial"/>
-        </w:rPr>
-        <w:t>Xilinx_Vivado_DDR</w:t>
-      </w:r>
-      <w:proofErr w:type="spellEnd"/>
-      <w:r>
-        <w:rPr>
-          <w:rFonts w:ascii="Arial" w:hAnsi="Arial" w:cs="Arial"/>
-        </w:rPr>
-        <w:t>\</w:t>
-      </w:r>
-      <w:proofErr w:type="spellStart"/>
-      <w:r>
-        <w:rPr>
-          <w:rFonts w:ascii="Arial" w:hAnsi="Arial" w:cs="Arial"/>
-        </w:rPr>
-        <w:t>TCL_scripts</w:t>
-      </w:r>
-      <w:proofErr w:type="spellEnd"/>
-      <w:r>
-        <w:rPr>
-          <w:rFonts w:ascii="Arial" w:hAnsi="Arial" w:cs="Arial"/>
-        </w:rPr>
-        <w:t>\</w:t>
-      </w:r>
-      <w:proofErr w:type="spellStart"/>
-      <w:r>
-        <w:rPr>
-          <w:rFonts w:ascii="Arial" w:hAnsi="Arial" w:cs="Arial"/>
-        </w:rPr>
-        <w:t>create_hw_cfgmem.tcl</w:t>
-      </w:r>
-      <w:proofErr w:type="spellEnd"/>
+        <w:t>\Xilinx_Vivado_DDR\TCL_scripts</w:t>
+      </w:r>
+      <w:r>
+        <w:rPr>
+          <w:rFonts w:ascii="Arial" w:hAnsi="Arial" w:cs="Arial"/>
+        </w:rPr>
+        <w:t>\create_hw_cfgmem.tcl</w:t>
+      </w:r>
     </w:p>
     <w:p>
       <w:pPr>
@@ -3542,8 +3130,7 @@
           <w:rFonts w:ascii="Arial" w:hAnsi="Arial" w:cs="Arial"/>
         </w:rPr>
       </w:pPr>
-      <w:bookmarkStart w:id="9" w:name="_Toc430156285"/>
-      <w:proofErr w:type="gramStart"/>
+      <w:bookmarkStart w:id="10" w:name="_Toc430156285"/>
       <w:r>
         <w:rPr>
           <w:rFonts w:ascii="Arial" w:hAnsi="Arial" w:cs="Arial"/>
@@ -3554,16 +3141,9 @@
         <w:rPr>
           <w:rFonts w:ascii="Arial" w:hAnsi="Arial" w:cs="Arial"/>
         </w:rPr>
-        <w:t>Full</w:t>
-      </w:r>
-      <w:proofErr w:type="gramEnd"/>
-      <w:r>
-        <w:rPr>
-          <w:rFonts w:ascii="Arial" w:hAnsi="Arial" w:cs="Arial"/>
-        </w:rPr>
-        <w:t xml:space="preserve"> start</w:t>
-      </w:r>
-      <w:bookmarkEnd w:id="9"/>
+        <w:t>Full start</w:t>
+      </w:r>
+      <w:bookmarkEnd w:id="10"/>
     </w:p>
     <w:p>
       <w:pPr>
@@ -3606,19 +3186,11 @@
           <w:rFonts w:ascii="Arial" w:hAnsi="Arial" w:cs="Arial"/>
         </w:rPr>
       </w:pPr>
-      <w:proofErr w:type="spellStart"/>
-      <w:r>
-        <w:rPr>
-          <w:rFonts w:ascii="Arial" w:hAnsi="Arial" w:cs="Arial"/>
-        </w:rPr>
-        <w:t>Nexys</w:t>
-      </w:r>
-      <w:proofErr w:type="spellEnd"/>
-      <w:r>
-        <w:rPr>
-          <w:rFonts w:ascii="Arial" w:hAnsi="Arial" w:cs="Arial"/>
-        </w:rPr>
-        <w:t xml:space="preserve"> 4 DDR: </w:t>
+      <w:r>
+        <w:rPr>
+          <w:rFonts w:ascii="Arial" w:hAnsi="Arial" w:cs="Arial"/>
+        </w:rPr>
+        <w:t xml:space="preserve">Nexys 4 DDR: </w:t>
       </w:r>
       <w:r>
         <w:rPr>
@@ -3638,33 +3210,11 @@
           <w:rFonts w:ascii="Arial" w:hAnsi="Arial" w:cs="Arial"/>
         </w:rPr>
       </w:pPr>
-      <w:proofErr w:type="spellStart"/>
-      <w:r>
-        <w:rPr>
-          <w:rFonts w:ascii="Arial" w:hAnsi="Arial" w:cs="Arial"/>
-        </w:rPr>
-        <w:t>Nexys</w:t>
-      </w:r>
-      <w:proofErr w:type="spellEnd"/>
-      <w:r>
-        <w:rPr>
-          <w:rFonts w:ascii="Arial" w:hAnsi="Arial" w:cs="Arial"/>
-        </w:rPr>
-        <w:t xml:space="preserve"> 4 and </w:t>
-      </w:r>
-      <w:proofErr w:type="spellStart"/>
-      <w:r>
-        <w:rPr>
-          <w:rFonts w:ascii="Arial" w:hAnsi="Arial" w:cs="Arial"/>
-        </w:rPr>
-        <w:t>Nexys</w:t>
-      </w:r>
-      <w:proofErr w:type="spellEnd"/>
-      <w:r>
-        <w:rPr>
-          <w:rFonts w:ascii="Arial" w:hAnsi="Arial" w:cs="Arial"/>
-        </w:rPr>
-        <w:t xml:space="preserve"> 2: </w:t>
+      <w:r>
+        <w:rPr>
+          <w:rFonts w:ascii="Arial" w:hAnsi="Arial" w:cs="Arial"/>
+        </w:rPr>
+        <w:t xml:space="preserve">Nexys 4 and Nexys 2: </w:t>
       </w:r>
       <w:r>
         <w:rPr>
@@ -3796,30 +3346,8 @@
         <w:rPr>
           <w:rFonts w:ascii="Arial" w:hAnsi="Arial" w:cs="Arial"/>
         </w:rPr>
-        <w:t>\</w:t>
-      </w:r>
-      <w:proofErr w:type="spellStart"/>
-      <w:r>
-        <w:rPr>
-          <w:rFonts w:ascii="Arial" w:hAnsi="Arial" w:cs="Arial"/>
-        </w:rPr>
-        <w:t>Xilinx_ISE</w:t>
-      </w:r>
-      <w:proofErr w:type="spellEnd"/>
-      <w:r>
-        <w:rPr>
-          <w:rFonts w:ascii="Arial" w:hAnsi="Arial" w:cs="Arial"/>
-        </w:rPr>
-        <w:t>\</w:t>
-      </w:r>
-      <w:proofErr w:type="spellStart"/>
-      <w:r>
-        <w:rPr>
-          <w:rFonts w:ascii="Arial" w:hAnsi="Arial" w:cs="Arial"/>
-        </w:rPr>
-        <w:t>Xilinx_ISE</w:t>
-      </w:r>
-      <w:proofErr w:type="spellEnd"/>
+        <w:t>\Xilinx_ISE\Xilinx_ISE</w:t>
+      </w:r>
       <w:r>
         <w:rPr>
           <w:rFonts w:ascii="Arial" w:hAnsi="Arial" w:cs="Arial"/>
@@ -3886,8 +3414,8 @@
           <w:rFonts w:ascii="Arial" w:hAnsi="Arial" w:cs="Arial"/>
         </w:rPr>
       </w:pPr>
-      <w:bookmarkStart w:id="10" w:name="OLE_LINK7"/>
-      <w:bookmarkStart w:id="11" w:name="OLE_LINK8"/>
+      <w:bookmarkStart w:id="11" w:name="OLE_LINK7"/>
+      <w:bookmarkStart w:id="12" w:name="OLE_LINK8"/>
       <w:r>
         <w:rPr>
           <w:rFonts w:ascii="Arial" w:hAnsi="Arial" w:cs="Arial"/>
@@ -3901,8 +3429,8 @@
         <w:t xml:space="preserve">NIGE_Machine.xise </w:t>
       </w:r>
     </w:p>
-    <w:bookmarkEnd w:id="10"/>
     <w:bookmarkEnd w:id="11"/>
+    <w:bookmarkEnd w:id="12"/>
     <w:p>
       <w:pPr>
         <w:pStyle w:val="ListParagraph"/>
@@ -3990,21 +3518,7 @@
         <w:rPr>
           <w:rFonts w:ascii="Arial" w:hAnsi="Arial" w:cs="Arial"/>
         </w:rPr>
-        <w:t xml:space="preserve">Configure the </w:t>
-      </w:r>
-      <w:proofErr w:type="spellStart"/>
-      <w:r>
-        <w:rPr>
-          <w:rFonts w:ascii="Arial" w:hAnsi="Arial" w:cs="Arial"/>
-        </w:rPr>
-        <w:t>Nexys</w:t>
-      </w:r>
-      <w:proofErr w:type="spellEnd"/>
-      <w:r>
-        <w:rPr>
-          <w:rFonts w:ascii="Arial" w:hAnsi="Arial" w:cs="Arial"/>
-        </w:rPr>
-        <w:t xml:space="preserve"> </w:t>
+        <w:t xml:space="preserve">Configure the Nexys </w:t>
       </w:r>
       <w:r>
         <w:rPr>
@@ -4012,7 +3526,6 @@
         </w:rPr>
         <w:t xml:space="preserve">board with the newly </w:t>
       </w:r>
-      <w:proofErr w:type="gramStart"/>
       <w:r>
         <w:rPr>
           <w:rFonts w:ascii="Arial" w:hAnsi="Arial" w:cs="Arial"/>
@@ -4023,14 +3536,7 @@
         <w:rPr>
           <w:rFonts w:ascii="Arial" w:hAnsi="Arial" w:cs="Arial"/>
         </w:rPr>
-        <w:t>bit</w:t>
-      </w:r>
-      <w:proofErr w:type="gramEnd"/>
-      <w:r>
-        <w:rPr>
-          <w:rFonts w:ascii="Arial" w:hAnsi="Arial" w:cs="Arial"/>
-        </w:rPr>
-        <w:t xml:space="preserve"> file</w:t>
+        <w:t>bit file</w:t>
       </w:r>
     </w:p>
     <w:p>
@@ -4044,17 +3550,17 @@
           <w:rFonts w:ascii="Arial" w:hAnsi="Arial" w:cs="Arial"/>
         </w:rPr>
       </w:pPr>
-      <w:bookmarkStart w:id="12" w:name="OLE_LINK9"/>
-      <w:bookmarkStart w:id="13" w:name="OLE_LINK10"/>
+      <w:bookmarkStart w:id="13" w:name="OLE_LINK9"/>
+      <w:bookmarkStart w:id="14" w:name="OLE_LINK10"/>
       <w:r>
         <w:rPr>
           <w:rFonts w:ascii="Arial" w:hAnsi="Arial" w:cs="Arial"/>
         </w:rPr>
         <w:t>E:\N.I.G.E.-Machine\Xilinx_ISE\</w:t>
       </w:r>
-      <w:bookmarkStart w:id="14" w:name="_Toc430156286"/>
-      <w:bookmarkEnd w:id="12"/>
+      <w:bookmarkStart w:id="15" w:name="_Toc430156286"/>
       <w:bookmarkEnd w:id="13"/>
+      <w:bookmarkEnd w:id="14"/>
     </w:p>
     <w:p>
       <w:pPr>
@@ -4088,7 +3594,6 @@
           <w:rFonts w:ascii="Arial" w:hAnsi="Arial" w:cs="Arial"/>
         </w:rPr>
       </w:pPr>
-      <w:proofErr w:type="gramStart"/>
       <w:r>
         <w:rPr>
           <w:rFonts w:ascii="Arial" w:hAnsi="Arial" w:cs="Arial"/>
@@ -4111,16 +3616,9 @@
         <w:rPr>
           <w:rFonts w:ascii="Arial" w:hAnsi="Arial" w:cs="Arial"/>
         </w:rPr>
-        <w:t>Optional</w:t>
-      </w:r>
-      <w:proofErr w:type="gramEnd"/>
-      <w:r>
-        <w:rPr>
-          <w:rFonts w:ascii="Arial" w:hAnsi="Arial" w:cs="Arial"/>
-        </w:rPr>
-        <w:t xml:space="preserve"> SD card interface</w:t>
-      </w:r>
-      <w:bookmarkEnd w:id="14"/>
+        <w:t>Optional SD card interface</w:t>
+      </w:r>
+      <w:bookmarkEnd w:id="15"/>
     </w:p>
     <w:p>
       <w:pPr>
@@ -4133,19 +3631,11 @@
           <w:rFonts w:ascii="Arial" w:hAnsi="Arial" w:cs="Arial"/>
         </w:rPr>
       </w:pPr>
-      <w:proofErr w:type="spellStart"/>
-      <w:r>
-        <w:rPr>
-          <w:rFonts w:ascii="Arial" w:hAnsi="Arial" w:cs="Arial"/>
-        </w:rPr>
-        <w:t>Nexys</w:t>
-      </w:r>
-      <w:proofErr w:type="spellEnd"/>
-      <w:r>
-        <w:rPr>
-          <w:rFonts w:ascii="Arial" w:hAnsi="Arial" w:cs="Arial"/>
-        </w:rPr>
-        <w:t xml:space="preserve"> 2</w:t>
+      <w:r>
+        <w:rPr>
+          <w:rFonts w:ascii="Arial" w:hAnsi="Arial" w:cs="Arial"/>
+        </w:rPr>
+        <w:t>Nexys 2</w:t>
       </w:r>
       <w:r>
         <w:rPr>
@@ -4157,16 +3647,8 @@
         <w:rPr>
           <w:rFonts w:ascii="Arial" w:hAnsi="Arial" w:cs="Arial"/>
         </w:rPr>
-        <w:t xml:space="preserve"> </w:t>
-      </w:r>
-      <w:proofErr w:type="spellStart"/>
-      <w:r>
-        <w:rPr>
-          <w:rFonts w:ascii="Arial" w:hAnsi="Arial" w:cs="Arial"/>
-        </w:rPr>
-        <w:t>Digilent</w:t>
-      </w:r>
-      <w:proofErr w:type="spellEnd"/>
+        <w:t xml:space="preserve"> Digilent</w:t>
+      </w:r>
       <w:r>
         <w:rPr>
           <w:rFonts w:ascii="Arial" w:hAnsi="Arial" w:cs="Arial"/>
@@ -4236,59 +3718,23 @@
           <w:rFonts w:ascii="Arial" w:hAnsi="Arial" w:cs="Arial"/>
         </w:rPr>
       </w:pPr>
-      <w:proofErr w:type="spellStart"/>
-      <w:r>
-        <w:rPr>
-          <w:rFonts w:ascii="Arial" w:hAnsi="Arial" w:cs="Arial"/>
-        </w:rPr>
-        <w:t>Nexys</w:t>
-      </w:r>
-      <w:proofErr w:type="spellEnd"/>
-      <w:r>
-        <w:rPr>
-          <w:rFonts w:ascii="Arial" w:hAnsi="Arial" w:cs="Arial"/>
-        </w:rPr>
-        <w:t xml:space="preserve"> 4</w:t>
-      </w:r>
-      <w:r>
-        <w:rPr>
-          <w:rFonts w:ascii="Arial" w:hAnsi="Arial" w:cs="Arial"/>
-        </w:rPr>
-        <w:t xml:space="preserve"> / </w:t>
-      </w:r>
-      <w:proofErr w:type="spellStart"/>
-      <w:r>
-        <w:rPr>
-          <w:rFonts w:ascii="Arial" w:hAnsi="Arial" w:cs="Arial"/>
-        </w:rPr>
-        <w:t>Nexys</w:t>
-      </w:r>
-      <w:proofErr w:type="spellEnd"/>
-      <w:r>
-        <w:rPr>
-          <w:rFonts w:ascii="Arial" w:hAnsi="Arial" w:cs="Arial"/>
-        </w:rPr>
-        <w:t xml:space="preserve"> 4 DDR</w:t>
-      </w:r>
-      <w:r>
-        <w:rPr>
-          <w:rFonts w:ascii="Arial" w:hAnsi="Arial" w:cs="Arial"/>
-        </w:rPr>
-        <w:t xml:space="preserve">: utilize a micro-SD card and the micro-SD slot on the </w:t>
-      </w:r>
-      <w:proofErr w:type="spellStart"/>
-      <w:r>
-        <w:rPr>
-          <w:rFonts w:ascii="Arial" w:hAnsi="Arial" w:cs="Arial"/>
-        </w:rPr>
-        <w:t>Nexys</w:t>
-      </w:r>
-      <w:proofErr w:type="spellEnd"/>
-      <w:r>
-        <w:rPr>
-          <w:rFonts w:ascii="Arial" w:hAnsi="Arial" w:cs="Arial"/>
-        </w:rPr>
-        <w:t xml:space="preserve"> board</w:t>
+      <w:r>
+        <w:rPr>
+          <w:rFonts w:ascii="Arial" w:hAnsi="Arial" w:cs="Arial"/>
+        </w:rPr>
+        <w:t>Nexys 4</w:t>
+      </w:r>
+      <w:r>
+        <w:rPr>
+          <w:rFonts w:ascii="Arial" w:hAnsi="Arial" w:cs="Arial"/>
+        </w:rPr>
+        <w:t xml:space="preserve"> / Nexys 4 DDR</w:t>
+      </w:r>
+      <w:r>
+        <w:rPr>
+          <w:rFonts w:ascii="Arial" w:hAnsi="Arial" w:cs="Arial"/>
+        </w:rPr>
+        <w:t>: utilize a micro-SD card and the micro-SD slot on the Nexys board</w:t>
       </w:r>
     </w:p>
     <w:p>
@@ -4354,27 +3800,13 @@
         <w:rPr>
           <w:rFonts w:ascii="Arial" w:hAnsi="Arial" w:cs="Arial"/>
         </w:rPr>
-        <w:t>formatted as FAT</w:t>
-      </w:r>
-      <w:proofErr w:type="gramStart"/>
-      <w:r>
-        <w:rPr>
-          <w:rFonts w:ascii="Arial" w:hAnsi="Arial" w:cs="Arial"/>
-        </w:rPr>
-        <w:t xml:space="preserve">32 </w:t>
-      </w:r>
-      <w:r>
-        <w:rPr>
-          <w:rFonts w:ascii="Arial" w:hAnsi="Arial" w:cs="Arial"/>
-        </w:rPr>
-        <w:t xml:space="preserve"> irrespective</w:t>
-      </w:r>
-      <w:proofErr w:type="gramEnd"/>
-      <w:r>
-        <w:rPr>
-          <w:rFonts w:ascii="Arial" w:hAnsi="Arial" w:cs="Arial"/>
-        </w:rPr>
-        <w:t xml:space="preserve"> of capacity</w:t>
+        <w:t xml:space="preserve">formatted as FAT32 </w:t>
+      </w:r>
+      <w:r>
+        <w:rPr>
+          <w:rFonts w:ascii="Arial" w:hAnsi="Arial" w:cs="Arial"/>
+        </w:rPr>
+        <w:t xml:space="preserve"> irrespective of capacity</w:t>
       </w:r>
     </w:p>
     <w:p>
@@ -4392,21 +3824,7 @@
         <w:rPr>
           <w:rFonts w:ascii="Arial" w:hAnsi="Arial" w:cs="Arial"/>
         </w:rPr>
-        <w:t xml:space="preserve">Copy </w:t>
-      </w:r>
-      <w:proofErr w:type="gramStart"/>
-      <w:r>
-        <w:rPr>
-          <w:rFonts w:ascii="Arial" w:hAnsi="Arial" w:cs="Arial"/>
-        </w:rPr>
-        <w:t>all of</w:t>
-      </w:r>
-      <w:proofErr w:type="gramEnd"/>
-      <w:r>
-        <w:rPr>
-          <w:rFonts w:ascii="Arial" w:hAnsi="Arial" w:cs="Arial"/>
-        </w:rPr>
-        <w:t xml:space="preserve"> the files from the following folder onto th</w:t>
+        <w:t>Copy all of the files from the following folder onto th</w:t>
       </w:r>
       <w:r>
         <w:rPr>
@@ -4478,44 +3896,7 @@
         <w:rPr>
           <w:rFonts w:ascii="Arial" w:hAnsi="Arial" w:cs="Arial"/>
         </w:rPr>
-        <w:fldChar w:fldCharType="begin"/>
-      </w:r>
-      <w:r>
-        <w:rPr>
-          <w:rFonts w:ascii="Arial" w:hAnsi="Arial" w:cs="Arial"/>
-        </w:rPr>
-        <w:instrText xml:space="preserve"> HYPERLINK "</w:instrText>
-      </w:r>
-      <w:r>
-        <w:rPr>
-          <w:rFonts w:ascii="Arial" w:hAnsi="Arial" w:cs="Arial"/>
-        </w:rPr>
-        <w:instrText>https://github.com/Anding/Editor</w:instrText>
-      </w:r>
-      <w:r>
-        <w:rPr>
-          <w:rFonts w:ascii="Arial" w:hAnsi="Arial" w:cs="Arial"/>
-        </w:rPr>
-        <w:instrText xml:space="preserve">" </w:instrText>
-      </w:r>
-      <w:r>
-        <w:rPr>
-          <w:rFonts w:ascii="Arial" w:hAnsi="Arial" w:cs="Arial"/>
-        </w:rPr>
-        <w:fldChar w:fldCharType="separate"/>
-      </w:r>
-      <w:r>
-        <w:rPr>
-          <w:rStyle w:val="Hyperlink"/>
-          <w:rFonts w:ascii="Arial" w:hAnsi="Arial" w:cs="Arial"/>
-        </w:rPr>
         <w:t>https://github.com/Anding/Editor</w:t>
-      </w:r>
-      <w:r>
-        <w:rPr>
-          <w:rFonts w:ascii="Arial" w:hAnsi="Arial" w:cs="Arial"/>
-        </w:rPr>
-        <w:fldChar w:fldCharType="end"/>
       </w:r>
     </w:p>
     <w:p>
@@ -4529,8 +3910,6 @@
           <w:rFonts w:ascii="Arial" w:hAnsi="Arial" w:cs="Arial"/>
         </w:rPr>
       </w:pPr>
-      <w:bookmarkStart w:id="15" w:name="_GoBack"/>
-      <w:bookmarkEnd w:id="15"/>
       <w:r>
         <w:rPr>
           <w:rFonts w:ascii="Arial" w:hAnsi="Arial" w:cs="Arial"/>
@@ -4543,19 +3922,11 @@
         </w:rPr>
         <w:t xml:space="preserve"> (</w:t>
       </w:r>
-      <w:proofErr w:type="spellStart"/>
-      <w:r>
-        <w:rPr>
-          <w:rFonts w:ascii="Arial" w:hAnsi="Arial" w:cs="Arial"/>
-        </w:rPr>
-        <w:t>Nexys</w:t>
-      </w:r>
-      <w:proofErr w:type="spellEnd"/>
-      <w:r>
-        <w:rPr>
-          <w:rFonts w:ascii="Arial" w:hAnsi="Arial" w:cs="Arial"/>
-        </w:rPr>
-        <w:t xml:space="preserve"> 2</w:t>
+      <w:r>
+        <w:rPr>
+          <w:rFonts w:ascii="Arial" w:hAnsi="Arial" w:cs="Arial"/>
+        </w:rPr>
+        <w:t>Nexys 2</w:t>
       </w:r>
       <w:r>
         <w:rPr>
@@ -4563,39 +3934,17 @@
         </w:rPr>
         <w:t>) or the directly into board (</w:t>
       </w:r>
-      <w:proofErr w:type="spellStart"/>
-      <w:r>
-        <w:rPr>
-          <w:rFonts w:ascii="Arial" w:hAnsi="Arial" w:cs="Arial"/>
-        </w:rPr>
-        <w:t>Nexys</w:t>
-      </w:r>
-      <w:proofErr w:type="spellEnd"/>
-      <w:r>
-        <w:rPr>
-          <w:rFonts w:ascii="Arial" w:hAnsi="Arial" w:cs="Arial"/>
-        </w:rPr>
-        <w:t xml:space="preserve"> 4</w:t>
-      </w:r>
-      <w:r>
-        <w:rPr>
-          <w:rFonts w:ascii="Arial" w:hAnsi="Arial" w:cs="Arial"/>
-        </w:rPr>
-        <w:t xml:space="preserve"> / </w:t>
-      </w:r>
-      <w:proofErr w:type="spellStart"/>
-      <w:r>
-        <w:rPr>
-          <w:rFonts w:ascii="Arial" w:hAnsi="Arial" w:cs="Arial"/>
-        </w:rPr>
-        <w:t>Nexys</w:t>
-      </w:r>
-      <w:proofErr w:type="spellEnd"/>
-      <w:r>
-        <w:rPr>
-          <w:rFonts w:ascii="Arial" w:hAnsi="Arial" w:cs="Arial"/>
-        </w:rPr>
-        <w:t xml:space="preserve"> 4 DDR</w:t>
+      <w:r>
+        <w:rPr>
+          <w:rFonts w:ascii="Arial" w:hAnsi="Arial" w:cs="Arial"/>
+        </w:rPr>
+        <w:t>Nexys 4</w:t>
+      </w:r>
+      <w:r>
+        <w:rPr>
+          <w:rFonts w:ascii="Arial" w:hAnsi="Arial" w:cs="Arial"/>
+        </w:rPr>
+        <w:t xml:space="preserve"> / Nexys 4 DDR</w:t>
       </w:r>
       <w:r>
         <w:rPr>
@@ -4666,19 +4015,47 @@
           <w:rFonts w:ascii="Arial" w:hAnsi="Arial" w:cs="Arial"/>
         </w:rPr>
       </w:pPr>
-      <w:proofErr w:type="spellStart"/>
-      <w:r>
-        <w:rPr>
-          <w:rFonts w:ascii="Arial" w:hAnsi="Arial" w:cs="Arial"/>
-        </w:rPr>
-        <w:t>Nexys</w:t>
-      </w:r>
-      <w:proofErr w:type="spellEnd"/>
-      <w:r>
-        <w:rPr>
-          <w:rFonts w:ascii="Arial" w:hAnsi="Arial" w:cs="Arial"/>
-        </w:rPr>
-        <w:t xml:space="preserve"> 4 DDR</w:t>
+      <w:r>
+        <w:rPr>
+          <w:rFonts w:ascii="Arial" w:hAnsi="Arial" w:cs="Arial"/>
+        </w:rPr>
+        <w:t>Nexys 2:</w:t>
+      </w:r>
+      <w:r>
+        <w:rPr>
+          <w:rFonts w:ascii="Arial" w:hAnsi="Arial" w:cs="Arial"/>
+        </w:rPr>
+        <w:t xml:space="preserve"> the RS232 port is connected directly to the Nexys 2 board’s RS23</w:t>
+      </w:r>
+      <w:r>
+        <w:rPr>
+          <w:rFonts w:ascii="Arial" w:hAnsi="Arial" w:cs="Arial"/>
+        </w:rPr>
+        <w:t>2 D-sub connector.</w:t>
+      </w:r>
+    </w:p>
+    <w:p>
+      <w:pPr>
+        <w:pStyle w:val="ListParagraph"/>
+        <w:numPr>
+          <w:ilvl w:val="0"/>
+          <w:numId w:val="23"/>
+        </w:numPr>
+        <w:rPr>
+          <w:rFonts w:ascii="Arial" w:hAnsi="Arial" w:cs="Arial"/>
+        </w:rPr>
+      </w:pPr>
+      <w:r>
+        <w:rPr>
+          <w:rFonts w:ascii="Arial" w:hAnsi="Arial" w:cs="Arial"/>
+        </w:rPr>
+        <w:t>Nexys 4</w:t>
+      </w:r>
+      <w:r>
+        <w:rPr>
+          <w:rFonts w:ascii="Arial" w:hAnsi="Arial" w:cs="Arial"/>
+        </w:rPr>
+        <w:t xml:space="preserve"> / Nexys 4 DDR</w:t>
       </w:r>
     </w:p>
     <w:p>
@@ -4708,16 +4085,8 @@
         <w:rPr>
           <w:rFonts w:ascii="Arial" w:hAnsi="Arial" w:cs="Arial"/>
         </w:rPr>
-        <w:t xml:space="preserve"> </w:t>
-      </w:r>
-      <w:proofErr w:type="spellStart"/>
-      <w:r>
-        <w:rPr>
-          <w:rFonts w:ascii="Arial" w:hAnsi="Arial" w:cs="Arial"/>
-        </w:rPr>
-        <w:t>Digilent</w:t>
-      </w:r>
-      <w:proofErr w:type="spellEnd"/>
+        <w:t xml:space="preserve"> Digilent</w:t>
+      </w:r>
       <w:r>
         <w:rPr>
           <w:rFonts w:ascii="Arial" w:hAnsi="Arial" w:cs="Arial"/>
@@ -4788,12 +4157,6 @@
         <w:rPr>
           <w:rFonts w:ascii="Arial" w:hAnsi="Arial" w:cs="Arial"/>
         </w:rPr>
-        <w:t xml:space="preserve">Default </w:t>
-      </w:r>
-      <w:r>
-        <w:rPr>
-          <w:rFonts w:ascii="Arial" w:hAnsi="Arial" w:cs="Arial"/>
-        </w:rPr>
         <w:t>USB-UART bridge option:</w:t>
       </w:r>
       <w:r>
@@ -4806,75 +4169,7 @@
         <w:rPr>
           <w:rFonts w:ascii="Arial" w:hAnsi="Arial" w:cs="Arial"/>
         </w:rPr>
-        <w:t>use the built in FTDI converter on the Nexys4 DDR board</w:t>
-      </w:r>
-      <w:r>
-        <w:rPr>
-          <w:rFonts w:ascii="Arial" w:hAnsi="Arial" w:cs="Arial"/>
-        </w:rPr>
-        <w:t xml:space="preserve"> </w:t>
-      </w:r>
-    </w:p>
-    <w:p>
-      <w:pPr>
-        <w:pStyle w:val="ListParagraph"/>
-        <w:numPr>
-          <w:ilvl w:val="1"/>
-          <w:numId w:val="23"/>
-        </w:numPr>
-        <w:rPr>
-          <w:rFonts w:ascii="Arial" w:hAnsi="Arial" w:cs="Arial"/>
-        </w:rPr>
-      </w:pPr>
-      <w:r>
-        <w:rPr>
-          <w:rFonts w:ascii="Arial" w:hAnsi="Arial" w:cs="Arial"/>
-        </w:rPr>
-        <w:t xml:space="preserve">PMOD option: a </w:t>
-      </w:r>
-      <w:proofErr w:type="spellStart"/>
-      <w:r>
-        <w:rPr>
-          <w:rFonts w:ascii="Arial" w:hAnsi="Arial" w:cs="Arial"/>
-        </w:rPr>
-        <w:t>Digilent</w:t>
-      </w:r>
-      <w:proofErr w:type="spellEnd"/>
-      <w:r>
-        <w:rPr>
-          <w:rFonts w:ascii="Arial" w:hAnsi="Arial" w:cs="Arial"/>
-        </w:rPr>
-        <w:t xml:space="preserve"> PMOD RS232 </w:t>
-      </w:r>
-      <w:r>
-        <w:rPr>
-          <w:rFonts w:ascii="Arial" w:hAnsi="Arial" w:cs="Arial"/>
-        </w:rPr>
-        <w:t>module</w:t>
-      </w:r>
-      <w:r>
-        <w:rPr>
-          <w:rFonts w:ascii="Arial" w:hAnsi="Arial" w:cs="Arial"/>
-        </w:rPr>
-        <w:t xml:space="preserve"> </w:t>
-      </w:r>
-      <w:r>
-        <w:rPr>
-          <w:rFonts w:ascii="Arial" w:hAnsi="Arial" w:cs="Arial"/>
-        </w:rPr>
-        <w:t xml:space="preserve">("old" version) </w:t>
-      </w:r>
-      <w:r>
-        <w:rPr>
-          <w:rFonts w:ascii="Arial" w:hAnsi="Arial" w:cs="Arial"/>
-        </w:rPr>
-        <w:t>should be connected to</w:t>
-      </w:r>
-      <w:r>
-        <w:rPr>
-          <w:rFonts w:ascii="Arial" w:hAnsi="Arial" w:cs="Arial"/>
-        </w:rPr>
-        <w:t xml:space="preserve"> PMOD socket C, lower pin row</w:t>
+        <w:t>use the built in FTDI converter on the Nexys4  / Nexys4 DDR board</w:t>
       </w:r>
     </w:p>
     <w:p>
@@ -4888,15 +4183,18 @@
           <w:rFonts w:ascii="Arial" w:hAnsi="Arial" w:cs="Arial"/>
         </w:rPr>
       </w:pPr>
-      <w:hyperlink r:id="rId16" w:history="1">
-        <w:r>
-          <w:rPr>
-            <w:rStyle w:val="Hyperlink"/>
-            <w:rFonts w:ascii="Arial" w:hAnsi="Arial" w:cs="Arial"/>
-          </w:rPr>
-          <w:t>http://store.digilentinc.com/pmod-rs232-serial-converter-and-interface-standard/</w:t>
-        </w:r>
-      </w:hyperlink>
+      <w:r>
+        <w:rPr>
+          <w:rFonts w:ascii="Arial" w:hAnsi="Arial" w:cs="Arial"/>
+        </w:rPr>
+        <w:t xml:space="preserve">Comment/uncomment the relevant definitions in the </w:t>
+      </w:r>
+      <w:r>
+        <w:rPr>
+          <w:rFonts w:ascii="Arial" w:hAnsi="Arial" w:cs="Arial"/>
+        </w:rPr>
+        <w:t>FPGA constraints file (see at the top of the file in each case)</w:t>
+      </w:r>
     </w:p>
     <w:p>
       <w:pPr>
@@ -4913,15 +4211,43 @@
         <w:rPr>
           <w:rFonts w:ascii="Arial" w:hAnsi="Arial" w:cs="Arial"/>
         </w:rPr>
-        <w:t xml:space="preserve">Comment/uncomment the relevant definitions in the </w:t>
-      </w:r>
-      <w:r>
-        <w:rPr>
-          <w:rFonts w:ascii="Arial" w:hAnsi="Arial" w:cs="Arial"/>
-        </w:rPr>
-        <w:t>FPGA constraints file (see at the top of the file in each case)</w:t>
-      </w:r>
-    </w:p>
+        <w:t>Nexys 4</w:t>
+      </w:r>
+    </w:p>
+    <w:p>
+      <w:pPr>
+        <w:pStyle w:val="ListParagraph"/>
+        <w:numPr>
+          <w:ilvl w:val="3"/>
+          <w:numId w:val="23"/>
+        </w:numPr>
+        <w:rPr>
+          <w:rFonts w:ascii="Arial" w:hAnsi="Arial" w:cs="Arial"/>
+        </w:rPr>
+      </w:pPr>
+      <w:bookmarkStart w:id="16" w:name="OLE_LINK5"/>
+      <w:bookmarkStart w:id="17" w:name="OLE_LINK6"/>
+      <w:r>
+        <w:rPr>
+          <w:rFonts w:ascii="Arial" w:hAnsi="Arial" w:cs="Arial"/>
+        </w:rPr>
+        <w:t>E:\N.I.G.E.-Machine\Software\Board_</w:t>
+      </w:r>
+      <w:r>
+        <w:rPr>
+          <w:rFonts w:ascii="Arial" w:hAnsi="Arial" w:cs="Arial"/>
+        </w:rPr>
+        <w:t>Nexys</w:t>
+      </w:r>
+      <w:r>
+        <w:rPr>
+          <w:rFonts w:ascii="Arial" w:hAnsi="Arial" w:cs="Arial"/>
+        </w:rPr>
+        <w:t>4.ucf</w:t>
+      </w:r>
+    </w:p>
+    <w:bookmarkEnd w:id="16"/>
+    <w:bookmarkEnd w:id="17"/>
     <w:p>
       <w:pPr>
         <w:pStyle w:val="ListParagraph"/>
@@ -4933,19 +4259,11 @@
           <w:rFonts w:ascii="Arial" w:hAnsi="Arial" w:cs="Arial"/>
         </w:rPr>
       </w:pPr>
-      <w:proofErr w:type="spellStart"/>
-      <w:r>
-        <w:rPr>
-          <w:rFonts w:ascii="Arial" w:hAnsi="Arial" w:cs="Arial"/>
-        </w:rPr>
-        <w:t>Nexys</w:t>
-      </w:r>
-      <w:proofErr w:type="spellEnd"/>
-      <w:r>
-        <w:rPr>
-          <w:rFonts w:ascii="Arial" w:hAnsi="Arial" w:cs="Arial"/>
-        </w:rPr>
-        <w:t xml:space="preserve"> 4</w:t>
+      <w:r>
+        <w:rPr>
+          <w:rFonts w:ascii="Arial" w:hAnsi="Arial" w:cs="Arial"/>
+        </w:rPr>
+        <w:t>Nexys 4 DDR</w:t>
       </w:r>
     </w:p>
     <w:p>
@@ -4959,8 +4277,6 @@
           <w:rFonts w:ascii="Arial" w:hAnsi="Arial" w:cs="Arial"/>
         </w:rPr>
       </w:pPr>
-      <w:bookmarkStart w:id="16" w:name="OLE_LINK5"/>
-      <w:bookmarkStart w:id="17" w:name="OLE_LINK6"/>
       <w:r>
         <w:rPr>
           <w:rFonts w:ascii="Arial" w:hAnsi="Arial" w:cs="Arial"/>
@@ -4977,11 +4293,15 @@
         <w:rPr>
           <w:rFonts w:ascii="Arial" w:hAnsi="Arial" w:cs="Arial"/>
         </w:rPr>
-        <w:t>4.ucf</w:t>
-      </w:r>
-    </w:p>
-    <w:bookmarkEnd w:id="16"/>
-    <w:bookmarkEnd w:id="17"/>
+        <w:t>4</w:t>
+      </w:r>
+      <w:r>
+        <w:rPr>
+          <w:rFonts w:ascii="Arial" w:hAnsi="Arial" w:cs="Arial"/>
+        </w:rPr>
+        <w:t>DDR.xdc</w:t>
+      </w:r>
+    </w:p>
     <w:p>
       <w:pPr>
         <w:pStyle w:val="ListParagraph"/>
@@ -4993,68 +4313,6 @@
           <w:rFonts w:ascii="Arial" w:hAnsi="Arial" w:cs="Arial"/>
         </w:rPr>
       </w:pPr>
-      <w:proofErr w:type="spellStart"/>
-      <w:r>
-        <w:rPr>
-          <w:rFonts w:ascii="Arial" w:hAnsi="Arial" w:cs="Arial"/>
-        </w:rPr>
-        <w:t>Nexys</w:t>
-      </w:r>
-      <w:proofErr w:type="spellEnd"/>
-      <w:r>
-        <w:rPr>
-          <w:rFonts w:ascii="Arial" w:hAnsi="Arial" w:cs="Arial"/>
-        </w:rPr>
-        <w:t xml:space="preserve"> 4 DDR</w:t>
-      </w:r>
-    </w:p>
-    <w:p>
-      <w:pPr>
-        <w:pStyle w:val="ListParagraph"/>
-        <w:numPr>
-          <w:ilvl w:val="3"/>
-          <w:numId w:val="23"/>
-        </w:numPr>
-        <w:rPr>
-          <w:rFonts w:ascii="Arial" w:hAnsi="Arial" w:cs="Arial"/>
-        </w:rPr>
-      </w:pPr>
-      <w:r>
-        <w:rPr>
-          <w:rFonts w:ascii="Arial" w:hAnsi="Arial" w:cs="Arial"/>
-        </w:rPr>
-        <w:t>E:\N.I.G.E.-Machine\Software\Board_</w:t>
-      </w:r>
-      <w:r>
-        <w:rPr>
-          <w:rFonts w:ascii="Arial" w:hAnsi="Arial" w:cs="Arial"/>
-        </w:rPr>
-        <w:t>Nexys</w:t>
-      </w:r>
-      <w:r>
-        <w:rPr>
-          <w:rFonts w:ascii="Arial" w:hAnsi="Arial" w:cs="Arial"/>
-        </w:rPr>
-        <w:t>4</w:t>
-      </w:r>
-      <w:r>
-        <w:rPr>
-          <w:rFonts w:ascii="Arial" w:hAnsi="Arial" w:cs="Arial"/>
-        </w:rPr>
-        <w:t>DDR.xdc</w:t>
-      </w:r>
-    </w:p>
-    <w:p>
-      <w:pPr>
-        <w:pStyle w:val="ListParagraph"/>
-        <w:numPr>
-          <w:ilvl w:val="2"/>
-          <w:numId w:val="23"/>
-        </w:numPr>
-        <w:rPr>
-          <w:rFonts w:ascii="Arial" w:hAnsi="Arial" w:cs="Arial"/>
-        </w:rPr>
-      </w:pPr>
       <w:r>
         <w:rPr>
           <w:rFonts w:ascii="Arial" w:hAnsi="Arial" w:cs="Arial"/>
@@ -5073,76 +4331,6 @@
           <w:rFonts w:ascii="Arial" w:hAnsi="Arial" w:cs="Arial"/>
         </w:rPr>
       </w:pPr>
-      <w:proofErr w:type="spellStart"/>
-      <w:r>
-        <w:rPr>
-          <w:rFonts w:ascii="Arial" w:hAnsi="Arial" w:cs="Arial"/>
-        </w:rPr>
-        <w:t>Nexys</w:t>
-      </w:r>
-      <w:proofErr w:type="spellEnd"/>
-      <w:r>
-        <w:rPr>
-          <w:rFonts w:ascii="Arial" w:hAnsi="Arial" w:cs="Arial"/>
-        </w:rPr>
-        <w:t xml:space="preserve"> 4: </w:t>
-      </w:r>
-      <w:r>
-        <w:rPr>
-          <w:rFonts w:ascii="Arial" w:hAnsi="Arial" w:cs="Arial"/>
-        </w:rPr>
-        <w:t>The default option is the PMOD option.  Invert the instructions above</w:t>
-      </w:r>
-    </w:p>
-    <w:p>
-      <w:pPr>
-        <w:pStyle w:val="ListParagraph"/>
-        <w:numPr>
-          <w:ilvl w:val="0"/>
-          <w:numId w:val="23"/>
-        </w:numPr>
-        <w:rPr>
-          <w:rFonts w:ascii="Arial" w:hAnsi="Arial" w:cs="Arial"/>
-        </w:rPr>
-      </w:pPr>
-      <w:proofErr w:type="spellStart"/>
-      <w:r>
-        <w:rPr>
-          <w:rFonts w:ascii="Arial" w:hAnsi="Arial" w:cs="Arial"/>
-        </w:rPr>
-        <w:t>Nexys</w:t>
-      </w:r>
-      <w:proofErr w:type="spellEnd"/>
-      <w:r>
-        <w:rPr>
-          <w:rFonts w:ascii="Arial" w:hAnsi="Arial" w:cs="Arial"/>
-        </w:rPr>
-        <w:t xml:space="preserve"> 2:</w:t>
-      </w:r>
-      <w:r>
-        <w:rPr>
-          <w:rFonts w:ascii="Arial" w:hAnsi="Arial" w:cs="Arial"/>
-        </w:rPr>
-        <w:t xml:space="preserve"> the RS232 port is connected directly to the RS23</w:t>
-      </w:r>
-      <w:r>
-        <w:rPr>
-          <w:rFonts w:ascii="Arial" w:hAnsi="Arial" w:cs="Arial"/>
-        </w:rPr>
-        <w:t>2 D-sub connector</w:t>
-      </w:r>
-    </w:p>
-    <w:p>
-      <w:pPr>
-        <w:pStyle w:val="ListParagraph"/>
-        <w:numPr>
-          <w:ilvl w:val="0"/>
-          <w:numId w:val="23"/>
-        </w:numPr>
-        <w:rPr>
-          <w:rFonts w:ascii="Arial" w:hAnsi="Arial" w:cs="Arial"/>
-        </w:rPr>
-      </w:pPr>
       <w:r>
         <w:rPr>
           <w:rFonts w:ascii="Arial" w:hAnsi="Arial" w:cs="Arial"/>
@@ -5207,7 +4395,6 @@
         </w:rPr>
       </w:pPr>
       <w:bookmarkStart w:id="19" w:name="_Toc430156288"/>
-      <w:proofErr w:type="gramStart"/>
       <w:r>
         <w:rPr>
           <w:rFonts w:ascii="Arial" w:hAnsi="Arial" w:cs="Arial"/>
@@ -5218,14 +4405,7 @@
         <w:rPr>
           <w:rFonts w:ascii="Arial" w:hAnsi="Arial" w:cs="Arial"/>
         </w:rPr>
-        <w:t>ANSI</w:t>
-      </w:r>
-      <w:proofErr w:type="gramEnd"/>
-      <w:r>
-        <w:rPr>
-          <w:rFonts w:ascii="Arial" w:hAnsi="Arial" w:cs="Arial"/>
-        </w:rPr>
-        <w:t xml:space="preserve"> FORTH</w:t>
+        <w:t>ANSI FORTH</w:t>
       </w:r>
       <w:bookmarkEnd w:id="19"/>
     </w:p>
@@ -5502,21 +4682,7 @@
         <w:rPr>
           <w:rFonts w:ascii="Arial" w:hAnsi="Arial" w:cs="Arial"/>
         </w:rPr>
-        <w:t xml:space="preserve">The </w:t>
-      </w:r>
-      <w:proofErr w:type="gramStart"/>
-      <w:r>
-        <w:rPr>
-          <w:rFonts w:ascii="Arial" w:hAnsi="Arial" w:cs="Arial"/>
-        </w:rPr>
-        <w:t>N.I.G,E.</w:t>
-      </w:r>
-      <w:proofErr w:type="gramEnd"/>
-      <w:r>
-        <w:rPr>
-          <w:rFonts w:ascii="Arial" w:hAnsi="Arial" w:cs="Arial"/>
-        </w:rPr>
-        <w:t xml:space="preserve"> Machine </w:t>
+        <w:t xml:space="preserve">The N.I.G,E. Machine </w:t>
       </w:r>
       <w:r>
         <w:rPr>
@@ -5891,7 +5057,6 @@
         </w:rPr>
         <w:t xml:space="preserve"> </w:t>
       </w:r>
-      <w:proofErr w:type="gramStart"/>
       <w:r>
         <w:rPr>
           <w:rFonts w:ascii="Consolas" w:hAnsi="Consolas" w:cs="Consolas"/>
@@ -5908,7 +5073,6 @@
         </w:rPr>
         <w:t xml:space="preserve">DATA.TXT”   </w:t>
       </w:r>
-      <w:proofErr w:type="gramEnd"/>
       <w:r>
         <w:rPr>
           <w:rFonts w:ascii="Consolas" w:hAnsi="Consolas" w:cs="Consolas"/>
@@ -6094,7 +5258,6 @@
         </w:rPr>
       </w:pPr>
       <w:bookmarkStart w:id="21" w:name="_Toc430156290"/>
-      <w:proofErr w:type="gramStart"/>
       <w:r>
         <w:rPr>
           <w:rFonts w:ascii="Arial" w:hAnsi="Arial" w:cs="Arial"/>
@@ -6111,14 +5274,7 @@
         <w:rPr>
           <w:rFonts w:ascii="Arial" w:hAnsi="Arial" w:cs="Arial"/>
         </w:rPr>
-        <w:t xml:space="preserve">  Memory</w:t>
-      </w:r>
-      <w:proofErr w:type="gramEnd"/>
-      <w:r>
-        <w:rPr>
-          <w:rFonts w:ascii="Arial" w:hAnsi="Arial" w:cs="Arial"/>
-        </w:rPr>
-        <w:t xml:space="preserve"> </w:t>
+        <w:t xml:space="preserve">  Memory </w:t>
       </w:r>
       <w:r>
         <w:rPr>
@@ -6317,21 +5473,7 @@
         <w:rPr>
           <w:rFonts w:ascii="Arial" w:hAnsi="Arial" w:cs="Arial"/>
         </w:rPr>
-        <w:t xml:space="preserve"> included on the </w:t>
-      </w:r>
-      <w:proofErr w:type="spellStart"/>
-      <w:r>
-        <w:rPr>
-          <w:rFonts w:ascii="Arial" w:hAnsi="Arial" w:cs="Arial"/>
-        </w:rPr>
-        <w:t>Nexys</w:t>
-      </w:r>
-      <w:proofErr w:type="spellEnd"/>
-      <w:r>
-        <w:rPr>
-          <w:rFonts w:ascii="Arial" w:hAnsi="Arial" w:cs="Arial"/>
-        </w:rPr>
-        <w:t xml:space="preserve"> board</w:t>
+        <w:t xml:space="preserve"> included on the Nexys board</w:t>
       </w:r>
       <w:r>
         <w:rPr>
@@ -6489,21 +5631,7 @@
         <w:rPr>
           <w:rFonts w:ascii="Arial" w:hAnsi="Arial" w:cs="Arial"/>
         </w:rPr>
-        <w:t xml:space="preserve">The CPU has separate instructions for byte, word and long-word memory access and the corresponding FORTH words </w:t>
-      </w:r>
-      <w:proofErr w:type="gramStart"/>
-      <w:r>
-        <w:rPr>
-          <w:rFonts w:ascii="Arial" w:hAnsi="Arial" w:cs="Arial"/>
-        </w:rPr>
-        <w:t>C!,</w:t>
-      </w:r>
-      <w:proofErr w:type="gramEnd"/>
-      <w:r>
-        <w:rPr>
-          <w:rFonts w:ascii="Arial" w:hAnsi="Arial" w:cs="Arial"/>
-        </w:rPr>
-        <w:t xml:space="preserve"> C@, W!, W@, !, @ are available</w:t>
+        <w:t>The CPU has separate instructions for byte, word and long-word memory access and the corresponding FORTH words C!, C@, W!, W@, !, @ are available</w:t>
       </w:r>
       <w:r>
         <w:rPr>
@@ -6606,7 +5734,6 @@
         </w:rPr>
       </w:pPr>
       <w:bookmarkStart w:id="22" w:name="_Toc430156291"/>
-      <w:proofErr w:type="gramStart"/>
       <w:r>
         <w:rPr>
           <w:rFonts w:ascii="Arial" w:hAnsi="Arial" w:cs="Arial"/>
@@ -6623,14 +5750,7 @@
         <w:rPr>
           <w:rFonts w:ascii="Arial" w:hAnsi="Arial" w:cs="Arial"/>
         </w:rPr>
-        <w:t>RS</w:t>
-      </w:r>
-      <w:proofErr w:type="gramEnd"/>
-      <w:r>
-        <w:rPr>
-          <w:rFonts w:ascii="Arial" w:hAnsi="Arial" w:cs="Arial"/>
-        </w:rPr>
-        <w:t>232 port</w:t>
+        <w:t>RS232 port</w:t>
       </w:r>
       <w:bookmarkEnd w:id="22"/>
     </w:p>
@@ -6650,35 +5770,7 @@
         <w:rPr>
           <w:rFonts w:ascii="Arial" w:hAnsi="Arial" w:cs="Arial"/>
         </w:rPr>
-        <w:t>At power on a FORTH terminal process is available through this port (</w:t>
-      </w:r>
-      <w:proofErr w:type="spellStart"/>
-      <w:r>
-        <w:rPr>
-          <w:rFonts w:ascii="Arial" w:hAnsi="Arial" w:cs="Arial"/>
-        </w:rPr>
-        <w:t>Nexys</w:t>
-      </w:r>
-      <w:proofErr w:type="spellEnd"/>
-      <w:r>
-        <w:rPr>
-          <w:rFonts w:ascii="Arial" w:hAnsi="Arial" w:cs="Arial"/>
-        </w:rPr>
-        <w:t xml:space="preserve"> 4/ </w:t>
-      </w:r>
-      <w:proofErr w:type="spellStart"/>
-      <w:r>
-        <w:rPr>
-          <w:rFonts w:ascii="Arial" w:hAnsi="Arial" w:cs="Arial"/>
-        </w:rPr>
-        <w:t>Nexys</w:t>
-      </w:r>
-      <w:proofErr w:type="spellEnd"/>
-      <w:r>
-        <w:rPr>
-          <w:rFonts w:ascii="Arial" w:hAnsi="Arial" w:cs="Arial"/>
-        </w:rPr>
-        <w:t xml:space="preserve"> 4 DDR only).</w:t>
+        <w:t>At power on a FORTH terminal process is available through this port (Nexys 4/ Nexys 4 DDR only).</w:t>
       </w:r>
     </w:p>
     <w:p>
@@ -6703,19 +5795,11 @@
           <w:rFonts w:ascii="Arial" w:hAnsi="Arial" w:cs="Arial"/>
         </w:rPr>
       </w:pPr>
-      <w:proofErr w:type="spellStart"/>
-      <w:r>
-        <w:rPr>
-          <w:rFonts w:ascii="Arial" w:hAnsi="Arial" w:cs="Arial"/>
-        </w:rPr>
-        <w:t>Nexys</w:t>
-      </w:r>
-      <w:proofErr w:type="spellEnd"/>
-      <w:r>
-        <w:rPr>
-          <w:rFonts w:ascii="Arial" w:hAnsi="Arial" w:cs="Arial"/>
-        </w:rPr>
-        <w:t xml:space="preserve"> 2: </w:t>
+      <w:r>
+        <w:rPr>
+          <w:rFonts w:ascii="Arial" w:hAnsi="Arial" w:cs="Arial"/>
+        </w:rPr>
+        <w:t xml:space="preserve">Nexys 2: </w:t>
       </w:r>
       <w:r>
         <w:rPr>
@@ -6752,34 +5836,18 @@
           <w:rFonts w:ascii="Arial" w:hAnsi="Arial" w:cs="Arial"/>
         </w:rPr>
       </w:pPr>
-      <w:proofErr w:type="spellStart"/>
-      <w:r>
-        <w:rPr>
-          <w:rFonts w:ascii="Arial" w:hAnsi="Arial" w:cs="Arial"/>
-        </w:rPr>
-        <w:t>Nexys</w:t>
-      </w:r>
-      <w:proofErr w:type="spellEnd"/>
-      <w:r>
-        <w:rPr>
-          <w:rFonts w:ascii="Arial" w:hAnsi="Arial" w:cs="Arial"/>
-        </w:rPr>
-        <w:t xml:space="preserve"> 4</w:t>
-      </w:r>
-      <w:r>
-        <w:rPr>
-          <w:rFonts w:ascii="Arial" w:hAnsi="Arial" w:cs="Arial"/>
-        </w:rPr>
-        <w:t xml:space="preserve"> / </w:t>
-      </w:r>
-      <w:proofErr w:type="spellStart"/>
-      <w:r>
-        <w:rPr>
-          <w:rFonts w:ascii="Arial" w:hAnsi="Arial" w:cs="Arial"/>
-        </w:rPr>
-        <w:t>Nexys</w:t>
-      </w:r>
-      <w:proofErr w:type="spellEnd"/>
+      <w:r>
+        <w:rPr>
+          <w:rFonts w:ascii="Arial" w:hAnsi="Arial" w:cs="Arial"/>
+        </w:rPr>
+        <w:t>Nexys 4</w:t>
+      </w:r>
+      <w:r>
+        <w:rPr>
+          <w:rFonts w:ascii="Arial" w:hAnsi="Arial" w:cs="Arial"/>
+        </w:rPr>
+        <w:t xml:space="preserve"> / Nexys</w:t>
+      </w:r>
       <w:r>
         <w:rPr>
           <w:rFonts w:ascii="Arial" w:hAnsi="Arial" w:cs="Arial"/>
@@ -6832,7 +5900,6 @@
           <w:rFonts w:ascii="Arial" w:hAnsi="Arial" w:cs="Arial"/>
         </w:rPr>
       </w:pPr>
-      <w:proofErr w:type="gramStart"/>
       <w:r>
         <w:rPr>
           <w:rFonts w:ascii="Arial" w:hAnsi="Arial" w:cs="Arial"/>
@@ -6843,14 +5910,7 @@
         <w:rPr>
           <w:rFonts w:ascii="Arial" w:hAnsi="Arial" w:cs="Arial"/>
         </w:rPr>
-        <w:t>Ethernet</w:t>
-      </w:r>
-      <w:proofErr w:type="gramEnd"/>
-      <w:r>
-        <w:rPr>
-          <w:rFonts w:ascii="Arial" w:hAnsi="Arial" w:cs="Arial"/>
-        </w:rPr>
-        <w:t xml:space="preserve"> port</w:t>
+        <w:t>Ethernet port</w:t>
       </w:r>
     </w:p>
     <w:p>
@@ -6877,7 +5937,7 @@
           <w:rFonts w:ascii="Arial" w:hAnsi="Arial" w:cs="Arial"/>
         </w:rPr>
       </w:pPr>
-      <w:hyperlink r:id="rId17" w:history="1">
+      <w:hyperlink r:id="rId16" w:history="1">
         <w:r>
           <w:rPr>
             <w:rStyle w:val="Hyperlink"/>
@@ -6951,21 +6011,7 @@
         <w:rPr>
           <w:rFonts w:ascii="Arial" w:hAnsi="Arial" w:cs="Arial"/>
         </w:rPr>
-        <w:t xml:space="preserve">additional macros corresponding to higher-level FORTH word, mostly for flow control.  Appendix 9 documents the </w:t>
-      </w:r>
-      <w:proofErr w:type="gramStart"/>
-      <w:r>
-        <w:rPr>
-          <w:rFonts w:ascii="Arial" w:hAnsi="Arial" w:cs="Arial"/>
-        </w:rPr>
-        <w:t>cross assembler</w:t>
-      </w:r>
-      <w:proofErr w:type="gramEnd"/>
-      <w:r>
-        <w:rPr>
-          <w:rFonts w:ascii="Arial" w:hAnsi="Arial" w:cs="Arial"/>
-        </w:rPr>
-        <w:t xml:space="preserve"> macros and directives.</w:t>
+        <w:t>additional macros corresponding to higher-level FORTH word, mostly for flow control.  Appendix 9 documents the cross assembler macros and directives.</w:t>
       </w:r>
     </w:p>
     <w:p>
@@ -7131,17 +6177,8 @@
           <w:rFonts w:ascii="Arial" w:hAnsi="Arial" w:cs="Arial"/>
           <w:b/>
         </w:rPr>
-        <w:t xml:space="preserve">they will always be placed in the </w:t>
-      </w:r>
-      <w:proofErr w:type="gramStart"/>
-      <w:r>
-        <w:rPr>
-          <w:rFonts w:ascii="Arial" w:hAnsi="Arial" w:cs="Arial"/>
-          <w:b/>
-        </w:rPr>
-        <w:t>folder  E:\N.I.G.E.-Machine\System</w:t>
-      </w:r>
-      <w:proofErr w:type="gramEnd"/>
+        <w:t>they will always be placed in the folder  E:\N.I.G.E.-Machine\System</w:t>
+      </w:r>
       <w:r>
         <w:rPr>
           <w:rFonts w:ascii="Arial" w:hAnsi="Arial" w:cs="Arial"/>
@@ -7267,19 +6304,11 @@
           <w:rFonts w:ascii="Arial" w:hAnsi="Arial" w:cs="Arial"/>
         </w:rPr>
       </w:pPr>
-      <w:proofErr w:type="gramStart"/>
-      <w:r>
-        <w:rPr>
-          <w:rFonts w:ascii="Arial" w:hAnsi="Arial" w:cs="Arial"/>
-        </w:rPr>
-        <w:t>All of</w:t>
-      </w:r>
-      <w:proofErr w:type="gramEnd"/>
-      <w:r>
-        <w:rPr>
-          <w:rFonts w:ascii="Arial" w:hAnsi="Arial" w:cs="Arial"/>
-        </w:rPr>
-        <w:t xml:space="preserve"> the output files are placed in this folder </w:t>
+      <w:r>
+        <w:rPr>
+          <w:rFonts w:ascii="Arial" w:hAnsi="Arial" w:cs="Arial"/>
+        </w:rPr>
+        <w:t xml:space="preserve">All of the output files are placed in this folder </w:t>
       </w:r>
     </w:p>
     <w:p>
@@ -7301,19 +6330,11 @@
           <w:rFonts w:ascii="Arial" w:hAnsi="Arial" w:cs="Arial"/>
         </w:rPr>
       </w:pPr>
-      <w:proofErr w:type="gramStart"/>
-      <w:r>
-        <w:rPr>
-          <w:rFonts w:ascii="Arial" w:hAnsi="Arial" w:cs="Arial"/>
-        </w:rPr>
-        <w:t>so</w:t>
-      </w:r>
-      <w:proofErr w:type="gramEnd"/>
-      <w:r>
-        <w:rPr>
-          <w:rFonts w:ascii="Arial" w:hAnsi="Arial" w:cs="Arial"/>
-        </w:rPr>
-        <w:t xml:space="preserve"> it is important that the exact directory structure of the source file depository is maintained.</w:t>
+      <w:r>
+        <w:rPr>
+          <w:rFonts w:ascii="Arial" w:hAnsi="Arial" w:cs="Arial"/>
+        </w:rPr>
+        <w:t>so it is important that the exact directory structure of the source file depository is maintained.</w:t>
       </w:r>
     </w:p>
     <w:p>
@@ -7324,7 +6345,6 @@
         </w:rPr>
       </w:pPr>
       <w:bookmarkStart w:id="25" w:name="_Toc430156294"/>
-      <w:proofErr w:type="gramStart"/>
       <w:r>
         <w:rPr>
           <w:rFonts w:ascii="Arial" w:hAnsi="Arial" w:cs="Arial"/>
@@ -7335,14 +6355,7 @@
         <w:rPr>
           <w:rFonts w:ascii="Arial" w:hAnsi="Arial" w:cs="Arial"/>
         </w:rPr>
-        <w:t xml:space="preserve">  Updating</w:t>
-      </w:r>
-      <w:proofErr w:type="gramEnd"/>
-      <w:r>
-        <w:rPr>
-          <w:rFonts w:ascii="Arial" w:hAnsi="Arial" w:cs="Arial"/>
-        </w:rPr>
-        <w:t xml:space="preserve"> the system software</w:t>
+        <w:t xml:space="preserve">  Updating the system software</w:t>
       </w:r>
       <w:bookmarkEnd w:id="25"/>
     </w:p>
@@ -7357,21 +6370,7 @@
         <w:rPr>
           <w:rFonts w:ascii="Arial" w:hAnsi="Arial" w:cs="Arial"/>
         </w:rPr>
-        <w:t xml:space="preserve">The most straightforward way to test the system software is to transfer the completed binary machine code file to the FPGA board on a temporary basis using the boot loader.  </w:t>
-      </w:r>
-      <w:proofErr w:type="gramStart"/>
-      <w:r>
-        <w:rPr>
-          <w:rFonts w:ascii="Arial" w:hAnsi="Arial" w:cs="Arial"/>
-        </w:rPr>
-        <w:t>However</w:t>
-      </w:r>
-      <w:proofErr w:type="gramEnd"/>
-      <w:r>
-        <w:rPr>
-          <w:rFonts w:ascii="Arial" w:hAnsi="Arial" w:cs="Arial"/>
-        </w:rPr>
-        <w:t xml:space="preserve"> the file transferred by boot loader will be lost when the board is powered off</w:t>
+        <w:t>The most straightforward way to test the system software is to transfer the completed binary machine code file to the FPGA board on a temporary basis using the boot loader.  However the file transferred by boot loader will be lost when the board is powered off</w:t>
       </w:r>
       <w:r>
         <w:rPr>
@@ -7383,21 +6382,7 @@
         <w:rPr>
           <w:rFonts w:ascii="Arial" w:hAnsi="Arial" w:cs="Arial"/>
         </w:rPr>
-        <w:t xml:space="preserve">.   To incorporate the revised system software on a permanent basis the FPGA </w:t>
-      </w:r>
-      <w:proofErr w:type="gramStart"/>
-      <w:r>
-        <w:rPr>
-          <w:rFonts w:ascii="Arial" w:hAnsi="Arial" w:cs="Arial"/>
-        </w:rPr>
-        <w:t>configuration .bit</w:t>
-      </w:r>
-      <w:proofErr w:type="gramEnd"/>
-      <w:r>
-        <w:rPr>
-          <w:rFonts w:ascii="Arial" w:hAnsi="Arial" w:cs="Arial"/>
-        </w:rPr>
-        <w:t xml:space="preserve"> file needs to be regenerated </w:t>
+        <w:t xml:space="preserve">.   To incorporate the revised system software on a permanent basis the FPGA configuration .bit file needs to be regenerated </w:t>
       </w:r>
       <w:r>
         <w:rPr>
@@ -7495,49 +6480,92 @@
           <w:rFonts w:ascii="Arial" w:hAnsi="Arial" w:cs="Arial"/>
           <w:b/>
         </w:rPr>
-        <w:t xml:space="preserve">exact </w:t>
-      </w:r>
-      <w:proofErr w:type="spellStart"/>
-      <w:r>
+        <w:t>exact filepath and filename</w:t>
+      </w:r>
+      <w:r>
+        <w:rPr>
+          <w:rFonts w:ascii="Arial" w:hAnsi="Arial" w:cs="Arial"/>
+        </w:rPr>
+        <w:t xml:space="preserve"> must be used to ensure compatibility with the absolute file references used by Xilinx ISE.</w:t>
+      </w:r>
+    </w:p>
+    <w:p>
+      <w:pPr>
+        <w:pStyle w:val="Heading6"/>
+        <w:rPr>
+          <w:rFonts w:ascii="Arial" w:hAnsi="Arial" w:cs="Arial"/>
+        </w:rPr>
+      </w:pPr>
+      <w:r>
+        <w:rPr>
+          <w:rFonts w:ascii="Arial" w:hAnsi="Arial" w:cs="Arial"/>
+        </w:rPr>
+        <w:t xml:space="preserve">Using the boat loader to update the </w:t>
+      </w:r>
+      <w:r>
+        <w:rPr>
+          <w:rFonts w:ascii="Arial" w:hAnsi="Arial" w:cs="Arial"/>
+        </w:rPr>
+        <w:t>system software until power off</w:t>
+      </w:r>
+    </w:p>
+    <w:p>
+      <w:pPr>
         <w:rPr>
           <w:rFonts w:ascii="Arial" w:hAnsi="Arial" w:cs="Arial"/>
           <w:b/>
         </w:rPr>
-        <w:t>filepath</w:t>
-      </w:r>
-      <w:proofErr w:type="spellEnd"/>
+      </w:pPr>
       <w:r>
         <w:rPr>
           <w:rFonts w:ascii="Arial" w:hAnsi="Arial" w:cs="Arial"/>
           <w:b/>
         </w:rPr>
-        <w:t xml:space="preserve"> and filename</w:t>
-      </w:r>
-      <w:r>
-        <w:rPr>
-          <w:rFonts w:ascii="Arial" w:hAnsi="Arial" w:cs="Arial"/>
-        </w:rPr>
-        <w:t xml:space="preserve"> must be used to ensure compatibility with the absolute file references used by Xilinx ISE.</w:t>
-      </w:r>
-    </w:p>
-    <w:p>
-      <w:pPr>
-        <w:pStyle w:val="Heading6"/>
-        <w:rPr>
-          <w:rFonts w:ascii="Arial" w:hAnsi="Arial" w:cs="Arial"/>
-        </w:rPr>
-      </w:pPr>
-      <w:r>
-        <w:rPr>
-          <w:rFonts w:ascii="Arial" w:hAnsi="Arial" w:cs="Arial"/>
-        </w:rPr>
-        <w:t xml:space="preserve">Using the boat loader to update the </w:t>
-      </w:r>
-      <w:r>
-        <w:rPr>
-          <w:rFonts w:ascii="Arial" w:hAnsi="Arial" w:cs="Arial"/>
-        </w:rPr>
-        <w:t>system software until power off</w:t>
+        <w:t>Nexys 2</w:t>
+      </w:r>
+    </w:p>
+    <w:p>
+      <w:pPr>
+        <w:spacing w:before="120" w:after="120"/>
+        <w:rPr>
+          <w:rFonts w:ascii="Arial" w:hAnsi="Arial" w:cs="Arial"/>
+        </w:rPr>
+      </w:pPr>
+      <w:r>
+        <w:rPr>
+          <w:rFonts w:ascii="Arial" w:hAnsi="Arial" w:cs="Arial"/>
+        </w:rPr>
+        <w:t xml:space="preserve">The Digilent Adept application should be used to transfer the file SRAM.bin to </w:t>
+      </w:r>
+      <w:r>
+        <w:rPr>
+          <w:rFonts w:ascii="Arial" w:hAnsi="Arial" w:cs="Arial"/>
+        </w:rPr>
+        <w:t xml:space="preserve">via </w:t>
+      </w:r>
+      <w:r>
+        <w:rPr>
+          <w:rFonts w:ascii="Arial" w:hAnsi="Arial" w:cs="Arial"/>
+        </w:rPr>
+        <w:t xml:space="preserve">the Epp interface into register 0xFF.  The </w:t>
+      </w:r>
+      <w:r>
+        <w:rPr>
+          <w:rFonts w:ascii="Arial" w:hAnsi="Arial" w:cs="Arial"/>
+        </w:rPr>
+        <w:t>system</w:t>
+      </w:r>
+      <w:r>
+        <w:rPr>
+          <w:rFonts w:ascii="Arial" w:hAnsi="Arial" w:cs="Arial"/>
+        </w:rPr>
+        <w:t xml:space="preserve"> will automatically reset when the transfer is started</w:t>
+      </w:r>
+      <w:r>
+        <w:rPr>
+          <w:rFonts w:ascii="Arial" w:hAnsi="Arial" w:cs="Arial"/>
+        </w:rPr>
+        <w:t xml:space="preserve"> and reboot with the new system software.</w:t>
       </w:r>
     </w:p>
     <w:p>
@@ -7547,174 +6575,32 @@
           <w:b/>
         </w:rPr>
       </w:pPr>
-      <w:proofErr w:type="spellStart"/>
       <w:r>
         <w:rPr>
           <w:rFonts w:ascii="Arial" w:hAnsi="Arial" w:cs="Arial"/>
           <w:b/>
         </w:rPr>
-        <w:t>Nexys</w:t>
-      </w:r>
-      <w:proofErr w:type="spellEnd"/>
+        <w:t xml:space="preserve">Nexys 4, </w:t>
+      </w:r>
       <w:r>
         <w:rPr>
           <w:rFonts w:ascii="Arial" w:hAnsi="Arial" w:cs="Arial"/>
           <w:b/>
         </w:rPr>
-        <w:t xml:space="preserve"> 2</w:t>
-      </w:r>
-    </w:p>
-    <w:p>
-      <w:pPr>
-        <w:spacing w:before="120" w:after="120"/>
-        <w:rPr>
-          <w:rFonts w:ascii="Arial" w:hAnsi="Arial" w:cs="Arial"/>
-        </w:rPr>
-      </w:pPr>
-      <w:r>
-        <w:rPr>
-          <w:rFonts w:ascii="Arial" w:hAnsi="Arial" w:cs="Arial"/>
-        </w:rPr>
-        <w:t xml:space="preserve">The </w:t>
-      </w:r>
-      <w:proofErr w:type="spellStart"/>
-      <w:r>
-        <w:rPr>
-          <w:rFonts w:ascii="Arial" w:hAnsi="Arial" w:cs="Arial"/>
-        </w:rPr>
-        <w:t>Digilent</w:t>
-      </w:r>
-      <w:proofErr w:type="spellEnd"/>
-      <w:r>
-        <w:rPr>
-          <w:rFonts w:ascii="Arial" w:hAnsi="Arial" w:cs="Arial"/>
-        </w:rPr>
-        <w:t xml:space="preserve"> Adept application should be used to transfer the file </w:t>
-      </w:r>
-      <w:proofErr w:type="spellStart"/>
-      <w:r>
-        <w:rPr>
-          <w:rFonts w:ascii="Arial" w:hAnsi="Arial" w:cs="Arial"/>
-        </w:rPr>
-        <w:t>SRAM.bin</w:t>
-      </w:r>
-      <w:proofErr w:type="spellEnd"/>
-      <w:r>
-        <w:rPr>
-          <w:rFonts w:ascii="Arial" w:hAnsi="Arial" w:cs="Arial"/>
-        </w:rPr>
-        <w:t xml:space="preserve"> to </w:t>
-      </w:r>
-      <w:r>
-        <w:rPr>
-          <w:rFonts w:ascii="Arial" w:hAnsi="Arial" w:cs="Arial"/>
-        </w:rPr>
-        <w:t xml:space="preserve">via </w:t>
-      </w:r>
-      <w:r>
-        <w:rPr>
-          <w:rFonts w:ascii="Arial" w:hAnsi="Arial" w:cs="Arial"/>
-        </w:rPr>
-        <w:t xml:space="preserve">the Epp interface into register 0xFF.  The </w:t>
-      </w:r>
-      <w:r>
-        <w:rPr>
-          <w:rFonts w:ascii="Arial" w:hAnsi="Arial" w:cs="Arial"/>
-        </w:rPr>
-        <w:t>system</w:t>
-      </w:r>
-      <w:r>
-        <w:rPr>
-          <w:rFonts w:ascii="Arial" w:hAnsi="Arial" w:cs="Arial"/>
-        </w:rPr>
-        <w:t xml:space="preserve"> will automatically reset when the transfer is started</w:t>
-      </w:r>
-      <w:r>
-        <w:rPr>
-          <w:rFonts w:ascii="Arial" w:hAnsi="Arial" w:cs="Arial"/>
-        </w:rPr>
-        <w:t xml:space="preserve"> and reboot with the new system software.</w:t>
-      </w:r>
-    </w:p>
-    <w:p>
-      <w:pPr>
-        <w:rPr>
-          <w:rFonts w:ascii="Arial" w:hAnsi="Arial" w:cs="Arial"/>
-          <w:b/>
-        </w:rPr>
-      </w:pPr>
-      <w:proofErr w:type="spellStart"/>
-      <w:r>
-        <w:rPr>
-          <w:rFonts w:ascii="Arial" w:hAnsi="Arial" w:cs="Arial"/>
-          <w:b/>
-        </w:rPr>
-        <w:t>Nexys</w:t>
-      </w:r>
-      <w:proofErr w:type="spellEnd"/>
-      <w:r>
-        <w:rPr>
-          <w:rFonts w:ascii="Arial" w:hAnsi="Arial" w:cs="Arial"/>
-          <w:b/>
-        </w:rPr>
-        <w:t xml:space="preserve"> 4, </w:t>
-      </w:r>
-      <w:proofErr w:type="spellStart"/>
-      <w:r>
-        <w:rPr>
-          <w:rFonts w:ascii="Arial" w:hAnsi="Arial" w:cs="Arial"/>
-          <w:b/>
-        </w:rPr>
-        <w:t>Nexys</w:t>
-      </w:r>
-      <w:proofErr w:type="spellEnd"/>
-      <w:r>
-        <w:rPr>
-          <w:rFonts w:ascii="Arial" w:hAnsi="Arial" w:cs="Arial"/>
-          <w:b/>
-        </w:rPr>
-        <w:t xml:space="preserve"> 4 DDR</w:t>
-      </w:r>
-    </w:p>
-    <w:p>
-      <w:pPr>
-        <w:rPr>
-          <w:rFonts w:ascii="Arial" w:hAnsi="Arial" w:cs="Arial"/>
-        </w:rPr>
-      </w:pPr>
-      <w:r>
-        <w:rPr>
-          <w:rFonts w:ascii="Arial" w:hAnsi="Arial" w:cs="Arial"/>
-        </w:rPr>
-        <w:t xml:space="preserve">The </w:t>
-      </w:r>
-      <w:proofErr w:type="spellStart"/>
-      <w:r>
-        <w:rPr>
-          <w:rFonts w:ascii="Arial" w:hAnsi="Arial" w:cs="Arial"/>
-        </w:rPr>
-        <w:t>Digilent</w:t>
-      </w:r>
-      <w:proofErr w:type="spellEnd"/>
-      <w:r>
-        <w:rPr>
-          <w:rFonts w:ascii="Arial" w:hAnsi="Arial" w:cs="Arial"/>
-        </w:rPr>
-        <w:t xml:space="preserve"> Adept application is not compatible with the </w:t>
-      </w:r>
-      <w:proofErr w:type="spellStart"/>
-      <w:r>
-        <w:rPr>
-          <w:rFonts w:ascii="Arial" w:hAnsi="Arial" w:cs="Arial"/>
-        </w:rPr>
-        <w:t>Nexys</w:t>
-      </w:r>
-      <w:proofErr w:type="spellEnd"/>
-      <w:r>
-        <w:rPr>
-          <w:rFonts w:ascii="Arial" w:hAnsi="Arial" w:cs="Arial"/>
-        </w:rPr>
-        <w:t xml:space="preserve"> 4 board and so the boot loader utilizes transfer via the RS232 port.</w:t>
+        <w:t>Nexys 4 DDR</w:t>
+      </w:r>
+    </w:p>
+    <w:p>
+      <w:pPr>
+        <w:rPr>
+          <w:rFonts w:ascii="Arial" w:hAnsi="Arial" w:cs="Arial"/>
+        </w:rPr>
+      </w:pPr>
+      <w:r>
+        <w:rPr>
+          <w:rFonts w:ascii="Arial" w:hAnsi="Arial" w:cs="Arial"/>
+        </w:rPr>
+        <w:t>The Digilent Adept application is not compatible with the Nexys 4 board and so the boot loader utilizes transfer via the RS232 port.</w:t>
       </w:r>
     </w:p>
     <w:p>
@@ -7732,21 +6618,7 @@
         <w:rPr>
           <w:rFonts w:ascii="Arial" w:hAnsi="Arial" w:cs="Arial"/>
         </w:rPr>
-        <w:t xml:space="preserve">Establish an RS232 connection between the PC and the </w:t>
-      </w:r>
-      <w:proofErr w:type="spellStart"/>
-      <w:r>
-        <w:rPr>
-          <w:rFonts w:ascii="Arial" w:hAnsi="Arial" w:cs="Arial"/>
-        </w:rPr>
-        <w:t>Nexys</w:t>
-      </w:r>
-      <w:proofErr w:type="spellEnd"/>
-      <w:r>
-        <w:rPr>
-          <w:rFonts w:ascii="Arial" w:hAnsi="Arial" w:cs="Arial"/>
-        </w:rPr>
-        <w:t xml:space="preserve"> 4 board.  (See section 2.5)</w:t>
+        <w:t>Establish an RS232 connection between the PC and the Nexys 4 board.  (See section 2.5)</w:t>
       </w:r>
     </w:p>
     <w:p>
@@ -7764,21 +6636,7 @@
         <w:rPr>
           <w:rFonts w:ascii="Arial" w:hAnsi="Arial" w:cs="Arial"/>
         </w:rPr>
-        <w:t xml:space="preserve">Press the CPU reset button on the </w:t>
-      </w:r>
-      <w:proofErr w:type="spellStart"/>
-      <w:r>
-        <w:rPr>
-          <w:rFonts w:ascii="Arial" w:hAnsi="Arial" w:cs="Arial"/>
-        </w:rPr>
-        <w:t>Nexys</w:t>
-      </w:r>
-      <w:proofErr w:type="spellEnd"/>
-      <w:r>
-        <w:rPr>
-          <w:rFonts w:ascii="Arial" w:hAnsi="Arial" w:cs="Arial"/>
-        </w:rPr>
-        <w:t xml:space="preserve"> 4 board.  The board will reset for 4 seconds</w:t>
+        <w:t>Press the CPU reset button on the Nexys 4 board.  The board will reset for 4 seconds</w:t>
       </w:r>
     </w:p>
     <w:p>
@@ -7796,35 +6654,7 @@
         <w:rPr>
           <w:rFonts w:ascii="Arial" w:hAnsi="Arial" w:cs="Arial"/>
         </w:rPr>
-        <w:t xml:space="preserve">Immediately transfer the file </w:t>
-      </w:r>
-      <w:proofErr w:type="spellStart"/>
-      <w:r>
-        <w:rPr>
-          <w:rFonts w:ascii="Arial" w:hAnsi="Arial" w:cs="Arial"/>
-        </w:rPr>
-        <w:t>SRAM.bin</w:t>
-      </w:r>
-      <w:proofErr w:type="spellEnd"/>
-      <w:r>
-        <w:rPr>
-          <w:rFonts w:ascii="Arial" w:hAnsi="Arial" w:cs="Arial"/>
-        </w:rPr>
-        <w:t xml:space="preserve"> to the </w:t>
-      </w:r>
-      <w:proofErr w:type="spellStart"/>
-      <w:r>
-        <w:rPr>
-          <w:rFonts w:ascii="Arial" w:hAnsi="Arial" w:cs="Arial"/>
-        </w:rPr>
-        <w:t>Nexys</w:t>
-      </w:r>
-      <w:proofErr w:type="spellEnd"/>
-      <w:r>
-        <w:rPr>
-          <w:rFonts w:ascii="Arial" w:hAnsi="Arial" w:cs="Arial"/>
-        </w:rPr>
-        <w:t xml:space="preserve"> 4 board via the RS232 interface at the UART default settings of 57,600 baud, </w:t>
+        <w:t xml:space="preserve">Immediately transfer the file SRAM.bin to the Nexys 4 board via the RS232 interface at the UART default settings of 57,600 baud, </w:t>
       </w:r>
       <w:r>
         <w:rPr>
@@ -7842,21 +6672,7 @@
         <w:rPr>
           <w:rFonts w:ascii="Arial" w:hAnsi="Arial" w:cs="Arial"/>
         </w:rPr>
-        <w:t xml:space="preserve">.  A blue LED on the </w:t>
-      </w:r>
-      <w:proofErr w:type="spellStart"/>
-      <w:r>
-        <w:rPr>
-          <w:rFonts w:ascii="Arial" w:hAnsi="Arial" w:cs="Arial"/>
-        </w:rPr>
-        <w:t>Nexys</w:t>
-      </w:r>
-      <w:proofErr w:type="spellEnd"/>
-      <w:r>
-        <w:rPr>
-          <w:rFonts w:ascii="Arial" w:hAnsi="Arial" w:cs="Arial"/>
-        </w:rPr>
-        <w:t xml:space="preserve"> 4 board will light during transfer.  </w:t>
+        <w:t xml:space="preserve">.  A blue LED on the Nexys 4 board will light during transfer.  </w:t>
       </w:r>
       <w:r>
         <w:rPr>
@@ -7984,16 +6800,8 @@
         <w:rPr>
           <w:rFonts w:ascii="Consolas" w:hAnsi="Consolas" w:cs="Consolas"/>
         </w:rPr>
-        <w:t xml:space="preserve"> </w:t>
-      </w:r>
-      <w:proofErr w:type="spellStart"/>
-      <w:r>
-        <w:rPr>
-          <w:rFonts w:ascii="Consolas" w:hAnsi="Consolas" w:cs="Consolas"/>
-        </w:rPr>
-        <w:t>inst_SYS_RAM</w:t>
-      </w:r>
-      <w:proofErr w:type="spellEnd"/>
+        <w:t xml:space="preserve"> inst_SYS_RAM</w:t>
+      </w:r>
     </w:p>
     <w:p>
       <w:pPr>
@@ -8031,23 +6839,7 @@
           <w:rFonts w:ascii="Arial" w:hAnsi="Arial" w:cs="Arial"/>
           <w:b/>
         </w:rPr>
-        <w:t xml:space="preserve">Note that the </w:t>
-      </w:r>
-      <w:proofErr w:type="spellStart"/>
-      <w:r>
-        <w:rPr>
-          <w:rFonts w:ascii="Arial" w:hAnsi="Arial" w:cs="Arial"/>
-          <w:b/>
-        </w:rPr>
-        <w:t>filepath</w:t>
-      </w:r>
-      <w:proofErr w:type="spellEnd"/>
-      <w:r>
-        <w:rPr>
-          <w:rFonts w:ascii="Arial" w:hAnsi="Arial" w:cs="Arial"/>
-          <w:b/>
-        </w:rPr>
-        <w:t xml:space="preserve"> to the Xilinx memory core initialization module must be exactly as follows:</w:t>
+        <w:t>Note that the filepath to the Xilinx memory core initialization module must be exactly as follows:</w:t>
       </w:r>
     </w:p>
     <w:p>
@@ -8088,21 +6880,7 @@
         <w:rPr>
           <w:rFonts w:ascii="Arial" w:hAnsi="Arial" w:cs="Arial"/>
         </w:rPr>
-        <w:t xml:space="preserve">FPGA </w:t>
-      </w:r>
-      <w:proofErr w:type="gramStart"/>
-      <w:r>
-        <w:rPr>
-          <w:rFonts w:ascii="Arial" w:hAnsi="Arial" w:cs="Arial"/>
-        </w:rPr>
-        <w:t>configuration .bit</w:t>
-      </w:r>
-      <w:proofErr w:type="gramEnd"/>
-      <w:r>
-        <w:rPr>
-          <w:rFonts w:ascii="Arial" w:hAnsi="Arial" w:cs="Arial"/>
-        </w:rPr>
-        <w:t xml:space="preserve"> file</w:t>
+        <w:t>FPGA configuration .bit file</w:t>
       </w:r>
       <w:r>
         <w:rPr>
@@ -8110,19 +6888,11 @@
         </w:rPr>
         <w:t xml:space="preserve"> to the </w:t>
       </w:r>
-      <w:proofErr w:type="spellStart"/>
-      <w:r>
-        <w:rPr>
-          <w:rFonts w:ascii="Arial" w:hAnsi="Arial" w:cs="Arial"/>
-        </w:rPr>
-        <w:t>Nexys</w:t>
-      </w:r>
-      <w:proofErr w:type="spellEnd"/>
-      <w:r>
-        <w:rPr>
-          <w:rFonts w:ascii="Arial" w:hAnsi="Arial" w:cs="Arial"/>
-        </w:rPr>
-        <w:t xml:space="preserve"> board in the usual manner</w:t>
+      <w:r>
+        <w:rPr>
+          <w:rFonts w:ascii="Arial" w:hAnsi="Arial" w:cs="Arial"/>
+        </w:rPr>
+        <w:t>Nexys board in the usual manner</w:t>
       </w:r>
     </w:p>
     <w:p>
@@ -8223,35 +6993,7 @@
         <w:rPr>
           <w:rFonts w:ascii="Arial" w:hAnsi="Arial" w:cs="Arial"/>
         </w:rPr>
-        <w:t xml:space="preserve">The custom modules interface with the outside world either through the electronic components available on the </w:t>
-      </w:r>
-      <w:proofErr w:type="spellStart"/>
-      <w:r>
-        <w:rPr>
-          <w:rFonts w:ascii="Arial" w:hAnsi="Arial" w:cs="Arial"/>
-        </w:rPr>
-        <w:t>Nexys</w:t>
-      </w:r>
-      <w:proofErr w:type="spellEnd"/>
-      <w:r>
-        <w:rPr>
-          <w:rFonts w:ascii="Arial" w:hAnsi="Arial" w:cs="Arial"/>
-        </w:rPr>
-        <w:t xml:space="preserve"> board (e.g. LED’s, microphone, etc.) or through circuits attached to the PMOD expansion ports.  </w:t>
-      </w:r>
-      <w:proofErr w:type="spellStart"/>
-      <w:r>
-        <w:rPr>
-          <w:rFonts w:ascii="Arial" w:hAnsi="Arial" w:cs="Arial"/>
-        </w:rPr>
-        <w:t>Digilent</w:t>
-      </w:r>
-      <w:proofErr w:type="spellEnd"/>
-      <w:r>
-        <w:rPr>
-          <w:rFonts w:ascii="Arial" w:hAnsi="Arial" w:cs="Arial"/>
-        </w:rPr>
-        <w:t xml:space="preserve"> supply a range of ready-made PMOD circuits that may be suitable for a variety of purposes</w:t>
+        <w:t>The custom modules interface with the outside world either through the electronic components available on the Nexys board (e.g. LED’s, microphone, etc.) or through circuits attached to the PMOD expansion ports.  Digilent supply a range of ready-made PMOD circuits that may be suitable for a variety of purposes</w:t>
       </w:r>
     </w:p>
     <w:p>
@@ -8389,21 +7131,7 @@
         <w:rPr>
           <w:rFonts w:ascii="Arial" w:hAnsi="Arial" w:cs="Arial"/>
         </w:rPr>
-        <w:t xml:space="preserve">Extending the hardware registers and interrupts involves making changes to the following modules in the project design files.  In </w:t>
-      </w:r>
-      <w:proofErr w:type="gramStart"/>
-      <w:r>
-        <w:rPr>
-          <w:rFonts w:ascii="Arial" w:hAnsi="Arial" w:cs="Arial"/>
-        </w:rPr>
-        <w:t>general</w:t>
-      </w:r>
-      <w:proofErr w:type="gramEnd"/>
-      <w:r>
-        <w:rPr>
-          <w:rFonts w:ascii="Arial" w:hAnsi="Arial" w:cs="Arial"/>
-        </w:rPr>
-        <w:t xml:space="preserve"> this should be as straightforward as duplicating the existing logic for each new item using the design file comments as a guide:</w:t>
+        <w:t>Extending the hardware registers and interrupts involves making changes to the following modules in the project design files.  In general this should be as straightforward as duplicating the existing logic for each new item using the design file comments as a guide:</w:t>
       </w:r>
     </w:p>
     <w:p>
@@ -8417,14 +7145,12 @@
           <w:rFonts w:ascii="Arial" w:hAnsi="Arial" w:cs="Arial"/>
         </w:rPr>
       </w:pPr>
-      <w:proofErr w:type="spellStart"/>
       <w:r>
         <w:rPr>
           <w:rFonts w:ascii="Arial" w:hAnsi="Arial" w:cs="Arial"/>
         </w:rPr>
         <w:t>Inst_HW_Registers</w:t>
       </w:r>
-      <w:proofErr w:type="spellEnd"/>
     </w:p>
     <w:p>
       <w:pPr>
@@ -8437,14 +7163,12 @@
           <w:rFonts w:ascii="Arial" w:hAnsi="Arial" w:cs="Arial"/>
         </w:rPr>
       </w:pPr>
-      <w:proofErr w:type="spellStart"/>
       <w:r>
         <w:rPr>
           <w:rFonts w:ascii="Arial" w:hAnsi="Arial" w:cs="Arial"/>
         </w:rPr>
         <w:t>Inst_Interrupt</w:t>
       </w:r>
-      <w:proofErr w:type="spellEnd"/>
     </w:p>
     <w:p>
       <w:pPr>
@@ -8528,21 +7252,7 @@
         <w:rPr>
           <w:rFonts w:ascii="Arial" w:hAnsi="Arial" w:cs="Arial"/>
         </w:rPr>
-        <w:t xml:space="preserve">n </w:t>
-      </w:r>
-      <w:proofErr w:type="gramStart"/>
-      <w:r>
-        <w:rPr>
-          <w:rFonts w:ascii="Arial" w:hAnsi="Arial" w:cs="Arial"/>
-        </w:rPr>
-        <w:t>addition</w:t>
-      </w:r>
-      <w:proofErr w:type="gramEnd"/>
-      <w:r>
-        <w:rPr>
-          <w:rFonts w:ascii="Arial" w:hAnsi="Arial" w:cs="Arial"/>
-        </w:rPr>
-        <w:t xml:space="preserve"> the N.I.G.E. Machine design is released under a dual license with open source rights for</w:t>
+        <w:t>n addition the N.I.G.E. Machine design is released under a dual license with open source rights for</w:t>
       </w:r>
       <w:r>
         <w:rPr>
@@ -8603,70 +7313,14 @@
         <w:rPr>
           <w:rFonts w:ascii="Arial" w:hAnsi="Arial" w:cs="Arial"/>
         </w:rPr>
-        <w:t xml:space="preserve">Testing design changes in the electronic simulator (Xilinx ISM) is essential before testing in hardware.  For this </w:t>
-      </w:r>
-      <w:proofErr w:type="gramStart"/>
-      <w:r>
-        <w:rPr>
-          <w:rFonts w:ascii="Arial" w:hAnsi="Arial" w:cs="Arial"/>
-        </w:rPr>
-        <w:t>purpose</w:t>
-      </w:r>
-      <w:proofErr w:type="gramEnd"/>
-      <w:r>
-        <w:rPr>
-          <w:rFonts w:ascii="Arial" w:hAnsi="Arial" w:cs="Arial"/>
-        </w:rPr>
-        <w:t xml:space="preserve"> a faster-to-simulate SRAM module (</w:t>
-      </w:r>
-      <w:proofErr w:type="spellStart"/>
-      <w:r>
-        <w:rPr>
-          <w:rFonts w:ascii="Arial" w:hAnsi="Arial" w:cs="Arial"/>
-        </w:rPr>
-        <w:t>RAM_for_Testbench</w:t>
-      </w:r>
-      <w:proofErr w:type="spellEnd"/>
-      <w:r>
-        <w:rPr>
-          <w:rFonts w:ascii="Arial" w:hAnsi="Arial" w:cs="Arial"/>
-        </w:rPr>
-        <w:t xml:space="preserve">) is provided.  Comment out the instance of SYS_RAM in </w:t>
+        <w:t xml:space="preserve">Testing design changes in the electronic simulator (Xilinx ISM) is essential before testing in hardware.  For this purpose a faster-to-simulate SRAM module (RAM_for_Testbench) is provided.  Comment out the instance of SYS_RAM in </w:t>
       </w:r>
       <w:r>
         <w:rPr>
           <w:rFonts w:ascii="Arial" w:hAnsi="Arial" w:cs="Arial"/>
         </w:rPr>
         <w:lastRenderedPageBreak/>
-        <w:t xml:space="preserve">Board_Nexys4 and comment in </w:t>
-      </w:r>
-      <w:proofErr w:type="spellStart"/>
-      <w:r>
-        <w:rPr>
-          <w:rFonts w:ascii="Arial" w:hAnsi="Arial" w:cs="Arial"/>
-        </w:rPr>
-        <w:t>RAM_for_Testbench</w:t>
-      </w:r>
-      <w:proofErr w:type="spellEnd"/>
-      <w:r>
-        <w:rPr>
-          <w:rFonts w:ascii="Arial" w:hAnsi="Arial" w:cs="Arial"/>
-        </w:rPr>
-        <w:t xml:space="preserve">.  The principal advantage is that this module can read a revised </w:t>
-      </w:r>
-      <w:proofErr w:type="spellStart"/>
-      <w:r>
-        <w:rPr>
-          <w:rFonts w:ascii="Arial" w:hAnsi="Arial" w:cs="Arial"/>
-        </w:rPr>
-        <w:t>SRAM.bin</w:t>
-      </w:r>
-      <w:proofErr w:type="spellEnd"/>
-      <w:r>
-        <w:rPr>
-          <w:rFonts w:ascii="Arial" w:hAnsi="Arial" w:cs="Arial"/>
-        </w:rPr>
-        <w:t xml:space="preserve"> file directly without being regenerated, thus saving time</w:t>
+        <w:t>Board_Nexys4 and comment in RAM_for_Testbench.  The principal advantage is that this module can read a revised SRAM.bin file directly without being regenerated, thus saving time</w:t>
       </w:r>
     </w:p>
     <w:p>
@@ -8708,16 +7362,38 @@
         <w:rPr>
           <w:rFonts w:ascii="Arial" w:hAnsi="Arial" w:cs="Arial"/>
         </w:rPr>
-        <w:t xml:space="preserve"> test </w:t>
-      </w:r>
-      <w:proofErr w:type="gramStart"/>
-      <w:r>
-        <w:rPr>
-          <w:rFonts w:ascii="Arial" w:hAnsi="Arial" w:cs="Arial"/>
-        </w:rPr>
-        <w:t>fails</w:t>
-      </w:r>
-      <w:proofErr w:type="gramEnd"/>
+        <w:t xml:space="preserve"> test fails </w:t>
+      </w:r>
+      <w:r>
+        <w:rPr>
+          <w:rFonts w:ascii="Arial" w:hAnsi="Arial" w:cs="Arial"/>
+        </w:rPr>
+        <w:t xml:space="preserve">then </w:t>
+      </w:r>
+      <w:r>
+        <w:rPr>
+          <w:rFonts w:ascii="Arial" w:hAnsi="Arial" w:cs="Arial"/>
+        </w:rPr>
+        <w:t xml:space="preserve">its sequence number will remain on display.  If the </w:t>
+      </w:r>
+      <w:r>
+        <w:rPr>
+          <w:rFonts w:ascii="Arial" w:hAnsi="Arial" w:cs="Arial"/>
+        </w:rPr>
+        <w:t xml:space="preserve">complete </w:t>
+      </w:r>
+      <w:r>
+        <w:rPr>
+          <w:rFonts w:ascii="Arial" w:hAnsi="Arial" w:cs="Arial"/>
+        </w:rPr>
+        <w:t xml:space="preserve">sequence of tests completes </w:t>
+      </w:r>
+      <w:r>
+        <w:rPr>
+          <w:rFonts w:ascii="Arial" w:hAnsi="Arial" w:cs="Arial"/>
+        </w:rPr>
+        <w:t>successfully</w:t>
+      </w:r>
       <w:r>
         <w:rPr>
           <w:rFonts w:ascii="Arial" w:hAnsi="Arial" w:cs="Arial"/>
@@ -8728,51 +7404,7 @@
         <w:rPr>
           <w:rFonts w:ascii="Arial" w:hAnsi="Arial" w:cs="Arial"/>
         </w:rPr>
-        <w:t xml:space="preserve">then </w:t>
-      </w:r>
-      <w:r>
-        <w:rPr>
-          <w:rFonts w:ascii="Arial" w:hAnsi="Arial" w:cs="Arial"/>
-        </w:rPr>
-        <w:t xml:space="preserve">its sequence number will remain on display.  If the </w:t>
-      </w:r>
-      <w:r>
-        <w:rPr>
-          <w:rFonts w:ascii="Arial" w:hAnsi="Arial" w:cs="Arial"/>
-        </w:rPr>
-        <w:t xml:space="preserve">complete </w:t>
-      </w:r>
-      <w:r>
-        <w:rPr>
-          <w:rFonts w:ascii="Arial" w:hAnsi="Arial" w:cs="Arial"/>
-        </w:rPr>
-        <w:t xml:space="preserve">sequence of tests completes </w:t>
-      </w:r>
-      <w:proofErr w:type="gramStart"/>
-      <w:r>
-        <w:rPr>
-          <w:rFonts w:ascii="Arial" w:hAnsi="Arial" w:cs="Arial"/>
-        </w:rPr>
-        <w:t>successfully</w:t>
-      </w:r>
-      <w:r>
-        <w:rPr>
-          <w:rFonts w:ascii="Arial" w:hAnsi="Arial" w:cs="Arial"/>
-        </w:rPr>
-        <w:t xml:space="preserve"> </w:t>
-      </w:r>
-      <w:r>
-        <w:rPr>
-          <w:rFonts w:ascii="Arial" w:hAnsi="Arial" w:cs="Arial"/>
-        </w:rPr>
-        <w:t xml:space="preserve"> then</w:t>
-      </w:r>
-      <w:proofErr w:type="gramEnd"/>
-      <w:r>
-        <w:rPr>
-          <w:rFonts w:ascii="Arial" w:hAnsi="Arial" w:cs="Arial"/>
-        </w:rPr>
-        <w:t xml:space="preserve"> </w:t>
+        <w:t xml:space="preserve"> then </w:t>
       </w:r>
       <w:r>
         <w:rPr>
@@ -8796,21 +7428,7 @@
         <w:rPr>
           <w:rFonts w:ascii="Arial" w:hAnsi="Arial" w:cs="Arial"/>
         </w:rPr>
-        <w:t xml:space="preserve">It is critical to ensure that the new design meets timing.  ISE </w:t>
-      </w:r>
-      <w:proofErr w:type="spellStart"/>
-      <w:r>
-        <w:rPr>
-          <w:rFonts w:ascii="Arial" w:hAnsi="Arial" w:cs="Arial"/>
-        </w:rPr>
-        <w:t>SmartXplorer</w:t>
-      </w:r>
-      <w:proofErr w:type="spellEnd"/>
-      <w:r>
-        <w:rPr>
-          <w:rFonts w:ascii="Arial" w:hAnsi="Arial" w:cs="Arial"/>
-        </w:rPr>
-        <w:t xml:space="preserve"> is very helpful for obtaining the best place and route for a given design and optimizing timing</w:t>
+        <w:t>It is critical to ensure that the new design meets timing.  ISE SmartXplorer is very helpful for obtaining the best place and route for a given design and optimizing timing</w:t>
       </w:r>
     </w:p>
     <w:p>
@@ -8838,8 +7456,8 @@
       </w:pPr>
     </w:p>
     <w:sectPr>
-      <w:headerReference w:type="default" r:id="rId18"/>
-      <w:footerReference w:type="default" r:id="rId19"/>
+      <w:headerReference w:type="default" r:id="rId17"/>
+      <w:footerReference w:type="default" r:id="rId18"/>
       <w:pgSz w:w="11907" w:h="16839" w:code="9"/>
       <w:pgMar w:top="1440" w:right="1440" w:bottom="1440" w:left="1440" w:header="720" w:footer="720" w:gutter="0"/>
       <w:pgNumType w:start="0"/>
@@ -8852,7 +7470,7 @@
 </file>
 
 <file path=word/endnotes.xml><?xml version="1.0" encoding="utf-8"?>
-<w:endnotes xmlns:wpc="http://schemas.microsoft.com/office/word/2010/wordprocessingCanvas" xmlns:cx="http://schemas.microsoft.com/office/drawing/2014/chartex" xmlns:cx1="http://schemas.microsoft.com/office/drawing/2015/9/8/chartex" xmlns:cx2="http://schemas.microsoft.com/office/drawing/2015/10/21/chartex" xmlns:cx3="http://schemas.microsoft.com/office/drawing/2016/5/9/chartex" xmlns:cx4="http://schemas.microsoft.com/office/drawing/2016/5/10/chartex" xmlns:cx5="http://schemas.microsoft.com/office/drawing/2016/5/11/chartex" xmlns:cx6="http://schemas.microsoft.com/office/drawing/2016/5/12/chartex" xmlns:cx7="http://schemas.microsoft.com/office/drawing/2016/5/13/chartex" xmlns:cx8="http://schemas.microsoft.com/office/drawing/2016/5/14/chartex" xmlns:mc="http://schemas.openxmlformats.org/markup-compatibility/2006" xmlns:aink="http://schemas.microsoft.com/office/drawing/2016/ink" xmlns:am3d="http://schemas.microsoft.com/office/drawing/2017/model3d" xmlns:o="urn:schemas-microsoft-com:office:office" xmlns:r="http://schemas.openxmlformats.org/officeDocument/2006/relationships" xmlns:m="http://schemas.openxmlformats.org/officeDocument/2006/math" xmlns:v="urn:schemas-microsoft-com:vml" xmlns:wp14="http://schemas.microsoft.com/office/word/2010/wordprocessingDrawing" xmlns:wp="http://schemas.openxmlformats.org/drawingml/2006/wordprocessingDrawing" xmlns:w10="urn:schemas-microsoft-com:office:word" xmlns:w="http://schemas.openxmlformats.org/wordprocessingml/2006/main" xmlns:w14="http://schemas.microsoft.com/office/word/2010/wordml" xmlns:w15="http://schemas.microsoft.com/office/word/2012/wordml" xmlns:w16cid="http://schemas.microsoft.com/office/word/2016/wordml/cid" xmlns:w16se="http://schemas.microsoft.com/office/word/2015/wordml/symex" xmlns:wpg="http://schemas.microsoft.com/office/word/2010/wordprocessingGroup" xmlns:wpi="http://schemas.microsoft.com/office/word/2010/wordprocessingInk" xmlns:wne="http://schemas.microsoft.com/office/word/2006/wordml" xmlns:wps="http://schemas.microsoft.com/office/word/2010/wordprocessingShape" mc:Ignorable="w14 w15 w16se w16cid wp14">
+<w:endnotes xmlns:wpc="http://schemas.microsoft.com/office/word/2010/wordprocessingCanvas" xmlns:cx="http://schemas.microsoft.com/office/drawing/2014/chartex" xmlns:cx1="http://schemas.microsoft.com/office/drawing/2015/9/8/chartex" xmlns:cx2="http://schemas.microsoft.com/office/drawing/2015/10/21/chartex" xmlns:mc="http://schemas.openxmlformats.org/markup-compatibility/2006" xmlns:o="urn:schemas-microsoft-com:office:office" xmlns:r="http://schemas.openxmlformats.org/officeDocument/2006/relationships" xmlns:m="http://schemas.openxmlformats.org/officeDocument/2006/math" xmlns:v="urn:schemas-microsoft-com:vml" xmlns:wp14="http://schemas.microsoft.com/office/word/2010/wordprocessingDrawing" xmlns:wp="http://schemas.openxmlformats.org/drawingml/2006/wordprocessingDrawing" xmlns:w10="urn:schemas-microsoft-com:office:word" xmlns:w="http://schemas.openxmlformats.org/wordprocessingml/2006/main" xmlns:w14="http://schemas.microsoft.com/office/word/2010/wordml" xmlns:w15="http://schemas.microsoft.com/office/word/2012/wordml" xmlns:w16se="http://schemas.microsoft.com/office/word/2015/wordml/symex" xmlns:wpg="http://schemas.microsoft.com/office/word/2010/wordprocessingGroup" xmlns:wpi="http://schemas.microsoft.com/office/word/2010/wordprocessingInk" xmlns:wne="http://schemas.microsoft.com/office/word/2006/wordml" xmlns:wps="http://schemas.microsoft.com/office/word/2010/wordprocessingShape" mc:Ignorable="w14 w15 w16se wp14">
   <w:endnote w:type="separator" w:id="-1">
     <w:p>
       <w:r>
@@ -8873,7 +7491,7 @@
 </file>
 
 <file path=word/footer1.xml><?xml version="1.0" encoding="utf-8"?>
-<w:ftr xmlns:wpc="http://schemas.microsoft.com/office/word/2010/wordprocessingCanvas" xmlns:cx="http://schemas.microsoft.com/office/drawing/2014/chartex" xmlns:cx1="http://schemas.microsoft.com/office/drawing/2015/9/8/chartex" xmlns:cx2="http://schemas.microsoft.com/office/drawing/2015/10/21/chartex" xmlns:cx3="http://schemas.microsoft.com/office/drawing/2016/5/9/chartex" xmlns:cx4="http://schemas.microsoft.com/office/drawing/2016/5/10/chartex" xmlns:cx5="http://schemas.microsoft.com/office/drawing/2016/5/11/chartex" xmlns:cx6="http://schemas.microsoft.com/office/drawing/2016/5/12/chartex" xmlns:cx7="http://schemas.microsoft.com/office/drawing/2016/5/13/chartex" xmlns:cx8="http://schemas.microsoft.com/office/drawing/2016/5/14/chartex" xmlns:mc="http://schemas.openxmlformats.org/markup-compatibility/2006" xmlns:aink="http://schemas.microsoft.com/office/drawing/2016/ink" xmlns:am3d="http://schemas.microsoft.com/office/drawing/2017/model3d" xmlns:o="urn:schemas-microsoft-com:office:office" xmlns:r="http://schemas.openxmlformats.org/officeDocument/2006/relationships" xmlns:m="http://schemas.openxmlformats.org/officeDocument/2006/math" xmlns:v="urn:schemas-microsoft-com:vml" xmlns:wp14="http://schemas.microsoft.com/office/word/2010/wordprocessingDrawing" xmlns:wp="http://schemas.openxmlformats.org/drawingml/2006/wordprocessingDrawing" xmlns:w10="urn:schemas-microsoft-com:office:word" xmlns:w="http://schemas.openxmlformats.org/wordprocessingml/2006/main" xmlns:w14="http://schemas.microsoft.com/office/word/2010/wordml" xmlns:w15="http://schemas.microsoft.com/office/word/2012/wordml" xmlns:w16cid="http://schemas.microsoft.com/office/word/2016/wordml/cid" xmlns:w16se="http://schemas.microsoft.com/office/word/2015/wordml/symex" xmlns:wpg="http://schemas.microsoft.com/office/word/2010/wordprocessingGroup" xmlns:wpi="http://schemas.microsoft.com/office/word/2010/wordprocessingInk" xmlns:wne="http://schemas.microsoft.com/office/word/2006/wordml" xmlns:wps="http://schemas.microsoft.com/office/word/2010/wordprocessingShape" mc:Ignorable="w14 w15 w16se w16cid wp14">
+<w:ftr xmlns:wpc="http://schemas.microsoft.com/office/word/2010/wordprocessingCanvas" xmlns:cx="http://schemas.microsoft.com/office/drawing/2014/chartex" xmlns:cx1="http://schemas.microsoft.com/office/drawing/2015/9/8/chartex" xmlns:cx2="http://schemas.microsoft.com/office/drawing/2015/10/21/chartex" xmlns:mc="http://schemas.openxmlformats.org/markup-compatibility/2006" xmlns:o="urn:schemas-microsoft-com:office:office" xmlns:r="http://schemas.openxmlformats.org/officeDocument/2006/relationships" xmlns:m="http://schemas.openxmlformats.org/officeDocument/2006/math" xmlns:v="urn:schemas-microsoft-com:vml" xmlns:wp14="http://schemas.microsoft.com/office/word/2010/wordprocessingDrawing" xmlns:wp="http://schemas.openxmlformats.org/drawingml/2006/wordprocessingDrawing" xmlns:w10="urn:schemas-microsoft-com:office:word" xmlns:w="http://schemas.openxmlformats.org/wordprocessingml/2006/main" xmlns:w14="http://schemas.microsoft.com/office/word/2010/wordml" xmlns:w15="http://schemas.microsoft.com/office/word/2012/wordml" xmlns:w16se="http://schemas.microsoft.com/office/word/2015/wordml/symex" xmlns:wpg="http://schemas.microsoft.com/office/word/2010/wordprocessingGroup" xmlns:wpi="http://schemas.microsoft.com/office/word/2010/wordprocessingInk" xmlns:wne="http://schemas.microsoft.com/office/word/2006/wordml" xmlns:wps="http://schemas.microsoft.com/office/word/2010/wordprocessingShape" mc:Ignorable="w14 w15 w16se wp14">
   <w:p>
     <w:pPr>
       <w:pStyle w:val="Footer"/>
@@ -8889,7 +7507,7 @@
 </file>
 
 <file path=word/footnotes.xml><?xml version="1.0" encoding="utf-8"?>
-<w:footnotes xmlns:wpc="http://schemas.microsoft.com/office/word/2010/wordprocessingCanvas" xmlns:cx="http://schemas.microsoft.com/office/drawing/2014/chartex" xmlns:cx1="http://schemas.microsoft.com/office/drawing/2015/9/8/chartex" xmlns:cx2="http://schemas.microsoft.com/office/drawing/2015/10/21/chartex" xmlns:cx3="http://schemas.microsoft.com/office/drawing/2016/5/9/chartex" xmlns:cx4="http://schemas.microsoft.com/office/drawing/2016/5/10/chartex" xmlns:cx5="http://schemas.microsoft.com/office/drawing/2016/5/11/chartex" xmlns:cx6="http://schemas.microsoft.com/office/drawing/2016/5/12/chartex" xmlns:cx7="http://schemas.microsoft.com/office/drawing/2016/5/13/chartex" xmlns:cx8="http://schemas.microsoft.com/office/drawing/2016/5/14/chartex" xmlns:mc="http://schemas.openxmlformats.org/markup-compatibility/2006" xmlns:aink="http://schemas.microsoft.com/office/drawing/2016/ink" xmlns:am3d="http://schemas.microsoft.com/office/drawing/2017/model3d" xmlns:o="urn:schemas-microsoft-com:office:office" xmlns:r="http://schemas.openxmlformats.org/officeDocument/2006/relationships" xmlns:m="http://schemas.openxmlformats.org/officeDocument/2006/math" xmlns:v="urn:schemas-microsoft-com:vml" xmlns:wp14="http://schemas.microsoft.com/office/word/2010/wordprocessingDrawing" xmlns:wp="http://schemas.openxmlformats.org/drawingml/2006/wordprocessingDrawing" xmlns:w10="urn:schemas-microsoft-com:office:word" xmlns:w="http://schemas.openxmlformats.org/wordprocessingml/2006/main" xmlns:w14="http://schemas.microsoft.com/office/word/2010/wordml" xmlns:w15="http://schemas.microsoft.com/office/word/2012/wordml" xmlns:w16cid="http://schemas.microsoft.com/office/word/2016/wordml/cid" xmlns:w16se="http://schemas.microsoft.com/office/word/2015/wordml/symex" xmlns:wpg="http://schemas.microsoft.com/office/word/2010/wordprocessingGroup" xmlns:wpi="http://schemas.microsoft.com/office/word/2010/wordprocessingInk" xmlns:wne="http://schemas.microsoft.com/office/word/2006/wordml" xmlns:wps="http://schemas.microsoft.com/office/word/2010/wordprocessingShape" mc:Ignorable="w14 w15 w16se w16cid wp14">
+<w:footnotes xmlns:wpc="http://schemas.microsoft.com/office/word/2010/wordprocessingCanvas" xmlns:cx="http://schemas.microsoft.com/office/drawing/2014/chartex" xmlns:cx1="http://schemas.microsoft.com/office/drawing/2015/9/8/chartex" xmlns:cx2="http://schemas.microsoft.com/office/drawing/2015/10/21/chartex" xmlns:mc="http://schemas.openxmlformats.org/markup-compatibility/2006" xmlns:o="urn:schemas-microsoft-com:office:office" xmlns:r="http://schemas.openxmlformats.org/officeDocument/2006/relationships" xmlns:m="http://schemas.openxmlformats.org/officeDocument/2006/math" xmlns:v="urn:schemas-microsoft-com:vml" xmlns:wp14="http://schemas.microsoft.com/office/word/2010/wordprocessingDrawing" xmlns:wp="http://schemas.openxmlformats.org/drawingml/2006/wordprocessingDrawing" xmlns:w10="urn:schemas-microsoft-com:office:word" xmlns:w="http://schemas.openxmlformats.org/wordprocessingml/2006/main" xmlns:w14="http://schemas.microsoft.com/office/word/2010/wordml" xmlns:w15="http://schemas.microsoft.com/office/word/2012/wordml" xmlns:w16se="http://schemas.microsoft.com/office/word/2015/wordml/symex" xmlns:wpg="http://schemas.microsoft.com/office/word/2010/wordprocessingGroup" xmlns:wpi="http://schemas.microsoft.com/office/word/2010/wordprocessingInk" xmlns:wne="http://schemas.microsoft.com/office/word/2006/wordml" xmlns:wps="http://schemas.microsoft.com/office/word/2010/wordprocessingShape" mc:Ignorable="w14 w15 w16se wp14">
   <w:footnote w:type="separator" w:id="-1">
     <w:p>
       <w:r>
@@ -8910,7 +7528,7 @@
 </file>
 
 <file path=word/header1.xml><?xml version="1.0" encoding="utf-8"?>
-<w:hdr xmlns:wpc="http://schemas.microsoft.com/office/word/2010/wordprocessingCanvas" xmlns:cx="http://schemas.microsoft.com/office/drawing/2014/chartex" xmlns:cx1="http://schemas.microsoft.com/office/drawing/2015/9/8/chartex" xmlns:cx2="http://schemas.microsoft.com/office/drawing/2015/10/21/chartex" xmlns:cx3="http://schemas.microsoft.com/office/drawing/2016/5/9/chartex" xmlns:cx4="http://schemas.microsoft.com/office/drawing/2016/5/10/chartex" xmlns:cx5="http://schemas.microsoft.com/office/drawing/2016/5/11/chartex" xmlns:cx6="http://schemas.microsoft.com/office/drawing/2016/5/12/chartex" xmlns:cx7="http://schemas.microsoft.com/office/drawing/2016/5/13/chartex" xmlns:cx8="http://schemas.microsoft.com/office/drawing/2016/5/14/chartex" xmlns:mc="http://schemas.openxmlformats.org/markup-compatibility/2006" xmlns:aink="http://schemas.microsoft.com/office/drawing/2016/ink" xmlns:am3d="http://schemas.microsoft.com/office/drawing/2017/model3d" xmlns:o="urn:schemas-microsoft-com:office:office" xmlns:r="http://schemas.openxmlformats.org/officeDocument/2006/relationships" xmlns:m="http://schemas.openxmlformats.org/officeDocument/2006/math" xmlns:v="urn:schemas-microsoft-com:vml" xmlns:wp14="http://schemas.microsoft.com/office/word/2010/wordprocessingDrawing" xmlns:wp="http://schemas.openxmlformats.org/drawingml/2006/wordprocessingDrawing" xmlns:w10="urn:schemas-microsoft-com:office:word" xmlns:w="http://schemas.openxmlformats.org/wordprocessingml/2006/main" xmlns:w14="http://schemas.microsoft.com/office/word/2010/wordml" xmlns:w15="http://schemas.microsoft.com/office/word/2012/wordml" xmlns:w16cid="http://schemas.microsoft.com/office/word/2016/wordml/cid" xmlns:w16se="http://schemas.microsoft.com/office/word/2015/wordml/symex" xmlns:wpg="http://schemas.microsoft.com/office/word/2010/wordprocessingGroup" xmlns:wpi="http://schemas.microsoft.com/office/word/2010/wordprocessingInk" xmlns:wne="http://schemas.microsoft.com/office/word/2006/wordml" xmlns:wps="http://schemas.microsoft.com/office/word/2010/wordprocessingShape" mc:Ignorable="w14 w15 w16se w16cid wp14">
+<w:hdr xmlns:wpc="http://schemas.microsoft.com/office/word/2010/wordprocessingCanvas" xmlns:cx="http://schemas.microsoft.com/office/drawing/2014/chartex" xmlns:cx1="http://schemas.microsoft.com/office/drawing/2015/9/8/chartex" xmlns:cx2="http://schemas.microsoft.com/office/drawing/2015/10/21/chartex" xmlns:mc="http://schemas.openxmlformats.org/markup-compatibility/2006" xmlns:o="urn:schemas-microsoft-com:office:office" xmlns:r="http://schemas.openxmlformats.org/officeDocument/2006/relationships" xmlns:m="http://schemas.openxmlformats.org/officeDocument/2006/math" xmlns:v="urn:schemas-microsoft-com:vml" xmlns:wp14="http://schemas.microsoft.com/office/word/2010/wordprocessingDrawing" xmlns:wp="http://schemas.openxmlformats.org/drawingml/2006/wordprocessingDrawing" xmlns:w10="urn:schemas-microsoft-com:office:word" xmlns:w="http://schemas.openxmlformats.org/wordprocessingml/2006/main" xmlns:w14="http://schemas.microsoft.com/office/word/2010/wordml" xmlns:w15="http://schemas.microsoft.com/office/word/2012/wordml" xmlns:w16se="http://schemas.microsoft.com/office/word/2015/wordml/symex" xmlns:wpg="http://schemas.microsoft.com/office/word/2010/wordprocessingGroup" xmlns:wpi="http://schemas.microsoft.com/office/word/2010/wordprocessingInk" xmlns:wne="http://schemas.microsoft.com/office/word/2006/wordml" xmlns:wps="http://schemas.microsoft.com/office/word/2010/wordprocessingShape" mc:Ignorable="w14 w15 w16se wp14">
   <w:p>
     <w:pPr>
       <w:pStyle w:val="Header"/>
@@ -9010,29 +7628,7 @@
         <w:szCs w:val="32"/>
         <w:lang w:val="en-GB"/>
       </w:rPr>
-      <w:t>N.I.</w:t>
-    </w:r>
-    <w:proofErr w:type="gramStart"/>
-    <w:r>
-      <w:rPr>
-        <w:rFonts w:ascii="Arial Black" w:hAnsi="Arial Black" w:cs="Arial"/>
-        <w:color w:val="0070C0"/>
-        <w:sz w:val="32"/>
-        <w:szCs w:val="32"/>
-        <w:lang w:val="en-GB"/>
-      </w:rPr>
-      <w:t>G.E</w:t>
-    </w:r>
-    <w:proofErr w:type="gramEnd"/>
-    <w:r>
-      <w:rPr>
-        <w:rFonts w:ascii="Arial Black" w:hAnsi="Arial Black" w:cs="Arial"/>
-        <w:color w:val="0070C0"/>
-        <w:sz w:val="32"/>
-        <w:szCs w:val="32"/>
-        <w:lang w:val="en-GB"/>
-      </w:rPr>
-      <w:t xml:space="preserve"> MACHINE</w:t>
+      <w:t>N.I.G.E MACHINE</w:t>
     </w:r>
     <w:r>
       <w:rPr>
@@ -9052,27 +7648,7 @@
         <w:szCs w:val="20"/>
         <w:lang w:val="en-GB"/>
       </w:rPr>
-      <w:t>October</w:t>
-    </w:r>
-    <w:r>
-      <w:rPr>
-        <w:rFonts w:ascii="Arial" w:hAnsi="Arial" w:cs="Arial"/>
-        <w:i/>
-        <w:sz w:val="20"/>
-        <w:szCs w:val="20"/>
-        <w:lang w:val="en-GB"/>
-      </w:rPr>
-      <w:t xml:space="preserve"> 201</w:t>
-    </w:r>
-    <w:r>
-      <w:rPr>
-        <w:rFonts w:ascii="Arial" w:hAnsi="Arial" w:cs="Arial"/>
-        <w:i/>
-        <w:sz w:val="20"/>
-        <w:szCs w:val="20"/>
-        <w:lang w:val="en-GB"/>
-      </w:rPr>
-      <w:t>7</w:t>
+      <w:t>June 2016</w:t>
     </w:r>
   </w:p>
   <w:p>
@@ -9084,7 +7660,7 @@
 </file>
 
 <file path=word/numbering.xml><?xml version="1.0" encoding="utf-8"?>
-<w:numbering xmlns:wpc="http://schemas.microsoft.com/office/word/2010/wordprocessingCanvas" xmlns:cx="http://schemas.microsoft.com/office/drawing/2014/chartex" xmlns:cx1="http://schemas.microsoft.com/office/drawing/2015/9/8/chartex" xmlns:cx2="http://schemas.microsoft.com/office/drawing/2015/10/21/chartex" xmlns:cx3="http://schemas.microsoft.com/office/drawing/2016/5/9/chartex" xmlns:cx4="http://schemas.microsoft.com/office/drawing/2016/5/10/chartex" xmlns:cx5="http://schemas.microsoft.com/office/drawing/2016/5/11/chartex" xmlns:cx6="http://schemas.microsoft.com/office/drawing/2016/5/12/chartex" xmlns:cx7="http://schemas.microsoft.com/office/drawing/2016/5/13/chartex" xmlns:cx8="http://schemas.microsoft.com/office/drawing/2016/5/14/chartex" xmlns:mc="http://schemas.openxmlformats.org/markup-compatibility/2006" xmlns:aink="http://schemas.microsoft.com/office/drawing/2016/ink" xmlns:am3d="http://schemas.microsoft.com/office/drawing/2017/model3d" xmlns:o="urn:schemas-microsoft-com:office:office" xmlns:r="http://schemas.openxmlformats.org/officeDocument/2006/relationships" xmlns:m="http://schemas.openxmlformats.org/officeDocument/2006/math" xmlns:v="urn:schemas-microsoft-com:vml" xmlns:wp14="http://schemas.microsoft.com/office/word/2010/wordprocessingDrawing" xmlns:wp="http://schemas.openxmlformats.org/drawingml/2006/wordprocessingDrawing" xmlns:w10="urn:schemas-microsoft-com:office:word" xmlns:w="http://schemas.openxmlformats.org/wordprocessingml/2006/main" xmlns:w14="http://schemas.microsoft.com/office/word/2010/wordml" xmlns:w15="http://schemas.microsoft.com/office/word/2012/wordml" xmlns:w16cid="http://schemas.microsoft.com/office/word/2016/wordml/cid" xmlns:w16se="http://schemas.microsoft.com/office/word/2015/wordml/symex" xmlns:wpg="http://schemas.microsoft.com/office/word/2010/wordprocessingGroup" xmlns:wpi="http://schemas.microsoft.com/office/word/2010/wordprocessingInk" xmlns:wne="http://schemas.microsoft.com/office/word/2006/wordml" xmlns:wps="http://schemas.microsoft.com/office/word/2010/wordprocessingShape" mc:Ignorable="w14 w15 w16se w16cid wp14">
+<w:numbering xmlns:wpc="http://schemas.microsoft.com/office/word/2010/wordprocessingCanvas" xmlns:cx="http://schemas.microsoft.com/office/drawing/2014/chartex" xmlns:cx1="http://schemas.microsoft.com/office/drawing/2015/9/8/chartex" xmlns:cx2="http://schemas.microsoft.com/office/drawing/2015/10/21/chartex" xmlns:mc="http://schemas.openxmlformats.org/markup-compatibility/2006" xmlns:o="urn:schemas-microsoft-com:office:office" xmlns:r="http://schemas.openxmlformats.org/officeDocument/2006/relationships" xmlns:m="http://schemas.openxmlformats.org/officeDocument/2006/math" xmlns:v="urn:schemas-microsoft-com:vml" xmlns:wp14="http://schemas.microsoft.com/office/word/2010/wordprocessingDrawing" xmlns:wp="http://schemas.openxmlformats.org/drawingml/2006/wordprocessingDrawing" xmlns:w10="urn:schemas-microsoft-com:office:word" xmlns:w="http://schemas.openxmlformats.org/wordprocessingml/2006/main" xmlns:w14="http://schemas.microsoft.com/office/word/2010/wordml" xmlns:w15="http://schemas.microsoft.com/office/word/2012/wordml" xmlns:w16se="http://schemas.microsoft.com/office/word/2015/wordml/symex" xmlns:wpg="http://schemas.microsoft.com/office/word/2010/wordprocessingGroup" xmlns:wpi="http://schemas.microsoft.com/office/word/2010/wordprocessingInk" xmlns:wne="http://schemas.microsoft.com/office/word/2006/wordml" xmlns:wps="http://schemas.microsoft.com/office/word/2010/wordprocessingShape" mc:Ignorable="w14 w15 w16se wp14">
   <w:abstractNum w:abstractNumId="0" w15:restartNumberingAfterBreak="0">
     <w:nsid w:val="0C0D0187"/>
     <w:multiLevelType w:val="hybridMultilevel"/>
@@ -11802,7 +10378,7 @@
 </file>
 
 <file path=word/styles.xml><?xml version="1.0" encoding="utf-8"?>
-<w:styles xmlns:mc="http://schemas.openxmlformats.org/markup-compatibility/2006" xmlns:r="http://schemas.openxmlformats.org/officeDocument/2006/relationships" xmlns:w="http://schemas.openxmlformats.org/wordprocessingml/2006/main" xmlns:w14="http://schemas.microsoft.com/office/word/2010/wordml" xmlns:w15="http://schemas.microsoft.com/office/word/2012/wordml" xmlns:w16cid="http://schemas.microsoft.com/office/word/2016/wordml/cid" xmlns:w16se="http://schemas.microsoft.com/office/word/2015/wordml/symex" mc:Ignorable="w14 w15 w16se w16cid">
+<w:styles xmlns:mc="http://schemas.openxmlformats.org/markup-compatibility/2006" xmlns:r="http://schemas.openxmlformats.org/officeDocument/2006/relationships" xmlns:w="http://schemas.openxmlformats.org/wordprocessingml/2006/main" xmlns:w14="http://schemas.microsoft.com/office/word/2010/wordml" xmlns:w15="http://schemas.microsoft.com/office/word/2012/wordml" xmlns:w16se="http://schemas.microsoft.com/office/word/2015/wordml/symex" mc:Ignorable="w14 w15 w16se">
   <w:docDefaults>
     <w:rPrDefault>
       <w:rPr>
@@ -11818,7 +10394,7 @@
       </w:pPr>
     </w:pPrDefault>
   </w:docDefaults>
-  <w:latentStyles w:defLockedState="0" w:defUIPriority="99" w:defSemiHidden="0" w:defUnhideWhenUsed="0" w:defQFormat="0" w:count="375">
+  <w:latentStyles w:defLockedState="0" w:defUIPriority="99" w:defSemiHidden="0" w:defUnhideWhenUsed="0" w:defQFormat="0" w:count="372">
     <w:lsdException w:name="Normal" w:uiPriority="0" w:qFormat="1"/>
     <w:lsdException w:name="heading 1" w:uiPriority="9" w:qFormat="1"/>
     <w:lsdException w:name="heading 2" w:semiHidden="1" w:uiPriority="9" w:unhideWhenUsed="1" w:qFormat="1"/>
@@ -11924,6 +10500,7 @@
     <w:lsdException w:name="HTML Sample" w:semiHidden="1" w:unhideWhenUsed="1"/>
     <w:lsdException w:name="HTML Typewriter" w:semiHidden="1" w:unhideWhenUsed="1"/>
     <w:lsdException w:name="HTML Variable" w:semiHidden="1" w:unhideWhenUsed="1"/>
+    <w:lsdException w:name="Normal Table" w:semiHidden="1" w:unhideWhenUsed="1"/>
     <w:lsdException w:name="annotation subject" w:semiHidden="1" w:unhideWhenUsed="1"/>
     <w:lsdException w:name="No List" w:semiHidden="1" w:unhideWhenUsed="1"/>
     <w:lsdException w:name="Outline List 1" w:semiHidden="1" w:unhideWhenUsed="1"/>
@@ -11968,6 +10545,7 @@
     <w:lsdException w:name="Table Professional" w:semiHidden="1" w:unhideWhenUsed="1"/>
     <w:lsdException w:name="Table Subtle 1" w:semiHidden="1" w:unhideWhenUsed="1"/>
     <w:lsdException w:name="Table Subtle 2" w:semiHidden="1" w:unhideWhenUsed="1"/>
+    <w:lsdException w:name="Table Web 1" w:semiHidden="1" w:unhideWhenUsed="1"/>
     <w:lsdException w:name="Table Web 2" w:semiHidden="1" w:unhideWhenUsed="1"/>
     <w:lsdException w:name="Table Web 3" w:semiHidden="1" w:unhideWhenUsed="1"/>
     <w:lsdException w:name="Balloon Text" w:semiHidden="1" w:unhideWhenUsed="1"/>
@@ -12189,9 +10767,6 @@
     <w:lsdException w:name="List Table 6 Colorful Accent 6" w:uiPriority="51"/>
     <w:lsdException w:name="List Table 7 Colorful Accent 6" w:uiPriority="52"/>
     <w:lsdException w:name="Mention" w:semiHidden="1" w:unhideWhenUsed="1"/>
-    <w:lsdException w:name="Smart Hyperlink" w:semiHidden="1" w:unhideWhenUsed="1"/>
-    <w:lsdException w:name="Hashtag" w:semiHidden="1" w:unhideWhenUsed="1"/>
-    <w:lsdException w:name="Unresolved Mention" w:semiHidden="1" w:unhideWhenUsed="1"/>
   </w:latentStyles>
   <w:style w:type="paragraph" w:default="1" w:styleId="Normal">
     <w:name w:val="Normal"/>
@@ -13018,18 +11593,6 @@
       <w:szCs w:val="20"/>
     </w:rPr>
   </w:style>
-  <w:style w:type="character" w:styleId="UnresolvedMention">
-    <w:name w:val="Unresolved Mention"/>
-    <w:basedOn w:val="DefaultParagraphFont"/>
-    <w:uiPriority w:val="99"/>
-    <w:semiHidden/>
-    <w:unhideWhenUsed/>
-    <w:rsid w:val="00691311"/>
-    <w:rPr>
-      <w:color w:val="808080"/>
-      <w:shd w:val="clear" w:color="auto" w:fill="E6E6E6"/>
-    </w:rPr>
-  </w:style>
 </w:styles>
 </file>
 
@@ -13321,7 +11884,7 @@
 <file path=customXml/item1.xml><?xml version="1.0" encoding="utf-8"?>
 <CoverPageProperties xmlns="http://schemas.microsoft.com/office/2006/coverPageProps">
   <PublishDate>2014-02-01T00:00:00</PublishDate>
-  <Abstract>The N.I.G.E machine, its design and its source code are Copyright (C) 2012-2017 by Andrew Read and dual licensed.    (1) For commercial or proprietary use you must obtain a commercial license agreement with Andrew Read (andrew81244@outlook.com)    (2) You can redistribute the N.I.G.E. Machine, its design and its source code and/or modify it under the terms of the GNU General Public License as published by the Free Software Foundation, either version 3 of the License, or (at your option) any later version.  The N.I.G.E Machine is distributed in the hope that it will be useful, but WITHOUT ANY WARRANTY; without even the implied warranty of MERCHANTABILITY or FITNESS FOR A PARTICULAR PURPOSE.  See the GNU General Public License for more details. You should have received a copy of the GNU General Public License along with this repository.  If not, see http://www.gnu.org/licenses</Abstract>
+  <Abstract>The N.I.G.E machine, its design and its source code are Copyright (C) 2012-2016 by Andrew Read and dual licensed.    (1) For commercial or proprietary use you must obtain a commercial license agreement with Andrew Read (andrew81244@outlook.com)    (2) You can redistribute the N.I.G.E. Machine, its design and its source code and/or modify it under the terms of the GNU General Public License as published by the Free Software Foundation, either version 3 of the License, or (at your option) any later version.  The N.I.G.E Machine is distributed in the hope that it will be useful, but WITHOUT ANY WARRANTY; without even the implied warranty of MERCHANTABILITY or FITNESS FOR A PARTICULAR PURPOSE.  See the GNU General Public License for more details. You should have received a copy of the GNU General Public License along with this repository.  If not, see http://www.gnu.org/licenses</Abstract>
   <CompanyAddress/>
   <CompanyPhone/>
   <CompanyFax/>
@@ -13342,7 +11905,7 @@
 </file>
 
 <file path=customXml/itemProps2.xml><?xml version="1.0" encoding="utf-8"?>
-<ds:datastoreItem xmlns:ds="http://schemas.openxmlformats.org/officeDocument/2006/customXml" ds:itemID="{0FC30979-FDD4-4055-9037-29D11DAE5A26}">
+<ds:datastoreItem xmlns:ds="http://schemas.openxmlformats.org/officeDocument/2006/customXml" ds:itemID="{ADA8C3DC-4AC3-4E49-B931-A3648666CA17}">
   <ds:schemaRefs>
     <ds:schemaRef ds:uri="http://schemas.openxmlformats.org/officeDocument/2006/bibliography"/>
   </ds:schemaRefs>

</xml_diff>

<commit_message>
Changed default RS232 port to USB instead of PMOD (Nexys4DDR only)
Note: this change has resulted in the design not meeting timing, but it is working fine.  To be resolved
</commit_message>
<xml_diff>
--- a/Resources/N.I.G.E. Machine Getting Started.docx
+++ b/Resources/N.I.G.E. Machine Getting Started.docx
@@ -1,6 +1,6 @@
 
 <file path=word/document.xml><?xml version="1.0" encoding="utf-8"?>
-<w:document xmlns:wpc="http://schemas.microsoft.com/office/word/2010/wordprocessingCanvas" xmlns:cx="http://schemas.microsoft.com/office/drawing/2014/chartex" xmlns:cx1="http://schemas.microsoft.com/office/drawing/2015/9/8/chartex" xmlns:cx2="http://schemas.microsoft.com/office/drawing/2015/10/21/chartex" xmlns:mc="http://schemas.openxmlformats.org/markup-compatibility/2006" xmlns:o="urn:schemas-microsoft-com:office:office" xmlns:r="http://schemas.openxmlformats.org/officeDocument/2006/relationships" xmlns:m="http://schemas.openxmlformats.org/officeDocument/2006/math" xmlns:v="urn:schemas-microsoft-com:vml" xmlns:wp14="http://schemas.microsoft.com/office/word/2010/wordprocessingDrawing" xmlns:wp="http://schemas.openxmlformats.org/drawingml/2006/wordprocessingDrawing" xmlns:w10="urn:schemas-microsoft-com:office:word" xmlns:w="http://schemas.openxmlformats.org/wordprocessingml/2006/main" xmlns:w14="http://schemas.microsoft.com/office/word/2010/wordml" xmlns:w15="http://schemas.microsoft.com/office/word/2012/wordml" xmlns:w16se="http://schemas.microsoft.com/office/word/2015/wordml/symex" xmlns:wpg="http://schemas.microsoft.com/office/word/2010/wordprocessingGroup" xmlns:wpi="http://schemas.microsoft.com/office/word/2010/wordprocessingInk" xmlns:wne="http://schemas.microsoft.com/office/word/2006/wordml" xmlns:wps="http://schemas.microsoft.com/office/word/2010/wordprocessingShape" mc:Ignorable="w14 w15 w16se wp14">
+<w:document xmlns:wpc="http://schemas.microsoft.com/office/word/2010/wordprocessingCanvas" xmlns:cx="http://schemas.microsoft.com/office/drawing/2014/chartex" xmlns:cx1="http://schemas.microsoft.com/office/drawing/2015/9/8/chartex" xmlns:cx2="http://schemas.microsoft.com/office/drawing/2015/10/21/chartex" xmlns:cx3="http://schemas.microsoft.com/office/drawing/2016/5/9/chartex" xmlns:cx4="http://schemas.microsoft.com/office/drawing/2016/5/10/chartex" xmlns:cx5="http://schemas.microsoft.com/office/drawing/2016/5/11/chartex" xmlns:cx6="http://schemas.microsoft.com/office/drawing/2016/5/12/chartex" xmlns:cx7="http://schemas.microsoft.com/office/drawing/2016/5/13/chartex" xmlns:cx8="http://schemas.microsoft.com/office/drawing/2016/5/14/chartex" xmlns:mc="http://schemas.openxmlformats.org/markup-compatibility/2006" xmlns:aink="http://schemas.microsoft.com/office/drawing/2016/ink" xmlns:am3d="http://schemas.microsoft.com/office/drawing/2017/model3d" xmlns:o="urn:schemas-microsoft-com:office:office" xmlns:r="http://schemas.openxmlformats.org/officeDocument/2006/relationships" xmlns:m="http://schemas.openxmlformats.org/officeDocument/2006/math" xmlns:v="urn:schemas-microsoft-com:vml" xmlns:wp14="http://schemas.microsoft.com/office/word/2010/wordprocessingDrawing" xmlns:wp="http://schemas.openxmlformats.org/drawingml/2006/wordprocessingDrawing" xmlns:w10="urn:schemas-microsoft-com:office:word" xmlns:w="http://schemas.openxmlformats.org/wordprocessingml/2006/main" xmlns:w14="http://schemas.microsoft.com/office/word/2010/wordml" xmlns:w15="http://schemas.microsoft.com/office/word/2012/wordml" xmlns:w16cid="http://schemas.microsoft.com/office/word/2016/wordml/cid" xmlns:w16se="http://schemas.microsoft.com/office/word/2015/wordml/symex" xmlns:wpg="http://schemas.microsoft.com/office/word/2010/wordprocessingGroup" xmlns:wpi="http://schemas.microsoft.com/office/word/2010/wordprocessingInk" xmlns:wne="http://schemas.microsoft.com/office/word/2006/wordml" xmlns:wps="http://schemas.microsoft.com/office/word/2010/wordprocessingShape" mc:Ignorable="w14 w15 w16se w16cid wp14">
   <w:body>
     <w:bookmarkStart w:id="0" w:name="_Toc321927282" w:displacedByCustomXml="next"/>
     <w:sdt>
@@ -314,13 +314,75 @@
                       <w:rPr>
                         <w:rFonts w:ascii="Arial" w:hAnsi="Arial" w:cs="Arial"/>
                       </w:rPr>
-                      <w:t>code are Copyright (C) 2012-2016</w:t>
+                      <w:t>code are Copyright (C) 2012-201</w:t>
                     </w:r>
                     <w:r>
                       <w:rPr>
                         <w:rFonts w:ascii="Arial" w:hAnsi="Arial" w:cs="Arial"/>
                       </w:rPr>
-                      <w:t xml:space="preserve"> by Andrew Read and dual licensed.    (1) For commercial or proprietary use you must obtain a commercial license agreement with Andrew Read (andrew81244@outlook.com)    (2) You can redistribute the N.I.G.E. Machine, its design and its source code and/or modify it under the terms of the GNU General Public License as published by the Free Software Foundation, either version 3 of the License, or (at your option) any later version.  The N.I.G.E Machine is distributed in the hope that it will be useful, but WITHOUT ANY WARRANTY; without even the implied warranty of MERCHANTABILITY or FITNESS FOR A PARTICULAR PURPOSE.  See the GNU General Public License for more details. You should have received a copy of the GNU General Public License along with this repository.  If not, se</w:t>
+                      <w:t>7</w:t>
+                    </w:r>
+                    <w:r>
+                      <w:rPr>
+                        <w:rFonts w:ascii="Arial" w:hAnsi="Arial" w:cs="Arial"/>
+                      </w:rPr>
+                      <w:t xml:space="preserve"> by Andrew Read and dual licensed.    (1) For commercial or proprietary use you must obtain a commercial license agreement with Andrew Read (</w:t>
+                    </w:r>
+                    <w:proofErr w:type="gramStart"/>
+                    <w:r>
+                      <w:rPr>
+                        <w:rFonts w:ascii="Arial" w:hAnsi="Arial" w:cs="Arial"/>
+                      </w:rPr>
+                      <w:t xml:space="preserve">andrew81244@outlook.com)   </w:t>
+                    </w:r>
+                    <w:proofErr w:type="gramEnd"/>
+                    <w:r>
+                      <w:rPr>
+                        <w:rFonts w:ascii="Arial" w:hAnsi="Arial" w:cs="Arial"/>
+                      </w:rPr>
+                      <w:t xml:space="preserve"> (2) You can redistribute the N.I.G.E. Machine, its design and its source code and/or modify it under the terms of the GNU General Public License as published by the Free Software Foundation, either version 3 of the License, or (at your option) any later version.  The N.I.G.E Machine is distributed in the hope that it will be useful, but WITHOUT ANY WARRANTY; without even the implied warranty of MERCHANTABILITY or FITNESS FOR A </w:t>
+                    </w:r>
+                    <w:proofErr w:type="gramStart"/>
+                    <w:r>
+                      <w:rPr>
+                        <w:rFonts w:ascii="Arial" w:hAnsi="Arial" w:cs="Arial"/>
+                      </w:rPr>
+                      <w:t>PARTICULAR PURPOSE</w:t>
+                    </w:r>
+                    <w:proofErr w:type="gramEnd"/>
+                    <w:r>
+                      <w:rPr>
+                        <w:rFonts w:ascii="Arial" w:hAnsi="Arial" w:cs="Arial"/>
+                      </w:rPr>
+                      <w:t xml:space="preserve">.  See the GNU </w:t>
+                    </w:r>
+                    <w:proofErr w:type="gramStart"/>
+                    <w:r>
+                      <w:rPr>
+                        <w:rFonts w:ascii="Arial" w:hAnsi="Arial" w:cs="Arial"/>
+                      </w:rPr>
+                      <w:t>General Public</w:t>
+                    </w:r>
+                    <w:proofErr w:type="gramEnd"/>
+                    <w:r>
+                      <w:rPr>
+                        <w:rFonts w:ascii="Arial" w:hAnsi="Arial" w:cs="Arial"/>
+                      </w:rPr>
+                      <w:t xml:space="preserve"> License for more details. You should have received a copy of the GNU </w:t>
+                    </w:r>
+                    <w:proofErr w:type="gramStart"/>
+                    <w:r>
+                      <w:rPr>
+                        <w:rFonts w:ascii="Arial" w:hAnsi="Arial" w:cs="Arial"/>
+                      </w:rPr>
+                      <w:t>General Public</w:t>
+                    </w:r>
+                    <w:proofErr w:type="gramEnd"/>
+                    <w:r>
+                      <w:rPr>
+                        <w:rFonts w:ascii="Arial" w:hAnsi="Arial" w:cs="Arial"/>
+                      </w:rPr>
+                      <w:t xml:space="preserve"> License along with this repository.  If not, se</w:t>
                     </w:r>
                     <w:r>
                       <w:rPr>
@@ -1532,6 +1594,7 @@
         </w:rPr>
       </w:pPr>
       <w:bookmarkStart w:id="2" w:name="_Toc430156282"/>
+      <w:proofErr w:type="gramStart"/>
       <w:r>
         <w:rPr>
           <w:rFonts w:ascii="Arial" w:hAnsi="Arial" w:cs="Arial"/>
@@ -1545,6 +1608,7 @@
         <w:t>Introduction</w:t>
       </w:r>
       <w:bookmarkEnd w:id="2"/>
+      <w:proofErr w:type="gramEnd"/>
     </w:p>
     <w:p>
       <w:pPr>
@@ -1587,37 +1651,81 @@
         <w:rPr>
           <w:rFonts w:ascii="Arial" w:hAnsi="Arial" w:cs="Arial"/>
         </w:rPr>
-        <w:t xml:space="preserve"> the Digilent </w:t>
-      </w:r>
-      <w:r>
-        <w:rPr>
-          <w:rFonts w:ascii="Arial" w:hAnsi="Arial" w:cs="Arial"/>
-        </w:rPr>
-        <w:t>Nexys 2</w:t>
-      </w:r>
+        <w:t xml:space="preserve"> the </w:t>
+      </w:r>
+      <w:proofErr w:type="spellStart"/>
+      <w:r>
+        <w:rPr>
+          <w:rFonts w:ascii="Arial" w:hAnsi="Arial" w:cs="Arial"/>
+        </w:rPr>
+        <w:t>Digilent</w:t>
+      </w:r>
+      <w:proofErr w:type="spellEnd"/>
       <w:r>
         <w:rPr>
           <w:rFonts w:ascii="Arial" w:hAnsi="Arial" w:cs="Arial"/>
         </w:rPr>
         <w:t xml:space="preserve"> </w:t>
       </w:r>
+      <w:proofErr w:type="spellStart"/>
+      <w:r>
+        <w:rPr>
+          <w:rFonts w:ascii="Arial" w:hAnsi="Arial" w:cs="Arial"/>
+        </w:rPr>
+        <w:t>Nexys</w:t>
+      </w:r>
+      <w:proofErr w:type="spellEnd"/>
+      <w:r>
+        <w:rPr>
+          <w:rFonts w:ascii="Arial" w:hAnsi="Arial" w:cs="Arial"/>
+        </w:rPr>
+        <w:t xml:space="preserve"> 2</w:t>
+      </w:r>
+      <w:r>
+        <w:rPr>
+          <w:rFonts w:ascii="Arial" w:hAnsi="Arial" w:cs="Arial"/>
+        </w:rPr>
+        <w:t xml:space="preserve"> </w:t>
+      </w:r>
       <w:r>
         <w:rPr>
           <w:rFonts w:ascii="Arial" w:hAnsi="Arial" w:cs="Arial"/>
         </w:rPr>
         <w:t xml:space="preserve">(1200K gate), </w:t>
       </w:r>
-      <w:r>
-        <w:rPr>
-          <w:rFonts w:ascii="Arial" w:hAnsi="Arial" w:cs="Arial"/>
-        </w:rPr>
-        <w:t>Nexys 4</w:t>
-      </w:r>
-      <w:r>
-        <w:rPr>
-          <w:rFonts w:ascii="Arial" w:hAnsi="Arial" w:cs="Arial"/>
-        </w:rPr>
-        <w:t xml:space="preserve">, and Nexys 4 DDR </w:t>
+      <w:proofErr w:type="spellStart"/>
+      <w:r>
+        <w:rPr>
+          <w:rFonts w:ascii="Arial" w:hAnsi="Arial" w:cs="Arial"/>
+        </w:rPr>
+        <w:t>Nexys</w:t>
+      </w:r>
+      <w:proofErr w:type="spellEnd"/>
+      <w:r>
+        <w:rPr>
+          <w:rFonts w:ascii="Arial" w:hAnsi="Arial" w:cs="Arial"/>
+        </w:rPr>
+        <w:t xml:space="preserve"> 4</w:t>
+      </w:r>
+      <w:r>
+        <w:rPr>
+          <w:rFonts w:ascii="Arial" w:hAnsi="Arial" w:cs="Arial"/>
+        </w:rPr>
+        <w:t xml:space="preserve">, and </w:t>
+      </w:r>
+      <w:proofErr w:type="spellStart"/>
+      <w:r>
+        <w:rPr>
+          <w:rFonts w:ascii="Arial" w:hAnsi="Arial" w:cs="Arial"/>
+        </w:rPr>
+        <w:t>Nexys</w:t>
+      </w:r>
+      <w:proofErr w:type="spellEnd"/>
+      <w:r>
+        <w:rPr>
+          <w:rFonts w:ascii="Arial" w:hAnsi="Arial" w:cs="Arial"/>
+        </w:rPr>
+        <w:t xml:space="preserve"> 4 DDR </w:t>
       </w:r>
       <w:r>
         <w:rPr>
@@ -1636,8 +1744,16 @@
         <w:rPr>
           <w:rFonts w:ascii="Arial" w:hAnsi="Arial" w:cs="Arial"/>
         </w:rPr>
-        <w:t>Further information on the N.I.G.E. Machine design is available in papers presented at EuroFORTH</w:t>
-      </w:r>
+        <w:t xml:space="preserve">Further information on the N.I.G.E. Machine design is available in papers presented at </w:t>
+      </w:r>
+      <w:proofErr w:type="spellStart"/>
+      <w:r>
+        <w:rPr>
+          <w:rFonts w:ascii="Arial" w:hAnsi="Arial" w:cs="Arial"/>
+        </w:rPr>
+        <w:t>EuroFORTH</w:t>
+      </w:r>
+      <w:proofErr w:type="spellEnd"/>
       <w:r>
         <w:rPr>
           <w:rFonts w:ascii="Arial" w:hAnsi="Arial" w:cs="Arial"/>
@@ -1879,6 +1995,7 @@
         </w:rPr>
       </w:pPr>
       <w:bookmarkStart w:id="5" w:name="_Toc430156283"/>
+      <w:proofErr w:type="gramStart"/>
       <w:r>
         <w:rPr>
           <w:rFonts w:ascii="Arial" w:hAnsi="Arial" w:cs="Arial"/>
@@ -1889,7 +2006,14 @@
         <w:rPr>
           <w:rFonts w:ascii="Arial" w:hAnsi="Arial" w:cs="Arial"/>
         </w:rPr>
-        <w:t>Set-up p</w:t>
+        <w:t>Set</w:t>
+      </w:r>
+      <w:proofErr w:type="gramEnd"/>
+      <w:r>
+        <w:rPr>
+          <w:rFonts w:ascii="Arial" w:hAnsi="Arial" w:cs="Arial"/>
+        </w:rPr>
+        <w:t>-up p</w:t>
       </w:r>
       <w:r>
         <w:rPr>
@@ -1910,11 +2034,19 @@
           <w:rFonts w:ascii="Arial" w:hAnsi="Arial" w:cs="Arial"/>
         </w:rPr>
       </w:pPr>
-      <w:r>
-        <w:rPr>
-          <w:rFonts w:ascii="Arial" w:hAnsi="Arial" w:cs="Arial"/>
-        </w:rPr>
-        <w:t>Nexys 4 DDR</w:t>
+      <w:proofErr w:type="spellStart"/>
+      <w:r>
+        <w:rPr>
+          <w:rFonts w:ascii="Arial" w:hAnsi="Arial" w:cs="Arial"/>
+        </w:rPr>
+        <w:t>Nexys</w:t>
+      </w:r>
+      <w:proofErr w:type="spellEnd"/>
+      <w:r>
+        <w:rPr>
+          <w:rFonts w:ascii="Arial" w:hAnsi="Arial" w:cs="Arial"/>
+        </w:rPr>
+        <w:t xml:space="preserve"> 4 DDR</w:t>
       </w:r>
     </w:p>
     <w:p>
@@ -1932,7 +2064,19 @@
         <w:rPr>
           <w:rFonts w:ascii="Arial" w:hAnsi="Arial" w:cs="Arial"/>
         </w:rPr>
-        <w:t>Install Xilinx Vivado version 2015.4 or later</w:t>
+        <w:t>In</w:t>
+      </w:r>
+      <w:r>
+        <w:rPr>
+          <w:rFonts w:ascii="Arial" w:hAnsi="Arial" w:cs="Arial"/>
+        </w:rPr>
+        <w:t>stall Xilinx Vivado version 2017.3</w:t>
+      </w:r>
+      <w:r>
+        <w:rPr>
+          <w:rFonts w:ascii="Arial" w:hAnsi="Arial" w:cs="Arial"/>
+        </w:rPr>
+        <w:t xml:space="preserve"> or later</w:t>
       </w:r>
     </w:p>
     <w:p>
@@ -1946,11 +2090,33 @@
           <w:rFonts w:ascii="Arial" w:hAnsi="Arial" w:cs="Arial"/>
         </w:rPr>
       </w:pPr>
-      <w:r>
-        <w:rPr>
-          <w:rFonts w:ascii="Arial" w:hAnsi="Arial" w:cs="Arial"/>
-        </w:rPr>
-        <w:t>Nexys 4 and Nexys 2</w:t>
+      <w:proofErr w:type="spellStart"/>
+      <w:r>
+        <w:rPr>
+          <w:rFonts w:ascii="Arial" w:hAnsi="Arial" w:cs="Arial"/>
+        </w:rPr>
+        <w:t>Nexys</w:t>
+      </w:r>
+      <w:proofErr w:type="spellEnd"/>
+      <w:r>
+        <w:rPr>
+          <w:rFonts w:ascii="Arial" w:hAnsi="Arial" w:cs="Arial"/>
+        </w:rPr>
+        <w:t xml:space="preserve"> 4 and </w:t>
+      </w:r>
+      <w:proofErr w:type="spellStart"/>
+      <w:r>
+        <w:rPr>
+          <w:rFonts w:ascii="Arial" w:hAnsi="Arial" w:cs="Arial"/>
+        </w:rPr>
+        <w:t>Nexys</w:t>
+      </w:r>
+      <w:proofErr w:type="spellEnd"/>
+      <w:r>
+        <w:rPr>
+          <w:rFonts w:ascii="Arial" w:hAnsi="Arial" w:cs="Arial"/>
+        </w:rPr>
+        <w:t xml:space="preserve"> 2</w:t>
       </w:r>
     </w:p>
     <w:p>
@@ -2208,7 +2374,21 @@
         <w:rPr>
           <w:rFonts w:ascii="Arial" w:hAnsi="Arial" w:cs="Arial"/>
         </w:rPr>
-        <w:t xml:space="preserve"> for your Nexys board:</w:t>
+        <w:t xml:space="preserve"> for your </w:t>
+      </w:r>
+      <w:proofErr w:type="spellStart"/>
+      <w:r>
+        <w:rPr>
+          <w:rFonts w:ascii="Arial" w:hAnsi="Arial" w:cs="Arial"/>
+        </w:rPr>
+        <w:t>Nexys</w:t>
+      </w:r>
+      <w:proofErr w:type="spellEnd"/>
+      <w:r>
+        <w:rPr>
+          <w:rFonts w:ascii="Arial" w:hAnsi="Arial" w:cs="Arial"/>
+        </w:rPr>
+        <w:t xml:space="preserve"> board:</w:t>
       </w:r>
     </w:p>
     <w:p>
@@ -2222,11 +2402,19 @@
           <w:rFonts w:ascii="Arial" w:hAnsi="Arial" w:cs="Arial"/>
         </w:rPr>
       </w:pPr>
-      <w:r>
-        <w:rPr>
-          <w:rFonts w:ascii="Arial" w:hAnsi="Arial" w:cs="Arial"/>
-        </w:rPr>
-        <w:t>Nexys 2</w:t>
+      <w:proofErr w:type="spellStart"/>
+      <w:r>
+        <w:rPr>
+          <w:rFonts w:ascii="Arial" w:hAnsi="Arial" w:cs="Arial"/>
+        </w:rPr>
+        <w:t>Nexys</w:t>
+      </w:r>
+      <w:proofErr w:type="spellEnd"/>
+      <w:r>
+        <w:rPr>
+          <w:rFonts w:ascii="Arial" w:hAnsi="Arial" w:cs="Arial"/>
+        </w:rPr>
+        <w:t xml:space="preserve"> 2</w:t>
       </w:r>
       <w:r>
         <w:rPr>
@@ -2253,11 +2441,19 @@
           <w:rFonts w:ascii="Arial" w:hAnsi="Arial" w:cs="Arial"/>
         </w:rPr>
       </w:pPr>
-      <w:r>
-        <w:rPr>
-          <w:rFonts w:ascii="Arial" w:hAnsi="Arial" w:cs="Arial"/>
-        </w:rPr>
-        <w:t>Nexys 4</w:t>
+      <w:proofErr w:type="spellStart"/>
+      <w:r>
+        <w:rPr>
+          <w:rFonts w:ascii="Arial" w:hAnsi="Arial" w:cs="Arial"/>
+        </w:rPr>
+        <w:t>Nexys</w:t>
+      </w:r>
+      <w:proofErr w:type="spellEnd"/>
+      <w:r>
+        <w:rPr>
+          <w:rFonts w:ascii="Arial" w:hAnsi="Arial" w:cs="Arial"/>
+        </w:rPr>
+        <w:t xml:space="preserve"> 4</w:t>
       </w:r>
       <w:r>
         <w:rPr>
@@ -2289,11 +2485,19 @@
           <w:rFonts w:ascii="Arial" w:hAnsi="Arial" w:cs="Arial"/>
         </w:rPr>
       </w:pPr>
-      <w:r>
-        <w:rPr>
-          <w:rFonts w:ascii="Arial" w:hAnsi="Arial" w:cs="Arial"/>
-        </w:rPr>
-        <w:t>Nexys 4 DDR</w:t>
+      <w:proofErr w:type="spellStart"/>
+      <w:r>
+        <w:rPr>
+          <w:rFonts w:ascii="Arial" w:hAnsi="Arial" w:cs="Arial"/>
+        </w:rPr>
+        <w:t>Nexys</w:t>
+      </w:r>
+      <w:proofErr w:type="spellEnd"/>
+      <w:r>
+        <w:rPr>
+          <w:rFonts w:ascii="Arial" w:hAnsi="Arial" w:cs="Arial"/>
+        </w:rPr>
+        <w:t xml:space="preserve"> 4 DDR</w:t>
       </w:r>
       <w:r>
         <w:rPr>
@@ -2325,6 +2529,7 @@
         </w:rPr>
       </w:pPr>
       <w:bookmarkStart w:id="6" w:name="_Toc430156284"/>
+      <w:proofErr w:type="gramStart"/>
       <w:r>
         <w:rPr>
           <w:rFonts w:ascii="Arial" w:hAnsi="Arial" w:cs="Arial"/>
@@ -2336,7 +2541,14 @@
         <w:rPr>
           <w:rFonts w:ascii="Arial" w:hAnsi="Arial" w:cs="Arial"/>
         </w:rPr>
-        <w:t>Quick start</w:t>
+        <w:t>Quick</w:t>
+      </w:r>
+      <w:proofErr w:type="gramEnd"/>
+      <w:r>
+        <w:rPr>
+          <w:rFonts w:ascii="Arial" w:hAnsi="Arial" w:cs="Arial"/>
+        </w:rPr>
+        <w:t xml:space="preserve"> start</w:t>
       </w:r>
       <w:bookmarkEnd w:id="6"/>
     </w:p>
@@ -2367,7 +2579,21 @@
         <w:rPr>
           <w:rFonts w:ascii="Arial" w:hAnsi="Arial" w:cs="Arial"/>
         </w:rPr>
-        <w:t>keyboard (PS/2 - Nexys 2</w:t>
+        <w:t xml:space="preserve">keyboard (PS/2 - </w:t>
+      </w:r>
+      <w:proofErr w:type="spellStart"/>
+      <w:r>
+        <w:rPr>
+          <w:rFonts w:ascii="Arial" w:hAnsi="Arial" w:cs="Arial"/>
+        </w:rPr>
+        <w:t>Nexys</w:t>
+      </w:r>
+      <w:proofErr w:type="spellEnd"/>
+      <w:r>
+        <w:rPr>
+          <w:rFonts w:ascii="Arial" w:hAnsi="Arial" w:cs="Arial"/>
+        </w:rPr>
+        <w:t xml:space="preserve"> 2</w:t>
       </w:r>
       <w:r>
         <w:rPr>
@@ -2385,13 +2611,41 @@
         <w:rPr>
           <w:rFonts w:ascii="Arial" w:hAnsi="Arial" w:cs="Arial"/>
         </w:rPr>
-        <w:t>- Nexys 4</w:t>
-      </w:r>
-      <w:r>
-        <w:rPr>
-          <w:rFonts w:ascii="Arial" w:hAnsi="Arial" w:cs="Arial"/>
-        </w:rPr>
-        <w:t xml:space="preserve"> / Nexys 4 DDR</w:t>
+        <w:t xml:space="preserve">- </w:t>
+      </w:r>
+      <w:proofErr w:type="spellStart"/>
+      <w:r>
+        <w:rPr>
+          <w:rFonts w:ascii="Arial" w:hAnsi="Arial" w:cs="Arial"/>
+        </w:rPr>
+        <w:t>Nexys</w:t>
+      </w:r>
+      <w:proofErr w:type="spellEnd"/>
+      <w:r>
+        <w:rPr>
+          <w:rFonts w:ascii="Arial" w:hAnsi="Arial" w:cs="Arial"/>
+        </w:rPr>
+        <w:t xml:space="preserve"> 4</w:t>
+      </w:r>
+      <w:r>
+        <w:rPr>
+          <w:rFonts w:ascii="Arial" w:hAnsi="Arial" w:cs="Arial"/>
+        </w:rPr>
+        <w:t xml:space="preserve"> / </w:t>
+      </w:r>
+      <w:proofErr w:type="spellStart"/>
+      <w:r>
+        <w:rPr>
+          <w:rFonts w:ascii="Arial" w:hAnsi="Arial" w:cs="Arial"/>
+        </w:rPr>
+        <w:t>Nexys</w:t>
+      </w:r>
+      <w:proofErr w:type="spellEnd"/>
+      <w:r>
+        <w:rPr>
+          <w:rFonts w:ascii="Arial" w:hAnsi="Arial" w:cs="Arial"/>
+        </w:rPr>
+        <w:t xml:space="preserve"> 4 DDR</w:t>
       </w:r>
       <w:r>
         <w:rPr>
@@ -2433,7 +2687,21 @@
         <w:rPr>
           <w:rFonts w:ascii="Arial" w:hAnsi="Arial" w:cs="Arial"/>
         </w:rPr>
-        <w:t>as follows (see also the Digilent reference manual)</w:t>
+        <w:t xml:space="preserve">as follows (see also the </w:t>
+      </w:r>
+      <w:proofErr w:type="spellStart"/>
+      <w:r>
+        <w:rPr>
+          <w:rFonts w:ascii="Arial" w:hAnsi="Arial" w:cs="Arial"/>
+        </w:rPr>
+        <w:t>Digilent</w:t>
+      </w:r>
+      <w:proofErr w:type="spellEnd"/>
+      <w:r>
+        <w:rPr>
+          <w:rFonts w:ascii="Arial" w:hAnsi="Arial" w:cs="Arial"/>
+        </w:rPr>
+        <w:t xml:space="preserve"> reference manual)</w:t>
       </w:r>
     </w:p>
     <w:p>
@@ -2511,7 +2779,14 @@
         <w:rPr>
           <w:rFonts w:ascii="Arial" w:hAnsi="Arial" w:cs="Arial"/>
         </w:rPr>
-        <w:t>board with the pre-co</w:t>
+        <w:t>board with the pre-</w:t>
+      </w:r>
+      <w:proofErr w:type="gramStart"/>
+      <w:r>
+        <w:rPr>
+          <w:rFonts w:ascii="Arial" w:hAnsi="Arial" w:cs="Arial"/>
+        </w:rPr>
+        <w:t>co</w:t>
       </w:r>
       <w:r>
         <w:rPr>
@@ -2535,19 +2810,54 @@
         <w:rPr>
           <w:rFonts w:ascii="Arial" w:hAnsi="Arial" w:cs="Arial"/>
         </w:rPr>
-        <w:t xml:space="preserve">bit </w:t>
-      </w:r>
-      <w:r>
-        <w:rPr>
-          <w:rFonts w:ascii="Arial" w:hAnsi="Arial" w:cs="Arial"/>
-        </w:rPr>
-        <w:t>file or altenatively program the flash configuration memory with the</w:t>
-      </w:r>
-      <w:r>
-        <w:rPr>
-          <w:rFonts w:ascii="Arial" w:hAnsi="Arial" w:cs="Arial"/>
-        </w:rPr>
-        <w:t xml:space="preserve"> .mcs </w:t>
+        <w:t>bit</w:t>
+      </w:r>
+      <w:proofErr w:type="gramEnd"/>
+      <w:r>
+        <w:rPr>
+          <w:rFonts w:ascii="Arial" w:hAnsi="Arial" w:cs="Arial"/>
+        </w:rPr>
+        <w:t xml:space="preserve"> </w:t>
+      </w:r>
+      <w:r>
+        <w:rPr>
+          <w:rFonts w:ascii="Arial" w:hAnsi="Arial" w:cs="Arial"/>
+        </w:rPr>
+        <w:t xml:space="preserve">file or </w:t>
+      </w:r>
+      <w:proofErr w:type="spellStart"/>
+      <w:r>
+        <w:rPr>
+          <w:rFonts w:ascii="Arial" w:hAnsi="Arial" w:cs="Arial"/>
+        </w:rPr>
+        <w:t>altenatively</w:t>
+      </w:r>
+      <w:proofErr w:type="spellEnd"/>
+      <w:r>
+        <w:rPr>
+          <w:rFonts w:ascii="Arial" w:hAnsi="Arial" w:cs="Arial"/>
+        </w:rPr>
+        <w:t xml:space="preserve"> program the flash configuration memory with the</w:t>
+      </w:r>
+      <w:r>
+        <w:rPr>
+          <w:rFonts w:ascii="Arial" w:hAnsi="Arial" w:cs="Arial"/>
+        </w:rPr>
+        <w:t xml:space="preserve"> .</w:t>
+      </w:r>
+      <w:proofErr w:type="spellStart"/>
+      <w:r>
+        <w:rPr>
+          <w:rFonts w:ascii="Arial" w:hAnsi="Arial" w:cs="Arial"/>
+        </w:rPr>
+        <w:t>mcs</w:t>
+      </w:r>
+      <w:proofErr w:type="spellEnd"/>
+      <w:r>
+        <w:rPr>
+          <w:rFonts w:ascii="Arial" w:hAnsi="Arial" w:cs="Arial"/>
+        </w:rPr>
+        <w:t xml:space="preserve"> </w:t>
       </w:r>
       <w:r>
         <w:rPr>
@@ -2567,11 +2877,19 @@
           <w:rFonts w:ascii="Arial" w:hAnsi="Arial" w:cs="Arial"/>
         </w:rPr>
       </w:pPr>
-      <w:r>
-        <w:rPr>
-          <w:rFonts w:ascii="Arial" w:hAnsi="Arial" w:cs="Arial"/>
-        </w:rPr>
-        <w:t>Nexys 2</w:t>
+      <w:proofErr w:type="spellStart"/>
+      <w:r>
+        <w:rPr>
+          <w:rFonts w:ascii="Arial" w:hAnsi="Arial" w:cs="Arial"/>
+        </w:rPr>
+        <w:t>Nexys</w:t>
+      </w:r>
+      <w:proofErr w:type="spellEnd"/>
+      <w:r>
+        <w:rPr>
+          <w:rFonts w:ascii="Arial" w:hAnsi="Arial" w:cs="Arial"/>
+        </w:rPr>
+        <w:t xml:space="preserve"> 2</w:t>
       </w:r>
     </w:p>
     <w:p>
@@ -2589,7 +2907,21 @@
         <w:rPr>
           <w:rFonts w:ascii="Arial" w:hAnsi="Arial" w:cs="Arial"/>
         </w:rPr>
-        <w:t>Use the Digilent Adept software</w:t>
+        <w:t xml:space="preserve">Use the </w:t>
+      </w:r>
+      <w:proofErr w:type="spellStart"/>
+      <w:r>
+        <w:rPr>
+          <w:rFonts w:ascii="Arial" w:hAnsi="Arial" w:cs="Arial"/>
+        </w:rPr>
+        <w:t>Digilent</w:t>
+      </w:r>
+      <w:proofErr w:type="spellEnd"/>
+      <w:r>
+        <w:rPr>
+          <w:rFonts w:ascii="Arial" w:hAnsi="Arial" w:cs="Arial"/>
+        </w:rPr>
+        <w:t xml:space="preserve"> Adept software</w:t>
       </w:r>
     </w:p>
     <w:p>
@@ -2641,11 +2973,19 @@
       </w:pPr>
       <w:bookmarkStart w:id="7" w:name="OLE_LINK3"/>
       <w:bookmarkStart w:id="8" w:name="OLE_LINK4"/>
-      <w:r>
-        <w:rPr>
-          <w:rFonts w:ascii="Arial" w:hAnsi="Arial" w:cs="Arial"/>
-        </w:rPr>
-        <w:t>Nexys 4</w:t>
+      <w:proofErr w:type="spellStart"/>
+      <w:r>
+        <w:rPr>
+          <w:rFonts w:ascii="Arial" w:hAnsi="Arial" w:cs="Arial"/>
+        </w:rPr>
+        <w:t>Nexys</w:t>
+      </w:r>
+      <w:proofErr w:type="spellEnd"/>
+      <w:r>
+        <w:rPr>
+          <w:rFonts w:ascii="Arial" w:hAnsi="Arial" w:cs="Arial"/>
+        </w:rPr>
+        <w:t xml:space="preserve"> 4</w:t>
       </w:r>
     </w:p>
     <w:p>
@@ -2663,7 +3003,21 @@
         <w:rPr>
           <w:rFonts w:ascii="Arial" w:hAnsi="Arial" w:cs="Arial"/>
         </w:rPr>
-        <w:t>Use the iIMPACT software from within ISE</w:t>
+        <w:t xml:space="preserve">Use the </w:t>
+      </w:r>
+      <w:proofErr w:type="spellStart"/>
+      <w:r>
+        <w:rPr>
+          <w:rFonts w:ascii="Arial" w:hAnsi="Arial" w:cs="Arial"/>
+        </w:rPr>
+        <w:t>iIMPACT</w:t>
+      </w:r>
+      <w:proofErr w:type="spellEnd"/>
+      <w:r>
+        <w:rPr>
+          <w:rFonts w:ascii="Arial" w:hAnsi="Arial" w:cs="Arial"/>
+        </w:rPr>
+        <w:t xml:space="preserve"> software from within ISE</w:t>
       </w:r>
     </w:p>
     <w:p>
@@ -2729,7 +3083,21 @@
         <w:rPr>
           <w:rFonts w:ascii="Arial" w:hAnsi="Arial" w:cs="Arial"/>
         </w:rPr>
-        <w:t>To "see" the flash memory device from iMPACT, add this part</w:t>
+        <w:t xml:space="preserve">To "see" the flash memory device from </w:t>
+      </w:r>
+      <w:proofErr w:type="spellStart"/>
+      <w:r>
+        <w:rPr>
+          <w:rFonts w:ascii="Arial" w:hAnsi="Arial" w:cs="Arial"/>
+        </w:rPr>
+        <w:t>iMPACT</w:t>
+      </w:r>
+      <w:proofErr w:type="spellEnd"/>
+      <w:r>
+        <w:rPr>
+          <w:rFonts w:ascii="Arial" w:hAnsi="Arial" w:cs="Arial"/>
+        </w:rPr>
+        <w:t>, add this part</w:t>
       </w:r>
     </w:p>
     <w:p>
@@ -2743,11 +3111,19 @@
           <w:rFonts w:ascii="Arial" w:hAnsi="Arial" w:cs="Arial"/>
         </w:rPr>
       </w:pPr>
-      <w:r>
-        <w:rPr>
-          <w:rFonts w:ascii="Arial" w:hAnsi="Arial" w:cs="Arial"/>
-        </w:rPr>
-        <w:t>Spansion S25FL128S</w:t>
+      <w:proofErr w:type="spellStart"/>
+      <w:r>
+        <w:rPr>
+          <w:rFonts w:ascii="Arial" w:hAnsi="Arial" w:cs="Arial"/>
+        </w:rPr>
+        <w:t>Spansion</w:t>
+      </w:r>
+      <w:proofErr w:type="spellEnd"/>
+      <w:r>
+        <w:rPr>
+          <w:rFonts w:ascii="Arial" w:hAnsi="Arial" w:cs="Arial"/>
+        </w:rPr>
+        <w:t xml:space="preserve"> S25FL128S</w:t>
       </w:r>
       <w:r>
         <w:rPr>
@@ -2821,8 +3197,6 @@
         </w:rPr>
         <w:t xml:space="preserve"> to assist with FLASH programming</w:t>
       </w:r>
-      <w:bookmarkStart w:id="9" w:name="_GoBack"/>
-      <w:bookmarkEnd w:id="9"/>
       <w:r>
         <w:rPr>
           <w:rFonts w:ascii="Arial" w:hAnsi="Arial" w:cs="Arial"/>
@@ -2864,11 +3238,19 @@
           <w:rFonts w:ascii="Arial" w:hAnsi="Arial" w:cs="Arial"/>
         </w:rPr>
       </w:pPr>
-      <w:r>
-        <w:rPr>
-          <w:rFonts w:ascii="Arial" w:hAnsi="Arial" w:cs="Arial"/>
-        </w:rPr>
-        <w:t>Nexys 4 DDR</w:t>
+      <w:proofErr w:type="spellStart"/>
+      <w:r>
+        <w:rPr>
+          <w:rFonts w:ascii="Arial" w:hAnsi="Arial" w:cs="Arial"/>
+        </w:rPr>
+        <w:t>Nexys</w:t>
+      </w:r>
+      <w:proofErr w:type="spellEnd"/>
+      <w:r>
+        <w:rPr>
+          <w:rFonts w:ascii="Arial" w:hAnsi="Arial" w:cs="Arial"/>
+        </w:rPr>
+        <w:t xml:space="preserve"> 4 DDR</w:t>
       </w:r>
       <w:r>
         <w:rPr>
@@ -3012,14 +3394,44 @@
         <w:rPr>
           <w:rFonts w:ascii="Arial" w:hAnsi="Arial" w:cs="Arial"/>
         </w:rPr>
-        <w:t>\Xilinx_Vivado_DDR\TCL_scripts</w:t>
-      </w:r>
-      <w:r>
-        <w:rPr>
-          <w:rFonts w:ascii="Arial" w:hAnsi="Arial" w:cs="Arial"/>
-        </w:rPr>
-        <w:t>\create_hw_cfgmem.tcl</w:t>
-      </w:r>
+        <w:t>\</w:t>
+      </w:r>
+      <w:proofErr w:type="spellStart"/>
+      <w:r>
+        <w:rPr>
+          <w:rFonts w:ascii="Arial" w:hAnsi="Arial" w:cs="Arial"/>
+        </w:rPr>
+        <w:t>Xilinx_Vivado_DDR</w:t>
+      </w:r>
+      <w:proofErr w:type="spellEnd"/>
+      <w:r>
+        <w:rPr>
+          <w:rFonts w:ascii="Arial" w:hAnsi="Arial" w:cs="Arial"/>
+        </w:rPr>
+        <w:t>\</w:t>
+      </w:r>
+      <w:proofErr w:type="spellStart"/>
+      <w:r>
+        <w:rPr>
+          <w:rFonts w:ascii="Arial" w:hAnsi="Arial" w:cs="Arial"/>
+        </w:rPr>
+        <w:t>TCL_scripts</w:t>
+      </w:r>
+      <w:proofErr w:type="spellEnd"/>
+      <w:r>
+        <w:rPr>
+          <w:rFonts w:ascii="Arial" w:hAnsi="Arial" w:cs="Arial"/>
+        </w:rPr>
+        <w:t>\</w:t>
+      </w:r>
+      <w:proofErr w:type="spellStart"/>
+      <w:r>
+        <w:rPr>
+          <w:rFonts w:ascii="Arial" w:hAnsi="Arial" w:cs="Arial"/>
+        </w:rPr>
+        <w:t>create_hw_cfgmem.tcl</w:t>
+      </w:r>
+      <w:proofErr w:type="spellEnd"/>
     </w:p>
     <w:p>
       <w:pPr>
@@ -3130,7 +3542,8 @@
           <w:rFonts w:ascii="Arial" w:hAnsi="Arial" w:cs="Arial"/>
         </w:rPr>
       </w:pPr>
-      <w:bookmarkStart w:id="10" w:name="_Toc430156285"/>
+      <w:bookmarkStart w:id="9" w:name="_Toc430156285"/>
+      <w:proofErr w:type="gramStart"/>
       <w:r>
         <w:rPr>
           <w:rFonts w:ascii="Arial" w:hAnsi="Arial" w:cs="Arial"/>
@@ -3141,9 +3554,16 @@
         <w:rPr>
           <w:rFonts w:ascii="Arial" w:hAnsi="Arial" w:cs="Arial"/>
         </w:rPr>
-        <w:t>Full start</w:t>
-      </w:r>
-      <w:bookmarkEnd w:id="10"/>
+        <w:t>Full</w:t>
+      </w:r>
+      <w:proofErr w:type="gramEnd"/>
+      <w:r>
+        <w:rPr>
+          <w:rFonts w:ascii="Arial" w:hAnsi="Arial" w:cs="Arial"/>
+        </w:rPr>
+        <w:t xml:space="preserve"> start</w:t>
+      </w:r>
+      <w:bookmarkEnd w:id="9"/>
     </w:p>
     <w:p>
       <w:pPr>
@@ -3186,11 +3606,19 @@
           <w:rFonts w:ascii="Arial" w:hAnsi="Arial" w:cs="Arial"/>
         </w:rPr>
       </w:pPr>
-      <w:r>
-        <w:rPr>
-          <w:rFonts w:ascii="Arial" w:hAnsi="Arial" w:cs="Arial"/>
-        </w:rPr>
-        <w:t xml:space="preserve">Nexys 4 DDR: </w:t>
+      <w:proofErr w:type="spellStart"/>
+      <w:r>
+        <w:rPr>
+          <w:rFonts w:ascii="Arial" w:hAnsi="Arial" w:cs="Arial"/>
+        </w:rPr>
+        <w:t>Nexys</w:t>
+      </w:r>
+      <w:proofErr w:type="spellEnd"/>
+      <w:r>
+        <w:rPr>
+          <w:rFonts w:ascii="Arial" w:hAnsi="Arial" w:cs="Arial"/>
+        </w:rPr>
+        <w:t xml:space="preserve"> 4 DDR: </w:t>
       </w:r>
       <w:r>
         <w:rPr>
@@ -3210,11 +3638,33 @@
           <w:rFonts w:ascii="Arial" w:hAnsi="Arial" w:cs="Arial"/>
         </w:rPr>
       </w:pPr>
-      <w:r>
-        <w:rPr>
-          <w:rFonts w:ascii="Arial" w:hAnsi="Arial" w:cs="Arial"/>
-        </w:rPr>
-        <w:t xml:space="preserve">Nexys 4 and Nexys 2: </w:t>
+      <w:proofErr w:type="spellStart"/>
+      <w:r>
+        <w:rPr>
+          <w:rFonts w:ascii="Arial" w:hAnsi="Arial" w:cs="Arial"/>
+        </w:rPr>
+        <w:t>Nexys</w:t>
+      </w:r>
+      <w:proofErr w:type="spellEnd"/>
+      <w:r>
+        <w:rPr>
+          <w:rFonts w:ascii="Arial" w:hAnsi="Arial" w:cs="Arial"/>
+        </w:rPr>
+        <w:t xml:space="preserve"> 4 and </w:t>
+      </w:r>
+      <w:proofErr w:type="spellStart"/>
+      <w:r>
+        <w:rPr>
+          <w:rFonts w:ascii="Arial" w:hAnsi="Arial" w:cs="Arial"/>
+        </w:rPr>
+        <w:t>Nexys</w:t>
+      </w:r>
+      <w:proofErr w:type="spellEnd"/>
+      <w:r>
+        <w:rPr>
+          <w:rFonts w:ascii="Arial" w:hAnsi="Arial" w:cs="Arial"/>
+        </w:rPr>
+        <w:t xml:space="preserve"> 2: </w:t>
       </w:r>
       <w:r>
         <w:rPr>
@@ -3346,8 +3796,30 @@
         <w:rPr>
           <w:rFonts w:ascii="Arial" w:hAnsi="Arial" w:cs="Arial"/>
         </w:rPr>
-        <w:t>\Xilinx_ISE\Xilinx_ISE</w:t>
-      </w:r>
+        <w:t>\</w:t>
+      </w:r>
+      <w:proofErr w:type="spellStart"/>
+      <w:r>
+        <w:rPr>
+          <w:rFonts w:ascii="Arial" w:hAnsi="Arial" w:cs="Arial"/>
+        </w:rPr>
+        <w:t>Xilinx_ISE</w:t>
+      </w:r>
+      <w:proofErr w:type="spellEnd"/>
+      <w:r>
+        <w:rPr>
+          <w:rFonts w:ascii="Arial" w:hAnsi="Arial" w:cs="Arial"/>
+        </w:rPr>
+        <w:t>\</w:t>
+      </w:r>
+      <w:proofErr w:type="spellStart"/>
+      <w:r>
+        <w:rPr>
+          <w:rFonts w:ascii="Arial" w:hAnsi="Arial" w:cs="Arial"/>
+        </w:rPr>
+        <w:t>Xilinx_ISE</w:t>
+      </w:r>
+      <w:proofErr w:type="spellEnd"/>
       <w:r>
         <w:rPr>
           <w:rFonts w:ascii="Arial" w:hAnsi="Arial" w:cs="Arial"/>
@@ -3414,8 +3886,8 @@
           <w:rFonts w:ascii="Arial" w:hAnsi="Arial" w:cs="Arial"/>
         </w:rPr>
       </w:pPr>
-      <w:bookmarkStart w:id="11" w:name="OLE_LINK7"/>
-      <w:bookmarkStart w:id="12" w:name="OLE_LINK8"/>
+      <w:bookmarkStart w:id="10" w:name="OLE_LINK7"/>
+      <w:bookmarkStart w:id="11" w:name="OLE_LINK8"/>
       <w:r>
         <w:rPr>
           <w:rFonts w:ascii="Arial" w:hAnsi="Arial" w:cs="Arial"/>
@@ -3429,8 +3901,8 @@
         <w:t xml:space="preserve">NIGE_Machine.xise </w:t>
       </w:r>
     </w:p>
+    <w:bookmarkEnd w:id="10"/>
     <w:bookmarkEnd w:id="11"/>
-    <w:bookmarkEnd w:id="12"/>
     <w:p>
       <w:pPr>
         <w:pStyle w:val="ListParagraph"/>
@@ -3518,7 +3990,21 @@
         <w:rPr>
           <w:rFonts w:ascii="Arial" w:hAnsi="Arial" w:cs="Arial"/>
         </w:rPr>
-        <w:t xml:space="preserve">Configure the Nexys </w:t>
+        <w:t xml:space="preserve">Configure the </w:t>
+      </w:r>
+      <w:proofErr w:type="spellStart"/>
+      <w:r>
+        <w:rPr>
+          <w:rFonts w:ascii="Arial" w:hAnsi="Arial" w:cs="Arial"/>
+        </w:rPr>
+        <w:t>Nexys</w:t>
+      </w:r>
+      <w:proofErr w:type="spellEnd"/>
+      <w:r>
+        <w:rPr>
+          <w:rFonts w:ascii="Arial" w:hAnsi="Arial" w:cs="Arial"/>
+        </w:rPr>
+        <w:t xml:space="preserve"> </w:t>
       </w:r>
       <w:r>
         <w:rPr>
@@ -3526,6 +4012,7 @@
         </w:rPr>
         <w:t xml:space="preserve">board with the newly </w:t>
       </w:r>
+      <w:proofErr w:type="gramStart"/>
       <w:r>
         <w:rPr>
           <w:rFonts w:ascii="Arial" w:hAnsi="Arial" w:cs="Arial"/>
@@ -3536,7 +4023,14 @@
         <w:rPr>
           <w:rFonts w:ascii="Arial" w:hAnsi="Arial" w:cs="Arial"/>
         </w:rPr>
-        <w:t>bit file</w:t>
+        <w:t>bit</w:t>
+      </w:r>
+      <w:proofErr w:type="gramEnd"/>
+      <w:r>
+        <w:rPr>
+          <w:rFonts w:ascii="Arial" w:hAnsi="Arial" w:cs="Arial"/>
+        </w:rPr>
+        <w:t xml:space="preserve"> file</w:t>
       </w:r>
     </w:p>
     <w:p>
@@ -3550,17 +4044,17 @@
           <w:rFonts w:ascii="Arial" w:hAnsi="Arial" w:cs="Arial"/>
         </w:rPr>
       </w:pPr>
-      <w:bookmarkStart w:id="13" w:name="OLE_LINK9"/>
-      <w:bookmarkStart w:id="14" w:name="OLE_LINK10"/>
+      <w:bookmarkStart w:id="12" w:name="OLE_LINK9"/>
+      <w:bookmarkStart w:id="13" w:name="OLE_LINK10"/>
       <w:r>
         <w:rPr>
           <w:rFonts w:ascii="Arial" w:hAnsi="Arial" w:cs="Arial"/>
         </w:rPr>
         <w:t>E:\N.I.G.E.-Machine\Xilinx_ISE\</w:t>
       </w:r>
-      <w:bookmarkStart w:id="15" w:name="_Toc430156286"/>
+      <w:bookmarkStart w:id="14" w:name="_Toc430156286"/>
+      <w:bookmarkEnd w:id="12"/>
       <w:bookmarkEnd w:id="13"/>
-      <w:bookmarkEnd w:id="14"/>
     </w:p>
     <w:p>
       <w:pPr>
@@ -3594,6 +4088,7 @@
           <w:rFonts w:ascii="Arial" w:hAnsi="Arial" w:cs="Arial"/>
         </w:rPr>
       </w:pPr>
+      <w:proofErr w:type="gramStart"/>
       <w:r>
         <w:rPr>
           <w:rFonts w:ascii="Arial" w:hAnsi="Arial" w:cs="Arial"/>
@@ -3616,9 +4111,16 @@
         <w:rPr>
           <w:rFonts w:ascii="Arial" w:hAnsi="Arial" w:cs="Arial"/>
         </w:rPr>
-        <w:t>Optional SD card interface</w:t>
-      </w:r>
-      <w:bookmarkEnd w:id="15"/>
+        <w:t>Optional</w:t>
+      </w:r>
+      <w:proofErr w:type="gramEnd"/>
+      <w:r>
+        <w:rPr>
+          <w:rFonts w:ascii="Arial" w:hAnsi="Arial" w:cs="Arial"/>
+        </w:rPr>
+        <w:t xml:space="preserve"> SD card interface</w:t>
+      </w:r>
+      <w:bookmarkEnd w:id="14"/>
     </w:p>
     <w:p>
       <w:pPr>
@@ -3631,11 +4133,19 @@
           <w:rFonts w:ascii="Arial" w:hAnsi="Arial" w:cs="Arial"/>
         </w:rPr>
       </w:pPr>
-      <w:r>
-        <w:rPr>
-          <w:rFonts w:ascii="Arial" w:hAnsi="Arial" w:cs="Arial"/>
-        </w:rPr>
-        <w:t>Nexys 2</w:t>
+      <w:proofErr w:type="spellStart"/>
+      <w:r>
+        <w:rPr>
+          <w:rFonts w:ascii="Arial" w:hAnsi="Arial" w:cs="Arial"/>
+        </w:rPr>
+        <w:t>Nexys</w:t>
+      </w:r>
+      <w:proofErr w:type="spellEnd"/>
+      <w:r>
+        <w:rPr>
+          <w:rFonts w:ascii="Arial" w:hAnsi="Arial" w:cs="Arial"/>
+        </w:rPr>
+        <w:t xml:space="preserve"> 2</w:t>
       </w:r>
       <w:r>
         <w:rPr>
@@ -3647,8 +4157,16 @@
         <w:rPr>
           <w:rFonts w:ascii="Arial" w:hAnsi="Arial" w:cs="Arial"/>
         </w:rPr>
-        <w:t xml:space="preserve"> Digilent</w:t>
-      </w:r>
+        <w:t xml:space="preserve"> </w:t>
+      </w:r>
+      <w:proofErr w:type="spellStart"/>
+      <w:r>
+        <w:rPr>
+          <w:rFonts w:ascii="Arial" w:hAnsi="Arial" w:cs="Arial"/>
+        </w:rPr>
+        <w:t>Digilent</w:t>
+      </w:r>
+      <w:proofErr w:type="spellEnd"/>
       <w:r>
         <w:rPr>
           <w:rFonts w:ascii="Arial" w:hAnsi="Arial" w:cs="Arial"/>
@@ -3718,23 +4236,59 @@
           <w:rFonts w:ascii="Arial" w:hAnsi="Arial" w:cs="Arial"/>
         </w:rPr>
       </w:pPr>
-      <w:r>
-        <w:rPr>
-          <w:rFonts w:ascii="Arial" w:hAnsi="Arial" w:cs="Arial"/>
-        </w:rPr>
-        <w:t>Nexys 4</w:t>
-      </w:r>
-      <w:r>
-        <w:rPr>
-          <w:rFonts w:ascii="Arial" w:hAnsi="Arial" w:cs="Arial"/>
-        </w:rPr>
-        <w:t xml:space="preserve"> / Nexys 4 DDR</w:t>
-      </w:r>
-      <w:r>
-        <w:rPr>
-          <w:rFonts w:ascii="Arial" w:hAnsi="Arial" w:cs="Arial"/>
-        </w:rPr>
-        <w:t>: utilize a micro-SD card and the micro-SD slot on the Nexys board</w:t>
+      <w:proofErr w:type="spellStart"/>
+      <w:r>
+        <w:rPr>
+          <w:rFonts w:ascii="Arial" w:hAnsi="Arial" w:cs="Arial"/>
+        </w:rPr>
+        <w:t>Nexys</w:t>
+      </w:r>
+      <w:proofErr w:type="spellEnd"/>
+      <w:r>
+        <w:rPr>
+          <w:rFonts w:ascii="Arial" w:hAnsi="Arial" w:cs="Arial"/>
+        </w:rPr>
+        <w:t xml:space="preserve"> 4</w:t>
+      </w:r>
+      <w:r>
+        <w:rPr>
+          <w:rFonts w:ascii="Arial" w:hAnsi="Arial" w:cs="Arial"/>
+        </w:rPr>
+        <w:t xml:space="preserve"> / </w:t>
+      </w:r>
+      <w:proofErr w:type="spellStart"/>
+      <w:r>
+        <w:rPr>
+          <w:rFonts w:ascii="Arial" w:hAnsi="Arial" w:cs="Arial"/>
+        </w:rPr>
+        <w:t>Nexys</w:t>
+      </w:r>
+      <w:proofErr w:type="spellEnd"/>
+      <w:r>
+        <w:rPr>
+          <w:rFonts w:ascii="Arial" w:hAnsi="Arial" w:cs="Arial"/>
+        </w:rPr>
+        <w:t xml:space="preserve"> 4 DDR</w:t>
+      </w:r>
+      <w:r>
+        <w:rPr>
+          <w:rFonts w:ascii="Arial" w:hAnsi="Arial" w:cs="Arial"/>
+        </w:rPr>
+        <w:t xml:space="preserve">: utilize a micro-SD card and the micro-SD slot on the </w:t>
+      </w:r>
+      <w:proofErr w:type="spellStart"/>
+      <w:r>
+        <w:rPr>
+          <w:rFonts w:ascii="Arial" w:hAnsi="Arial" w:cs="Arial"/>
+        </w:rPr>
+        <w:t>Nexys</w:t>
+      </w:r>
+      <w:proofErr w:type="spellEnd"/>
+      <w:r>
+        <w:rPr>
+          <w:rFonts w:ascii="Arial" w:hAnsi="Arial" w:cs="Arial"/>
+        </w:rPr>
+        <w:t xml:space="preserve"> board</w:t>
       </w:r>
     </w:p>
     <w:p>
@@ -3800,13 +4354,27 @@
         <w:rPr>
           <w:rFonts w:ascii="Arial" w:hAnsi="Arial" w:cs="Arial"/>
         </w:rPr>
-        <w:t xml:space="preserve">formatted as FAT32 </w:t>
-      </w:r>
-      <w:r>
-        <w:rPr>
-          <w:rFonts w:ascii="Arial" w:hAnsi="Arial" w:cs="Arial"/>
-        </w:rPr>
-        <w:t xml:space="preserve"> irrespective of capacity</w:t>
+        <w:t>formatted as FAT</w:t>
+      </w:r>
+      <w:proofErr w:type="gramStart"/>
+      <w:r>
+        <w:rPr>
+          <w:rFonts w:ascii="Arial" w:hAnsi="Arial" w:cs="Arial"/>
+        </w:rPr>
+        <w:t xml:space="preserve">32 </w:t>
+      </w:r>
+      <w:r>
+        <w:rPr>
+          <w:rFonts w:ascii="Arial" w:hAnsi="Arial" w:cs="Arial"/>
+        </w:rPr>
+        <w:t xml:space="preserve"> irrespective</w:t>
+      </w:r>
+      <w:proofErr w:type="gramEnd"/>
+      <w:r>
+        <w:rPr>
+          <w:rFonts w:ascii="Arial" w:hAnsi="Arial" w:cs="Arial"/>
+        </w:rPr>
+        <w:t xml:space="preserve"> of capacity</w:t>
       </w:r>
     </w:p>
     <w:p>
@@ -3824,7 +4392,21 @@
         <w:rPr>
           <w:rFonts w:ascii="Arial" w:hAnsi="Arial" w:cs="Arial"/>
         </w:rPr>
-        <w:t>Copy all of the files from the following folder onto th</w:t>
+        <w:t xml:space="preserve">Copy </w:t>
+      </w:r>
+      <w:proofErr w:type="gramStart"/>
+      <w:r>
+        <w:rPr>
+          <w:rFonts w:ascii="Arial" w:hAnsi="Arial" w:cs="Arial"/>
+        </w:rPr>
+        <w:t>all of</w:t>
+      </w:r>
+      <w:proofErr w:type="gramEnd"/>
+      <w:r>
+        <w:rPr>
+          <w:rFonts w:ascii="Arial" w:hAnsi="Arial" w:cs="Arial"/>
+        </w:rPr>
+        <w:t xml:space="preserve"> the files from the following folder onto th</w:t>
       </w:r>
       <w:r>
         <w:rPr>
@@ -3896,7 +4478,44 @@
         <w:rPr>
           <w:rFonts w:ascii="Arial" w:hAnsi="Arial" w:cs="Arial"/>
         </w:rPr>
+        <w:fldChar w:fldCharType="begin"/>
+      </w:r>
+      <w:r>
+        <w:rPr>
+          <w:rFonts w:ascii="Arial" w:hAnsi="Arial" w:cs="Arial"/>
+        </w:rPr>
+        <w:instrText xml:space="preserve"> HYPERLINK "</w:instrText>
+      </w:r>
+      <w:r>
+        <w:rPr>
+          <w:rFonts w:ascii="Arial" w:hAnsi="Arial" w:cs="Arial"/>
+        </w:rPr>
+        <w:instrText>https://github.com/Anding/Editor</w:instrText>
+      </w:r>
+      <w:r>
+        <w:rPr>
+          <w:rFonts w:ascii="Arial" w:hAnsi="Arial" w:cs="Arial"/>
+        </w:rPr>
+        <w:instrText xml:space="preserve">" </w:instrText>
+      </w:r>
+      <w:r>
+        <w:rPr>
+          <w:rFonts w:ascii="Arial" w:hAnsi="Arial" w:cs="Arial"/>
+        </w:rPr>
+        <w:fldChar w:fldCharType="separate"/>
+      </w:r>
+      <w:r>
+        <w:rPr>
+          <w:rStyle w:val="Hyperlink"/>
+          <w:rFonts w:ascii="Arial" w:hAnsi="Arial" w:cs="Arial"/>
+        </w:rPr>
         <w:t>https://github.com/Anding/Editor</w:t>
+      </w:r>
+      <w:r>
+        <w:rPr>
+          <w:rFonts w:ascii="Arial" w:hAnsi="Arial" w:cs="Arial"/>
+        </w:rPr>
+        <w:fldChar w:fldCharType="end"/>
       </w:r>
     </w:p>
     <w:p>
@@ -3910,6 +4529,8 @@
           <w:rFonts w:ascii="Arial" w:hAnsi="Arial" w:cs="Arial"/>
         </w:rPr>
       </w:pPr>
+      <w:bookmarkStart w:id="15" w:name="_GoBack"/>
+      <w:bookmarkEnd w:id="15"/>
       <w:r>
         <w:rPr>
           <w:rFonts w:ascii="Arial" w:hAnsi="Arial" w:cs="Arial"/>
@@ -3922,11 +4543,19 @@
         </w:rPr>
         <w:t xml:space="preserve"> (</w:t>
       </w:r>
-      <w:r>
-        <w:rPr>
-          <w:rFonts w:ascii="Arial" w:hAnsi="Arial" w:cs="Arial"/>
-        </w:rPr>
-        <w:t>Nexys 2</w:t>
+      <w:proofErr w:type="spellStart"/>
+      <w:r>
+        <w:rPr>
+          <w:rFonts w:ascii="Arial" w:hAnsi="Arial" w:cs="Arial"/>
+        </w:rPr>
+        <w:t>Nexys</w:t>
+      </w:r>
+      <w:proofErr w:type="spellEnd"/>
+      <w:r>
+        <w:rPr>
+          <w:rFonts w:ascii="Arial" w:hAnsi="Arial" w:cs="Arial"/>
+        </w:rPr>
+        <w:t xml:space="preserve"> 2</w:t>
       </w:r>
       <w:r>
         <w:rPr>
@@ -3934,17 +4563,39 @@
         </w:rPr>
         <w:t>) or the directly into board (</w:t>
       </w:r>
-      <w:r>
-        <w:rPr>
-          <w:rFonts w:ascii="Arial" w:hAnsi="Arial" w:cs="Arial"/>
-        </w:rPr>
-        <w:t>Nexys 4</w:t>
-      </w:r>
-      <w:r>
-        <w:rPr>
-          <w:rFonts w:ascii="Arial" w:hAnsi="Arial" w:cs="Arial"/>
-        </w:rPr>
-        <w:t xml:space="preserve"> / Nexys 4 DDR</w:t>
+      <w:proofErr w:type="spellStart"/>
+      <w:r>
+        <w:rPr>
+          <w:rFonts w:ascii="Arial" w:hAnsi="Arial" w:cs="Arial"/>
+        </w:rPr>
+        <w:t>Nexys</w:t>
+      </w:r>
+      <w:proofErr w:type="spellEnd"/>
+      <w:r>
+        <w:rPr>
+          <w:rFonts w:ascii="Arial" w:hAnsi="Arial" w:cs="Arial"/>
+        </w:rPr>
+        <w:t xml:space="preserve"> 4</w:t>
+      </w:r>
+      <w:r>
+        <w:rPr>
+          <w:rFonts w:ascii="Arial" w:hAnsi="Arial" w:cs="Arial"/>
+        </w:rPr>
+        <w:t xml:space="preserve"> / </w:t>
+      </w:r>
+      <w:proofErr w:type="spellStart"/>
+      <w:r>
+        <w:rPr>
+          <w:rFonts w:ascii="Arial" w:hAnsi="Arial" w:cs="Arial"/>
+        </w:rPr>
+        <w:t>Nexys</w:t>
+      </w:r>
+      <w:proofErr w:type="spellEnd"/>
+      <w:r>
+        <w:rPr>
+          <w:rFonts w:ascii="Arial" w:hAnsi="Arial" w:cs="Arial"/>
+        </w:rPr>
+        <w:t xml:space="preserve"> 4 DDR</w:t>
       </w:r>
       <w:r>
         <w:rPr>
@@ -4015,23 +4666,400 @@
           <w:rFonts w:ascii="Arial" w:hAnsi="Arial" w:cs="Arial"/>
         </w:rPr>
       </w:pPr>
-      <w:r>
-        <w:rPr>
-          <w:rFonts w:ascii="Arial" w:hAnsi="Arial" w:cs="Arial"/>
-        </w:rPr>
-        <w:t>Nexys 2:</w:t>
-      </w:r>
-      <w:r>
-        <w:rPr>
-          <w:rFonts w:ascii="Arial" w:hAnsi="Arial" w:cs="Arial"/>
-        </w:rPr>
-        <w:t xml:space="preserve"> the RS232 port is connected directly to the Nexys 2 board’s RS23</w:t>
-      </w:r>
-      <w:r>
-        <w:rPr>
-          <w:rFonts w:ascii="Arial" w:hAnsi="Arial" w:cs="Arial"/>
-        </w:rPr>
-        <w:t>2 D-sub connector.</w:t>
+      <w:proofErr w:type="spellStart"/>
+      <w:r>
+        <w:rPr>
+          <w:rFonts w:ascii="Arial" w:hAnsi="Arial" w:cs="Arial"/>
+        </w:rPr>
+        <w:t>Nexys</w:t>
+      </w:r>
+      <w:proofErr w:type="spellEnd"/>
+      <w:r>
+        <w:rPr>
+          <w:rFonts w:ascii="Arial" w:hAnsi="Arial" w:cs="Arial"/>
+        </w:rPr>
+        <w:t xml:space="preserve"> 4 DDR</w:t>
+      </w:r>
+    </w:p>
+    <w:p>
+      <w:pPr>
+        <w:pStyle w:val="ListParagraph"/>
+        <w:numPr>
+          <w:ilvl w:val="1"/>
+          <w:numId w:val="23"/>
+        </w:numPr>
+        <w:rPr>
+          <w:rFonts w:ascii="Arial" w:hAnsi="Arial" w:cs="Arial"/>
+        </w:rPr>
+      </w:pPr>
+      <w:r>
+        <w:rPr>
+          <w:rFonts w:ascii="Arial" w:hAnsi="Arial" w:cs="Arial"/>
+        </w:rPr>
+        <w:t xml:space="preserve">Default option: </w:t>
+      </w:r>
+      <w:r>
+        <w:rPr>
+          <w:rFonts w:ascii="Arial" w:hAnsi="Arial" w:cs="Arial"/>
+        </w:rPr>
+        <w:t>a</w:t>
+      </w:r>
+      <w:r>
+        <w:rPr>
+          <w:rFonts w:ascii="Arial" w:hAnsi="Arial" w:cs="Arial"/>
+        </w:rPr>
+        <w:t xml:space="preserve"> </w:t>
+      </w:r>
+      <w:proofErr w:type="spellStart"/>
+      <w:r>
+        <w:rPr>
+          <w:rFonts w:ascii="Arial" w:hAnsi="Arial" w:cs="Arial"/>
+        </w:rPr>
+        <w:t>Digilent</w:t>
+      </w:r>
+      <w:proofErr w:type="spellEnd"/>
+      <w:r>
+        <w:rPr>
+          <w:rFonts w:ascii="Arial" w:hAnsi="Arial" w:cs="Arial"/>
+        </w:rPr>
+        <w:t xml:space="preserve"> PMOD RS232 </w:t>
+      </w:r>
+      <w:r>
+        <w:rPr>
+          <w:rFonts w:ascii="Arial" w:hAnsi="Arial" w:cs="Arial"/>
+        </w:rPr>
+        <w:t>module</w:t>
+      </w:r>
+      <w:r>
+        <w:rPr>
+          <w:rFonts w:ascii="Arial" w:hAnsi="Arial" w:cs="Arial"/>
+        </w:rPr>
+        <w:t xml:space="preserve"> </w:t>
+      </w:r>
+      <w:r>
+        <w:rPr>
+          <w:rFonts w:ascii="Arial" w:hAnsi="Arial" w:cs="Arial"/>
+        </w:rPr>
+        <w:t xml:space="preserve">("old" version) </w:t>
+      </w:r>
+      <w:r>
+        <w:rPr>
+          <w:rFonts w:ascii="Arial" w:hAnsi="Arial" w:cs="Arial"/>
+        </w:rPr>
+        <w:t>should be connected to</w:t>
+      </w:r>
+      <w:r>
+        <w:rPr>
+          <w:rFonts w:ascii="Arial" w:hAnsi="Arial" w:cs="Arial"/>
+        </w:rPr>
+        <w:t xml:space="preserve"> PMOD socket C, lower pin row</w:t>
+      </w:r>
+    </w:p>
+    <w:p>
+      <w:pPr>
+        <w:pStyle w:val="ListParagraph"/>
+        <w:numPr>
+          <w:ilvl w:val="2"/>
+          <w:numId w:val="23"/>
+        </w:numPr>
+        <w:rPr>
+          <w:rFonts w:ascii="Arial" w:hAnsi="Arial" w:cs="Arial"/>
+        </w:rPr>
+      </w:pPr>
+      <w:r>
+        <w:rPr>
+          <w:rFonts w:ascii="Arial" w:hAnsi="Arial" w:cs="Arial"/>
+        </w:rPr>
+        <w:t>http://store.digilentinc.com/pmodrs232-serial-converter-interface/</w:t>
+      </w:r>
+    </w:p>
+    <w:p>
+      <w:pPr>
+        <w:pStyle w:val="ListParagraph"/>
+        <w:numPr>
+          <w:ilvl w:val="1"/>
+          <w:numId w:val="23"/>
+        </w:numPr>
+        <w:rPr>
+          <w:rFonts w:ascii="Arial" w:hAnsi="Arial" w:cs="Arial"/>
+        </w:rPr>
+      </w:pPr>
+      <w:r>
+        <w:rPr>
+          <w:rFonts w:ascii="Arial" w:hAnsi="Arial" w:cs="Arial"/>
+        </w:rPr>
+        <w:t xml:space="preserve">Default </w:t>
+      </w:r>
+      <w:r>
+        <w:rPr>
+          <w:rFonts w:ascii="Arial" w:hAnsi="Arial" w:cs="Arial"/>
+        </w:rPr>
+        <w:t>USB-UART bridge option:</w:t>
+      </w:r>
+      <w:r>
+        <w:rPr>
+          <w:rFonts w:ascii="Arial" w:hAnsi="Arial" w:cs="Arial"/>
+        </w:rPr>
+        <w:t xml:space="preserve"> </w:t>
+      </w:r>
+      <w:r>
+        <w:rPr>
+          <w:rFonts w:ascii="Arial" w:hAnsi="Arial" w:cs="Arial"/>
+        </w:rPr>
+        <w:t>use the built in FTDI converter on the Nexys4 DDR board</w:t>
+      </w:r>
+      <w:r>
+        <w:rPr>
+          <w:rFonts w:ascii="Arial" w:hAnsi="Arial" w:cs="Arial"/>
+        </w:rPr>
+        <w:t xml:space="preserve"> </w:t>
+      </w:r>
+    </w:p>
+    <w:p>
+      <w:pPr>
+        <w:pStyle w:val="ListParagraph"/>
+        <w:numPr>
+          <w:ilvl w:val="1"/>
+          <w:numId w:val="23"/>
+        </w:numPr>
+        <w:rPr>
+          <w:rFonts w:ascii="Arial" w:hAnsi="Arial" w:cs="Arial"/>
+        </w:rPr>
+      </w:pPr>
+      <w:r>
+        <w:rPr>
+          <w:rFonts w:ascii="Arial" w:hAnsi="Arial" w:cs="Arial"/>
+        </w:rPr>
+        <w:t xml:space="preserve">PMOD option: a </w:t>
+      </w:r>
+      <w:proofErr w:type="spellStart"/>
+      <w:r>
+        <w:rPr>
+          <w:rFonts w:ascii="Arial" w:hAnsi="Arial" w:cs="Arial"/>
+        </w:rPr>
+        <w:t>Digilent</w:t>
+      </w:r>
+      <w:proofErr w:type="spellEnd"/>
+      <w:r>
+        <w:rPr>
+          <w:rFonts w:ascii="Arial" w:hAnsi="Arial" w:cs="Arial"/>
+        </w:rPr>
+        <w:t xml:space="preserve"> PMOD RS232 </w:t>
+      </w:r>
+      <w:r>
+        <w:rPr>
+          <w:rFonts w:ascii="Arial" w:hAnsi="Arial" w:cs="Arial"/>
+        </w:rPr>
+        <w:t>module</w:t>
+      </w:r>
+      <w:r>
+        <w:rPr>
+          <w:rFonts w:ascii="Arial" w:hAnsi="Arial" w:cs="Arial"/>
+        </w:rPr>
+        <w:t xml:space="preserve"> </w:t>
+      </w:r>
+      <w:r>
+        <w:rPr>
+          <w:rFonts w:ascii="Arial" w:hAnsi="Arial" w:cs="Arial"/>
+        </w:rPr>
+        <w:t xml:space="preserve">("old" version) </w:t>
+      </w:r>
+      <w:r>
+        <w:rPr>
+          <w:rFonts w:ascii="Arial" w:hAnsi="Arial" w:cs="Arial"/>
+        </w:rPr>
+        <w:t>should be connected to</w:t>
+      </w:r>
+      <w:r>
+        <w:rPr>
+          <w:rFonts w:ascii="Arial" w:hAnsi="Arial" w:cs="Arial"/>
+        </w:rPr>
+        <w:t xml:space="preserve"> PMOD socket C, lower pin row</w:t>
+      </w:r>
+    </w:p>
+    <w:p>
+      <w:pPr>
+        <w:pStyle w:val="ListParagraph"/>
+        <w:numPr>
+          <w:ilvl w:val="2"/>
+          <w:numId w:val="23"/>
+        </w:numPr>
+        <w:rPr>
+          <w:rFonts w:ascii="Arial" w:hAnsi="Arial" w:cs="Arial"/>
+        </w:rPr>
+      </w:pPr>
+      <w:hyperlink r:id="rId16" w:history="1">
+        <w:r>
+          <w:rPr>
+            <w:rStyle w:val="Hyperlink"/>
+            <w:rFonts w:ascii="Arial" w:hAnsi="Arial" w:cs="Arial"/>
+          </w:rPr>
+          <w:t>http://store.digilentinc.com/pmod-rs232-serial-converter-and-interface-standard/</w:t>
+        </w:r>
+      </w:hyperlink>
+    </w:p>
+    <w:p>
+      <w:pPr>
+        <w:pStyle w:val="ListParagraph"/>
+        <w:numPr>
+          <w:ilvl w:val="2"/>
+          <w:numId w:val="23"/>
+        </w:numPr>
+        <w:rPr>
+          <w:rFonts w:ascii="Arial" w:hAnsi="Arial" w:cs="Arial"/>
+        </w:rPr>
+      </w:pPr>
+      <w:r>
+        <w:rPr>
+          <w:rFonts w:ascii="Arial" w:hAnsi="Arial" w:cs="Arial"/>
+        </w:rPr>
+        <w:t xml:space="preserve">Comment/uncomment the relevant definitions in the </w:t>
+      </w:r>
+      <w:r>
+        <w:rPr>
+          <w:rFonts w:ascii="Arial" w:hAnsi="Arial" w:cs="Arial"/>
+        </w:rPr>
+        <w:t>FPGA constraints file (see at the top of the file in each case)</w:t>
+      </w:r>
+    </w:p>
+    <w:p>
+      <w:pPr>
+        <w:pStyle w:val="ListParagraph"/>
+        <w:numPr>
+          <w:ilvl w:val="2"/>
+          <w:numId w:val="23"/>
+        </w:numPr>
+        <w:rPr>
+          <w:rFonts w:ascii="Arial" w:hAnsi="Arial" w:cs="Arial"/>
+        </w:rPr>
+      </w:pPr>
+      <w:proofErr w:type="spellStart"/>
+      <w:r>
+        <w:rPr>
+          <w:rFonts w:ascii="Arial" w:hAnsi="Arial" w:cs="Arial"/>
+        </w:rPr>
+        <w:t>Nexys</w:t>
+      </w:r>
+      <w:proofErr w:type="spellEnd"/>
+      <w:r>
+        <w:rPr>
+          <w:rFonts w:ascii="Arial" w:hAnsi="Arial" w:cs="Arial"/>
+        </w:rPr>
+        <w:t xml:space="preserve"> 4</w:t>
+      </w:r>
+    </w:p>
+    <w:p>
+      <w:pPr>
+        <w:pStyle w:val="ListParagraph"/>
+        <w:numPr>
+          <w:ilvl w:val="3"/>
+          <w:numId w:val="23"/>
+        </w:numPr>
+        <w:rPr>
+          <w:rFonts w:ascii="Arial" w:hAnsi="Arial" w:cs="Arial"/>
+        </w:rPr>
+      </w:pPr>
+      <w:bookmarkStart w:id="16" w:name="OLE_LINK5"/>
+      <w:bookmarkStart w:id="17" w:name="OLE_LINK6"/>
+      <w:r>
+        <w:rPr>
+          <w:rFonts w:ascii="Arial" w:hAnsi="Arial" w:cs="Arial"/>
+        </w:rPr>
+        <w:t>E:\N.I.G.E.-Machine\Software\Board_</w:t>
+      </w:r>
+      <w:r>
+        <w:rPr>
+          <w:rFonts w:ascii="Arial" w:hAnsi="Arial" w:cs="Arial"/>
+        </w:rPr>
+        <w:t>Nexys</w:t>
+      </w:r>
+      <w:r>
+        <w:rPr>
+          <w:rFonts w:ascii="Arial" w:hAnsi="Arial" w:cs="Arial"/>
+        </w:rPr>
+        <w:t>4.ucf</w:t>
+      </w:r>
+    </w:p>
+    <w:bookmarkEnd w:id="16"/>
+    <w:bookmarkEnd w:id="17"/>
+    <w:p>
+      <w:pPr>
+        <w:pStyle w:val="ListParagraph"/>
+        <w:numPr>
+          <w:ilvl w:val="2"/>
+          <w:numId w:val="23"/>
+        </w:numPr>
+        <w:rPr>
+          <w:rFonts w:ascii="Arial" w:hAnsi="Arial" w:cs="Arial"/>
+        </w:rPr>
+      </w:pPr>
+      <w:proofErr w:type="spellStart"/>
+      <w:r>
+        <w:rPr>
+          <w:rFonts w:ascii="Arial" w:hAnsi="Arial" w:cs="Arial"/>
+        </w:rPr>
+        <w:t>Nexys</w:t>
+      </w:r>
+      <w:proofErr w:type="spellEnd"/>
+      <w:r>
+        <w:rPr>
+          <w:rFonts w:ascii="Arial" w:hAnsi="Arial" w:cs="Arial"/>
+        </w:rPr>
+        <w:t xml:space="preserve"> 4 DDR</w:t>
+      </w:r>
+    </w:p>
+    <w:p>
+      <w:pPr>
+        <w:pStyle w:val="ListParagraph"/>
+        <w:numPr>
+          <w:ilvl w:val="3"/>
+          <w:numId w:val="23"/>
+        </w:numPr>
+        <w:rPr>
+          <w:rFonts w:ascii="Arial" w:hAnsi="Arial" w:cs="Arial"/>
+        </w:rPr>
+      </w:pPr>
+      <w:r>
+        <w:rPr>
+          <w:rFonts w:ascii="Arial" w:hAnsi="Arial" w:cs="Arial"/>
+        </w:rPr>
+        <w:t>E:\N.I.G.E.-Machine\Software\Board_</w:t>
+      </w:r>
+      <w:r>
+        <w:rPr>
+          <w:rFonts w:ascii="Arial" w:hAnsi="Arial" w:cs="Arial"/>
+        </w:rPr>
+        <w:t>Nexys</w:t>
+      </w:r>
+      <w:r>
+        <w:rPr>
+          <w:rFonts w:ascii="Arial" w:hAnsi="Arial" w:cs="Arial"/>
+        </w:rPr>
+        <w:t>4</w:t>
+      </w:r>
+      <w:r>
+        <w:rPr>
+          <w:rFonts w:ascii="Arial" w:hAnsi="Arial" w:cs="Arial"/>
+        </w:rPr>
+        <w:t>DDR.xdc</w:t>
+      </w:r>
+    </w:p>
+    <w:p>
+      <w:pPr>
+        <w:pStyle w:val="ListParagraph"/>
+        <w:numPr>
+          <w:ilvl w:val="2"/>
+          <w:numId w:val="23"/>
+        </w:numPr>
+        <w:rPr>
+          <w:rFonts w:ascii="Arial" w:hAnsi="Arial" w:cs="Arial"/>
+        </w:rPr>
+      </w:pPr>
+      <w:r>
+        <w:rPr>
+          <w:rFonts w:ascii="Arial" w:hAnsi="Arial" w:cs="Arial"/>
+        </w:rPr>
+        <w:t>Reimplement the project as described in "Full start" above</w:t>
       </w:r>
     </w:p>
     <w:p>
@@ -4045,279 +5073,25 @@
           <w:rFonts w:ascii="Arial" w:hAnsi="Arial" w:cs="Arial"/>
         </w:rPr>
       </w:pPr>
-      <w:r>
-        <w:rPr>
-          <w:rFonts w:ascii="Arial" w:hAnsi="Arial" w:cs="Arial"/>
-        </w:rPr>
-        <w:t>Nexys 4</w:t>
-      </w:r>
-      <w:r>
-        <w:rPr>
-          <w:rFonts w:ascii="Arial" w:hAnsi="Arial" w:cs="Arial"/>
-        </w:rPr>
-        <w:t xml:space="preserve"> / Nexys 4 DDR</w:t>
-      </w:r>
-    </w:p>
-    <w:p>
-      <w:pPr>
-        <w:pStyle w:val="ListParagraph"/>
-        <w:numPr>
-          <w:ilvl w:val="1"/>
-          <w:numId w:val="23"/>
-        </w:numPr>
-        <w:rPr>
-          <w:rFonts w:ascii="Arial" w:hAnsi="Arial" w:cs="Arial"/>
-        </w:rPr>
-      </w:pPr>
-      <w:r>
-        <w:rPr>
-          <w:rFonts w:ascii="Arial" w:hAnsi="Arial" w:cs="Arial"/>
-        </w:rPr>
-        <w:t xml:space="preserve">Default option: </w:t>
-      </w:r>
-      <w:r>
-        <w:rPr>
-          <w:rFonts w:ascii="Arial" w:hAnsi="Arial" w:cs="Arial"/>
-        </w:rPr>
-        <w:t>a</w:t>
-      </w:r>
-      <w:r>
-        <w:rPr>
-          <w:rFonts w:ascii="Arial" w:hAnsi="Arial" w:cs="Arial"/>
-        </w:rPr>
-        <w:t xml:space="preserve"> Digilent</w:t>
-      </w:r>
-      <w:r>
-        <w:rPr>
-          <w:rFonts w:ascii="Arial" w:hAnsi="Arial" w:cs="Arial"/>
-        </w:rPr>
-        <w:t xml:space="preserve"> PMOD RS232 </w:t>
-      </w:r>
-      <w:r>
-        <w:rPr>
-          <w:rFonts w:ascii="Arial" w:hAnsi="Arial" w:cs="Arial"/>
-        </w:rPr>
-        <w:t>module</w:t>
-      </w:r>
-      <w:r>
-        <w:rPr>
-          <w:rFonts w:ascii="Arial" w:hAnsi="Arial" w:cs="Arial"/>
-        </w:rPr>
-        <w:t xml:space="preserve"> </w:t>
-      </w:r>
-      <w:r>
-        <w:rPr>
-          <w:rFonts w:ascii="Arial" w:hAnsi="Arial" w:cs="Arial"/>
-        </w:rPr>
-        <w:t xml:space="preserve">("old" version) </w:t>
-      </w:r>
-      <w:r>
-        <w:rPr>
-          <w:rFonts w:ascii="Arial" w:hAnsi="Arial" w:cs="Arial"/>
-        </w:rPr>
-        <w:t>should be connected to</w:t>
-      </w:r>
-      <w:r>
-        <w:rPr>
-          <w:rFonts w:ascii="Arial" w:hAnsi="Arial" w:cs="Arial"/>
-        </w:rPr>
-        <w:t xml:space="preserve"> PMOD socket C, lower pin row</w:t>
-      </w:r>
-    </w:p>
-    <w:p>
-      <w:pPr>
-        <w:pStyle w:val="ListParagraph"/>
-        <w:numPr>
-          <w:ilvl w:val="2"/>
-          <w:numId w:val="23"/>
-        </w:numPr>
-        <w:rPr>
-          <w:rFonts w:ascii="Arial" w:hAnsi="Arial" w:cs="Arial"/>
-        </w:rPr>
-      </w:pPr>
-      <w:r>
-        <w:rPr>
-          <w:rFonts w:ascii="Arial" w:hAnsi="Arial" w:cs="Arial"/>
-        </w:rPr>
-        <w:t>http://store.digilentinc.com/pmodrs232-serial-converter-interface/</w:t>
-      </w:r>
-    </w:p>
-    <w:p>
-      <w:pPr>
-        <w:pStyle w:val="ListParagraph"/>
-        <w:numPr>
-          <w:ilvl w:val="1"/>
-          <w:numId w:val="23"/>
-        </w:numPr>
-        <w:rPr>
-          <w:rFonts w:ascii="Arial" w:hAnsi="Arial" w:cs="Arial"/>
-        </w:rPr>
-      </w:pPr>
-      <w:r>
-        <w:rPr>
-          <w:rFonts w:ascii="Arial" w:hAnsi="Arial" w:cs="Arial"/>
-        </w:rPr>
-        <w:t>USB-UART bridge option:</w:t>
-      </w:r>
-      <w:r>
-        <w:rPr>
-          <w:rFonts w:ascii="Arial" w:hAnsi="Arial" w:cs="Arial"/>
-        </w:rPr>
-        <w:t xml:space="preserve"> </w:t>
-      </w:r>
-      <w:r>
-        <w:rPr>
-          <w:rFonts w:ascii="Arial" w:hAnsi="Arial" w:cs="Arial"/>
-        </w:rPr>
-        <w:t>use the built in FTDI converter on the Nexys4  / Nexys4 DDR board</w:t>
-      </w:r>
-    </w:p>
-    <w:p>
-      <w:pPr>
-        <w:pStyle w:val="ListParagraph"/>
-        <w:numPr>
-          <w:ilvl w:val="2"/>
-          <w:numId w:val="23"/>
-        </w:numPr>
-        <w:rPr>
-          <w:rFonts w:ascii="Arial" w:hAnsi="Arial" w:cs="Arial"/>
-        </w:rPr>
-      </w:pPr>
-      <w:r>
-        <w:rPr>
-          <w:rFonts w:ascii="Arial" w:hAnsi="Arial" w:cs="Arial"/>
-        </w:rPr>
-        <w:t xml:space="preserve">Comment/uncomment the relevant definitions in the </w:t>
-      </w:r>
-      <w:r>
-        <w:rPr>
-          <w:rFonts w:ascii="Arial" w:hAnsi="Arial" w:cs="Arial"/>
-        </w:rPr>
-        <w:t>FPGA constraints file (see at the top of the file in each case)</w:t>
-      </w:r>
-    </w:p>
-    <w:p>
-      <w:pPr>
-        <w:pStyle w:val="ListParagraph"/>
-        <w:numPr>
-          <w:ilvl w:val="2"/>
-          <w:numId w:val="23"/>
-        </w:numPr>
-        <w:rPr>
-          <w:rFonts w:ascii="Arial" w:hAnsi="Arial" w:cs="Arial"/>
-        </w:rPr>
-      </w:pPr>
-      <w:r>
-        <w:rPr>
-          <w:rFonts w:ascii="Arial" w:hAnsi="Arial" w:cs="Arial"/>
-        </w:rPr>
-        <w:t>Nexys 4</w:t>
-      </w:r>
-    </w:p>
-    <w:p>
-      <w:pPr>
-        <w:pStyle w:val="ListParagraph"/>
-        <w:numPr>
-          <w:ilvl w:val="3"/>
-          <w:numId w:val="23"/>
-        </w:numPr>
-        <w:rPr>
-          <w:rFonts w:ascii="Arial" w:hAnsi="Arial" w:cs="Arial"/>
-        </w:rPr>
-      </w:pPr>
-      <w:bookmarkStart w:id="16" w:name="OLE_LINK5"/>
-      <w:bookmarkStart w:id="17" w:name="OLE_LINK6"/>
-      <w:r>
-        <w:rPr>
-          <w:rFonts w:ascii="Arial" w:hAnsi="Arial" w:cs="Arial"/>
-        </w:rPr>
-        <w:t>E:\N.I.G.E.-Machine\Software\Board_</w:t>
-      </w:r>
+      <w:proofErr w:type="spellStart"/>
       <w:r>
         <w:rPr>
           <w:rFonts w:ascii="Arial" w:hAnsi="Arial" w:cs="Arial"/>
         </w:rPr>
         <w:t>Nexys</w:t>
       </w:r>
-      <w:r>
-        <w:rPr>
-          <w:rFonts w:ascii="Arial" w:hAnsi="Arial" w:cs="Arial"/>
-        </w:rPr>
-        <w:t>4.ucf</w:t>
-      </w:r>
-    </w:p>
-    <w:bookmarkEnd w:id="16"/>
-    <w:bookmarkEnd w:id="17"/>
-    <w:p>
-      <w:pPr>
-        <w:pStyle w:val="ListParagraph"/>
-        <w:numPr>
-          <w:ilvl w:val="2"/>
-          <w:numId w:val="23"/>
-        </w:numPr>
-        <w:rPr>
-          <w:rFonts w:ascii="Arial" w:hAnsi="Arial" w:cs="Arial"/>
-        </w:rPr>
-      </w:pPr>
-      <w:r>
-        <w:rPr>
-          <w:rFonts w:ascii="Arial" w:hAnsi="Arial" w:cs="Arial"/>
-        </w:rPr>
-        <w:t>Nexys 4 DDR</w:t>
-      </w:r>
-    </w:p>
-    <w:p>
-      <w:pPr>
-        <w:pStyle w:val="ListParagraph"/>
-        <w:numPr>
-          <w:ilvl w:val="3"/>
-          <w:numId w:val="23"/>
-        </w:numPr>
-        <w:rPr>
-          <w:rFonts w:ascii="Arial" w:hAnsi="Arial" w:cs="Arial"/>
-        </w:rPr>
-      </w:pPr>
-      <w:r>
-        <w:rPr>
-          <w:rFonts w:ascii="Arial" w:hAnsi="Arial" w:cs="Arial"/>
-        </w:rPr>
-        <w:t>E:\N.I.G.E.-Machine\Software\Board_</w:t>
-      </w:r>
-      <w:r>
-        <w:rPr>
-          <w:rFonts w:ascii="Arial" w:hAnsi="Arial" w:cs="Arial"/>
-        </w:rPr>
-        <w:t>Nexys</w:t>
-      </w:r>
-      <w:r>
-        <w:rPr>
-          <w:rFonts w:ascii="Arial" w:hAnsi="Arial" w:cs="Arial"/>
-        </w:rPr>
-        <w:t>4</w:t>
-      </w:r>
-      <w:r>
-        <w:rPr>
-          <w:rFonts w:ascii="Arial" w:hAnsi="Arial" w:cs="Arial"/>
-        </w:rPr>
-        <w:t>DDR.xdc</w:t>
-      </w:r>
-    </w:p>
-    <w:p>
-      <w:pPr>
-        <w:pStyle w:val="ListParagraph"/>
-        <w:numPr>
-          <w:ilvl w:val="2"/>
-          <w:numId w:val="23"/>
-        </w:numPr>
-        <w:rPr>
-          <w:rFonts w:ascii="Arial" w:hAnsi="Arial" w:cs="Arial"/>
-        </w:rPr>
-      </w:pPr>
-      <w:r>
-        <w:rPr>
-          <w:rFonts w:ascii="Arial" w:hAnsi="Arial" w:cs="Arial"/>
-        </w:rPr>
-        <w:t>Reimplement the project as described in "Full start" above</w:t>
+      <w:proofErr w:type="spellEnd"/>
+      <w:r>
+        <w:rPr>
+          <w:rFonts w:ascii="Arial" w:hAnsi="Arial" w:cs="Arial"/>
+        </w:rPr>
+        <w:t xml:space="preserve"> 4: </w:t>
+      </w:r>
+      <w:r>
+        <w:rPr>
+          <w:rFonts w:ascii="Arial" w:hAnsi="Arial" w:cs="Arial"/>
+        </w:rPr>
+        <w:t>The default option is the PMOD option.  Invert the instructions above</w:t>
       </w:r>
     </w:p>
     <w:p>
@@ -4331,6 +5105,44 @@
           <w:rFonts w:ascii="Arial" w:hAnsi="Arial" w:cs="Arial"/>
         </w:rPr>
       </w:pPr>
+      <w:proofErr w:type="spellStart"/>
+      <w:r>
+        <w:rPr>
+          <w:rFonts w:ascii="Arial" w:hAnsi="Arial" w:cs="Arial"/>
+        </w:rPr>
+        <w:t>Nexys</w:t>
+      </w:r>
+      <w:proofErr w:type="spellEnd"/>
+      <w:r>
+        <w:rPr>
+          <w:rFonts w:ascii="Arial" w:hAnsi="Arial" w:cs="Arial"/>
+        </w:rPr>
+        <w:t xml:space="preserve"> 2:</w:t>
+      </w:r>
+      <w:r>
+        <w:rPr>
+          <w:rFonts w:ascii="Arial" w:hAnsi="Arial" w:cs="Arial"/>
+        </w:rPr>
+        <w:t xml:space="preserve"> the RS232 port is connected directly to the RS23</w:t>
+      </w:r>
+      <w:r>
+        <w:rPr>
+          <w:rFonts w:ascii="Arial" w:hAnsi="Arial" w:cs="Arial"/>
+        </w:rPr>
+        <w:t>2 D-sub connector</w:t>
+      </w:r>
+    </w:p>
+    <w:p>
+      <w:pPr>
+        <w:pStyle w:val="ListParagraph"/>
+        <w:numPr>
+          <w:ilvl w:val="0"/>
+          <w:numId w:val="23"/>
+        </w:numPr>
+        <w:rPr>
+          <w:rFonts w:ascii="Arial" w:hAnsi="Arial" w:cs="Arial"/>
+        </w:rPr>
+      </w:pPr>
       <w:r>
         <w:rPr>
           <w:rFonts w:ascii="Arial" w:hAnsi="Arial" w:cs="Arial"/>
@@ -4395,6 +5207,7 @@
         </w:rPr>
       </w:pPr>
       <w:bookmarkStart w:id="19" w:name="_Toc430156288"/>
+      <w:proofErr w:type="gramStart"/>
       <w:r>
         <w:rPr>
           <w:rFonts w:ascii="Arial" w:hAnsi="Arial" w:cs="Arial"/>
@@ -4405,7 +5218,14 @@
         <w:rPr>
           <w:rFonts w:ascii="Arial" w:hAnsi="Arial" w:cs="Arial"/>
         </w:rPr>
-        <w:t>ANSI FORTH</w:t>
+        <w:t>ANSI</w:t>
+      </w:r>
+      <w:proofErr w:type="gramEnd"/>
+      <w:r>
+        <w:rPr>
+          <w:rFonts w:ascii="Arial" w:hAnsi="Arial" w:cs="Arial"/>
+        </w:rPr>
+        <w:t xml:space="preserve"> FORTH</w:t>
       </w:r>
       <w:bookmarkEnd w:id="19"/>
     </w:p>
@@ -4682,7 +5502,21 @@
         <w:rPr>
           <w:rFonts w:ascii="Arial" w:hAnsi="Arial" w:cs="Arial"/>
         </w:rPr>
-        <w:t xml:space="preserve">The N.I.G,E. Machine </w:t>
+        <w:t xml:space="preserve">The </w:t>
+      </w:r>
+      <w:proofErr w:type="gramStart"/>
+      <w:r>
+        <w:rPr>
+          <w:rFonts w:ascii="Arial" w:hAnsi="Arial" w:cs="Arial"/>
+        </w:rPr>
+        <w:t>N.I.G,E.</w:t>
+      </w:r>
+      <w:proofErr w:type="gramEnd"/>
+      <w:r>
+        <w:rPr>
+          <w:rFonts w:ascii="Arial" w:hAnsi="Arial" w:cs="Arial"/>
+        </w:rPr>
+        <w:t xml:space="preserve"> Machine </w:t>
       </w:r>
       <w:r>
         <w:rPr>
@@ -5057,6 +5891,7 @@
         </w:rPr>
         <w:t xml:space="preserve"> </w:t>
       </w:r>
+      <w:proofErr w:type="gramStart"/>
       <w:r>
         <w:rPr>
           <w:rFonts w:ascii="Consolas" w:hAnsi="Consolas" w:cs="Consolas"/>
@@ -5073,6 +5908,7 @@
         </w:rPr>
         <w:t xml:space="preserve">DATA.TXT”   </w:t>
       </w:r>
+      <w:proofErr w:type="gramEnd"/>
       <w:r>
         <w:rPr>
           <w:rFonts w:ascii="Consolas" w:hAnsi="Consolas" w:cs="Consolas"/>
@@ -5258,6 +6094,7 @@
         </w:rPr>
       </w:pPr>
       <w:bookmarkStart w:id="21" w:name="_Toc430156290"/>
+      <w:proofErr w:type="gramStart"/>
       <w:r>
         <w:rPr>
           <w:rFonts w:ascii="Arial" w:hAnsi="Arial" w:cs="Arial"/>
@@ -5274,7 +6111,14 @@
         <w:rPr>
           <w:rFonts w:ascii="Arial" w:hAnsi="Arial" w:cs="Arial"/>
         </w:rPr>
-        <w:t xml:space="preserve">  Memory </w:t>
+        <w:t xml:space="preserve">  Memory</w:t>
+      </w:r>
+      <w:proofErr w:type="gramEnd"/>
+      <w:r>
+        <w:rPr>
+          <w:rFonts w:ascii="Arial" w:hAnsi="Arial" w:cs="Arial"/>
+        </w:rPr>
+        <w:t xml:space="preserve"> </w:t>
       </w:r>
       <w:r>
         <w:rPr>
@@ -5473,7 +6317,21 @@
         <w:rPr>
           <w:rFonts w:ascii="Arial" w:hAnsi="Arial" w:cs="Arial"/>
         </w:rPr>
-        <w:t xml:space="preserve"> included on the Nexys board</w:t>
+        <w:t xml:space="preserve"> included on the </w:t>
+      </w:r>
+      <w:proofErr w:type="spellStart"/>
+      <w:r>
+        <w:rPr>
+          <w:rFonts w:ascii="Arial" w:hAnsi="Arial" w:cs="Arial"/>
+        </w:rPr>
+        <w:t>Nexys</w:t>
+      </w:r>
+      <w:proofErr w:type="spellEnd"/>
+      <w:r>
+        <w:rPr>
+          <w:rFonts w:ascii="Arial" w:hAnsi="Arial" w:cs="Arial"/>
+        </w:rPr>
+        <w:t xml:space="preserve"> board</w:t>
       </w:r>
       <w:r>
         <w:rPr>
@@ -5631,7 +6489,21 @@
         <w:rPr>
           <w:rFonts w:ascii="Arial" w:hAnsi="Arial" w:cs="Arial"/>
         </w:rPr>
-        <w:t>The CPU has separate instructions for byte, word and long-word memory access and the corresponding FORTH words C!, C@, W!, W@, !, @ are available</w:t>
+        <w:t xml:space="preserve">The CPU has separate instructions for byte, word and long-word memory access and the corresponding FORTH words </w:t>
+      </w:r>
+      <w:proofErr w:type="gramStart"/>
+      <w:r>
+        <w:rPr>
+          <w:rFonts w:ascii="Arial" w:hAnsi="Arial" w:cs="Arial"/>
+        </w:rPr>
+        <w:t>C!,</w:t>
+      </w:r>
+      <w:proofErr w:type="gramEnd"/>
+      <w:r>
+        <w:rPr>
+          <w:rFonts w:ascii="Arial" w:hAnsi="Arial" w:cs="Arial"/>
+        </w:rPr>
+        <w:t xml:space="preserve"> C@, W!, W@, !, @ are available</w:t>
       </w:r>
       <w:r>
         <w:rPr>
@@ -5734,6 +6606,7 @@
         </w:rPr>
       </w:pPr>
       <w:bookmarkStart w:id="22" w:name="_Toc430156291"/>
+      <w:proofErr w:type="gramStart"/>
       <w:r>
         <w:rPr>
           <w:rFonts w:ascii="Arial" w:hAnsi="Arial" w:cs="Arial"/>
@@ -5750,7 +6623,14 @@
         <w:rPr>
           <w:rFonts w:ascii="Arial" w:hAnsi="Arial" w:cs="Arial"/>
         </w:rPr>
-        <w:t>RS232 port</w:t>
+        <w:t>RS</w:t>
+      </w:r>
+      <w:proofErr w:type="gramEnd"/>
+      <w:r>
+        <w:rPr>
+          <w:rFonts w:ascii="Arial" w:hAnsi="Arial" w:cs="Arial"/>
+        </w:rPr>
+        <w:t>232 port</w:t>
       </w:r>
       <w:bookmarkEnd w:id="22"/>
     </w:p>
@@ -5770,7 +6650,35 @@
         <w:rPr>
           <w:rFonts w:ascii="Arial" w:hAnsi="Arial" w:cs="Arial"/>
         </w:rPr>
-        <w:t>At power on a FORTH terminal process is available through this port (Nexys 4/ Nexys 4 DDR only).</w:t>
+        <w:t>At power on a FORTH terminal process is available through this port (</w:t>
+      </w:r>
+      <w:proofErr w:type="spellStart"/>
+      <w:r>
+        <w:rPr>
+          <w:rFonts w:ascii="Arial" w:hAnsi="Arial" w:cs="Arial"/>
+        </w:rPr>
+        <w:t>Nexys</w:t>
+      </w:r>
+      <w:proofErr w:type="spellEnd"/>
+      <w:r>
+        <w:rPr>
+          <w:rFonts w:ascii="Arial" w:hAnsi="Arial" w:cs="Arial"/>
+        </w:rPr>
+        <w:t xml:space="preserve"> 4/ </w:t>
+      </w:r>
+      <w:proofErr w:type="spellStart"/>
+      <w:r>
+        <w:rPr>
+          <w:rFonts w:ascii="Arial" w:hAnsi="Arial" w:cs="Arial"/>
+        </w:rPr>
+        <w:t>Nexys</w:t>
+      </w:r>
+      <w:proofErr w:type="spellEnd"/>
+      <w:r>
+        <w:rPr>
+          <w:rFonts w:ascii="Arial" w:hAnsi="Arial" w:cs="Arial"/>
+        </w:rPr>
+        <w:t xml:space="preserve"> 4 DDR only).</w:t>
       </w:r>
     </w:p>
     <w:p>
@@ -5795,11 +6703,19 @@
           <w:rFonts w:ascii="Arial" w:hAnsi="Arial" w:cs="Arial"/>
         </w:rPr>
       </w:pPr>
-      <w:r>
-        <w:rPr>
-          <w:rFonts w:ascii="Arial" w:hAnsi="Arial" w:cs="Arial"/>
-        </w:rPr>
-        <w:t xml:space="preserve">Nexys 2: </w:t>
+      <w:proofErr w:type="spellStart"/>
+      <w:r>
+        <w:rPr>
+          <w:rFonts w:ascii="Arial" w:hAnsi="Arial" w:cs="Arial"/>
+        </w:rPr>
+        <w:t>Nexys</w:t>
+      </w:r>
+      <w:proofErr w:type="spellEnd"/>
+      <w:r>
+        <w:rPr>
+          <w:rFonts w:ascii="Arial" w:hAnsi="Arial" w:cs="Arial"/>
+        </w:rPr>
+        <w:t xml:space="preserve"> 2: </w:t>
       </w:r>
       <w:r>
         <w:rPr>
@@ -5836,18 +6752,34 @@
           <w:rFonts w:ascii="Arial" w:hAnsi="Arial" w:cs="Arial"/>
         </w:rPr>
       </w:pPr>
-      <w:r>
-        <w:rPr>
-          <w:rFonts w:ascii="Arial" w:hAnsi="Arial" w:cs="Arial"/>
-        </w:rPr>
-        <w:t>Nexys 4</w:t>
-      </w:r>
-      <w:r>
-        <w:rPr>
-          <w:rFonts w:ascii="Arial" w:hAnsi="Arial" w:cs="Arial"/>
-        </w:rPr>
-        <w:t xml:space="preserve"> / Nexys</w:t>
-      </w:r>
+      <w:proofErr w:type="spellStart"/>
+      <w:r>
+        <w:rPr>
+          <w:rFonts w:ascii="Arial" w:hAnsi="Arial" w:cs="Arial"/>
+        </w:rPr>
+        <w:t>Nexys</w:t>
+      </w:r>
+      <w:proofErr w:type="spellEnd"/>
+      <w:r>
+        <w:rPr>
+          <w:rFonts w:ascii="Arial" w:hAnsi="Arial" w:cs="Arial"/>
+        </w:rPr>
+        <w:t xml:space="preserve"> 4</w:t>
+      </w:r>
+      <w:r>
+        <w:rPr>
+          <w:rFonts w:ascii="Arial" w:hAnsi="Arial" w:cs="Arial"/>
+        </w:rPr>
+        <w:t xml:space="preserve"> / </w:t>
+      </w:r>
+      <w:proofErr w:type="spellStart"/>
+      <w:r>
+        <w:rPr>
+          <w:rFonts w:ascii="Arial" w:hAnsi="Arial" w:cs="Arial"/>
+        </w:rPr>
+        <w:t>Nexys</w:t>
+      </w:r>
+      <w:proofErr w:type="spellEnd"/>
       <w:r>
         <w:rPr>
           <w:rFonts w:ascii="Arial" w:hAnsi="Arial" w:cs="Arial"/>
@@ -5900,6 +6832,7 @@
           <w:rFonts w:ascii="Arial" w:hAnsi="Arial" w:cs="Arial"/>
         </w:rPr>
       </w:pPr>
+      <w:proofErr w:type="gramStart"/>
       <w:r>
         <w:rPr>
           <w:rFonts w:ascii="Arial" w:hAnsi="Arial" w:cs="Arial"/>
@@ -5910,7 +6843,14 @@
         <w:rPr>
           <w:rFonts w:ascii="Arial" w:hAnsi="Arial" w:cs="Arial"/>
         </w:rPr>
-        <w:t>Ethernet port</w:t>
+        <w:t>Ethernet</w:t>
+      </w:r>
+      <w:proofErr w:type="gramEnd"/>
+      <w:r>
+        <w:rPr>
+          <w:rFonts w:ascii="Arial" w:hAnsi="Arial" w:cs="Arial"/>
+        </w:rPr>
+        <w:t xml:space="preserve"> port</w:t>
       </w:r>
     </w:p>
     <w:p>
@@ -5937,7 +6877,7 @@
           <w:rFonts w:ascii="Arial" w:hAnsi="Arial" w:cs="Arial"/>
         </w:rPr>
       </w:pPr>
-      <w:hyperlink r:id="rId16" w:history="1">
+      <w:hyperlink r:id="rId17" w:history="1">
         <w:r>
           <w:rPr>
             <w:rStyle w:val="Hyperlink"/>
@@ -6011,7 +6951,21 @@
         <w:rPr>
           <w:rFonts w:ascii="Arial" w:hAnsi="Arial" w:cs="Arial"/>
         </w:rPr>
-        <w:t>additional macros corresponding to higher-level FORTH word, mostly for flow control.  Appendix 9 documents the cross assembler macros and directives.</w:t>
+        <w:t xml:space="preserve">additional macros corresponding to higher-level FORTH word, mostly for flow control.  Appendix 9 documents the </w:t>
+      </w:r>
+      <w:proofErr w:type="gramStart"/>
+      <w:r>
+        <w:rPr>
+          <w:rFonts w:ascii="Arial" w:hAnsi="Arial" w:cs="Arial"/>
+        </w:rPr>
+        <w:t>cross assembler</w:t>
+      </w:r>
+      <w:proofErr w:type="gramEnd"/>
+      <w:r>
+        <w:rPr>
+          <w:rFonts w:ascii="Arial" w:hAnsi="Arial" w:cs="Arial"/>
+        </w:rPr>
+        <w:t xml:space="preserve"> macros and directives.</w:t>
       </w:r>
     </w:p>
     <w:p>
@@ -6177,8 +7131,17 @@
           <w:rFonts w:ascii="Arial" w:hAnsi="Arial" w:cs="Arial"/>
           <w:b/>
         </w:rPr>
-        <w:t>they will always be placed in the folder  E:\N.I.G.E.-Machine\System</w:t>
-      </w:r>
+        <w:t xml:space="preserve">they will always be placed in the </w:t>
+      </w:r>
+      <w:proofErr w:type="gramStart"/>
+      <w:r>
+        <w:rPr>
+          <w:rFonts w:ascii="Arial" w:hAnsi="Arial" w:cs="Arial"/>
+          <w:b/>
+        </w:rPr>
+        <w:t>folder  E:\N.I.G.E.-Machine\System</w:t>
+      </w:r>
+      <w:proofErr w:type="gramEnd"/>
       <w:r>
         <w:rPr>
           <w:rFonts w:ascii="Arial" w:hAnsi="Arial" w:cs="Arial"/>
@@ -6304,11 +7267,19 @@
           <w:rFonts w:ascii="Arial" w:hAnsi="Arial" w:cs="Arial"/>
         </w:rPr>
       </w:pPr>
-      <w:r>
-        <w:rPr>
-          <w:rFonts w:ascii="Arial" w:hAnsi="Arial" w:cs="Arial"/>
-        </w:rPr>
-        <w:t xml:space="preserve">All of the output files are placed in this folder </w:t>
+      <w:proofErr w:type="gramStart"/>
+      <w:r>
+        <w:rPr>
+          <w:rFonts w:ascii="Arial" w:hAnsi="Arial" w:cs="Arial"/>
+        </w:rPr>
+        <w:t>All of</w:t>
+      </w:r>
+      <w:proofErr w:type="gramEnd"/>
+      <w:r>
+        <w:rPr>
+          <w:rFonts w:ascii="Arial" w:hAnsi="Arial" w:cs="Arial"/>
+        </w:rPr>
+        <w:t xml:space="preserve"> the output files are placed in this folder </w:t>
       </w:r>
     </w:p>
     <w:p>
@@ -6330,11 +7301,19 @@
           <w:rFonts w:ascii="Arial" w:hAnsi="Arial" w:cs="Arial"/>
         </w:rPr>
       </w:pPr>
-      <w:r>
-        <w:rPr>
-          <w:rFonts w:ascii="Arial" w:hAnsi="Arial" w:cs="Arial"/>
-        </w:rPr>
-        <w:t>so it is important that the exact directory structure of the source file depository is maintained.</w:t>
+      <w:proofErr w:type="gramStart"/>
+      <w:r>
+        <w:rPr>
+          <w:rFonts w:ascii="Arial" w:hAnsi="Arial" w:cs="Arial"/>
+        </w:rPr>
+        <w:t>so</w:t>
+      </w:r>
+      <w:proofErr w:type="gramEnd"/>
+      <w:r>
+        <w:rPr>
+          <w:rFonts w:ascii="Arial" w:hAnsi="Arial" w:cs="Arial"/>
+        </w:rPr>
+        <w:t xml:space="preserve"> it is important that the exact directory structure of the source file depository is maintained.</w:t>
       </w:r>
     </w:p>
     <w:p>
@@ -6345,6 +7324,7 @@
         </w:rPr>
       </w:pPr>
       <w:bookmarkStart w:id="25" w:name="_Toc430156294"/>
+      <w:proofErr w:type="gramStart"/>
       <w:r>
         <w:rPr>
           <w:rFonts w:ascii="Arial" w:hAnsi="Arial" w:cs="Arial"/>
@@ -6355,7 +7335,14 @@
         <w:rPr>
           <w:rFonts w:ascii="Arial" w:hAnsi="Arial" w:cs="Arial"/>
         </w:rPr>
-        <w:t xml:space="preserve">  Updating the system software</w:t>
+        <w:t xml:space="preserve">  Updating</w:t>
+      </w:r>
+      <w:proofErr w:type="gramEnd"/>
+      <w:r>
+        <w:rPr>
+          <w:rFonts w:ascii="Arial" w:hAnsi="Arial" w:cs="Arial"/>
+        </w:rPr>
+        <w:t xml:space="preserve"> the system software</w:t>
       </w:r>
       <w:bookmarkEnd w:id="25"/>
     </w:p>
@@ -6370,7 +7357,21 @@
         <w:rPr>
           <w:rFonts w:ascii="Arial" w:hAnsi="Arial" w:cs="Arial"/>
         </w:rPr>
-        <w:t>The most straightforward way to test the system software is to transfer the completed binary machine code file to the FPGA board on a temporary basis using the boot loader.  However the file transferred by boot loader will be lost when the board is powered off</w:t>
+        <w:t xml:space="preserve">The most straightforward way to test the system software is to transfer the completed binary machine code file to the FPGA board on a temporary basis using the boot loader.  </w:t>
+      </w:r>
+      <w:proofErr w:type="gramStart"/>
+      <w:r>
+        <w:rPr>
+          <w:rFonts w:ascii="Arial" w:hAnsi="Arial" w:cs="Arial"/>
+        </w:rPr>
+        <w:t>However</w:t>
+      </w:r>
+      <w:proofErr w:type="gramEnd"/>
+      <w:r>
+        <w:rPr>
+          <w:rFonts w:ascii="Arial" w:hAnsi="Arial" w:cs="Arial"/>
+        </w:rPr>
+        <w:t xml:space="preserve"> the file transferred by boot loader will be lost when the board is powered off</w:t>
       </w:r>
       <w:r>
         <w:rPr>
@@ -6382,7 +7383,21 @@
         <w:rPr>
           <w:rFonts w:ascii="Arial" w:hAnsi="Arial" w:cs="Arial"/>
         </w:rPr>
-        <w:t xml:space="preserve">.   To incorporate the revised system software on a permanent basis the FPGA configuration .bit file needs to be regenerated </w:t>
+        <w:t xml:space="preserve">.   To incorporate the revised system software on a permanent basis the FPGA </w:t>
+      </w:r>
+      <w:proofErr w:type="gramStart"/>
+      <w:r>
+        <w:rPr>
+          <w:rFonts w:ascii="Arial" w:hAnsi="Arial" w:cs="Arial"/>
+        </w:rPr>
+        <w:t>configuration .bit</w:t>
+      </w:r>
+      <w:proofErr w:type="gramEnd"/>
+      <w:r>
+        <w:rPr>
+          <w:rFonts w:ascii="Arial" w:hAnsi="Arial" w:cs="Arial"/>
+        </w:rPr>
+        <w:t xml:space="preserve"> file needs to be regenerated </w:t>
       </w:r>
       <w:r>
         <w:rPr>
@@ -6480,7 +7495,23 @@
           <w:rFonts w:ascii="Arial" w:hAnsi="Arial" w:cs="Arial"/>
           <w:b/>
         </w:rPr>
-        <w:t>exact filepath and filename</w:t>
+        <w:t xml:space="preserve">exact </w:t>
+      </w:r>
+      <w:proofErr w:type="spellStart"/>
+      <w:r>
+        <w:rPr>
+          <w:rFonts w:ascii="Arial" w:hAnsi="Arial" w:cs="Arial"/>
+          <w:b/>
+        </w:rPr>
+        <w:t>filepath</w:t>
+      </w:r>
+      <w:proofErr w:type="spellEnd"/>
+      <w:r>
+        <w:rPr>
+          <w:rFonts w:ascii="Arial" w:hAnsi="Arial" w:cs="Arial"/>
+          <w:b/>
+        </w:rPr>
+        <w:t xml:space="preserve"> and filename</w:t>
       </w:r>
       <w:r>
         <w:rPr>
@@ -6516,12 +7547,21 @@
           <w:b/>
         </w:rPr>
       </w:pPr>
+      <w:proofErr w:type="spellStart"/>
       <w:r>
         <w:rPr>
           <w:rFonts w:ascii="Arial" w:hAnsi="Arial" w:cs="Arial"/>
           <w:b/>
         </w:rPr>
-        <w:t>Nexys 2</w:t>
+        <w:t>Nexys</w:t>
+      </w:r>
+      <w:proofErr w:type="spellEnd"/>
+      <w:r>
+        <w:rPr>
+          <w:rFonts w:ascii="Arial" w:hAnsi="Arial" w:cs="Arial"/>
+          <w:b/>
+        </w:rPr>
+        <w:t xml:space="preserve"> 2</w:t>
       </w:r>
     </w:p>
     <w:p>
@@ -6535,7 +7575,35 @@
         <w:rPr>
           <w:rFonts w:ascii="Arial" w:hAnsi="Arial" w:cs="Arial"/>
         </w:rPr>
-        <w:t xml:space="preserve">The Digilent Adept application should be used to transfer the file SRAM.bin to </w:t>
+        <w:t xml:space="preserve">The </w:t>
+      </w:r>
+      <w:proofErr w:type="spellStart"/>
+      <w:r>
+        <w:rPr>
+          <w:rFonts w:ascii="Arial" w:hAnsi="Arial" w:cs="Arial"/>
+        </w:rPr>
+        <w:t>Digilent</w:t>
+      </w:r>
+      <w:proofErr w:type="spellEnd"/>
+      <w:r>
+        <w:rPr>
+          <w:rFonts w:ascii="Arial" w:hAnsi="Arial" w:cs="Arial"/>
+        </w:rPr>
+        <w:t xml:space="preserve"> Adept application should be used to transfer the file </w:t>
+      </w:r>
+      <w:proofErr w:type="spellStart"/>
+      <w:r>
+        <w:rPr>
+          <w:rFonts w:ascii="Arial" w:hAnsi="Arial" w:cs="Arial"/>
+        </w:rPr>
+        <w:t>SRAM.bin</w:t>
+      </w:r>
+      <w:proofErr w:type="spellEnd"/>
+      <w:r>
+        <w:rPr>
+          <w:rFonts w:ascii="Arial" w:hAnsi="Arial" w:cs="Arial"/>
+        </w:rPr>
+        <w:t xml:space="preserve"> to </w:t>
       </w:r>
       <w:r>
         <w:rPr>
@@ -6575,32 +7643,78 @@
           <w:b/>
         </w:rPr>
       </w:pPr>
+      <w:proofErr w:type="spellStart"/>
       <w:r>
         <w:rPr>
           <w:rFonts w:ascii="Arial" w:hAnsi="Arial" w:cs="Arial"/>
           <w:b/>
         </w:rPr>
-        <w:t xml:space="preserve">Nexys 4, </w:t>
-      </w:r>
+        <w:t>Nexys</w:t>
+      </w:r>
+      <w:proofErr w:type="spellEnd"/>
       <w:r>
         <w:rPr>
           <w:rFonts w:ascii="Arial" w:hAnsi="Arial" w:cs="Arial"/>
           <w:b/>
         </w:rPr>
-        <w:t>Nexys 4 DDR</w:t>
-      </w:r>
-    </w:p>
-    <w:p>
-      <w:pPr>
-        <w:rPr>
-          <w:rFonts w:ascii="Arial" w:hAnsi="Arial" w:cs="Arial"/>
-        </w:rPr>
-      </w:pPr>
-      <w:r>
-        <w:rPr>
-          <w:rFonts w:ascii="Arial" w:hAnsi="Arial" w:cs="Arial"/>
-        </w:rPr>
-        <w:t>The Digilent Adept application is not compatible with the Nexys 4 board and so the boot loader utilizes transfer via the RS232 port.</w:t>
+        <w:t xml:space="preserve"> 4, </w:t>
+      </w:r>
+      <w:proofErr w:type="spellStart"/>
+      <w:r>
+        <w:rPr>
+          <w:rFonts w:ascii="Arial" w:hAnsi="Arial" w:cs="Arial"/>
+          <w:b/>
+        </w:rPr>
+        <w:t>Nexys</w:t>
+      </w:r>
+      <w:proofErr w:type="spellEnd"/>
+      <w:r>
+        <w:rPr>
+          <w:rFonts w:ascii="Arial" w:hAnsi="Arial" w:cs="Arial"/>
+          <w:b/>
+        </w:rPr>
+        <w:t xml:space="preserve"> 4 DDR</w:t>
+      </w:r>
+    </w:p>
+    <w:p>
+      <w:pPr>
+        <w:rPr>
+          <w:rFonts w:ascii="Arial" w:hAnsi="Arial" w:cs="Arial"/>
+        </w:rPr>
+      </w:pPr>
+      <w:r>
+        <w:rPr>
+          <w:rFonts w:ascii="Arial" w:hAnsi="Arial" w:cs="Arial"/>
+        </w:rPr>
+        <w:t xml:space="preserve">The </w:t>
+      </w:r>
+      <w:proofErr w:type="spellStart"/>
+      <w:r>
+        <w:rPr>
+          <w:rFonts w:ascii="Arial" w:hAnsi="Arial" w:cs="Arial"/>
+        </w:rPr>
+        <w:t>Digilent</w:t>
+      </w:r>
+      <w:proofErr w:type="spellEnd"/>
+      <w:r>
+        <w:rPr>
+          <w:rFonts w:ascii="Arial" w:hAnsi="Arial" w:cs="Arial"/>
+        </w:rPr>
+        <w:t xml:space="preserve"> Adept application is not compatible with the </w:t>
+      </w:r>
+      <w:proofErr w:type="spellStart"/>
+      <w:r>
+        <w:rPr>
+          <w:rFonts w:ascii="Arial" w:hAnsi="Arial" w:cs="Arial"/>
+        </w:rPr>
+        <w:t>Nexys</w:t>
+      </w:r>
+      <w:proofErr w:type="spellEnd"/>
+      <w:r>
+        <w:rPr>
+          <w:rFonts w:ascii="Arial" w:hAnsi="Arial" w:cs="Arial"/>
+        </w:rPr>
+        <w:t xml:space="preserve"> 4 board and so the boot loader utilizes transfer via the RS232 port.</w:t>
       </w:r>
     </w:p>
     <w:p>
@@ -6618,7 +7732,21 @@
         <w:rPr>
           <w:rFonts w:ascii="Arial" w:hAnsi="Arial" w:cs="Arial"/>
         </w:rPr>
-        <w:t>Establish an RS232 connection between the PC and the Nexys 4 board.  (See section 2.5)</w:t>
+        <w:t xml:space="preserve">Establish an RS232 connection between the PC and the </w:t>
+      </w:r>
+      <w:proofErr w:type="spellStart"/>
+      <w:r>
+        <w:rPr>
+          <w:rFonts w:ascii="Arial" w:hAnsi="Arial" w:cs="Arial"/>
+        </w:rPr>
+        <w:t>Nexys</w:t>
+      </w:r>
+      <w:proofErr w:type="spellEnd"/>
+      <w:r>
+        <w:rPr>
+          <w:rFonts w:ascii="Arial" w:hAnsi="Arial" w:cs="Arial"/>
+        </w:rPr>
+        <w:t xml:space="preserve"> 4 board.  (See section 2.5)</w:t>
       </w:r>
     </w:p>
     <w:p>
@@ -6636,7 +7764,21 @@
         <w:rPr>
           <w:rFonts w:ascii="Arial" w:hAnsi="Arial" w:cs="Arial"/>
         </w:rPr>
-        <w:t>Press the CPU reset button on the Nexys 4 board.  The board will reset for 4 seconds</w:t>
+        <w:t xml:space="preserve">Press the CPU reset button on the </w:t>
+      </w:r>
+      <w:proofErr w:type="spellStart"/>
+      <w:r>
+        <w:rPr>
+          <w:rFonts w:ascii="Arial" w:hAnsi="Arial" w:cs="Arial"/>
+        </w:rPr>
+        <w:t>Nexys</w:t>
+      </w:r>
+      <w:proofErr w:type="spellEnd"/>
+      <w:r>
+        <w:rPr>
+          <w:rFonts w:ascii="Arial" w:hAnsi="Arial" w:cs="Arial"/>
+        </w:rPr>
+        <w:t xml:space="preserve"> 4 board.  The board will reset for 4 seconds</w:t>
       </w:r>
     </w:p>
     <w:p>
@@ -6654,7 +7796,35 @@
         <w:rPr>
           <w:rFonts w:ascii="Arial" w:hAnsi="Arial" w:cs="Arial"/>
         </w:rPr>
-        <w:t xml:space="preserve">Immediately transfer the file SRAM.bin to the Nexys 4 board via the RS232 interface at the UART default settings of 57,600 baud, </w:t>
+        <w:t xml:space="preserve">Immediately transfer the file </w:t>
+      </w:r>
+      <w:proofErr w:type="spellStart"/>
+      <w:r>
+        <w:rPr>
+          <w:rFonts w:ascii="Arial" w:hAnsi="Arial" w:cs="Arial"/>
+        </w:rPr>
+        <w:t>SRAM.bin</w:t>
+      </w:r>
+      <w:proofErr w:type="spellEnd"/>
+      <w:r>
+        <w:rPr>
+          <w:rFonts w:ascii="Arial" w:hAnsi="Arial" w:cs="Arial"/>
+        </w:rPr>
+        <w:t xml:space="preserve"> to the </w:t>
+      </w:r>
+      <w:proofErr w:type="spellStart"/>
+      <w:r>
+        <w:rPr>
+          <w:rFonts w:ascii="Arial" w:hAnsi="Arial" w:cs="Arial"/>
+        </w:rPr>
+        <w:t>Nexys</w:t>
+      </w:r>
+      <w:proofErr w:type="spellEnd"/>
+      <w:r>
+        <w:rPr>
+          <w:rFonts w:ascii="Arial" w:hAnsi="Arial" w:cs="Arial"/>
+        </w:rPr>
+        <w:t xml:space="preserve"> 4 board via the RS232 interface at the UART default settings of 57,600 baud, </w:t>
       </w:r>
       <w:r>
         <w:rPr>
@@ -6672,7 +7842,21 @@
         <w:rPr>
           <w:rFonts w:ascii="Arial" w:hAnsi="Arial" w:cs="Arial"/>
         </w:rPr>
-        <w:t xml:space="preserve">.  A blue LED on the Nexys 4 board will light during transfer.  </w:t>
+        <w:t xml:space="preserve">.  A blue LED on the </w:t>
+      </w:r>
+      <w:proofErr w:type="spellStart"/>
+      <w:r>
+        <w:rPr>
+          <w:rFonts w:ascii="Arial" w:hAnsi="Arial" w:cs="Arial"/>
+        </w:rPr>
+        <w:t>Nexys</w:t>
+      </w:r>
+      <w:proofErr w:type="spellEnd"/>
+      <w:r>
+        <w:rPr>
+          <w:rFonts w:ascii="Arial" w:hAnsi="Arial" w:cs="Arial"/>
+        </w:rPr>
+        <w:t xml:space="preserve"> 4 board will light during transfer.  </w:t>
       </w:r>
       <w:r>
         <w:rPr>
@@ -6800,8 +7984,16 @@
         <w:rPr>
           <w:rFonts w:ascii="Consolas" w:hAnsi="Consolas" w:cs="Consolas"/>
         </w:rPr>
-        <w:t xml:space="preserve"> inst_SYS_RAM</w:t>
-      </w:r>
+        <w:t xml:space="preserve"> </w:t>
+      </w:r>
+      <w:proofErr w:type="spellStart"/>
+      <w:r>
+        <w:rPr>
+          <w:rFonts w:ascii="Consolas" w:hAnsi="Consolas" w:cs="Consolas"/>
+        </w:rPr>
+        <w:t>inst_SYS_RAM</w:t>
+      </w:r>
+      <w:proofErr w:type="spellEnd"/>
     </w:p>
     <w:p>
       <w:pPr>
@@ -6839,7 +8031,23 @@
           <w:rFonts w:ascii="Arial" w:hAnsi="Arial" w:cs="Arial"/>
           <w:b/>
         </w:rPr>
-        <w:t>Note that the filepath to the Xilinx memory core initialization module must be exactly as follows:</w:t>
+        <w:t xml:space="preserve">Note that the </w:t>
+      </w:r>
+      <w:proofErr w:type="spellStart"/>
+      <w:r>
+        <w:rPr>
+          <w:rFonts w:ascii="Arial" w:hAnsi="Arial" w:cs="Arial"/>
+          <w:b/>
+        </w:rPr>
+        <w:t>filepath</w:t>
+      </w:r>
+      <w:proofErr w:type="spellEnd"/>
+      <w:r>
+        <w:rPr>
+          <w:rFonts w:ascii="Arial" w:hAnsi="Arial" w:cs="Arial"/>
+          <w:b/>
+        </w:rPr>
+        <w:t xml:space="preserve"> to the Xilinx memory core initialization module must be exactly as follows:</w:t>
       </w:r>
     </w:p>
     <w:p>
@@ -6880,7 +8088,21 @@
         <w:rPr>
           <w:rFonts w:ascii="Arial" w:hAnsi="Arial" w:cs="Arial"/>
         </w:rPr>
-        <w:t>FPGA configuration .bit file</w:t>
+        <w:t xml:space="preserve">FPGA </w:t>
+      </w:r>
+      <w:proofErr w:type="gramStart"/>
+      <w:r>
+        <w:rPr>
+          <w:rFonts w:ascii="Arial" w:hAnsi="Arial" w:cs="Arial"/>
+        </w:rPr>
+        <w:t>configuration .bit</w:t>
+      </w:r>
+      <w:proofErr w:type="gramEnd"/>
+      <w:r>
+        <w:rPr>
+          <w:rFonts w:ascii="Arial" w:hAnsi="Arial" w:cs="Arial"/>
+        </w:rPr>
+        <w:t xml:space="preserve"> file</w:t>
       </w:r>
       <w:r>
         <w:rPr>
@@ -6888,11 +8110,19 @@
         </w:rPr>
         <w:t xml:space="preserve"> to the </w:t>
       </w:r>
-      <w:r>
-        <w:rPr>
-          <w:rFonts w:ascii="Arial" w:hAnsi="Arial" w:cs="Arial"/>
-        </w:rPr>
-        <w:t>Nexys board in the usual manner</w:t>
+      <w:proofErr w:type="spellStart"/>
+      <w:r>
+        <w:rPr>
+          <w:rFonts w:ascii="Arial" w:hAnsi="Arial" w:cs="Arial"/>
+        </w:rPr>
+        <w:t>Nexys</w:t>
+      </w:r>
+      <w:proofErr w:type="spellEnd"/>
+      <w:r>
+        <w:rPr>
+          <w:rFonts w:ascii="Arial" w:hAnsi="Arial" w:cs="Arial"/>
+        </w:rPr>
+        <w:t xml:space="preserve"> board in the usual manner</w:t>
       </w:r>
     </w:p>
     <w:p>
@@ -6993,7 +8223,35 @@
         <w:rPr>
           <w:rFonts w:ascii="Arial" w:hAnsi="Arial" w:cs="Arial"/>
         </w:rPr>
-        <w:t>The custom modules interface with the outside world either through the electronic components available on the Nexys board (e.g. LED’s, microphone, etc.) or through circuits attached to the PMOD expansion ports.  Digilent supply a range of ready-made PMOD circuits that may be suitable for a variety of purposes</w:t>
+        <w:t xml:space="preserve">The custom modules interface with the outside world either through the electronic components available on the </w:t>
+      </w:r>
+      <w:proofErr w:type="spellStart"/>
+      <w:r>
+        <w:rPr>
+          <w:rFonts w:ascii="Arial" w:hAnsi="Arial" w:cs="Arial"/>
+        </w:rPr>
+        <w:t>Nexys</w:t>
+      </w:r>
+      <w:proofErr w:type="spellEnd"/>
+      <w:r>
+        <w:rPr>
+          <w:rFonts w:ascii="Arial" w:hAnsi="Arial" w:cs="Arial"/>
+        </w:rPr>
+        <w:t xml:space="preserve"> board (e.g. LED’s, microphone, etc.) or through circuits attached to the PMOD expansion ports.  </w:t>
+      </w:r>
+      <w:proofErr w:type="spellStart"/>
+      <w:r>
+        <w:rPr>
+          <w:rFonts w:ascii="Arial" w:hAnsi="Arial" w:cs="Arial"/>
+        </w:rPr>
+        <w:t>Digilent</w:t>
+      </w:r>
+      <w:proofErr w:type="spellEnd"/>
+      <w:r>
+        <w:rPr>
+          <w:rFonts w:ascii="Arial" w:hAnsi="Arial" w:cs="Arial"/>
+        </w:rPr>
+        <w:t xml:space="preserve"> supply a range of ready-made PMOD circuits that may be suitable for a variety of purposes</w:t>
       </w:r>
     </w:p>
     <w:p>
@@ -7131,7 +8389,21 @@
         <w:rPr>
           <w:rFonts w:ascii="Arial" w:hAnsi="Arial" w:cs="Arial"/>
         </w:rPr>
-        <w:t>Extending the hardware registers and interrupts involves making changes to the following modules in the project design files.  In general this should be as straightforward as duplicating the existing logic for each new item using the design file comments as a guide:</w:t>
+        <w:t xml:space="preserve">Extending the hardware registers and interrupts involves making changes to the following modules in the project design files.  In </w:t>
+      </w:r>
+      <w:proofErr w:type="gramStart"/>
+      <w:r>
+        <w:rPr>
+          <w:rFonts w:ascii="Arial" w:hAnsi="Arial" w:cs="Arial"/>
+        </w:rPr>
+        <w:t>general</w:t>
+      </w:r>
+      <w:proofErr w:type="gramEnd"/>
+      <w:r>
+        <w:rPr>
+          <w:rFonts w:ascii="Arial" w:hAnsi="Arial" w:cs="Arial"/>
+        </w:rPr>
+        <w:t xml:space="preserve"> this should be as straightforward as duplicating the existing logic for each new item using the design file comments as a guide:</w:t>
       </w:r>
     </w:p>
     <w:p>
@@ -7145,12 +8417,14 @@
           <w:rFonts w:ascii="Arial" w:hAnsi="Arial" w:cs="Arial"/>
         </w:rPr>
       </w:pPr>
+      <w:proofErr w:type="spellStart"/>
       <w:r>
         <w:rPr>
           <w:rFonts w:ascii="Arial" w:hAnsi="Arial" w:cs="Arial"/>
         </w:rPr>
         <w:t>Inst_HW_Registers</w:t>
       </w:r>
+      <w:proofErr w:type="spellEnd"/>
     </w:p>
     <w:p>
       <w:pPr>
@@ -7163,12 +8437,14 @@
           <w:rFonts w:ascii="Arial" w:hAnsi="Arial" w:cs="Arial"/>
         </w:rPr>
       </w:pPr>
+      <w:proofErr w:type="spellStart"/>
       <w:r>
         <w:rPr>
           <w:rFonts w:ascii="Arial" w:hAnsi="Arial" w:cs="Arial"/>
         </w:rPr>
         <w:t>Inst_Interrupt</w:t>
       </w:r>
+      <w:proofErr w:type="spellEnd"/>
     </w:p>
     <w:p>
       <w:pPr>
@@ -7252,7 +8528,21 @@
         <w:rPr>
           <w:rFonts w:ascii="Arial" w:hAnsi="Arial" w:cs="Arial"/>
         </w:rPr>
-        <w:t>n addition the N.I.G.E. Machine design is released under a dual license with open source rights for</w:t>
+        <w:t xml:space="preserve">n </w:t>
+      </w:r>
+      <w:proofErr w:type="gramStart"/>
+      <w:r>
+        <w:rPr>
+          <w:rFonts w:ascii="Arial" w:hAnsi="Arial" w:cs="Arial"/>
+        </w:rPr>
+        <w:t>addition</w:t>
+      </w:r>
+      <w:proofErr w:type="gramEnd"/>
+      <w:r>
+        <w:rPr>
+          <w:rFonts w:ascii="Arial" w:hAnsi="Arial" w:cs="Arial"/>
+        </w:rPr>
+        <w:t xml:space="preserve"> the N.I.G.E. Machine design is released under a dual license with open source rights for</w:t>
       </w:r>
       <w:r>
         <w:rPr>
@@ -7313,14 +8603,70 @@
         <w:rPr>
           <w:rFonts w:ascii="Arial" w:hAnsi="Arial" w:cs="Arial"/>
         </w:rPr>
-        <w:t xml:space="preserve">Testing design changes in the electronic simulator (Xilinx ISM) is essential before testing in hardware.  For this purpose a faster-to-simulate SRAM module (RAM_for_Testbench) is provided.  Comment out the instance of SYS_RAM in </w:t>
+        <w:t xml:space="preserve">Testing design changes in the electronic simulator (Xilinx ISM) is essential before testing in hardware.  For this </w:t>
+      </w:r>
+      <w:proofErr w:type="gramStart"/>
+      <w:r>
+        <w:rPr>
+          <w:rFonts w:ascii="Arial" w:hAnsi="Arial" w:cs="Arial"/>
+        </w:rPr>
+        <w:t>purpose</w:t>
+      </w:r>
+      <w:proofErr w:type="gramEnd"/>
+      <w:r>
+        <w:rPr>
+          <w:rFonts w:ascii="Arial" w:hAnsi="Arial" w:cs="Arial"/>
+        </w:rPr>
+        <w:t xml:space="preserve"> a faster-to-simulate SRAM module (</w:t>
+      </w:r>
+      <w:proofErr w:type="spellStart"/>
+      <w:r>
+        <w:rPr>
+          <w:rFonts w:ascii="Arial" w:hAnsi="Arial" w:cs="Arial"/>
+        </w:rPr>
+        <w:t>RAM_for_Testbench</w:t>
+      </w:r>
+      <w:proofErr w:type="spellEnd"/>
+      <w:r>
+        <w:rPr>
+          <w:rFonts w:ascii="Arial" w:hAnsi="Arial" w:cs="Arial"/>
+        </w:rPr>
+        <w:t xml:space="preserve">) is provided.  Comment out the instance of SYS_RAM in </w:t>
       </w:r>
       <w:r>
         <w:rPr>
           <w:rFonts w:ascii="Arial" w:hAnsi="Arial" w:cs="Arial"/>
         </w:rPr>
         <w:lastRenderedPageBreak/>
-        <w:t>Board_Nexys4 and comment in RAM_for_Testbench.  The principal advantage is that this module can read a revised SRAM.bin file directly without being regenerated, thus saving time</w:t>
+        <w:t xml:space="preserve">Board_Nexys4 and comment in </w:t>
+      </w:r>
+      <w:proofErr w:type="spellStart"/>
+      <w:r>
+        <w:rPr>
+          <w:rFonts w:ascii="Arial" w:hAnsi="Arial" w:cs="Arial"/>
+        </w:rPr>
+        <w:t>RAM_for_Testbench</w:t>
+      </w:r>
+      <w:proofErr w:type="spellEnd"/>
+      <w:r>
+        <w:rPr>
+          <w:rFonts w:ascii="Arial" w:hAnsi="Arial" w:cs="Arial"/>
+        </w:rPr>
+        <w:t xml:space="preserve">.  The principal advantage is that this module can read a revised </w:t>
+      </w:r>
+      <w:proofErr w:type="spellStart"/>
+      <w:r>
+        <w:rPr>
+          <w:rFonts w:ascii="Arial" w:hAnsi="Arial" w:cs="Arial"/>
+        </w:rPr>
+        <w:t>SRAM.bin</w:t>
+      </w:r>
+      <w:proofErr w:type="spellEnd"/>
+      <w:r>
+        <w:rPr>
+          <w:rFonts w:ascii="Arial" w:hAnsi="Arial" w:cs="Arial"/>
+        </w:rPr>
+        <w:t xml:space="preserve"> file directly without being regenerated, thus saving time</w:t>
       </w:r>
     </w:p>
     <w:p>
@@ -7362,7 +8708,21 @@
         <w:rPr>
           <w:rFonts w:ascii="Arial" w:hAnsi="Arial" w:cs="Arial"/>
         </w:rPr>
-        <w:t xml:space="preserve"> test fails </w:t>
+        <w:t xml:space="preserve"> test </w:t>
+      </w:r>
+      <w:proofErr w:type="gramStart"/>
+      <w:r>
+        <w:rPr>
+          <w:rFonts w:ascii="Arial" w:hAnsi="Arial" w:cs="Arial"/>
+        </w:rPr>
+        <w:t>fails</w:t>
+      </w:r>
+      <w:proofErr w:type="gramEnd"/>
+      <w:r>
+        <w:rPr>
+          <w:rFonts w:ascii="Arial" w:hAnsi="Arial" w:cs="Arial"/>
+        </w:rPr>
+        <w:t xml:space="preserve"> </w:t>
       </w:r>
       <w:r>
         <w:rPr>
@@ -7388,6 +8748,7 @@
         </w:rPr>
         <w:t xml:space="preserve">sequence of tests completes </w:t>
       </w:r>
+      <w:proofErr w:type="gramStart"/>
       <w:r>
         <w:rPr>
           <w:rFonts w:ascii="Arial" w:hAnsi="Arial" w:cs="Arial"/>
@@ -7404,7 +8765,14 @@
         <w:rPr>
           <w:rFonts w:ascii="Arial" w:hAnsi="Arial" w:cs="Arial"/>
         </w:rPr>
-        <w:t xml:space="preserve"> then </w:t>
+        <w:t xml:space="preserve"> then</w:t>
+      </w:r>
+      <w:proofErr w:type="gramEnd"/>
+      <w:r>
+        <w:rPr>
+          <w:rFonts w:ascii="Arial" w:hAnsi="Arial" w:cs="Arial"/>
+        </w:rPr>
+        <w:t xml:space="preserve"> </w:t>
       </w:r>
       <w:r>
         <w:rPr>
@@ -7428,7 +8796,21 @@
         <w:rPr>
           <w:rFonts w:ascii="Arial" w:hAnsi="Arial" w:cs="Arial"/>
         </w:rPr>
-        <w:t>It is critical to ensure that the new design meets timing.  ISE SmartXplorer is very helpful for obtaining the best place and route for a given design and optimizing timing</w:t>
+        <w:t xml:space="preserve">It is critical to ensure that the new design meets timing.  ISE </w:t>
+      </w:r>
+      <w:proofErr w:type="spellStart"/>
+      <w:r>
+        <w:rPr>
+          <w:rFonts w:ascii="Arial" w:hAnsi="Arial" w:cs="Arial"/>
+        </w:rPr>
+        <w:t>SmartXplorer</w:t>
+      </w:r>
+      <w:proofErr w:type="spellEnd"/>
+      <w:r>
+        <w:rPr>
+          <w:rFonts w:ascii="Arial" w:hAnsi="Arial" w:cs="Arial"/>
+        </w:rPr>
+        <w:t xml:space="preserve"> is very helpful for obtaining the best place and route for a given design and optimizing timing</w:t>
       </w:r>
     </w:p>
     <w:p>
@@ -7456,8 +8838,8 @@
       </w:pPr>
     </w:p>
     <w:sectPr>
-      <w:headerReference w:type="default" r:id="rId17"/>
-      <w:footerReference w:type="default" r:id="rId18"/>
+      <w:headerReference w:type="default" r:id="rId18"/>
+      <w:footerReference w:type="default" r:id="rId19"/>
       <w:pgSz w:w="11907" w:h="16839" w:code="9"/>
       <w:pgMar w:top="1440" w:right="1440" w:bottom="1440" w:left="1440" w:header="720" w:footer="720" w:gutter="0"/>
       <w:pgNumType w:start="0"/>
@@ -7470,7 +8852,7 @@
 </file>
 
 <file path=word/endnotes.xml><?xml version="1.0" encoding="utf-8"?>
-<w:endnotes xmlns:wpc="http://schemas.microsoft.com/office/word/2010/wordprocessingCanvas" xmlns:cx="http://schemas.microsoft.com/office/drawing/2014/chartex" xmlns:cx1="http://schemas.microsoft.com/office/drawing/2015/9/8/chartex" xmlns:cx2="http://schemas.microsoft.com/office/drawing/2015/10/21/chartex" xmlns:mc="http://schemas.openxmlformats.org/markup-compatibility/2006" xmlns:o="urn:schemas-microsoft-com:office:office" xmlns:r="http://schemas.openxmlformats.org/officeDocument/2006/relationships" xmlns:m="http://schemas.openxmlformats.org/officeDocument/2006/math" xmlns:v="urn:schemas-microsoft-com:vml" xmlns:wp14="http://schemas.microsoft.com/office/word/2010/wordprocessingDrawing" xmlns:wp="http://schemas.openxmlformats.org/drawingml/2006/wordprocessingDrawing" xmlns:w10="urn:schemas-microsoft-com:office:word" xmlns:w="http://schemas.openxmlformats.org/wordprocessingml/2006/main" xmlns:w14="http://schemas.microsoft.com/office/word/2010/wordml" xmlns:w15="http://schemas.microsoft.com/office/word/2012/wordml" xmlns:w16se="http://schemas.microsoft.com/office/word/2015/wordml/symex" xmlns:wpg="http://schemas.microsoft.com/office/word/2010/wordprocessingGroup" xmlns:wpi="http://schemas.microsoft.com/office/word/2010/wordprocessingInk" xmlns:wne="http://schemas.microsoft.com/office/word/2006/wordml" xmlns:wps="http://schemas.microsoft.com/office/word/2010/wordprocessingShape" mc:Ignorable="w14 w15 w16se wp14">
+<w:endnotes xmlns:wpc="http://schemas.microsoft.com/office/word/2010/wordprocessingCanvas" xmlns:cx="http://schemas.microsoft.com/office/drawing/2014/chartex" xmlns:cx1="http://schemas.microsoft.com/office/drawing/2015/9/8/chartex" xmlns:cx2="http://schemas.microsoft.com/office/drawing/2015/10/21/chartex" xmlns:cx3="http://schemas.microsoft.com/office/drawing/2016/5/9/chartex" xmlns:cx4="http://schemas.microsoft.com/office/drawing/2016/5/10/chartex" xmlns:cx5="http://schemas.microsoft.com/office/drawing/2016/5/11/chartex" xmlns:cx6="http://schemas.microsoft.com/office/drawing/2016/5/12/chartex" xmlns:cx7="http://schemas.microsoft.com/office/drawing/2016/5/13/chartex" xmlns:cx8="http://schemas.microsoft.com/office/drawing/2016/5/14/chartex" xmlns:mc="http://schemas.openxmlformats.org/markup-compatibility/2006" xmlns:aink="http://schemas.microsoft.com/office/drawing/2016/ink" xmlns:am3d="http://schemas.microsoft.com/office/drawing/2017/model3d" xmlns:o="urn:schemas-microsoft-com:office:office" xmlns:r="http://schemas.openxmlformats.org/officeDocument/2006/relationships" xmlns:m="http://schemas.openxmlformats.org/officeDocument/2006/math" xmlns:v="urn:schemas-microsoft-com:vml" xmlns:wp14="http://schemas.microsoft.com/office/word/2010/wordprocessingDrawing" xmlns:wp="http://schemas.openxmlformats.org/drawingml/2006/wordprocessingDrawing" xmlns:w10="urn:schemas-microsoft-com:office:word" xmlns:w="http://schemas.openxmlformats.org/wordprocessingml/2006/main" xmlns:w14="http://schemas.microsoft.com/office/word/2010/wordml" xmlns:w15="http://schemas.microsoft.com/office/word/2012/wordml" xmlns:w16cid="http://schemas.microsoft.com/office/word/2016/wordml/cid" xmlns:w16se="http://schemas.microsoft.com/office/word/2015/wordml/symex" xmlns:wpg="http://schemas.microsoft.com/office/word/2010/wordprocessingGroup" xmlns:wpi="http://schemas.microsoft.com/office/word/2010/wordprocessingInk" xmlns:wne="http://schemas.microsoft.com/office/word/2006/wordml" xmlns:wps="http://schemas.microsoft.com/office/word/2010/wordprocessingShape" mc:Ignorable="w14 w15 w16se w16cid wp14">
   <w:endnote w:type="separator" w:id="-1">
     <w:p>
       <w:r>
@@ -7491,7 +8873,7 @@
 </file>
 
 <file path=word/footer1.xml><?xml version="1.0" encoding="utf-8"?>
-<w:ftr xmlns:wpc="http://schemas.microsoft.com/office/word/2010/wordprocessingCanvas" xmlns:cx="http://schemas.microsoft.com/office/drawing/2014/chartex" xmlns:cx1="http://schemas.microsoft.com/office/drawing/2015/9/8/chartex" xmlns:cx2="http://schemas.microsoft.com/office/drawing/2015/10/21/chartex" xmlns:mc="http://schemas.openxmlformats.org/markup-compatibility/2006" xmlns:o="urn:schemas-microsoft-com:office:office" xmlns:r="http://schemas.openxmlformats.org/officeDocument/2006/relationships" xmlns:m="http://schemas.openxmlformats.org/officeDocument/2006/math" xmlns:v="urn:schemas-microsoft-com:vml" xmlns:wp14="http://schemas.microsoft.com/office/word/2010/wordprocessingDrawing" xmlns:wp="http://schemas.openxmlformats.org/drawingml/2006/wordprocessingDrawing" xmlns:w10="urn:schemas-microsoft-com:office:word" xmlns:w="http://schemas.openxmlformats.org/wordprocessingml/2006/main" xmlns:w14="http://schemas.microsoft.com/office/word/2010/wordml" xmlns:w15="http://schemas.microsoft.com/office/word/2012/wordml" xmlns:w16se="http://schemas.microsoft.com/office/word/2015/wordml/symex" xmlns:wpg="http://schemas.microsoft.com/office/word/2010/wordprocessingGroup" xmlns:wpi="http://schemas.microsoft.com/office/word/2010/wordprocessingInk" xmlns:wne="http://schemas.microsoft.com/office/word/2006/wordml" xmlns:wps="http://schemas.microsoft.com/office/word/2010/wordprocessingShape" mc:Ignorable="w14 w15 w16se wp14">
+<w:ftr xmlns:wpc="http://schemas.microsoft.com/office/word/2010/wordprocessingCanvas" xmlns:cx="http://schemas.microsoft.com/office/drawing/2014/chartex" xmlns:cx1="http://schemas.microsoft.com/office/drawing/2015/9/8/chartex" xmlns:cx2="http://schemas.microsoft.com/office/drawing/2015/10/21/chartex" xmlns:cx3="http://schemas.microsoft.com/office/drawing/2016/5/9/chartex" xmlns:cx4="http://schemas.microsoft.com/office/drawing/2016/5/10/chartex" xmlns:cx5="http://schemas.microsoft.com/office/drawing/2016/5/11/chartex" xmlns:cx6="http://schemas.microsoft.com/office/drawing/2016/5/12/chartex" xmlns:cx7="http://schemas.microsoft.com/office/drawing/2016/5/13/chartex" xmlns:cx8="http://schemas.microsoft.com/office/drawing/2016/5/14/chartex" xmlns:mc="http://schemas.openxmlformats.org/markup-compatibility/2006" xmlns:aink="http://schemas.microsoft.com/office/drawing/2016/ink" xmlns:am3d="http://schemas.microsoft.com/office/drawing/2017/model3d" xmlns:o="urn:schemas-microsoft-com:office:office" xmlns:r="http://schemas.openxmlformats.org/officeDocument/2006/relationships" xmlns:m="http://schemas.openxmlformats.org/officeDocument/2006/math" xmlns:v="urn:schemas-microsoft-com:vml" xmlns:wp14="http://schemas.microsoft.com/office/word/2010/wordprocessingDrawing" xmlns:wp="http://schemas.openxmlformats.org/drawingml/2006/wordprocessingDrawing" xmlns:w10="urn:schemas-microsoft-com:office:word" xmlns:w="http://schemas.openxmlformats.org/wordprocessingml/2006/main" xmlns:w14="http://schemas.microsoft.com/office/word/2010/wordml" xmlns:w15="http://schemas.microsoft.com/office/word/2012/wordml" xmlns:w16cid="http://schemas.microsoft.com/office/word/2016/wordml/cid" xmlns:w16se="http://schemas.microsoft.com/office/word/2015/wordml/symex" xmlns:wpg="http://schemas.microsoft.com/office/word/2010/wordprocessingGroup" xmlns:wpi="http://schemas.microsoft.com/office/word/2010/wordprocessingInk" xmlns:wne="http://schemas.microsoft.com/office/word/2006/wordml" xmlns:wps="http://schemas.microsoft.com/office/word/2010/wordprocessingShape" mc:Ignorable="w14 w15 w16se w16cid wp14">
   <w:p>
     <w:pPr>
       <w:pStyle w:val="Footer"/>
@@ -7507,7 +8889,7 @@
 </file>
 
 <file path=word/footnotes.xml><?xml version="1.0" encoding="utf-8"?>
-<w:footnotes xmlns:wpc="http://schemas.microsoft.com/office/word/2010/wordprocessingCanvas" xmlns:cx="http://schemas.microsoft.com/office/drawing/2014/chartex" xmlns:cx1="http://schemas.microsoft.com/office/drawing/2015/9/8/chartex" xmlns:cx2="http://schemas.microsoft.com/office/drawing/2015/10/21/chartex" xmlns:mc="http://schemas.openxmlformats.org/markup-compatibility/2006" xmlns:o="urn:schemas-microsoft-com:office:office" xmlns:r="http://schemas.openxmlformats.org/officeDocument/2006/relationships" xmlns:m="http://schemas.openxmlformats.org/officeDocument/2006/math" xmlns:v="urn:schemas-microsoft-com:vml" xmlns:wp14="http://schemas.microsoft.com/office/word/2010/wordprocessingDrawing" xmlns:wp="http://schemas.openxmlformats.org/drawingml/2006/wordprocessingDrawing" xmlns:w10="urn:schemas-microsoft-com:office:word" xmlns:w="http://schemas.openxmlformats.org/wordprocessingml/2006/main" xmlns:w14="http://schemas.microsoft.com/office/word/2010/wordml" xmlns:w15="http://schemas.microsoft.com/office/word/2012/wordml" xmlns:w16se="http://schemas.microsoft.com/office/word/2015/wordml/symex" xmlns:wpg="http://schemas.microsoft.com/office/word/2010/wordprocessingGroup" xmlns:wpi="http://schemas.microsoft.com/office/word/2010/wordprocessingInk" xmlns:wne="http://schemas.microsoft.com/office/word/2006/wordml" xmlns:wps="http://schemas.microsoft.com/office/word/2010/wordprocessingShape" mc:Ignorable="w14 w15 w16se wp14">
+<w:footnotes xmlns:wpc="http://schemas.microsoft.com/office/word/2010/wordprocessingCanvas" xmlns:cx="http://schemas.microsoft.com/office/drawing/2014/chartex" xmlns:cx1="http://schemas.microsoft.com/office/drawing/2015/9/8/chartex" xmlns:cx2="http://schemas.microsoft.com/office/drawing/2015/10/21/chartex" xmlns:cx3="http://schemas.microsoft.com/office/drawing/2016/5/9/chartex" xmlns:cx4="http://schemas.microsoft.com/office/drawing/2016/5/10/chartex" xmlns:cx5="http://schemas.microsoft.com/office/drawing/2016/5/11/chartex" xmlns:cx6="http://schemas.microsoft.com/office/drawing/2016/5/12/chartex" xmlns:cx7="http://schemas.microsoft.com/office/drawing/2016/5/13/chartex" xmlns:cx8="http://schemas.microsoft.com/office/drawing/2016/5/14/chartex" xmlns:mc="http://schemas.openxmlformats.org/markup-compatibility/2006" xmlns:aink="http://schemas.microsoft.com/office/drawing/2016/ink" xmlns:am3d="http://schemas.microsoft.com/office/drawing/2017/model3d" xmlns:o="urn:schemas-microsoft-com:office:office" xmlns:r="http://schemas.openxmlformats.org/officeDocument/2006/relationships" xmlns:m="http://schemas.openxmlformats.org/officeDocument/2006/math" xmlns:v="urn:schemas-microsoft-com:vml" xmlns:wp14="http://schemas.microsoft.com/office/word/2010/wordprocessingDrawing" xmlns:wp="http://schemas.openxmlformats.org/drawingml/2006/wordprocessingDrawing" xmlns:w10="urn:schemas-microsoft-com:office:word" xmlns:w="http://schemas.openxmlformats.org/wordprocessingml/2006/main" xmlns:w14="http://schemas.microsoft.com/office/word/2010/wordml" xmlns:w15="http://schemas.microsoft.com/office/word/2012/wordml" xmlns:w16cid="http://schemas.microsoft.com/office/word/2016/wordml/cid" xmlns:w16se="http://schemas.microsoft.com/office/word/2015/wordml/symex" xmlns:wpg="http://schemas.microsoft.com/office/word/2010/wordprocessingGroup" xmlns:wpi="http://schemas.microsoft.com/office/word/2010/wordprocessingInk" xmlns:wne="http://schemas.microsoft.com/office/word/2006/wordml" xmlns:wps="http://schemas.microsoft.com/office/word/2010/wordprocessingShape" mc:Ignorable="w14 w15 w16se w16cid wp14">
   <w:footnote w:type="separator" w:id="-1">
     <w:p>
       <w:r>
@@ -7528,7 +8910,7 @@
 </file>
 
 <file path=word/header1.xml><?xml version="1.0" encoding="utf-8"?>
-<w:hdr xmlns:wpc="http://schemas.microsoft.com/office/word/2010/wordprocessingCanvas" xmlns:cx="http://schemas.microsoft.com/office/drawing/2014/chartex" xmlns:cx1="http://schemas.microsoft.com/office/drawing/2015/9/8/chartex" xmlns:cx2="http://schemas.microsoft.com/office/drawing/2015/10/21/chartex" xmlns:mc="http://schemas.openxmlformats.org/markup-compatibility/2006" xmlns:o="urn:schemas-microsoft-com:office:office" xmlns:r="http://schemas.openxmlformats.org/officeDocument/2006/relationships" xmlns:m="http://schemas.openxmlformats.org/officeDocument/2006/math" xmlns:v="urn:schemas-microsoft-com:vml" xmlns:wp14="http://schemas.microsoft.com/office/word/2010/wordprocessingDrawing" xmlns:wp="http://schemas.openxmlformats.org/drawingml/2006/wordprocessingDrawing" xmlns:w10="urn:schemas-microsoft-com:office:word" xmlns:w="http://schemas.openxmlformats.org/wordprocessingml/2006/main" xmlns:w14="http://schemas.microsoft.com/office/word/2010/wordml" xmlns:w15="http://schemas.microsoft.com/office/word/2012/wordml" xmlns:w16se="http://schemas.microsoft.com/office/word/2015/wordml/symex" xmlns:wpg="http://schemas.microsoft.com/office/word/2010/wordprocessingGroup" xmlns:wpi="http://schemas.microsoft.com/office/word/2010/wordprocessingInk" xmlns:wne="http://schemas.microsoft.com/office/word/2006/wordml" xmlns:wps="http://schemas.microsoft.com/office/word/2010/wordprocessingShape" mc:Ignorable="w14 w15 w16se wp14">
+<w:hdr xmlns:wpc="http://schemas.microsoft.com/office/word/2010/wordprocessingCanvas" xmlns:cx="http://schemas.microsoft.com/office/drawing/2014/chartex" xmlns:cx1="http://schemas.microsoft.com/office/drawing/2015/9/8/chartex" xmlns:cx2="http://schemas.microsoft.com/office/drawing/2015/10/21/chartex" xmlns:cx3="http://schemas.microsoft.com/office/drawing/2016/5/9/chartex" xmlns:cx4="http://schemas.microsoft.com/office/drawing/2016/5/10/chartex" xmlns:cx5="http://schemas.microsoft.com/office/drawing/2016/5/11/chartex" xmlns:cx6="http://schemas.microsoft.com/office/drawing/2016/5/12/chartex" xmlns:cx7="http://schemas.microsoft.com/office/drawing/2016/5/13/chartex" xmlns:cx8="http://schemas.microsoft.com/office/drawing/2016/5/14/chartex" xmlns:mc="http://schemas.openxmlformats.org/markup-compatibility/2006" xmlns:aink="http://schemas.microsoft.com/office/drawing/2016/ink" xmlns:am3d="http://schemas.microsoft.com/office/drawing/2017/model3d" xmlns:o="urn:schemas-microsoft-com:office:office" xmlns:r="http://schemas.openxmlformats.org/officeDocument/2006/relationships" xmlns:m="http://schemas.openxmlformats.org/officeDocument/2006/math" xmlns:v="urn:schemas-microsoft-com:vml" xmlns:wp14="http://schemas.microsoft.com/office/word/2010/wordprocessingDrawing" xmlns:wp="http://schemas.openxmlformats.org/drawingml/2006/wordprocessingDrawing" xmlns:w10="urn:schemas-microsoft-com:office:word" xmlns:w="http://schemas.openxmlformats.org/wordprocessingml/2006/main" xmlns:w14="http://schemas.microsoft.com/office/word/2010/wordml" xmlns:w15="http://schemas.microsoft.com/office/word/2012/wordml" xmlns:w16cid="http://schemas.microsoft.com/office/word/2016/wordml/cid" xmlns:w16se="http://schemas.microsoft.com/office/word/2015/wordml/symex" xmlns:wpg="http://schemas.microsoft.com/office/word/2010/wordprocessingGroup" xmlns:wpi="http://schemas.microsoft.com/office/word/2010/wordprocessingInk" xmlns:wne="http://schemas.microsoft.com/office/word/2006/wordml" xmlns:wps="http://schemas.microsoft.com/office/word/2010/wordprocessingShape" mc:Ignorable="w14 w15 w16se w16cid wp14">
   <w:p>
     <w:pPr>
       <w:pStyle w:val="Header"/>
@@ -7628,7 +9010,29 @@
         <w:szCs w:val="32"/>
         <w:lang w:val="en-GB"/>
       </w:rPr>
-      <w:t>N.I.G.E MACHINE</w:t>
+      <w:t>N.I.</w:t>
+    </w:r>
+    <w:proofErr w:type="gramStart"/>
+    <w:r>
+      <w:rPr>
+        <w:rFonts w:ascii="Arial Black" w:hAnsi="Arial Black" w:cs="Arial"/>
+        <w:color w:val="0070C0"/>
+        <w:sz w:val="32"/>
+        <w:szCs w:val="32"/>
+        <w:lang w:val="en-GB"/>
+      </w:rPr>
+      <w:t>G.E</w:t>
+    </w:r>
+    <w:proofErr w:type="gramEnd"/>
+    <w:r>
+      <w:rPr>
+        <w:rFonts w:ascii="Arial Black" w:hAnsi="Arial Black" w:cs="Arial"/>
+        <w:color w:val="0070C0"/>
+        <w:sz w:val="32"/>
+        <w:szCs w:val="32"/>
+        <w:lang w:val="en-GB"/>
+      </w:rPr>
+      <w:t xml:space="preserve"> MACHINE</w:t>
     </w:r>
     <w:r>
       <w:rPr>
@@ -7648,7 +9052,27 @@
         <w:szCs w:val="20"/>
         <w:lang w:val="en-GB"/>
       </w:rPr>
-      <w:t>June 2016</w:t>
+      <w:t>October</w:t>
+    </w:r>
+    <w:r>
+      <w:rPr>
+        <w:rFonts w:ascii="Arial" w:hAnsi="Arial" w:cs="Arial"/>
+        <w:i/>
+        <w:sz w:val="20"/>
+        <w:szCs w:val="20"/>
+        <w:lang w:val="en-GB"/>
+      </w:rPr>
+      <w:t xml:space="preserve"> 201</w:t>
+    </w:r>
+    <w:r>
+      <w:rPr>
+        <w:rFonts w:ascii="Arial" w:hAnsi="Arial" w:cs="Arial"/>
+        <w:i/>
+        <w:sz w:val="20"/>
+        <w:szCs w:val="20"/>
+        <w:lang w:val="en-GB"/>
+      </w:rPr>
+      <w:t>7</w:t>
     </w:r>
   </w:p>
   <w:p>
@@ -7660,7 +9084,7 @@
 </file>
 
 <file path=word/numbering.xml><?xml version="1.0" encoding="utf-8"?>
-<w:numbering xmlns:wpc="http://schemas.microsoft.com/office/word/2010/wordprocessingCanvas" xmlns:cx="http://schemas.microsoft.com/office/drawing/2014/chartex" xmlns:cx1="http://schemas.microsoft.com/office/drawing/2015/9/8/chartex" xmlns:cx2="http://schemas.microsoft.com/office/drawing/2015/10/21/chartex" xmlns:mc="http://schemas.openxmlformats.org/markup-compatibility/2006" xmlns:o="urn:schemas-microsoft-com:office:office" xmlns:r="http://schemas.openxmlformats.org/officeDocument/2006/relationships" xmlns:m="http://schemas.openxmlformats.org/officeDocument/2006/math" xmlns:v="urn:schemas-microsoft-com:vml" xmlns:wp14="http://schemas.microsoft.com/office/word/2010/wordprocessingDrawing" xmlns:wp="http://schemas.openxmlformats.org/drawingml/2006/wordprocessingDrawing" xmlns:w10="urn:schemas-microsoft-com:office:word" xmlns:w="http://schemas.openxmlformats.org/wordprocessingml/2006/main" xmlns:w14="http://schemas.microsoft.com/office/word/2010/wordml" xmlns:w15="http://schemas.microsoft.com/office/word/2012/wordml" xmlns:w16se="http://schemas.microsoft.com/office/word/2015/wordml/symex" xmlns:wpg="http://schemas.microsoft.com/office/word/2010/wordprocessingGroup" xmlns:wpi="http://schemas.microsoft.com/office/word/2010/wordprocessingInk" xmlns:wne="http://schemas.microsoft.com/office/word/2006/wordml" xmlns:wps="http://schemas.microsoft.com/office/word/2010/wordprocessingShape" mc:Ignorable="w14 w15 w16se wp14">
+<w:numbering xmlns:wpc="http://schemas.microsoft.com/office/word/2010/wordprocessingCanvas" xmlns:cx="http://schemas.microsoft.com/office/drawing/2014/chartex" xmlns:cx1="http://schemas.microsoft.com/office/drawing/2015/9/8/chartex" xmlns:cx2="http://schemas.microsoft.com/office/drawing/2015/10/21/chartex" xmlns:cx3="http://schemas.microsoft.com/office/drawing/2016/5/9/chartex" xmlns:cx4="http://schemas.microsoft.com/office/drawing/2016/5/10/chartex" xmlns:cx5="http://schemas.microsoft.com/office/drawing/2016/5/11/chartex" xmlns:cx6="http://schemas.microsoft.com/office/drawing/2016/5/12/chartex" xmlns:cx7="http://schemas.microsoft.com/office/drawing/2016/5/13/chartex" xmlns:cx8="http://schemas.microsoft.com/office/drawing/2016/5/14/chartex" xmlns:mc="http://schemas.openxmlformats.org/markup-compatibility/2006" xmlns:aink="http://schemas.microsoft.com/office/drawing/2016/ink" xmlns:am3d="http://schemas.microsoft.com/office/drawing/2017/model3d" xmlns:o="urn:schemas-microsoft-com:office:office" xmlns:r="http://schemas.openxmlformats.org/officeDocument/2006/relationships" xmlns:m="http://schemas.openxmlformats.org/officeDocument/2006/math" xmlns:v="urn:schemas-microsoft-com:vml" xmlns:wp14="http://schemas.microsoft.com/office/word/2010/wordprocessingDrawing" xmlns:wp="http://schemas.openxmlformats.org/drawingml/2006/wordprocessingDrawing" xmlns:w10="urn:schemas-microsoft-com:office:word" xmlns:w="http://schemas.openxmlformats.org/wordprocessingml/2006/main" xmlns:w14="http://schemas.microsoft.com/office/word/2010/wordml" xmlns:w15="http://schemas.microsoft.com/office/word/2012/wordml" xmlns:w16cid="http://schemas.microsoft.com/office/word/2016/wordml/cid" xmlns:w16se="http://schemas.microsoft.com/office/word/2015/wordml/symex" xmlns:wpg="http://schemas.microsoft.com/office/word/2010/wordprocessingGroup" xmlns:wpi="http://schemas.microsoft.com/office/word/2010/wordprocessingInk" xmlns:wne="http://schemas.microsoft.com/office/word/2006/wordml" xmlns:wps="http://schemas.microsoft.com/office/word/2010/wordprocessingShape" mc:Ignorable="w14 w15 w16se w16cid wp14">
   <w:abstractNum w:abstractNumId="0" w15:restartNumberingAfterBreak="0">
     <w:nsid w:val="0C0D0187"/>
     <w:multiLevelType w:val="hybridMultilevel"/>
@@ -10378,7 +11802,7 @@
 </file>
 
 <file path=word/styles.xml><?xml version="1.0" encoding="utf-8"?>
-<w:styles xmlns:mc="http://schemas.openxmlformats.org/markup-compatibility/2006" xmlns:r="http://schemas.openxmlformats.org/officeDocument/2006/relationships" xmlns:w="http://schemas.openxmlformats.org/wordprocessingml/2006/main" xmlns:w14="http://schemas.microsoft.com/office/word/2010/wordml" xmlns:w15="http://schemas.microsoft.com/office/word/2012/wordml" xmlns:w16se="http://schemas.microsoft.com/office/word/2015/wordml/symex" mc:Ignorable="w14 w15 w16se">
+<w:styles xmlns:mc="http://schemas.openxmlformats.org/markup-compatibility/2006" xmlns:r="http://schemas.openxmlformats.org/officeDocument/2006/relationships" xmlns:w="http://schemas.openxmlformats.org/wordprocessingml/2006/main" xmlns:w14="http://schemas.microsoft.com/office/word/2010/wordml" xmlns:w15="http://schemas.microsoft.com/office/word/2012/wordml" xmlns:w16cid="http://schemas.microsoft.com/office/word/2016/wordml/cid" xmlns:w16se="http://schemas.microsoft.com/office/word/2015/wordml/symex" mc:Ignorable="w14 w15 w16se w16cid">
   <w:docDefaults>
     <w:rPrDefault>
       <w:rPr>
@@ -10394,7 +11818,7 @@
       </w:pPr>
     </w:pPrDefault>
   </w:docDefaults>
-  <w:latentStyles w:defLockedState="0" w:defUIPriority="99" w:defSemiHidden="0" w:defUnhideWhenUsed="0" w:defQFormat="0" w:count="372">
+  <w:latentStyles w:defLockedState="0" w:defUIPriority="99" w:defSemiHidden="0" w:defUnhideWhenUsed="0" w:defQFormat="0" w:count="375">
     <w:lsdException w:name="Normal" w:uiPriority="0" w:qFormat="1"/>
     <w:lsdException w:name="heading 1" w:uiPriority="9" w:qFormat="1"/>
     <w:lsdException w:name="heading 2" w:semiHidden="1" w:uiPriority="9" w:unhideWhenUsed="1" w:qFormat="1"/>
@@ -10500,7 +11924,6 @@
     <w:lsdException w:name="HTML Sample" w:semiHidden="1" w:unhideWhenUsed="1"/>
     <w:lsdException w:name="HTML Typewriter" w:semiHidden="1" w:unhideWhenUsed="1"/>
     <w:lsdException w:name="HTML Variable" w:semiHidden="1" w:unhideWhenUsed="1"/>
-    <w:lsdException w:name="Normal Table" w:semiHidden="1" w:unhideWhenUsed="1"/>
     <w:lsdException w:name="annotation subject" w:semiHidden="1" w:unhideWhenUsed="1"/>
     <w:lsdException w:name="No List" w:semiHidden="1" w:unhideWhenUsed="1"/>
     <w:lsdException w:name="Outline List 1" w:semiHidden="1" w:unhideWhenUsed="1"/>
@@ -10545,7 +11968,6 @@
     <w:lsdException w:name="Table Professional" w:semiHidden="1" w:unhideWhenUsed="1"/>
     <w:lsdException w:name="Table Subtle 1" w:semiHidden="1" w:unhideWhenUsed="1"/>
     <w:lsdException w:name="Table Subtle 2" w:semiHidden="1" w:unhideWhenUsed="1"/>
-    <w:lsdException w:name="Table Web 1" w:semiHidden="1" w:unhideWhenUsed="1"/>
     <w:lsdException w:name="Table Web 2" w:semiHidden="1" w:unhideWhenUsed="1"/>
     <w:lsdException w:name="Table Web 3" w:semiHidden="1" w:unhideWhenUsed="1"/>
     <w:lsdException w:name="Balloon Text" w:semiHidden="1" w:unhideWhenUsed="1"/>
@@ -10767,6 +12189,9 @@
     <w:lsdException w:name="List Table 6 Colorful Accent 6" w:uiPriority="51"/>
     <w:lsdException w:name="List Table 7 Colorful Accent 6" w:uiPriority="52"/>
     <w:lsdException w:name="Mention" w:semiHidden="1" w:unhideWhenUsed="1"/>
+    <w:lsdException w:name="Smart Hyperlink" w:semiHidden="1" w:unhideWhenUsed="1"/>
+    <w:lsdException w:name="Hashtag" w:semiHidden="1" w:unhideWhenUsed="1"/>
+    <w:lsdException w:name="Unresolved Mention" w:semiHidden="1" w:unhideWhenUsed="1"/>
   </w:latentStyles>
   <w:style w:type="paragraph" w:default="1" w:styleId="Normal">
     <w:name w:val="Normal"/>
@@ -11593,6 +13018,18 @@
       <w:szCs w:val="20"/>
     </w:rPr>
   </w:style>
+  <w:style w:type="character" w:styleId="UnresolvedMention">
+    <w:name w:val="Unresolved Mention"/>
+    <w:basedOn w:val="DefaultParagraphFont"/>
+    <w:uiPriority w:val="99"/>
+    <w:semiHidden/>
+    <w:unhideWhenUsed/>
+    <w:rsid w:val="00691311"/>
+    <w:rPr>
+      <w:color w:val="808080"/>
+      <w:shd w:val="clear" w:color="auto" w:fill="E6E6E6"/>
+    </w:rPr>
+  </w:style>
 </w:styles>
 </file>
 
@@ -11884,7 +13321,7 @@
 <file path=customXml/item1.xml><?xml version="1.0" encoding="utf-8"?>
 <CoverPageProperties xmlns="http://schemas.microsoft.com/office/2006/coverPageProps">
   <PublishDate>2014-02-01T00:00:00</PublishDate>
-  <Abstract>The N.I.G.E machine, its design and its source code are Copyright (C) 2012-2016 by Andrew Read and dual licensed.    (1) For commercial or proprietary use you must obtain a commercial license agreement with Andrew Read (andrew81244@outlook.com)    (2) You can redistribute the N.I.G.E. Machine, its design and its source code and/or modify it under the terms of the GNU General Public License as published by the Free Software Foundation, either version 3 of the License, or (at your option) any later version.  The N.I.G.E Machine is distributed in the hope that it will be useful, but WITHOUT ANY WARRANTY; without even the implied warranty of MERCHANTABILITY or FITNESS FOR A PARTICULAR PURPOSE.  See the GNU General Public License for more details. You should have received a copy of the GNU General Public License along with this repository.  If not, see http://www.gnu.org/licenses</Abstract>
+  <Abstract>The N.I.G.E machine, its design and its source code are Copyright (C) 2012-2017 by Andrew Read and dual licensed.    (1) For commercial or proprietary use you must obtain a commercial license agreement with Andrew Read (andrew81244@outlook.com)    (2) You can redistribute the N.I.G.E. Machine, its design and its source code and/or modify it under the terms of the GNU General Public License as published by the Free Software Foundation, either version 3 of the License, or (at your option) any later version.  The N.I.G.E Machine is distributed in the hope that it will be useful, but WITHOUT ANY WARRANTY; without even the implied warranty of MERCHANTABILITY or FITNESS FOR A PARTICULAR PURPOSE.  See the GNU General Public License for more details. You should have received a copy of the GNU General Public License along with this repository.  If not, see http://www.gnu.org/licenses</Abstract>
   <CompanyAddress/>
   <CompanyPhone/>
   <CompanyFax/>
@@ -11905,7 +13342,7 @@
 </file>
 
 <file path=customXml/itemProps2.xml><?xml version="1.0" encoding="utf-8"?>
-<ds:datastoreItem xmlns:ds="http://schemas.openxmlformats.org/officeDocument/2006/customXml" ds:itemID="{ADA8C3DC-4AC3-4E49-B931-A3648666CA17}">
+<ds:datastoreItem xmlns:ds="http://schemas.openxmlformats.org/officeDocument/2006/customXml" ds:itemID="{0FC30979-FDD4-4055-9037-29D11DAE5A26}">
   <ds:schemaRefs>
     <ds:schemaRef ds:uri="http://schemas.openxmlformats.org/officeDocument/2006/bibliography"/>
   </ds:schemaRefs>

</xml_diff>

<commit_message>
Default RS232 connection for Nexys4 (original) is now USB rather than PMOD
</commit_message>
<xml_diff>
--- a/Resources/N.I.G.E. Machine Getting Started.docx
+++ b/Resources/N.I.G.E. Machine Getting Started.docx
@@ -4529,8 +4529,6 @@
           <w:rFonts w:ascii="Arial" w:hAnsi="Arial" w:cs="Arial"/>
         </w:rPr>
       </w:pPr>
-      <w:bookmarkStart w:id="15" w:name="_GoBack"/>
-      <w:bookmarkEnd w:id="15"/>
       <w:r>
         <w:rPr>
           <w:rFonts w:ascii="Arial" w:hAnsi="Arial" w:cs="Arial"/>
@@ -4678,7 +4676,19 @@
         <w:rPr>
           <w:rFonts w:ascii="Arial" w:hAnsi="Arial" w:cs="Arial"/>
         </w:rPr>
-        <w:t xml:space="preserve"> 4 DDR</w:t>
+        <w:t xml:space="preserve"> 4 </w:t>
+      </w:r>
+      <w:r>
+        <w:rPr>
+          <w:rFonts w:ascii="Arial" w:hAnsi="Arial" w:cs="Arial"/>
+        </w:rPr>
+        <w:t xml:space="preserve">and Nexys4 </w:t>
+      </w:r>
+      <w:r>
+        <w:rPr>
+          <w:rFonts w:ascii="Arial" w:hAnsi="Arial" w:cs="Arial"/>
+        </w:rPr>
+        <w:t>DDR</w:t>
       </w:r>
     </w:p>
     <w:p>
@@ -4959,8 +4969,8 @@
           <w:rFonts w:ascii="Arial" w:hAnsi="Arial" w:cs="Arial"/>
         </w:rPr>
       </w:pPr>
-      <w:bookmarkStart w:id="16" w:name="OLE_LINK5"/>
-      <w:bookmarkStart w:id="17" w:name="OLE_LINK6"/>
+      <w:bookmarkStart w:id="15" w:name="OLE_LINK5"/>
+      <w:bookmarkStart w:id="16" w:name="OLE_LINK6"/>
       <w:r>
         <w:rPr>
           <w:rFonts w:ascii="Arial" w:hAnsi="Arial" w:cs="Arial"/>
@@ -4980,8 +4990,8 @@
         <w:t>4.ucf</w:t>
       </w:r>
     </w:p>
+    <w:bookmarkEnd w:id="15"/>
     <w:bookmarkEnd w:id="16"/>
-    <w:bookmarkEnd w:id="17"/>
     <w:p>
       <w:pPr>
         <w:pStyle w:val="ListParagraph"/>
@@ -5073,38 +5083,8 @@
           <w:rFonts w:ascii="Arial" w:hAnsi="Arial" w:cs="Arial"/>
         </w:rPr>
       </w:pPr>
-      <w:proofErr w:type="spellStart"/>
-      <w:r>
-        <w:rPr>
-          <w:rFonts w:ascii="Arial" w:hAnsi="Arial" w:cs="Arial"/>
-        </w:rPr>
-        <w:t>Nexys</w:t>
-      </w:r>
-      <w:proofErr w:type="spellEnd"/>
-      <w:r>
-        <w:rPr>
-          <w:rFonts w:ascii="Arial" w:hAnsi="Arial" w:cs="Arial"/>
-        </w:rPr>
-        <w:t xml:space="preserve"> 4: </w:t>
-      </w:r>
-      <w:r>
-        <w:rPr>
-          <w:rFonts w:ascii="Arial" w:hAnsi="Arial" w:cs="Arial"/>
-        </w:rPr>
-        <w:t>The default option is the PMOD option.  Invert the instructions above</w:t>
-      </w:r>
-    </w:p>
-    <w:p>
-      <w:pPr>
-        <w:pStyle w:val="ListParagraph"/>
-        <w:numPr>
-          <w:ilvl w:val="0"/>
-          <w:numId w:val="23"/>
-        </w:numPr>
-        <w:rPr>
-          <w:rFonts w:ascii="Arial" w:hAnsi="Arial" w:cs="Arial"/>
-        </w:rPr>
-      </w:pPr>
+      <w:bookmarkStart w:id="17" w:name="_GoBack"/>
+      <w:bookmarkEnd w:id="17"/>
       <w:proofErr w:type="spellStart"/>
       <w:r>
         <w:rPr>
@@ -11924,6 +11904,7 @@
     <w:lsdException w:name="HTML Sample" w:semiHidden="1" w:unhideWhenUsed="1"/>
     <w:lsdException w:name="HTML Typewriter" w:semiHidden="1" w:unhideWhenUsed="1"/>
     <w:lsdException w:name="HTML Variable" w:semiHidden="1" w:unhideWhenUsed="1"/>
+    <w:lsdException w:name="Normal Table" w:semiHidden="1" w:unhideWhenUsed="1"/>
     <w:lsdException w:name="annotation subject" w:semiHidden="1" w:unhideWhenUsed="1"/>
     <w:lsdException w:name="No List" w:semiHidden="1" w:unhideWhenUsed="1"/>
     <w:lsdException w:name="Outline List 1" w:semiHidden="1" w:unhideWhenUsed="1"/>
@@ -11968,6 +11949,7 @@
     <w:lsdException w:name="Table Professional" w:semiHidden="1" w:unhideWhenUsed="1"/>
     <w:lsdException w:name="Table Subtle 1" w:semiHidden="1" w:unhideWhenUsed="1"/>
     <w:lsdException w:name="Table Subtle 2" w:semiHidden="1" w:unhideWhenUsed="1"/>
+    <w:lsdException w:name="Table Web 1" w:semiHidden="1" w:unhideWhenUsed="1"/>
     <w:lsdException w:name="Table Web 2" w:semiHidden="1" w:unhideWhenUsed="1"/>
     <w:lsdException w:name="Table Web 3" w:semiHidden="1" w:unhideWhenUsed="1"/>
     <w:lsdException w:name="Balloon Text" w:semiHidden="1" w:unhideWhenUsed="1"/>
@@ -13342,7 +13324,7 @@
 </file>
 
 <file path=customXml/itemProps2.xml><?xml version="1.0" encoding="utf-8"?>
-<ds:datastoreItem xmlns:ds="http://schemas.openxmlformats.org/officeDocument/2006/customXml" ds:itemID="{0FC30979-FDD4-4055-9037-29D11DAE5A26}">
+<ds:datastoreItem xmlns:ds="http://schemas.openxmlformats.org/officeDocument/2006/customXml" ds:itemID="{2C86819B-8051-4FB3-9FAB-D08FC30094F2}">
   <ds:schemaRefs>
     <ds:schemaRef ds:uri="http://schemas.openxmlformats.org/officeDocument/2006/bibliography"/>
   </ds:schemaRefs>

</xml_diff>